<commit_message>
Rapport un peu plus bg
</commit_message>
<xml_diff>
--- a/Rapport Temps Réel.docx
+++ b/Rapport Temps Réel.docx
@@ -172,6 +172,7 @@
                                 <w:sz w:val="56"/>
                               </w:rPr>
                             </w:pPr>
+                            <w:proofErr w:type="spellStart"/>
                             <w:r>
                               <w:rPr>
                                 <w:rFonts w:ascii="Arial" w:hAnsi="Arial" w:cs="Arial"/>
@@ -181,6 +182,7 @@
                               </w:rPr>
                               <w:t>Sous titre</w:t>
                             </w:r>
+                            <w:proofErr w:type="spellEnd"/>
                           </w:p>
                           <w:p>
                             <w:pPr>
@@ -748,6 +750,8 @@
                               </w:rPr>
                               <w:t xml:space="preserve"> </w:t>
                             </w:r>
+                            <w:proofErr w:type="spellStart"/>
+                            <w:proofErr w:type="gramStart"/>
                             <w:r>
                               <w:rPr>
                                 <w:rFonts w:ascii="Arial" w:hAnsi="Arial"/>
@@ -757,6 +761,8 @@
                               </w:rPr>
                               <w:t>J.Tury</w:t>
                             </w:r>
+                            <w:proofErr w:type="spellEnd"/>
+                            <w:proofErr w:type="gramEnd"/>
                           </w:p>
                         </w:txbxContent>
                       </wps:txbx>
@@ -1416,6 +1422,7 @@
           <w:szCs w:val="32"/>
         </w:rPr>
       </w:pPr>
+      <w:proofErr w:type="gramStart"/>
       <w:r>
         <w:rPr>
           <w:sz w:val="32"/>
@@ -1432,6 +1439,7 @@
         </w:rPr>
         <w:t>:</w:t>
       </w:r>
+      <w:proofErr w:type="gramEnd"/>
       <w:r>
         <w:rPr>
           <w:sz w:val="32"/>
@@ -1439,6 +1447,7 @@
         </w:rPr>
         <w:t xml:space="preserve"> </w:t>
       </w:r>
+      <w:proofErr w:type="spellStart"/>
       <w:r>
         <w:rPr>
           <w:sz w:val="32"/>
@@ -1446,6 +1455,7 @@
         </w:rPr>
         <w:t>J.Tury</w:t>
       </w:r>
+      <w:proofErr w:type="spellEnd"/>
     </w:p>
     <w:p>
       <w:pPr>
@@ -2037,8 +2047,17 @@
           <w:b/>
           <w:color w:val="C00000"/>
         </w:rPr>
-        <w:t>Transformation AADL vers Xenomai</w:t>
-      </w:r>
+        <w:t xml:space="preserve">Transformation AADL vers </w:t>
+      </w:r>
+      <w:proofErr w:type="spellStart"/>
+      <w:r>
+        <w:rPr>
+          <w:b/>
+          <w:color w:val="C00000"/>
+        </w:rPr>
+        <w:t>Xenomai</w:t>
+      </w:r>
+      <w:proofErr w:type="spellEnd"/>
       <w:r>
         <w:rPr>
           <w:b/>
@@ -2809,51 +2828,307 @@
           <w:rFonts w:asciiTheme="minorHAnsi" w:hAnsiTheme="minorHAnsi" w:cstheme="minorHAnsi"/>
           <w:highlight w:val="yellow"/>
         </w:rPr>
-        <w:t xml:space="preserve">La conception doit couvrir l’ensemble des fonctionnalités du cahier des charges. </w:t>
-      </w:r>
-    </w:p>
-    <w:p>
-      <w:pPr>
-        <w:rPr>
-          <w:rFonts w:asciiTheme="minorHAnsi" w:hAnsiTheme="minorHAnsi" w:cstheme="minorHAnsi"/>
-          <w:highlight w:val="yellow"/>
-        </w:rPr>
-      </w:pPr>
-      <w:r>
-        <w:rPr>
-          <w:rFonts w:asciiTheme="minorHAnsi" w:hAnsiTheme="minorHAnsi" w:cstheme="minorHAnsi"/>
-          <w:highlight w:val="yellow"/>
-        </w:rPr>
-        <w:t xml:space="preserve">Mettez dans cette partie tous les éléments de votre conception en particulier vos dia- grammes AADL (vue globale du système) et les diagrammes d’activité (détails des threads). Cette partie doit être auto-suffisante pour comprendre votre application. </w:t>
-      </w:r>
-    </w:p>
-    <w:p>
-      <w:pPr>
-        <w:rPr>
-          <w:rFonts w:asciiTheme="minorHAnsi" w:hAnsiTheme="minorHAnsi" w:cstheme="minorHAnsi"/>
-          <w:highlight w:val="yellow"/>
-        </w:rPr>
-      </w:pPr>
-      <w:r>
-        <w:rPr>
-          <w:rFonts w:asciiTheme="minorHAnsi" w:hAnsiTheme="minorHAnsi" w:cstheme="minorHAnsi"/>
-          <w:highlight w:val="yellow"/>
-        </w:rPr>
-        <w:t xml:space="preserve">Pour faciliter la lecture des schémas, vous allez présenter votre conception en trois parties, l’une focalisée sur la communication entre le moniteur et le superviseur, la seconde consacrée au traitement vidéo et la troisième au contrôle du robot. </w:t>
-      </w:r>
-    </w:p>
-    <w:p>
-      <w:pPr>
-        <w:rPr>
-          <w:rFonts w:asciiTheme="minorHAnsi" w:hAnsiTheme="minorHAnsi" w:cstheme="minorHAnsi"/>
-        </w:rPr>
-      </w:pPr>
-      <w:r>
-        <w:rPr>
-          <w:rFonts w:asciiTheme="minorHAnsi" w:hAnsiTheme="minorHAnsi" w:cstheme="minorHAnsi"/>
-          <w:highlight w:val="yellow"/>
-        </w:rPr>
-        <w:t>Si vous le souhaitez, au lieu de dessiner vos diagrammes sous un éditeur, vous pouvez joindre un scan de vos schémas — ils doivent être lisibles et propres.</w:t>
+        <w:t xml:space="preserve">La conception doit couvrir l’ensemble des </w:t>
+      </w:r>
+      <w:proofErr w:type="spellStart"/>
+      <w:r>
+        <w:rPr>
+          <w:rFonts w:asciiTheme="minorHAnsi" w:hAnsiTheme="minorHAnsi" w:cstheme="minorHAnsi"/>
+          <w:highlight w:val="yellow"/>
+        </w:rPr>
+        <w:t>fonctionnalités</w:t>
+      </w:r>
+      <w:proofErr w:type="spellEnd"/>
+      <w:r>
+        <w:rPr>
+          <w:rFonts w:asciiTheme="minorHAnsi" w:hAnsiTheme="minorHAnsi" w:cstheme="minorHAnsi"/>
+          <w:highlight w:val="yellow"/>
+        </w:rPr>
+        <w:t xml:space="preserve"> du cahier des charges. </w:t>
+      </w:r>
+    </w:p>
+    <w:p>
+      <w:pPr>
+        <w:rPr>
+          <w:rFonts w:asciiTheme="minorHAnsi" w:hAnsiTheme="minorHAnsi" w:cstheme="minorHAnsi"/>
+          <w:highlight w:val="yellow"/>
+        </w:rPr>
+      </w:pPr>
+      <w:r>
+        <w:rPr>
+          <w:rFonts w:asciiTheme="minorHAnsi" w:hAnsiTheme="minorHAnsi" w:cstheme="minorHAnsi"/>
+          <w:highlight w:val="yellow"/>
+        </w:rPr>
+        <w:t xml:space="preserve">Mettez dans cette partie tous les </w:t>
+      </w:r>
+      <w:proofErr w:type="spellStart"/>
+      <w:r>
+        <w:rPr>
+          <w:rFonts w:asciiTheme="minorHAnsi" w:hAnsiTheme="minorHAnsi" w:cstheme="minorHAnsi"/>
+          <w:highlight w:val="yellow"/>
+        </w:rPr>
+        <w:t>éléments</w:t>
+      </w:r>
+      <w:proofErr w:type="spellEnd"/>
+      <w:r>
+        <w:rPr>
+          <w:rFonts w:asciiTheme="minorHAnsi" w:hAnsiTheme="minorHAnsi" w:cstheme="minorHAnsi"/>
+          <w:highlight w:val="yellow"/>
+        </w:rPr>
+        <w:t xml:space="preserve"> de votre conception en particulier vos dia- grammes AADL (vue globale du </w:t>
+      </w:r>
+      <w:proofErr w:type="spellStart"/>
+      <w:r>
+        <w:rPr>
+          <w:rFonts w:asciiTheme="minorHAnsi" w:hAnsiTheme="minorHAnsi" w:cstheme="minorHAnsi"/>
+          <w:highlight w:val="yellow"/>
+        </w:rPr>
+        <w:t>système</w:t>
+      </w:r>
+      <w:proofErr w:type="spellEnd"/>
+      <w:r>
+        <w:rPr>
+          <w:rFonts w:asciiTheme="minorHAnsi" w:hAnsiTheme="minorHAnsi" w:cstheme="minorHAnsi"/>
+          <w:highlight w:val="yellow"/>
+        </w:rPr>
+        <w:t>) et les diagrammes d’</w:t>
+      </w:r>
+      <w:proofErr w:type="spellStart"/>
+      <w:r>
+        <w:rPr>
+          <w:rFonts w:asciiTheme="minorHAnsi" w:hAnsiTheme="minorHAnsi" w:cstheme="minorHAnsi"/>
+          <w:highlight w:val="yellow"/>
+        </w:rPr>
+        <w:t>activite</w:t>
+      </w:r>
+      <w:proofErr w:type="spellEnd"/>
+      <w:r>
+        <w:rPr>
+          <w:rFonts w:asciiTheme="minorHAnsi" w:hAnsiTheme="minorHAnsi" w:cstheme="minorHAnsi"/>
+          <w:highlight w:val="yellow"/>
+        </w:rPr>
+        <w:t>́ (</w:t>
+      </w:r>
+      <w:proofErr w:type="spellStart"/>
+      <w:r>
+        <w:rPr>
+          <w:rFonts w:asciiTheme="minorHAnsi" w:hAnsiTheme="minorHAnsi" w:cstheme="minorHAnsi"/>
+          <w:highlight w:val="yellow"/>
+        </w:rPr>
+        <w:t>détails</w:t>
+      </w:r>
+      <w:proofErr w:type="spellEnd"/>
+      <w:r>
+        <w:rPr>
+          <w:rFonts w:asciiTheme="minorHAnsi" w:hAnsiTheme="minorHAnsi" w:cstheme="minorHAnsi"/>
+          <w:highlight w:val="yellow"/>
+        </w:rPr>
+        <w:t xml:space="preserve"> des threads). Cette partie doit </w:t>
+      </w:r>
+      <w:proofErr w:type="spellStart"/>
+      <w:r>
+        <w:rPr>
+          <w:rFonts w:asciiTheme="minorHAnsi" w:hAnsiTheme="minorHAnsi" w:cstheme="minorHAnsi"/>
+          <w:highlight w:val="yellow"/>
+        </w:rPr>
+        <w:t>être</w:t>
+      </w:r>
+      <w:proofErr w:type="spellEnd"/>
+      <w:r>
+        <w:rPr>
+          <w:rFonts w:asciiTheme="minorHAnsi" w:hAnsiTheme="minorHAnsi" w:cstheme="minorHAnsi"/>
+          <w:highlight w:val="yellow"/>
+        </w:rPr>
+        <w:t xml:space="preserve"> auto-suffisante pour comprendre votre application. </w:t>
+      </w:r>
+    </w:p>
+    <w:p>
+      <w:pPr>
+        <w:rPr>
+          <w:rFonts w:asciiTheme="minorHAnsi" w:hAnsiTheme="minorHAnsi" w:cstheme="minorHAnsi"/>
+          <w:highlight w:val="yellow"/>
+        </w:rPr>
+      </w:pPr>
+      <w:r>
+        <w:rPr>
+          <w:rFonts w:asciiTheme="minorHAnsi" w:hAnsiTheme="minorHAnsi" w:cstheme="minorHAnsi"/>
+          <w:highlight w:val="yellow"/>
+        </w:rPr>
+        <w:t xml:space="preserve">Pour faciliter la lecture des </w:t>
+      </w:r>
+      <w:proofErr w:type="spellStart"/>
+      <w:r>
+        <w:rPr>
+          <w:rFonts w:asciiTheme="minorHAnsi" w:hAnsiTheme="minorHAnsi" w:cstheme="minorHAnsi"/>
+          <w:highlight w:val="yellow"/>
+        </w:rPr>
+        <w:t>schémas</w:t>
+      </w:r>
+      <w:proofErr w:type="spellEnd"/>
+      <w:r>
+        <w:rPr>
+          <w:rFonts w:asciiTheme="minorHAnsi" w:hAnsiTheme="minorHAnsi" w:cstheme="minorHAnsi"/>
+          <w:highlight w:val="yellow"/>
+        </w:rPr>
+        <w:t xml:space="preserve">, vous allez </w:t>
+      </w:r>
+      <w:proofErr w:type="spellStart"/>
+      <w:r>
+        <w:rPr>
+          <w:rFonts w:asciiTheme="minorHAnsi" w:hAnsiTheme="minorHAnsi" w:cstheme="minorHAnsi"/>
+          <w:highlight w:val="yellow"/>
+        </w:rPr>
+        <w:t>présenter</w:t>
+      </w:r>
+      <w:proofErr w:type="spellEnd"/>
+      <w:r>
+        <w:rPr>
+          <w:rFonts w:asciiTheme="minorHAnsi" w:hAnsiTheme="minorHAnsi" w:cstheme="minorHAnsi"/>
+          <w:highlight w:val="yellow"/>
+        </w:rPr>
+        <w:t xml:space="preserve"> votre conception en trois parties, l’une </w:t>
+      </w:r>
+      <w:proofErr w:type="spellStart"/>
+      <w:r>
+        <w:rPr>
+          <w:rFonts w:asciiTheme="minorHAnsi" w:hAnsiTheme="minorHAnsi" w:cstheme="minorHAnsi"/>
+          <w:highlight w:val="yellow"/>
+        </w:rPr>
+        <w:t>focalisée</w:t>
+      </w:r>
+      <w:proofErr w:type="spellEnd"/>
+      <w:r>
+        <w:rPr>
+          <w:rFonts w:asciiTheme="minorHAnsi" w:hAnsiTheme="minorHAnsi" w:cstheme="minorHAnsi"/>
+          <w:highlight w:val="yellow"/>
+        </w:rPr>
+        <w:t xml:space="preserve"> sur la communication entre le moniteur et le superviseur, la seconde </w:t>
+      </w:r>
+      <w:proofErr w:type="spellStart"/>
+      <w:r>
+        <w:rPr>
+          <w:rFonts w:asciiTheme="minorHAnsi" w:hAnsiTheme="minorHAnsi" w:cstheme="minorHAnsi"/>
+          <w:highlight w:val="yellow"/>
+        </w:rPr>
+        <w:t>consacrée</w:t>
+      </w:r>
+      <w:proofErr w:type="spellEnd"/>
+      <w:r>
+        <w:rPr>
+          <w:rFonts w:asciiTheme="minorHAnsi" w:hAnsiTheme="minorHAnsi" w:cstheme="minorHAnsi"/>
+          <w:highlight w:val="yellow"/>
+        </w:rPr>
+        <w:t xml:space="preserve"> au traitement </w:t>
+      </w:r>
+      <w:proofErr w:type="spellStart"/>
+      <w:r>
+        <w:rPr>
+          <w:rFonts w:asciiTheme="minorHAnsi" w:hAnsiTheme="minorHAnsi" w:cstheme="minorHAnsi"/>
+          <w:highlight w:val="yellow"/>
+        </w:rPr>
+        <w:t>vidéo</w:t>
+      </w:r>
+      <w:proofErr w:type="spellEnd"/>
+      <w:r>
+        <w:rPr>
+          <w:rFonts w:asciiTheme="minorHAnsi" w:hAnsiTheme="minorHAnsi" w:cstheme="minorHAnsi"/>
+          <w:highlight w:val="yellow"/>
+        </w:rPr>
+        <w:t xml:space="preserve"> et la </w:t>
+      </w:r>
+      <w:proofErr w:type="spellStart"/>
+      <w:r>
+        <w:rPr>
+          <w:rFonts w:asciiTheme="minorHAnsi" w:hAnsiTheme="minorHAnsi" w:cstheme="minorHAnsi"/>
+          <w:highlight w:val="yellow"/>
+        </w:rPr>
+        <w:t>troisième</w:t>
+      </w:r>
+      <w:proofErr w:type="spellEnd"/>
+      <w:r>
+        <w:rPr>
+          <w:rFonts w:asciiTheme="minorHAnsi" w:hAnsiTheme="minorHAnsi" w:cstheme="minorHAnsi"/>
+          <w:highlight w:val="yellow"/>
+        </w:rPr>
+        <w:t xml:space="preserve"> au </w:t>
+      </w:r>
+      <w:proofErr w:type="spellStart"/>
+      <w:r>
+        <w:rPr>
+          <w:rFonts w:asciiTheme="minorHAnsi" w:hAnsiTheme="minorHAnsi" w:cstheme="minorHAnsi"/>
+          <w:highlight w:val="yellow"/>
+        </w:rPr>
+        <w:t>contrôle</w:t>
+      </w:r>
+      <w:proofErr w:type="spellEnd"/>
+      <w:r>
+        <w:rPr>
+          <w:rFonts w:asciiTheme="minorHAnsi" w:hAnsiTheme="minorHAnsi" w:cstheme="minorHAnsi"/>
+          <w:highlight w:val="yellow"/>
+        </w:rPr>
+        <w:t xml:space="preserve"> du robot. </w:t>
+      </w:r>
+    </w:p>
+    <w:p>
+      <w:pPr>
+        <w:rPr>
+          <w:rFonts w:asciiTheme="minorHAnsi" w:hAnsiTheme="minorHAnsi" w:cstheme="minorHAnsi"/>
+        </w:rPr>
+      </w:pPr>
+      <w:r>
+        <w:rPr>
+          <w:rFonts w:asciiTheme="minorHAnsi" w:hAnsiTheme="minorHAnsi" w:cstheme="minorHAnsi"/>
+          <w:highlight w:val="yellow"/>
+        </w:rPr>
+        <w:t xml:space="preserve">Si vous le souhaitez, au lieu de dessiner vos diagrammes sous un </w:t>
+      </w:r>
+      <w:proofErr w:type="spellStart"/>
+      <w:r>
+        <w:rPr>
+          <w:rFonts w:asciiTheme="minorHAnsi" w:hAnsiTheme="minorHAnsi" w:cstheme="minorHAnsi"/>
+          <w:highlight w:val="yellow"/>
+        </w:rPr>
+        <w:t>éditeur</w:t>
+      </w:r>
+      <w:proofErr w:type="spellEnd"/>
+      <w:r>
+        <w:rPr>
+          <w:rFonts w:asciiTheme="minorHAnsi" w:hAnsiTheme="minorHAnsi" w:cstheme="minorHAnsi"/>
+          <w:highlight w:val="yellow"/>
+        </w:rPr>
+        <w:t xml:space="preserve">, vous pouvez joindre un scan de vos </w:t>
+      </w:r>
+      <w:proofErr w:type="spellStart"/>
+      <w:r>
+        <w:rPr>
+          <w:rFonts w:asciiTheme="minorHAnsi" w:hAnsiTheme="minorHAnsi" w:cstheme="minorHAnsi"/>
+          <w:highlight w:val="yellow"/>
+        </w:rPr>
+        <w:t>schémas</w:t>
+      </w:r>
+      <w:proofErr w:type="spellEnd"/>
+      <w:r>
+        <w:rPr>
+          <w:rFonts w:asciiTheme="minorHAnsi" w:hAnsiTheme="minorHAnsi" w:cstheme="minorHAnsi"/>
+          <w:highlight w:val="yellow"/>
+        </w:rPr>
+        <w:t xml:space="preserve"> — ils doivent </w:t>
+      </w:r>
+      <w:proofErr w:type="spellStart"/>
+      <w:r>
+        <w:rPr>
+          <w:rFonts w:asciiTheme="minorHAnsi" w:hAnsiTheme="minorHAnsi" w:cstheme="minorHAnsi"/>
+          <w:highlight w:val="yellow"/>
+        </w:rPr>
+        <w:t>être</w:t>
+      </w:r>
+      <w:proofErr w:type="spellEnd"/>
+      <w:r>
+        <w:rPr>
+          <w:rFonts w:asciiTheme="minorHAnsi" w:hAnsiTheme="minorHAnsi" w:cstheme="minorHAnsi"/>
+          <w:highlight w:val="yellow"/>
+        </w:rPr>
+        <w:t xml:space="preserve"> lisibles et propres.</w:t>
       </w:r>
       <w:r>
         <w:rPr>
@@ -2912,7 +3187,167 @@
           <w:rFonts w:asciiTheme="minorHAnsi" w:hAnsiTheme="minorHAnsi" w:cstheme="minorHAnsi"/>
           <w:highlight w:val="yellow"/>
         </w:rPr>
-        <w:t xml:space="preserve">Mettez ici un diagramme fonctionnel qui présente les principaux blocs de votre conception. Pour cela, inspirez vous du diagramme ci-dessous (fig. 1.1) en indiquant pour chaque groupe de threads les données et ports partagés. La figure 1.1 a été réalisée à partir du document de conception. Vous devez absolument conserver le découpage en trois groupes de threads (th_group_gestion_moniteur, th_group_vision, th_group_gestion_robot). </w:t>
+        <w:t xml:space="preserve">Mettez ici un diagramme fonctionnel qui </w:t>
+      </w:r>
+      <w:proofErr w:type="spellStart"/>
+      <w:r>
+        <w:rPr>
+          <w:rFonts w:asciiTheme="minorHAnsi" w:hAnsiTheme="minorHAnsi" w:cstheme="minorHAnsi"/>
+          <w:highlight w:val="yellow"/>
+        </w:rPr>
+        <w:t>présente</w:t>
+      </w:r>
+      <w:proofErr w:type="spellEnd"/>
+      <w:r>
+        <w:rPr>
+          <w:rFonts w:asciiTheme="minorHAnsi" w:hAnsiTheme="minorHAnsi" w:cstheme="minorHAnsi"/>
+          <w:highlight w:val="yellow"/>
+        </w:rPr>
+        <w:t xml:space="preserve"> les principaux blocs de votre conception. Pour cela, </w:t>
+      </w:r>
+      <w:proofErr w:type="spellStart"/>
+      <w:r>
+        <w:rPr>
+          <w:rFonts w:asciiTheme="minorHAnsi" w:hAnsiTheme="minorHAnsi" w:cstheme="minorHAnsi"/>
+          <w:highlight w:val="yellow"/>
+        </w:rPr>
+        <w:t>inspirez vous</w:t>
+      </w:r>
+      <w:proofErr w:type="spellEnd"/>
+      <w:r>
+        <w:rPr>
+          <w:rFonts w:asciiTheme="minorHAnsi" w:hAnsiTheme="minorHAnsi" w:cstheme="minorHAnsi"/>
+          <w:highlight w:val="yellow"/>
+        </w:rPr>
+        <w:t xml:space="preserve"> du diagramme ci-dessous (fig. 1.1) en indiquant pour chaque groupe de threads les </w:t>
+      </w:r>
+      <w:proofErr w:type="spellStart"/>
+      <w:r>
+        <w:rPr>
+          <w:rFonts w:asciiTheme="minorHAnsi" w:hAnsiTheme="minorHAnsi" w:cstheme="minorHAnsi"/>
+          <w:highlight w:val="yellow"/>
+        </w:rPr>
+        <w:t>données</w:t>
+      </w:r>
+      <w:proofErr w:type="spellEnd"/>
+      <w:r>
+        <w:rPr>
+          <w:rFonts w:asciiTheme="minorHAnsi" w:hAnsiTheme="minorHAnsi" w:cstheme="minorHAnsi"/>
+          <w:highlight w:val="yellow"/>
+        </w:rPr>
+        <w:t xml:space="preserve"> et ports </w:t>
+      </w:r>
+      <w:proofErr w:type="spellStart"/>
+      <w:r>
+        <w:rPr>
+          <w:rFonts w:asciiTheme="minorHAnsi" w:hAnsiTheme="minorHAnsi" w:cstheme="minorHAnsi"/>
+          <w:highlight w:val="yellow"/>
+        </w:rPr>
+        <w:t>partagés</w:t>
+      </w:r>
+      <w:proofErr w:type="spellEnd"/>
+      <w:r>
+        <w:rPr>
+          <w:rFonts w:asciiTheme="minorHAnsi" w:hAnsiTheme="minorHAnsi" w:cstheme="minorHAnsi"/>
+          <w:highlight w:val="yellow"/>
+        </w:rPr>
+        <w:t xml:space="preserve">. La figure 1.1 a </w:t>
+      </w:r>
+      <w:proofErr w:type="spellStart"/>
+      <w:r>
+        <w:rPr>
+          <w:rFonts w:asciiTheme="minorHAnsi" w:hAnsiTheme="minorHAnsi" w:cstheme="minorHAnsi"/>
+          <w:highlight w:val="yellow"/>
+        </w:rPr>
+        <w:t>éte</w:t>
+      </w:r>
+      <w:proofErr w:type="spellEnd"/>
+      <w:r>
+        <w:rPr>
+          <w:rFonts w:asciiTheme="minorHAnsi" w:hAnsiTheme="minorHAnsi" w:cstheme="minorHAnsi"/>
+          <w:highlight w:val="yellow"/>
+        </w:rPr>
+        <w:t xml:space="preserve">́ </w:t>
+      </w:r>
+      <w:proofErr w:type="spellStart"/>
+      <w:r>
+        <w:rPr>
+          <w:rFonts w:asciiTheme="minorHAnsi" w:hAnsiTheme="minorHAnsi" w:cstheme="minorHAnsi"/>
+          <w:highlight w:val="yellow"/>
+        </w:rPr>
+        <w:t>réalisée</w:t>
+      </w:r>
+      <w:proofErr w:type="spellEnd"/>
+      <w:r>
+        <w:rPr>
+          <w:rFonts w:asciiTheme="minorHAnsi" w:hAnsiTheme="minorHAnsi" w:cstheme="minorHAnsi"/>
+          <w:highlight w:val="yellow"/>
+        </w:rPr>
+        <w:t xml:space="preserve"> à partir du document de conception. Vous devez absolument conserver le </w:t>
+      </w:r>
+      <w:proofErr w:type="spellStart"/>
+      <w:r>
+        <w:rPr>
+          <w:rFonts w:asciiTheme="minorHAnsi" w:hAnsiTheme="minorHAnsi" w:cstheme="minorHAnsi"/>
+          <w:highlight w:val="yellow"/>
+        </w:rPr>
+        <w:t>découpage</w:t>
+      </w:r>
+      <w:proofErr w:type="spellEnd"/>
+      <w:r>
+        <w:rPr>
+          <w:rFonts w:asciiTheme="minorHAnsi" w:hAnsiTheme="minorHAnsi" w:cstheme="minorHAnsi"/>
+          <w:highlight w:val="yellow"/>
+        </w:rPr>
+        <w:t xml:space="preserve"> en trois groupes de threads (</w:t>
+      </w:r>
+      <w:proofErr w:type="spellStart"/>
+      <w:r>
+        <w:rPr>
+          <w:rFonts w:asciiTheme="minorHAnsi" w:hAnsiTheme="minorHAnsi" w:cstheme="minorHAnsi"/>
+          <w:highlight w:val="yellow"/>
+        </w:rPr>
+        <w:t>th_group_gestion_moniteur</w:t>
+      </w:r>
+      <w:proofErr w:type="spellEnd"/>
+      <w:r>
+        <w:rPr>
+          <w:rFonts w:asciiTheme="minorHAnsi" w:hAnsiTheme="minorHAnsi" w:cstheme="minorHAnsi"/>
+          <w:highlight w:val="yellow"/>
+        </w:rPr>
+        <w:t xml:space="preserve">, </w:t>
+      </w:r>
+      <w:proofErr w:type="spellStart"/>
+      <w:r>
+        <w:rPr>
+          <w:rFonts w:asciiTheme="minorHAnsi" w:hAnsiTheme="minorHAnsi" w:cstheme="minorHAnsi"/>
+          <w:highlight w:val="yellow"/>
+        </w:rPr>
+        <w:t>th_group_vision</w:t>
+      </w:r>
+      <w:proofErr w:type="spellEnd"/>
+      <w:r>
+        <w:rPr>
+          <w:rFonts w:asciiTheme="minorHAnsi" w:hAnsiTheme="minorHAnsi" w:cstheme="minorHAnsi"/>
+          <w:highlight w:val="yellow"/>
+        </w:rPr>
+        <w:t xml:space="preserve">, </w:t>
+      </w:r>
+      <w:proofErr w:type="spellStart"/>
+      <w:r>
+        <w:rPr>
+          <w:rFonts w:asciiTheme="minorHAnsi" w:hAnsiTheme="minorHAnsi" w:cstheme="minorHAnsi"/>
+          <w:highlight w:val="yellow"/>
+        </w:rPr>
+        <w:t>th_group_gestion_robot</w:t>
+      </w:r>
+      <w:proofErr w:type="spellEnd"/>
+      <w:r>
+        <w:rPr>
+          <w:rFonts w:asciiTheme="minorHAnsi" w:hAnsiTheme="minorHAnsi" w:cstheme="minorHAnsi"/>
+          <w:highlight w:val="yellow"/>
+        </w:rPr>
+        <w:t xml:space="preserve">). </w:t>
       </w:r>
     </w:p>
     <w:p>
@@ -2989,8 +3424,30 @@
         <w:rPr>
           <w:rFonts w:ascii="Arial" w:hAnsi="Arial" w:cs="Arial"/>
         </w:rPr>
-        <w:t>Fig. 1: Diagramme fonctionnel du système</w:t>
-      </w:r>
+        <w:t xml:space="preserve">Fig. </w:t>
+      </w:r>
+      <w:proofErr w:type="gramStart"/>
+      <w:r>
+        <w:rPr>
+          <w:rFonts w:ascii="Arial" w:hAnsi="Arial" w:cs="Arial"/>
+        </w:rPr>
+        <w:t>1:</w:t>
+      </w:r>
+      <w:proofErr w:type="gramEnd"/>
+      <w:r>
+        <w:rPr>
+          <w:rFonts w:ascii="Arial" w:hAnsi="Arial" w:cs="Arial"/>
+        </w:rPr>
+        <w:t xml:space="preserve"> Diagramme fonctionnel du </w:t>
+      </w:r>
+      <w:proofErr w:type="spellStart"/>
+      <w:r>
+        <w:rPr>
+          <w:rFonts w:ascii="Arial" w:hAnsi="Arial" w:cs="Arial"/>
+        </w:rPr>
+        <w:t>système</w:t>
+      </w:r>
+      <w:proofErr w:type="spellEnd"/>
     </w:p>
     <w:p/>
     <w:p/>
@@ -3052,21 +3509,80 @@
           <w:highlight w:val="yellow"/>
         </w:rPr>
         <w:br/>
-        <w:t xml:space="preserve">— le diagramme fonctionnel en AADL décrivant le groupe de threads de gestion du mo- </w:t>
-      </w:r>
-    </w:p>
-    <w:p>
-      <w:pPr>
-        <w:rPr>
-          <w:rFonts w:asciiTheme="minorHAnsi" w:hAnsiTheme="minorHAnsi" w:cstheme="minorHAnsi"/>
-        </w:rPr>
-      </w:pPr>
-      <w:r>
-        <w:rPr>
-          <w:rFonts w:asciiTheme="minorHAnsi" w:hAnsiTheme="minorHAnsi" w:cstheme="minorHAnsi"/>
-          <w:highlight w:val="yellow"/>
-        </w:rPr>
-        <w:t>niteur (voir exemple de la figure 1.2.1 réalisée à partir du dossier de conception), — les diagrammes d’activité de chaque thread de ce groupe.</w:t>
+        <w:t xml:space="preserve">— le diagramme fonctionnel en AADL </w:t>
+      </w:r>
+      <w:proofErr w:type="spellStart"/>
+      <w:r>
+        <w:rPr>
+          <w:rFonts w:asciiTheme="minorHAnsi" w:hAnsiTheme="minorHAnsi" w:cstheme="minorHAnsi"/>
+          <w:highlight w:val="yellow"/>
+        </w:rPr>
+        <w:t>décrivant</w:t>
+      </w:r>
+      <w:proofErr w:type="spellEnd"/>
+      <w:r>
+        <w:rPr>
+          <w:rFonts w:asciiTheme="minorHAnsi" w:hAnsiTheme="minorHAnsi" w:cstheme="minorHAnsi"/>
+          <w:highlight w:val="yellow"/>
+        </w:rPr>
+        <w:t xml:space="preserve"> le groupe de threads de gestion du mo- </w:t>
+      </w:r>
+    </w:p>
+    <w:p>
+      <w:pPr>
+        <w:rPr>
+          <w:rFonts w:asciiTheme="minorHAnsi" w:hAnsiTheme="minorHAnsi" w:cstheme="minorHAnsi"/>
+        </w:rPr>
+      </w:pPr>
+      <w:proofErr w:type="spellStart"/>
+      <w:proofErr w:type="gramStart"/>
+      <w:r>
+        <w:rPr>
+          <w:rFonts w:asciiTheme="minorHAnsi" w:hAnsiTheme="minorHAnsi" w:cstheme="minorHAnsi"/>
+          <w:highlight w:val="yellow"/>
+        </w:rPr>
+        <w:t>niteur</w:t>
+      </w:r>
+      <w:proofErr w:type="spellEnd"/>
+      <w:proofErr w:type="gramEnd"/>
+      <w:r>
+        <w:rPr>
+          <w:rFonts w:asciiTheme="minorHAnsi" w:hAnsiTheme="minorHAnsi" w:cstheme="minorHAnsi"/>
+          <w:highlight w:val="yellow"/>
+        </w:rPr>
+        <w:t xml:space="preserve"> (voir exemple de la figure 1.2.1 </w:t>
+      </w:r>
+      <w:proofErr w:type="spellStart"/>
+      <w:r>
+        <w:rPr>
+          <w:rFonts w:asciiTheme="minorHAnsi" w:hAnsiTheme="minorHAnsi" w:cstheme="minorHAnsi"/>
+          <w:highlight w:val="yellow"/>
+        </w:rPr>
+        <w:t>réalisée</w:t>
+      </w:r>
+      <w:proofErr w:type="spellEnd"/>
+      <w:r>
+        <w:rPr>
+          <w:rFonts w:asciiTheme="minorHAnsi" w:hAnsiTheme="minorHAnsi" w:cstheme="minorHAnsi"/>
+          <w:highlight w:val="yellow"/>
+        </w:rPr>
+        <w:t xml:space="preserve"> à partir du dossier de conception), — les diagrammes d’</w:t>
+      </w:r>
+      <w:proofErr w:type="spellStart"/>
+      <w:r>
+        <w:rPr>
+          <w:rFonts w:asciiTheme="minorHAnsi" w:hAnsiTheme="minorHAnsi" w:cstheme="minorHAnsi"/>
+          <w:highlight w:val="yellow"/>
+        </w:rPr>
+        <w:t>activite</w:t>
+      </w:r>
+      <w:proofErr w:type="spellEnd"/>
+      <w:r>
+        <w:rPr>
+          <w:rFonts w:asciiTheme="minorHAnsi" w:hAnsiTheme="minorHAnsi" w:cstheme="minorHAnsi"/>
+          <w:highlight w:val="yellow"/>
+        </w:rPr>
+        <w:t>́ de chaque thread de ce groupe.</w:t>
       </w:r>
       <w:r>
         <w:rPr>
@@ -3105,7 +3621,39 @@
           <w:highlight w:val="yellow"/>
         </w:rPr>
         <w:lastRenderedPageBreak/>
-        <w:t>Décrivez tous les éléments (paramètres, variables, etc.) qui vous semblent pertinents pour comprendre les diagrammes.</w:t>
+        <w:t xml:space="preserve">Décrivez tous les </w:t>
+      </w:r>
+      <w:proofErr w:type="spellStart"/>
+      <w:r>
+        <w:rPr>
+          <w:rFonts w:asciiTheme="minorHAnsi" w:hAnsiTheme="minorHAnsi" w:cstheme="minorHAnsi"/>
+          <w:highlight w:val="yellow"/>
+        </w:rPr>
+        <w:t>éléments</w:t>
+      </w:r>
+      <w:proofErr w:type="spellEnd"/>
+      <w:r>
+        <w:rPr>
+          <w:rFonts w:asciiTheme="minorHAnsi" w:hAnsiTheme="minorHAnsi" w:cstheme="minorHAnsi"/>
+          <w:highlight w:val="yellow"/>
+        </w:rPr>
+        <w:t xml:space="preserve"> (</w:t>
+      </w:r>
+      <w:proofErr w:type="spellStart"/>
+      <w:r>
+        <w:rPr>
+          <w:rFonts w:asciiTheme="minorHAnsi" w:hAnsiTheme="minorHAnsi" w:cstheme="minorHAnsi"/>
+          <w:highlight w:val="yellow"/>
+        </w:rPr>
+        <w:t>paramètres</w:t>
+      </w:r>
+      <w:proofErr w:type="spellEnd"/>
+      <w:r>
+        <w:rPr>
+          <w:rFonts w:asciiTheme="minorHAnsi" w:hAnsiTheme="minorHAnsi" w:cstheme="minorHAnsi"/>
+          <w:highlight w:val="yellow"/>
+        </w:rPr>
+        <w:t>, variables, etc.) qui vous semblent pertinents pour comprendre les diagrammes.</w:t>
       </w:r>
       <w:r>
         <w:rPr>
@@ -3249,7 +3797,21 @@
         <w:rPr>
           <w:rFonts w:asciiTheme="minorHAnsi" w:hAnsiTheme="minorHAnsi" w:cstheme="minorHAnsi"/>
         </w:rPr>
-        <w:t>Fig. 2: Diagramme fonctionnel du groupe de threads gestion du moniteur</w:t>
+        <w:t xml:space="preserve">Fig. </w:t>
+      </w:r>
+      <w:proofErr w:type="gramStart"/>
+      <w:r>
+        <w:rPr>
+          <w:rFonts w:asciiTheme="minorHAnsi" w:hAnsiTheme="minorHAnsi" w:cstheme="minorHAnsi"/>
+        </w:rPr>
+        <w:t>2:</w:t>
+      </w:r>
+      <w:proofErr w:type="gramEnd"/>
+      <w:r>
+        <w:rPr>
+          <w:rFonts w:asciiTheme="minorHAnsi" w:hAnsiTheme="minorHAnsi" w:cstheme="minorHAnsi"/>
+        </w:rPr>
+        <w:t xml:space="preserve"> Diagramme fonctionnel du groupe de threads gestion du moniteur</w:t>
       </w:r>
     </w:p>
     <w:p>
@@ -3298,12 +3860,85 @@
           <w:rFonts w:asciiTheme="minorHAnsi" w:hAnsiTheme="minorHAnsi" w:cstheme="minorHAnsi"/>
         </w:rPr>
       </w:pPr>
-      <w:r>
-        <w:rPr>
-          <w:rFonts w:asciiTheme="minorHAnsi" w:hAnsiTheme="minorHAnsi" w:cstheme="minorHAnsi"/>
-          <w:highlight w:val="yellow"/>
-        </w:rPr>
-        <w:t>Décrivez le comportement de chacun de vos threads avec des diagrammes d’activité. Ap- portez les explications qui vous semblent nécessaires pour comprendre votre conception. A titre d’exemple les diagrammes fonctionnels tirés du document de conception sont remis.</w:t>
+      <w:proofErr w:type="spellStart"/>
+      <w:r>
+        <w:rPr>
+          <w:rFonts w:asciiTheme="minorHAnsi" w:hAnsiTheme="minorHAnsi" w:cstheme="minorHAnsi"/>
+          <w:highlight w:val="yellow"/>
+        </w:rPr>
+        <w:t>Décrivez</w:t>
+      </w:r>
+      <w:proofErr w:type="spellEnd"/>
+      <w:r>
+        <w:rPr>
+          <w:rFonts w:asciiTheme="minorHAnsi" w:hAnsiTheme="minorHAnsi" w:cstheme="minorHAnsi"/>
+          <w:highlight w:val="yellow"/>
+        </w:rPr>
+        <w:t xml:space="preserve"> le comportement de chacun de vos threads avec des diagrammes d’</w:t>
+      </w:r>
+      <w:proofErr w:type="spellStart"/>
+      <w:r>
+        <w:rPr>
+          <w:rFonts w:asciiTheme="minorHAnsi" w:hAnsiTheme="minorHAnsi" w:cstheme="minorHAnsi"/>
+          <w:highlight w:val="yellow"/>
+        </w:rPr>
+        <w:t>activite</w:t>
+      </w:r>
+      <w:proofErr w:type="spellEnd"/>
+      <w:r>
+        <w:rPr>
+          <w:rFonts w:asciiTheme="minorHAnsi" w:hAnsiTheme="minorHAnsi" w:cstheme="minorHAnsi"/>
+          <w:highlight w:val="yellow"/>
+        </w:rPr>
+        <w:t xml:space="preserve">́. </w:t>
+      </w:r>
+      <w:proofErr w:type="spellStart"/>
+      <w:r>
+        <w:rPr>
+          <w:rFonts w:asciiTheme="minorHAnsi" w:hAnsiTheme="minorHAnsi" w:cstheme="minorHAnsi"/>
+          <w:highlight w:val="yellow"/>
+        </w:rPr>
+        <w:t>Ap</w:t>
+      </w:r>
+      <w:proofErr w:type="spellEnd"/>
+      <w:r>
+        <w:rPr>
+          <w:rFonts w:asciiTheme="minorHAnsi" w:hAnsiTheme="minorHAnsi" w:cstheme="minorHAnsi"/>
+          <w:highlight w:val="yellow"/>
+        </w:rPr>
+        <w:t xml:space="preserve">- portez les explications qui vous semblent </w:t>
+      </w:r>
+      <w:proofErr w:type="spellStart"/>
+      <w:r>
+        <w:rPr>
+          <w:rFonts w:asciiTheme="minorHAnsi" w:hAnsiTheme="minorHAnsi" w:cstheme="minorHAnsi"/>
+          <w:highlight w:val="yellow"/>
+        </w:rPr>
+        <w:t>nécessaires</w:t>
+      </w:r>
+      <w:proofErr w:type="spellEnd"/>
+      <w:r>
+        <w:rPr>
+          <w:rFonts w:asciiTheme="minorHAnsi" w:hAnsiTheme="minorHAnsi" w:cstheme="minorHAnsi"/>
+          <w:highlight w:val="yellow"/>
+        </w:rPr>
+        <w:t xml:space="preserve"> pour comprendre votre conception. A titre d’exemple les diagrammes fonctionnels </w:t>
+      </w:r>
+      <w:proofErr w:type="spellStart"/>
+      <w:r>
+        <w:rPr>
+          <w:rFonts w:asciiTheme="minorHAnsi" w:hAnsiTheme="minorHAnsi" w:cstheme="minorHAnsi"/>
+          <w:highlight w:val="yellow"/>
+        </w:rPr>
+        <w:t>tirés</w:t>
+      </w:r>
+      <w:proofErr w:type="spellEnd"/>
+      <w:r>
+        <w:rPr>
+          <w:rFonts w:asciiTheme="minorHAnsi" w:hAnsiTheme="minorHAnsi" w:cstheme="minorHAnsi"/>
+          <w:highlight w:val="yellow"/>
+        </w:rPr>
+        <w:t xml:space="preserve"> du document de conception sont remis.</w:t>
       </w:r>
       <w:r>
         <w:rPr>
@@ -3390,8 +4025,49 @@
           <w:rFonts w:asciiTheme="minorHAnsi" w:hAnsiTheme="minorHAnsi" w:cstheme="minorHAnsi"/>
           <w:lang w:val="en-US"/>
         </w:rPr>
-        <w:t>Fig. 3: Diagramme d’activité du thread th_receiveFromMon</w:t>
-      </w:r>
+        <w:t xml:space="preserve">Fig. 3: </w:t>
+      </w:r>
+      <w:proofErr w:type="spellStart"/>
+      <w:r>
+        <w:rPr>
+          <w:rFonts w:asciiTheme="minorHAnsi" w:hAnsiTheme="minorHAnsi" w:cstheme="minorHAnsi"/>
+          <w:lang w:val="en-US"/>
+        </w:rPr>
+        <w:t>Diagramme</w:t>
+      </w:r>
+      <w:proofErr w:type="spellEnd"/>
+      <w:r>
+        <w:rPr>
+          <w:rFonts w:asciiTheme="minorHAnsi" w:hAnsiTheme="minorHAnsi" w:cstheme="minorHAnsi"/>
+          <w:lang w:val="en-US"/>
+        </w:rPr>
+        <w:t xml:space="preserve"> </w:t>
+      </w:r>
+      <w:proofErr w:type="spellStart"/>
+      <w:r>
+        <w:rPr>
+          <w:rFonts w:asciiTheme="minorHAnsi" w:hAnsiTheme="minorHAnsi" w:cstheme="minorHAnsi"/>
+          <w:lang w:val="en-US"/>
+        </w:rPr>
+        <w:t>d’activite</w:t>
+      </w:r>
+      <w:proofErr w:type="spellEnd"/>
+      <w:r>
+        <w:rPr>
+          <w:rFonts w:asciiTheme="minorHAnsi" w:hAnsiTheme="minorHAnsi" w:cstheme="minorHAnsi"/>
+          <w:lang w:val="en-US"/>
+        </w:rPr>
+        <w:t xml:space="preserve">́ du thread </w:t>
+      </w:r>
+      <w:proofErr w:type="spellStart"/>
+      <w:r>
+        <w:rPr>
+          <w:rFonts w:asciiTheme="minorHAnsi" w:hAnsiTheme="minorHAnsi" w:cstheme="minorHAnsi"/>
+          <w:lang w:val="en-US"/>
+        </w:rPr>
+        <w:t>th_receiveFromMon</w:t>
+      </w:r>
+      <w:proofErr w:type="spellEnd"/>
     </w:p>
     <w:p>
       <w:pPr>
@@ -3485,8 +4161,49 @@
           <w:rFonts w:asciiTheme="minorHAnsi" w:hAnsiTheme="minorHAnsi" w:cstheme="minorHAnsi"/>
           <w:lang w:val="en-US"/>
         </w:rPr>
-        <w:t>Fig. 4: Diagramme d’activité du thread th_sendToMon</w:t>
-      </w:r>
+        <w:t xml:space="preserve">Fig. 4: </w:t>
+      </w:r>
+      <w:proofErr w:type="spellStart"/>
+      <w:r>
+        <w:rPr>
+          <w:rFonts w:asciiTheme="minorHAnsi" w:hAnsiTheme="minorHAnsi" w:cstheme="minorHAnsi"/>
+          <w:lang w:val="en-US"/>
+        </w:rPr>
+        <w:t>Diagramme</w:t>
+      </w:r>
+      <w:proofErr w:type="spellEnd"/>
+      <w:r>
+        <w:rPr>
+          <w:rFonts w:asciiTheme="minorHAnsi" w:hAnsiTheme="minorHAnsi" w:cstheme="minorHAnsi"/>
+          <w:lang w:val="en-US"/>
+        </w:rPr>
+        <w:t xml:space="preserve"> </w:t>
+      </w:r>
+      <w:proofErr w:type="spellStart"/>
+      <w:r>
+        <w:rPr>
+          <w:rFonts w:asciiTheme="minorHAnsi" w:hAnsiTheme="minorHAnsi" w:cstheme="minorHAnsi"/>
+          <w:lang w:val="en-US"/>
+        </w:rPr>
+        <w:t>d’activite</w:t>
+      </w:r>
+      <w:proofErr w:type="spellEnd"/>
+      <w:r>
+        <w:rPr>
+          <w:rFonts w:asciiTheme="minorHAnsi" w:hAnsiTheme="minorHAnsi" w:cstheme="minorHAnsi"/>
+          <w:lang w:val="en-US"/>
+        </w:rPr>
+        <w:t xml:space="preserve">́ du thread </w:t>
+      </w:r>
+      <w:proofErr w:type="spellStart"/>
+      <w:r>
+        <w:rPr>
+          <w:rFonts w:asciiTheme="minorHAnsi" w:hAnsiTheme="minorHAnsi" w:cstheme="minorHAnsi"/>
+          <w:lang w:val="en-US"/>
+        </w:rPr>
+        <w:t>th_sendToMon</w:t>
+      </w:r>
+      <w:proofErr w:type="spellEnd"/>
     </w:p>
     <w:p>
       <w:pPr>
@@ -3571,8 +4288,49 @@
           <w:rFonts w:asciiTheme="minorHAnsi" w:hAnsiTheme="minorHAnsi" w:cstheme="minorHAnsi"/>
           <w:lang w:val="en-US"/>
         </w:rPr>
-        <w:t>Fig. 5: Diagramme d’activité du thread th_server</w:t>
-      </w:r>
+        <w:t xml:space="preserve">Fig. 5: </w:t>
+      </w:r>
+      <w:proofErr w:type="spellStart"/>
+      <w:r>
+        <w:rPr>
+          <w:rFonts w:asciiTheme="minorHAnsi" w:hAnsiTheme="minorHAnsi" w:cstheme="minorHAnsi"/>
+          <w:lang w:val="en-US"/>
+        </w:rPr>
+        <w:t>Diagramme</w:t>
+      </w:r>
+      <w:proofErr w:type="spellEnd"/>
+      <w:r>
+        <w:rPr>
+          <w:rFonts w:asciiTheme="minorHAnsi" w:hAnsiTheme="minorHAnsi" w:cstheme="minorHAnsi"/>
+          <w:lang w:val="en-US"/>
+        </w:rPr>
+        <w:t xml:space="preserve"> </w:t>
+      </w:r>
+      <w:proofErr w:type="spellStart"/>
+      <w:r>
+        <w:rPr>
+          <w:rFonts w:asciiTheme="minorHAnsi" w:hAnsiTheme="minorHAnsi" w:cstheme="minorHAnsi"/>
+          <w:lang w:val="en-US"/>
+        </w:rPr>
+        <w:t>d’activite</w:t>
+      </w:r>
+      <w:proofErr w:type="spellEnd"/>
+      <w:r>
+        <w:rPr>
+          <w:rFonts w:asciiTheme="minorHAnsi" w:hAnsiTheme="minorHAnsi" w:cstheme="minorHAnsi"/>
+          <w:lang w:val="en-US"/>
+        </w:rPr>
+        <w:t xml:space="preserve">́ du thread </w:t>
+      </w:r>
+      <w:proofErr w:type="spellStart"/>
+      <w:r>
+        <w:rPr>
+          <w:rFonts w:asciiTheme="minorHAnsi" w:hAnsiTheme="minorHAnsi" w:cstheme="minorHAnsi"/>
+          <w:lang w:val="en-US"/>
+        </w:rPr>
+        <w:t>th_server</w:t>
+      </w:r>
+      <w:proofErr w:type="spellEnd"/>
     </w:p>
     <w:p>
       <w:pPr>
@@ -3659,15 +4417,89 @@
       <w:r>
         <w:rPr>
           <w:rFonts w:asciiTheme="minorHAnsi" w:hAnsiTheme="minorHAnsi" w:cstheme="minorHAnsi"/>
-          <w:highlight w:val="yellow"/>
-        </w:rPr>
-        <w:t>Ajoutez le diagramme fonctionnel du groupe de threads de gestion du robot.</w:t>
-      </w:r>
-      <w:r>
-        <w:rPr>
-          <w:rFonts w:asciiTheme="minorHAnsi" w:hAnsiTheme="minorHAnsi" w:cstheme="minorHAnsi"/>
-        </w:rPr>
-        <w:t xml:space="preserve"> </w:t>
+          <w:noProof/>
+        </w:rPr>
+        <w:drawing>
+          <wp:inline distT="0" distB="0" distL="0" distR="0" wp14:anchorId="08973151" wp14:editId="7C225628">
+            <wp:extent cx="5756910" cy="2933700"/>
+            <wp:effectExtent l="0" t="0" r="0" b="0"/>
+            <wp:docPr id="4" name="Image 4"/>
+            <wp:cNvGraphicFramePr>
+              <a:graphicFrameLocks xmlns:a="http://schemas.openxmlformats.org/drawingml/2006/main" noChangeAspect="1"/>
+            </wp:cNvGraphicFramePr>
+            <a:graphic xmlns:a="http://schemas.openxmlformats.org/drawingml/2006/main">
+              <a:graphicData uri="http://schemas.openxmlformats.org/drawingml/2006/picture">
+                <pic:pic xmlns:pic="http://schemas.openxmlformats.org/drawingml/2006/picture">
+                  <pic:nvPicPr>
+                    <pic:cNvPr id="4" name="Image 4"/>
+                    <pic:cNvPicPr/>
+                  </pic:nvPicPr>
+                  <pic:blipFill>
+                    <a:blip r:embed="rId13" cstate="print">
+                      <a:extLst>
+                        <a:ext uri="{28A0092B-C50C-407E-A947-70E740481C1C}">
+                          <a14:useLocalDpi xmlns:a14="http://schemas.microsoft.com/office/drawing/2010/main" val="0"/>
+                        </a:ext>
+                      </a:extLst>
+                    </a:blip>
+                    <a:stretch>
+                      <a:fillRect/>
+                    </a:stretch>
+                  </pic:blipFill>
+                  <pic:spPr>
+                    <a:xfrm>
+                      <a:off x="0" y="0"/>
+                      <a:ext cx="5756910" cy="2933700"/>
+                    </a:xfrm>
+                    <a:prstGeom prst="rect">
+                      <a:avLst/>
+                    </a:prstGeom>
+                  </pic:spPr>
+                </pic:pic>
+              </a:graphicData>
+            </a:graphic>
+          </wp:inline>
+        </w:drawing>
+      </w:r>
+    </w:p>
+    <w:p>
+      <w:pPr>
+        <w:jc w:val="center"/>
+        <w:rPr>
+          <w:rFonts w:asciiTheme="minorHAnsi" w:hAnsiTheme="minorHAnsi" w:cstheme="minorHAnsi"/>
+        </w:rPr>
+      </w:pPr>
+      <w:r>
+        <w:rPr>
+          <w:rFonts w:asciiTheme="minorHAnsi" w:hAnsiTheme="minorHAnsi" w:cstheme="minorHAnsi"/>
+        </w:rPr>
+        <w:t xml:space="preserve">Fig. </w:t>
+      </w:r>
+      <w:proofErr w:type="gramStart"/>
+      <w:r>
+        <w:rPr>
+          <w:rFonts w:asciiTheme="minorHAnsi" w:hAnsiTheme="minorHAnsi" w:cstheme="minorHAnsi"/>
+        </w:rPr>
+        <w:t>6</w:t>
+      </w:r>
+      <w:r>
+        <w:rPr>
+          <w:rFonts w:asciiTheme="minorHAnsi" w:hAnsiTheme="minorHAnsi" w:cstheme="minorHAnsi"/>
+        </w:rPr>
+        <w:t>:</w:t>
+      </w:r>
+      <w:proofErr w:type="gramEnd"/>
+      <w:r>
+        <w:rPr>
+          <w:rFonts w:asciiTheme="minorHAnsi" w:hAnsiTheme="minorHAnsi" w:cstheme="minorHAnsi"/>
+        </w:rPr>
+        <w:t xml:space="preserve"> Diagramme </w:t>
+      </w:r>
+      <w:r>
+        <w:rPr>
+          <w:rFonts w:asciiTheme="minorHAnsi" w:hAnsiTheme="minorHAnsi" w:cstheme="minorHAnsi"/>
+        </w:rPr>
+        <w:t>fonctionnel du groupe de gestion du robot</w:t>
       </w:r>
     </w:p>
     <w:p>
@@ -3738,12 +4570,69 @@
           <w:rFonts w:asciiTheme="minorHAnsi" w:hAnsiTheme="minorHAnsi" w:cstheme="minorHAnsi"/>
         </w:rPr>
       </w:pPr>
-      <w:r>
-        <w:rPr>
-          <w:rFonts w:asciiTheme="minorHAnsi" w:hAnsiTheme="minorHAnsi" w:cstheme="minorHAnsi"/>
-          <w:highlight w:val="yellow"/>
-        </w:rPr>
-        <w:t>Décrivez le comportement de chacun de vos threads avec des diagrammes d’activité. Ap- portez les explications qui vous semblent nécessaires pour comprendre votre conception</w:t>
+      <w:proofErr w:type="spellStart"/>
+      <w:r>
+        <w:rPr>
+          <w:rFonts w:asciiTheme="minorHAnsi" w:hAnsiTheme="minorHAnsi" w:cstheme="minorHAnsi"/>
+          <w:highlight w:val="yellow"/>
+        </w:rPr>
+        <w:t>Décrivez</w:t>
+      </w:r>
+      <w:proofErr w:type="spellEnd"/>
+      <w:r>
+        <w:rPr>
+          <w:rFonts w:asciiTheme="minorHAnsi" w:hAnsiTheme="minorHAnsi" w:cstheme="minorHAnsi"/>
+          <w:highlight w:val="yellow"/>
+        </w:rPr>
+        <w:t xml:space="preserve"> le comportement de chacun de vos threads avec des diagrammes d’</w:t>
+      </w:r>
+      <w:proofErr w:type="spellStart"/>
+      <w:r>
+        <w:rPr>
+          <w:rFonts w:asciiTheme="minorHAnsi" w:hAnsiTheme="minorHAnsi" w:cstheme="minorHAnsi"/>
+          <w:highlight w:val="yellow"/>
+        </w:rPr>
+        <w:t>activite</w:t>
+      </w:r>
+      <w:proofErr w:type="spellEnd"/>
+      <w:r>
+        <w:rPr>
+          <w:rFonts w:asciiTheme="minorHAnsi" w:hAnsiTheme="minorHAnsi" w:cstheme="minorHAnsi"/>
+          <w:highlight w:val="yellow"/>
+        </w:rPr>
+        <w:t xml:space="preserve">́. </w:t>
+      </w:r>
+      <w:proofErr w:type="spellStart"/>
+      <w:r>
+        <w:rPr>
+          <w:rFonts w:asciiTheme="minorHAnsi" w:hAnsiTheme="minorHAnsi" w:cstheme="minorHAnsi"/>
+          <w:highlight w:val="yellow"/>
+        </w:rPr>
+        <w:t>Ap</w:t>
+      </w:r>
+      <w:proofErr w:type="spellEnd"/>
+      <w:r>
+        <w:rPr>
+          <w:rFonts w:asciiTheme="minorHAnsi" w:hAnsiTheme="minorHAnsi" w:cstheme="minorHAnsi"/>
+          <w:highlight w:val="yellow"/>
+        </w:rPr>
+        <w:t xml:space="preserve">- portez les explications qui vous semblent </w:t>
+      </w:r>
+      <w:proofErr w:type="spellStart"/>
+      <w:r>
+        <w:rPr>
+          <w:rFonts w:asciiTheme="minorHAnsi" w:hAnsiTheme="minorHAnsi" w:cstheme="minorHAnsi"/>
+          <w:highlight w:val="yellow"/>
+        </w:rPr>
+        <w:t>nécessaires</w:t>
+      </w:r>
+      <w:proofErr w:type="spellEnd"/>
+      <w:r>
+        <w:rPr>
+          <w:rFonts w:asciiTheme="minorHAnsi" w:hAnsiTheme="minorHAnsi" w:cstheme="minorHAnsi"/>
+          <w:highlight w:val="yellow"/>
+        </w:rPr>
+        <w:t xml:space="preserve"> pour comprendre votre conception</w:t>
       </w:r>
       <w:r>
         <w:rPr>
@@ -3781,7 +4670,7 @@
                     <pic:cNvPicPr/>
                   </pic:nvPicPr>
                   <pic:blipFill>
-                    <a:blip r:embed="rId13">
+                    <a:blip r:embed="rId14">
                       <a:extLst>
                         <a:ext uri="{28A0092B-C50C-407E-A947-70E740481C1C}">
                           <a14:useLocalDpi xmlns:a14="http://schemas.microsoft.com/office/drawing/2010/main" val="0"/>
@@ -3821,7 +4710,39 @@
           <w:rFonts w:asciiTheme="minorHAnsi" w:hAnsiTheme="minorHAnsi" w:cstheme="minorHAnsi"/>
           <w:lang w:val="en-US"/>
         </w:rPr>
-        <w:t xml:space="preserve">Fig. 5: Diagramme d’activité </w:t>
+        <w:t xml:space="preserve">Fig. 5: </w:t>
+      </w:r>
+      <w:proofErr w:type="spellStart"/>
+      <w:r>
+        <w:rPr>
+          <w:rFonts w:asciiTheme="minorHAnsi" w:hAnsiTheme="minorHAnsi" w:cstheme="minorHAnsi"/>
+          <w:lang w:val="en-US"/>
+        </w:rPr>
+        <w:t>Diagramme</w:t>
+      </w:r>
+      <w:proofErr w:type="spellEnd"/>
+      <w:r>
+        <w:rPr>
+          <w:rFonts w:asciiTheme="minorHAnsi" w:hAnsiTheme="minorHAnsi" w:cstheme="minorHAnsi"/>
+          <w:lang w:val="en-US"/>
+        </w:rPr>
+        <w:t xml:space="preserve"> </w:t>
+      </w:r>
+      <w:proofErr w:type="spellStart"/>
+      <w:r>
+        <w:rPr>
+          <w:rFonts w:asciiTheme="minorHAnsi" w:hAnsiTheme="minorHAnsi" w:cstheme="minorHAnsi"/>
+          <w:lang w:val="en-US"/>
+        </w:rPr>
+        <w:t>d’activite</w:t>
+      </w:r>
+      <w:proofErr w:type="spellEnd"/>
+      <w:r>
+        <w:rPr>
+          <w:rFonts w:asciiTheme="minorHAnsi" w:hAnsiTheme="minorHAnsi" w:cstheme="minorHAnsi"/>
+          <w:lang w:val="en-US"/>
+        </w:rPr>
+        <w:t xml:space="preserve">́ </w:t>
       </w:r>
       <w:r>
         <w:rPr>
@@ -3870,7 +4791,7 @@
                     <pic:cNvPicPr/>
                   </pic:nvPicPr>
                   <pic:blipFill>
-                    <a:blip r:embed="rId14">
+                    <a:blip r:embed="rId15">
                       <a:extLst>
                         <a:ext uri="{28A0092B-C50C-407E-A947-70E740481C1C}">
                           <a14:useLocalDpi xmlns:a14="http://schemas.microsoft.com/office/drawing/2010/main" val="0"/>
@@ -3910,7 +4831,39 @@
           <w:rFonts w:asciiTheme="minorHAnsi" w:hAnsiTheme="minorHAnsi" w:cstheme="minorHAnsi"/>
           <w:lang w:val="en-US"/>
         </w:rPr>
-        <w:t xml:space="preserve">Fig. 5: Diagramme d’activité du thread </w:t>
+        <w:t xml:space="preserve">Fig. 5: </w:t>
+      </w:r>
+      <w:proofErr w:type="spellStart"/>
+      <w:r>
+        <w:rPr>
+          <w:rFonts w:asciiTheme="minorHAnsi" w:hAnsiTheme="minorHAnsi" w:cstheme="minorHAnsi"/>
+          <w:lang w:val="en-US"/>
+        </w:rPr>
+        <w:t>Diagramme</w:t>
+      </w:r>
+      <w:proofErr w:type="spellEnd"/>
+      <w:r>
+        <w:rPr>
+          <w:rFonts w:asciiTheme="minorHAnsi" w:hAnsiTheme="minorHAnsi" w:cstheme="minorHAnsi"/>
+          <w:lang w:val="en-US"/>
+        </w:rPr>
+        <w:t xml:space="preserve"> </w:t>
+      </w:r>
+      <w:proofErr w:type="spellStart"/>
+      <w:r>
+        <w:rPr>
+          <w:rFonts w:asciiTheme="minorHAnsi" w:hAnsiTheme="minorHAnsi" w:cstheme="minorHAnsi"/>
+          <w:lang w:val="en-US"/>
+        </w:rPr>
+        <w:t>d’activite</w:t>
+      </w:r>
+      <w:proofErr w:type="spellEnd"/>
+      <w:r>
+        <w:rPr>
+          <w:rFonts w:asciiTheme="minorHAnsi" w:hAnsiTheme="minorHAnsi" w:cstheme="minorHAnsi"/>
+          <w:lang w:val="en-US"/>
+        </w:rPr>
+        <w:t xml:space="preserve">́ du thread </w:t>
       </w:r>
       <w:r>
         <w:rPr>
@@ -3959,7 +4912,7 @@
                     <pic:cNvPicPr/>
                   </pic:nvPicPr>
                   <pic:blipFill>
-                    <a:blip r:embed="rId15">
+                    <a:blip r:embed="rId16">
                       <a:extLst>
                         <a:ext uri="{28A0092B-C50C-407E-A947-70E740481C1C}">
                           <a14:useLocalDpi xmlns:a14="http://schemas.microsoft.com/office/drawing/2010/main" val="0"/>
@@ -3999,7 +4952,39 @@
           <w:rFonts w:asciiTheme="minorHAnsi" w:hAnsiTheme="minorHAnsi" w:cstheme="minorHAnsi"/>
           <w:lang w:val="en-US"/>
         </w:rPr>
-        <w:t xml:space="preserve">Fig. 5: Diagramme d’activité du thread </w:t>
+        <w:t xml:space="preserve">Fig. 5: </w:t>
+      </w:r>
+      <w:proofErr w:type="spellStart"/>
+      <w:r>
+        <w:rPr>
+          <w:rFonts w:asciiTheme="minorHAnsi" w:hAnsiTheme="minorHAnsi" w:cstheme="minorHAnsi"/>
+          <w:lang w:val="en-US"/>
+        </w:rPr>
+        <w:t>Diagramme</w:t>
+      </w:r>
+      <w:proofErr w:type="spellEnd"/>
+      <w:r>
+        <w:rPr>
+          <w:rFonts w:asciiTheme="minorHAnsi" w:hAnsiTheme="minorHAnsi" w:cstheme="minorHAnsi"/>
+          <w:lang w:val="en-US"/>
+        </w:rPr>
+        <w:t xml:space="preserve"> </w:t>
+      </w:r>
+      <w:proofErr w:type="spellStart"/>
+      <w:r>
+        <w:rPr>
+          <w:rFonts w:asciiTheme="minorHAnsi" w:hAnsiTheme="minorHAnsi" w:cstheme="minorHAnsi"/>
+          <w:lang w:val="en-US"/>
+        </w:rPr>
+        <w:t>d’activite</w:t>
+      </w:r>
+      <w:proofErr w:type="spellEnd"/>
+      <w:r>
+        <w:rPr>
+          <w:rFonts w:asciiTheme="minorHAnsi" w:hAnsiTheme="minorHAnsi" w:cstheme="minorHAnsi"/>
+          <w:lang w:val="en-US"/>
+        </w:rPr>
+        <w:t xml:space="preserve">́ du thread </w:t>
       </w:r>
       <w:r>
         <w:rPr>
@@ -4047,7 +5032,7 @@
                     <pic:cNvPicPr/>
                   </pic:nvPicPr>
                   <pic:blipFill>
-                    <a:blip r:embed="rId16" cstate="print">
+                    <a:blip r:embed="rId17" cstate="print">
                       <a:extLst>
                         <a:ext uri="{28A0092B-C50C-407E-A947-70E740481C1C}">
                           <a14:useLocalDpi xmlns:a14="http://schemas.microsoft.com/office/drawing/2010/main" val="0"/>
@@ -4087,7 +5072,47 @@
           <w:rFonts w:asciiTheme="minorHAnsi" w:hAnsiTheme="minorHAnsi" w:cstheme="minorHAnsi"/>
           <w:lang w:val="en-US"/>
         </w:rPr>
-        <w:t>Fig. 5: Diagramme d’activité du thread th_</w:t>
+        <w:t xml:space="preserve">Fig. 5: </w:t>
+      </w:r>
+      <w:proofErr w:type="spellStart"/>
+      <w:r>
+        <w:rPr>
+          <w:rFonts w:asciiTheme="minorHAnsi" w:hAnsiTheme="minorHAnsi" w:cstheme="minorHAnsi"/>
+          <w:lang w:val="en-US"/>
+        </w:rPr>
+        <w:t>Diagramme</w:t>
+      </w:r>
+      <w:proofErr w:type="spellEnd"/>
+      <w:r>
+        <w:rPr>
+          <w:rFonts w:asciiTheme="minorHAnsi" w:hAnsiTheme="minorHAnsi" w:cstheme="minorHAnsi"/>
+          <w:lang w:val="en-US"/>
+        </w:rPr>
+        <w:t xml:space="preserve"> </w:t>
+      </w:r>
+      <w:proofErr w:type="spellStart"/>
+      <w:r>
+        <w:rPr>
+          <w:rFonts w:asciiTheme="minorHAnsi" w:hAnsiTheme="minorHAnsi" w:cstheme="minorHAnsi"/>
+          <w:lang w:val="en-US"/>
+        </w:rPr>
+        <w:t>d’activite</w:t>
+      </w:r>
+      <w:proofErr w:type="spellEnd"/>
+      <w:r>
+        <w:rPr>
+          <w:rFonts w:asciiTheme="minorHAnsi" w:hAnsiTheme="minorHAnsi" w:cstheme="minorHAnsi"/>
+          <w:lang w:val="en-US"/>
+        </w:rPr>
+        <w:t xml:space="preserve">́ du thread </w:t>
+      </w:r>
+      <w:proofErr w:type="spellStart"/>
+      <w:r>
+        <w:rPr>
+          <w:rFonts w:asciiTheme="minorHAnsi" w:hAnsiTheme="minorHAnsi" w:cstheme="minorHAnsi"/>
+          <w:lang w:val="en-US"/>
+        </w:rPr>
+        <w:t>th_</w:t>
       </w:r>
       <w:r>
         <w:rPr>
@@ -4096,6 +5121,7 @@
         </w:rPr>
         <w:t>openComRobot</w:t>
       </w:r>
+      <w:proofErr w:type="spellEnd"/>
     </w:p>
     <w:p>
       <w:pPr>
@@ -4137,7 +5163,7 @@
                     <pic:cNvPicPr/>
                   </pic:nvPicPr>
                   <pic:blipFill>
-                    <a:blip r:embed="rId17">
+                    <a:blip r:embed="rId18">
                       <a:extLst>
                         <a:ext uri="{28A0092B-C50C-407E-A947-70E740481C1C}">
                           <a14:useLocalDpi xmlns:a14="http://schemas.microsoft.com/office/drawing/2010/main" val="0"/>
@@ -4177,7 +5203,47 @@
           <w:rFonts w:asciiTheme="minorHAnsi" w:hAnsiTheme="minorHAnsi" w:cstheme="minorHAnsi"/>
           <w:lang w:val="en-US"/>
         </w:rPr>
-        <w:t>Fig. 5: Diagramme d’activité du thread th_</w:t>
+        <w:t xml:space="preserve">Fig. 5: </w:t>
+      </w:r>
+      <w:proofErr w:type="spellStart"/>
+      <w:r>
+        <w:rPr>
+          <w:rFonts w:asciiTheme="minorHAnsi" w:hAnsiTheme="minorHAnsi" w:cstheme="minorHAnsi"/>
+          <w:lang w:val="en-US"/>
+        </w:rPr>
+        <w:t>Diagramme</w:t>
+      </w:r>
+      <w:proofErr w:type="spellEnd"/>
+      <w:r>
+        <w:rPr>
+          <w:rFonts w:asciiTheme="minorHAnsi" w:hAnsiTheme="minorHAnsi" w:cstheme="minorHAnsi"/>
+          <w:lang w:val="en-US"/>
+        </w:rPr>
+        <w:t xml:space="preserve"> </w:t>
+      </w:r>
+      <w:proofErr w:type="spellStart"/>
+      <w:r>
+        <w:rPr>
+          <w:rFonts w:asciiTheme="minorHAnsi" w:hAnsiTheme="minorHAnsi" w:cstheme="minorHAnsi"/>
+          <w:lang w:val="en-US"/>
+        </w:rPr>
+        <w:t>d’activite</w:t>
+      </w:r>
+      <w:proofErr w:type="spellEnd"/>
+      <w:r>
+        <w:rPr>
+          <w:rFonts w:asciiTheme="minorHAnsi" w:hAnsiTheme="minorHAnsi" w:cstheme="minorHAnsi"/>
+          <w:lang w:val="en-US"/>
+        </w:rPr>
+        <w:t xml:space="preserve">́ du thread </w:t>
+      </w:r>
+      <w:proofErr w:type="spellStart"/>
+      <w:r>
+        <w:rPr>
+          <w:rFonts w:asciiTheme="minorHAnsi" w:hAnsiTheme="minorHAnsi" w:cstheme="minorHAnsi"/>
+          <w:lang w:val="en-US"/>
+        </w:rPr>
+        <w:t>th_</w:t>
       </w:r>
       <w:r>
         <w:rPr>
@@ -4186,6 +5252,7 @@
         </w:rPr>
         <w:t>move</w:t>
       </w:r>
+      <w:proofErr w:type="spellEnd"/>
     </w:p>
     <w:p>
       <w:pPr>
@@ -4227,7 +5294,7 @@
                     <pic:cNvPicPr/>
                   </pic:nvPicPr>
                   <pic:blipFill>
-                    <a:blip r:embed="rId18">
+                    <a:blip r:embed="rId19">
                       <a:extLst>
                         <a:ext uri="{28A0092B-C50C-407E-A947-70E740481C1C}">
                           <a14:useLocalDpi xmlns:a14="http://schemas.microsoft.com/office/drawing/2010/main" val="0"/>
@@ -4267,7 +5334,47 @@
           <w:rFonts w:asciiTheme="minorHAnsi" w:hAnsiTheme="minorHAnsi" w:cstheme="minorHAnsi"/>
           <w:lang w:val="en-US"/>
         </w:rPr>
-        <w:t>Fig. 5: Diagramme d’activité du thread th_</w:t>
+        <w:t xml:space="preserve">Fig. 5: </w:t>
+      </w:r>
+      <w:proofErr w:type="spellStart"/>
+      <w:r>
+        <w:rPr>
+          <w:rFonts w:asciiTheme="minorHAnsi" w:hAnsiTheme="minorHAnsi" w:cstheme="minorHAnsi"/>
+          <w:lang w:val="en-US"/>
+        </w:rPr>
+        <w:t>Diagramme</w:t>
+      </w:r>
+      <w:proofErr w:type="spellEnd"/>
+      <w:r>
+        <w:rPr>
+          <w:rFonts w:asciiTheme="minorHAnsi" w:hAnsiTheme="minorHAnsi" w:cstheme="minorHAnsi"/>
+          <w:lang w:val="en-US"/>
+        </w:rPr>
+        <w:t xml:space="preserve"> </w:t>
+      </w:r>
+      <w:proofErr w:type="spellStart"/>
+      <w:r>
+        <w:rPr>
+          <w:rFonts w:asciiTheme="minorHAnsi" w:hAnsiTheme="minorHAnsi" w:cstheme="minorHAnsi"/>
+          <w:lang w:val="en-US"/>
+        </w:rPr>
+        <w:t>d’activite</w:t>
+      </w:r>
+      <w:proofErr w:type="spellEnd"/>
+      <w:r>
+        <w:rPr>
+          <w:rFonts w:asciiTheme="minorHAnsi" w:hAnsiTheme="minorHAnsi" w:cstheme="minorHAnsi"/>
+          <w:lang w:val="en-US"/>
+        </w:rPr>
+        <w:t xml:space="preserve">́ du thread </w:t>
+      </w:r>
+      <w:proofErr w:type="spellStart"/>
+      <w:r>
+        <w:rPr>
+          <w:rFonts w:asciiTheme="minorHAnsi" w:hAnsiTheme="minorHAnsi" w:cstheme="minorHAnsi"/>
+          <w:lang w:val="en-US"/>
+        </w:rPr>
+        <w:t>th_</w:t>
       </w:r>
       <w:r>
         <w:rPr>
@@ -4276,6 +5383,7 @@
         </w:rPr>
         <w:t>checkComRobot</w:t>
       </w:r>
+      <w:proofErr w:type="spellEnd"/>
     </w:p>
     <w:p>
       <w:pPr>
@@ -4317,7 +5425,7 @@
                     <pic:cNvPicPr/>
                   </pic:nvPicPr>
                   <pic:blipFill>
-                    <a:blip r:embed="rId19">
+                    <a:blip r:embed="rId20">
                       <a:extLst>
                         <a:ext uri="{28A0092B-C50C-407E-A947-70E740481C1C}">
                           <a14:useLocalDpi xmlns:a14="http://schemas.microsoft.com/office/drawing/2010/main" val="0"/>
@@ -4365,7 +5473,47 @@
           <w:rFonts w:asciiTheme="minorHAnsi" w:hAnsiTheme="minorHAnsi" w:cstheme="minorHAnsi"/>
           <w:lang w:val="en-US"/>
         </w:rPr>
-        <w:t>Fig. 5: Diagramme d’activité du thread th_</w:t>
+        <w:t xml:space="preserve">Fig. 5: </w:t>
+      </w:r>
+      <w:proofErr w:type="spellStart"/>
+      <w:r>
+        <w:rPr>
+          <w:rFonts w:asciiTheme="minorHAnsi" w:hAnsiTheme="minorHAnsi" w:cstheme="minorHAnsi"/>
+          <w:lang w:val="en-US"/>
+        </w:rPr>
+        <w:t>Diagramme</w:t>
+      </w:r>
+      <w:proofErr w:type="spellEnd"/>
+      <w:r>
+        <w:rPr>
+          <w:rFonts w:asciiTheme="minorHAnsi" w:hAnsiTheme="minorHAnsi" w:cstheme="minorHAnsi"/>
+          <w:lang w:val="en-US"/>
+        </w:rPr>
+        <w:t xml:space="preserve"> </w:t>
+      </w:r>
+      <w:proofErr w:type="spellStart"/>
+      <w:r>
+        <w:rPr>
+          <w:rFonts w:asciiTheme="minorHAnsi" w:hAnsiTheme="minorHAnsi" w:cstheme="minorHAnsi"/>
+          <w:lang w:val="en-US"/>
+        </w:rPr>
+        <w:t>d’activite</w:t>
+      </w:r>
+      <w:proofErr w:type="spellEnd"/>
+      <w:r>
+        <w:rPr>
+          <w:rFonts w:asciiTheme="minorHAnsi" w:hAnsiTheme="minorHAnsi" w:cstheme="minorHAnsi"/>
+          <w:lang w:val="en-US"/>
+        </w:rPr>
+        <w:t xml:space="preserve">́ du thread </w:t>
+      </w:r>
+      <w:proofErr w:type="spellStart"/>
+      <w:r>
+        <w:rPr>
+          <w:rFonts w:asciiTheme="minorHAnsi" w:hAnsiTheme="minorHAnsi" w:cstheme="minorHAnsi"/>
+          <w:lang w:val="en-US"/>
+        </w:rPr>
+        <w:t>th_</w:t>
       </w:r>
       <w:r>
         <w:rPr>
@@ -4374,6 +5522,7 @@
         </w:rPr>
         <w:t>startCamera</w:t>
       </w:r>
+      <w:proofErr w:type="spellEnd"/>
     </w:p>
     <w:p>
       <w:pPr>
@@ -4418,7 +5567,7 @@
                     <pic:cNvPicPr/>
                   </pic:nvPicPr>
                   <pic:blipFill>
-                    <a:blip r:embed="rId20">
+                    <a:blip r:embed="rId21">
                       <a:extLst>
                         <a:ext uri="{28A0092B-C50C-407E-A947-70E740481C1C}">
                           <a14:useLocalDpi xmlns:a14="http://schemas.microsoft.com/office/drawing/2010/main" val="0"/>
@@ -4458,29 +5607,56 @@
           <w:rFonts w:asciiTheme="minorHAnsi" w:hAnsiTheme="minorHAnsi" w:cstheme="minorHAnsi"/>
           <w:lang w:val="en-US"/>
         </w:rPr>
-        <w:t>Fig. 5: Diagramme d’activité du thread th_</w:t>
-      </w:r>
-      <w:r>
-        <w:rPr>
-          <w:rFonts w:asciiTheme="minorHAnsi" w:hAnsiTheme="minorHAnsi" w:cstheme="minorHAnsi"/>
-          <w:lang w:val="en-US"/>
-        </w:rPr>
-        <w:t>st</w:t>
-      </w:r>
-      <w:r>
-        <w:rPr>
-          <w:rFonts w:asciiTheme="minorHAnsi" w:hAnsiTheme="minorHAnsi" w:cstheme="minorHAnsi"/>
-          <w:lang w:val="en-US"/>
-        </w:rPr>
-        <w:t>op</w:t>
-      </w:r>
-      <w:r>
-        <w:rPr>
-          <w:rFonts w:asciiTheme="minorHAnsi" w:hAnsiTheme="minorHAnsi" w:cstheme="minorHAnsi"/>
-          <w:lang w:val="en-US"/>
-        </w:rPr>
-        <w:t>Camera</w:t>
-      </w:r>
+        <w:t xml:space="preserve">Fig. 5: </w:t>
+      </w:r>
+      <w:proofErr w:type="spellStart"/>
+      <w:r>
+        <w:rPr>
+          <w:rFonts w:asciiTheme="minorHAnsi" w:hAnsiTheme="minorHAnsi" w:cstheme="minorHAnsi"/>
+          <w:lang w:val="en-US"/>
+        </w:rPr>
+        <w:t>Diagramme</w:t>
+      </w:r>
+      <w:proofErr w:type="spellEnd"/>
+      <w:r>
+        <w:rPr>
+          <w:rFonts w:asciiTheme="minorHAnsi" w:hAnsiTheme="minorHAnsi" w:cstheme="minorHAnsi"/>
+          <w:lang w:val="en-US"/>
+        </w:rPr>
+        <w:t xml:space="preserve"> </w:t>
+      </w:r>
+      <w:proofErr w:type="spellStart"/>
+      <w:r>
+        <w:rPr>
+          <w:rFonts w:asciiTheme="minorHAnsi" w:hAnsiTheme="minorHAnsi" w:cstheme="minorHAnsi"/>
+          <w:lang w:val="en-US"/>
+        </w:rPr>
+        <w:t>d’activite</w:t>
+      </w:r>
+      <w:proofErr w:type="spellEnd"/>
+      <w:r>
+        <w:rPr>
+          <w:rFonts w:asciiTheme="minorHAnsi" w:hAnsiTheme="minorHAnsi" w:cstheme="minorHAnsi"/>
+          <w:lang w:val="en-US"/>
+        </w:rPr>
+        <w:t xml:space="preserve">́ du thread </w:t>
+      </w:r>
+      <w:proofErr w:type="spellStart"/>
+      <w:r>
+        <w:rPr>
+          <w:rFonts w:asciiTheme="minorHAnsi" w:hAnsiTheme="minorHAnsi" w:cstheme="minorHAnsi"/>
+          <w:lang w:val="en-US"/>
+        </w:rPr>
+        <w:t>th_</w:t>
+      </w:r>
+      <w:r>
+        <w:rPr>
+          <w:rFonts w:asciiTheme="minorHAnsi" w:hAnsiTheme="minorHAnsi" w:cstheme="minorHAnsi"/>
+          <w:lang w:val="en-US"/>
+        </w:rPr>
+        <w:t>stopCamera</w:t>
+      </w:r>
+      <w:proofErr w:type="spellEnd"/>
     </w:p>
     <w:p>
       <w:pPr>
@@ -4586,16 +5762,91 @@
       <w:r>
         <w:rPr>
           <w:rFonts w:asciiTheme="minorHAnsi" w:hAnsiTheme="minorHAnsi" w:cstheme="minorHAnsi"/>
-          <w:highlight w:val="yellow"/>
-        </w:rPr>
-        <w:t>Ajoutez le diagramme fonctionnel du groupe de threads de vision.</w:t>
-      </w:r>
-      <w:r>
-        <w:rPr>
-          <w:rFonts w:asciiTheme="minorHAnsi" w:hAnsiTheme="minorHAnsi" w:cstheme="minorHAnsi"/>
-        </w:rPr>
-        <w:t xml:space="preserve"> </w:t>
-      </w:r>
+          <w:noProof/>
+        </w:rPr>
+        <w:drawing>
+          <wp:inline distT="0" distB="0" distL="0" distR="0" wp14:anchorId="3AD03F08" wp14:editId="5DC3C078">
+            <wp:extent cx="5756910" cy="4275455"/>
+            <wp:effectExtent l="0" t="0" r="0" b="4445"/>
+            <wp:docPr id="13" name="Image 13"/>
+            <wp:cNvGraphicFramePr>
+              <a:graphicFrameLocks xmlns:a="http://schemas.openxmlformats.org/drawingml/2006/main" noChangeAspect="1"/>
+            </wp:cNvGraphicFramePr>
+            <a:graphic xmlns:a="http://schemas.openxmlformats.org/drawingml/2006/main">
+              <a:graphicData uri="http://schemas.openxmlformats.org/drawingml/2006/picture">
+                <pic:pic xmlns:pic="http://schemas.openxmlformats.org/drawingml/2006/picture">
+                  <pic:nvPicPr>
+                    <pic:cNvPr id="13" name="Image 13"/>
+                    <pic:cNvPicPr/>
+                  </pic:nvPicPr>
+                  <pic:blipFill>
+                    <a:blip r:embed="rId22" cstate="print">
+                      <a:extLst>
+                        <a:ext uri="{28A0092B-C50C-407E-A947-70E740481C1C}">
+                          <a14:useLocalDpi xmlns:a14="http://schemas.microsoft.com/office/drawing/2010/main" val="0"/>
+                        </a:ext>
+                      </a:extLst>
+                    </a:blip>
+                    <a:stretch>
+                      <a:fillRect/>
+                    </a:stretch>
+                  </pic:blipFill>
+                  <pic:spPr>
+                    <a:xfrm>
+                      <a:off x="0" y="0"/>
+                      <a:ext cx="5756910" cy="4275455"/>
+                    </a:xfrm>
+                    <a:prstGeom prst="rect">
+                      <a:avLst/>
+                    </a:prstGeom>
+                  </pic:spPr>
+                </pic:pic>
+              </a:graphicData>
+            </a:graphic>
+          </wp:inline>
+        </w:drawing>
+      </w:r>
+    </w:p>
+    <w:p>
+      <w:pPr>
+        <w:jc w:val="center"/>
+        <w:rPr>
+          <w:rFonts w:asciiTheme="minorHAnsi" w:hAnsiTheme="minorHAnsi" w:cstheme="minorHAnsi"/>
+        </w:rPr>
+      </w:pPr>
+      <w:r>
+        <w:rPr>
+          <w:rFonts w:asciiTheme="minorHAnsi" w:hAnsiTheme="minorHAnsi" w:cstheme="minorHAnsi"/>
+        </w:rPr>
+        <w:t xml:space="preserve">Fig. </w:t>
+      </w:r>
+      <w:proofErr w:type="gramStart"/>
+      <w:r>
+        <w:rPr>
+          <w:rFonts w:asciiTheme="minorHAnsi" w:hAnsiTheme="minorHAnsi" w:cstheme="minorHAnsi"/>
+        </w:rPr>
+        <w:t>5:</w:t>
+      </w:r>
+      <w:proofErr w:type="gramEnd"/>
+      <w:r>
+        <w:rPr>
+          <w:rFonts w:asciiTheme="minorHAnsi" w:hAnsiTheme="minorHAnsi" w:cstheme="minorHAnsi"/>
+        </w:rPr>
+        <w:t xml:space="preserve"> Diagramme </w:t>
+      </w:r>
+      <w:r>
+        <w:rPr>
+          <w:rFonts w:asciiTheme="minorHAnsi" w:hAnsiTheme="minorHAnsi" w:cstheme="minorHAnsi"/>
+        </w:rPr>
+        <w:t>fonctionnel du groupe vision</w:t>
+      </w:r>
+    </w:p>
+    <w:p>
+      <w:pPr>
+        <w:rPr>
+          <w:rFonts w:asciiTheme="minorHAnsi" w:hAnsiTheme="minorHAnsi" w:cstheme="minorHAnsi"/>
+        </w:rPr>
+      </w:pPr>
     </w:p>
     <w:p>
       <w:pPr>
@@ -4625,6 +5876,7 @@
           <w:color w:val="538135" w:themeColor="accent6" w:themeShade="BF"/>
           <w:u w:val="single"/>
         </w:rPr>
+        <w:lastRenderedPageBreak/>
         <w:t xml:space="preserve">Diagramme d’activité du groupe </w:t>
       </w:r>
       <w:r>
@@ -4656,12 +5908,69 @@
           <w:rFonts w:asciiTheme="minorHAnsi" w:hAnsiTheme="minorHAnsi" w:cstheme="minorHAnsi"/>
         </w:rPr>
       </w:pPr>
-      <w:r>
-        <w:rPr>
-          <w:rFonts w:asciiTheme="minorHAnsi" w:hAnsiTheme="minorHAnsi" w:cstheme="minorHAnsi"/>
-          <w:highlight w:val="yellow"/>
-        </w:rPr>
-        <w:t>Décrivez le comportement de chacun de vos threads avec des diagrammes d’activité. Ap- portez les explications qui vous semblent nécessaires pour comprendre votre conception.</w:t>
+      <w:proofErr w:type="spellStart"/>
+      <w:r>
+        <w:rPr>
+          <w:rFonts w:asciiTheme="minorHAnsi" w:hAnsiTheme="minorHAnsi" w:cstheme="minorHAnsi"/>
+          <w:highlight w:val="yellow"/>
+        </w:rPr>
+        <w:t>Décrivez</w:t>
+      </w:r>
+      <w:proofErr w:type="spellEnd"/>
+      <w:r>
+        <w:rPr>
+          <w:rFonts w:asciiTheme="minorHAnsi" w:hAnsiTheme="minorHAnsi" w:cstheme="minorHAnsi"/>
+          <w:highlight w:val="yellow"/>
+        </w:rPr>
+        <w:t xml:space="preserve"> le comportement de chacun de vos threads avec des diagrammes d’</w:t>
+      </w:r>
+      <w:proofErr w:type="spellStart"/>
+      <w:r>
+        <w:rPr>
+          <w:rFonts w:asciiTheme="minorHAnsi" w:hAnsiTheme="minorHAnsi" w:cstheme="minorHAnsi"/>
+          <w:highlight w:val="yellow"/>
+        </w:rPr>
+        <w:t>activite</w:t>
+      </w:r>
+      <w:proofErr w:type="spellEnd"/>
+      <w:r>
+        <w:rPr>
+          <w:rFonts w:asciiTheme="minorHAnsi" w:hAnsiTheme="minorHAnsi" w:cstheme="minorHAnsi"/>
+          <w:highlight w:val="yellow"/>
+        </w:rPr>
+        <w:t xml:space="preserve">́. </w:t>
+      </w:r>
+      <w:proofErr w:type="spellStart"/>
+      <w:r>
+        <w:rPr>
+          <w:rFonts w:asciiTheme="minorHAnsi" w:hAnsiTheme="minorHAnsi" w:cstheme="minorHAnsi"/>
+          <w:highlight w:val="yellow"/>
+        </w:rPr>
+        <w:t>Ap</w:t>
+      </w:r>
+      <w:proofErr w:type="spellEnd"/>
+      <w:r>
+        <w:rPr>
+          <w:rFonts w:asciiTheme="minorHAnsi" w:hAnsiTheme="minorHAnsi" w:cstheme="minorHAnsi"/>
+          <w:highlight w:val="yellow"/>
+        </w:rPr>
+        <w:t xml:space="preserve">- portez les explications qui vous semblent </w:t>
+      </w:r>
+      <w:proofErr w:type="spellStart"/>
+      <w:r>
+        <w:rPr>
+          <w:rFonts w:asciiTheme="minorHAnsi" w:hAnsiTheme="minorHAnsi" w:cstheme="minorHAnsi"/>
+          <w:highlight w:val="yellow"/>
+        </w:rPr>
+        <w:t>nécessaires</w:t>
+      </w:r>
+      <w:proofErr w:type="spellEnd"/>
+      <w:r>
+        <w:rPr>
+          <w:rFonts w:asciiTheme="minorHAnsi" w:hAnsiTheme="minorHAnsi" w:cstheme="minorHAnsi"/>
+          <w:highlight w:val="yellow"/>
+        </w:rPr>
+        <w:t xml:space="preserve"> pour comprendre votre conception.</w:t>
       </w:r>
       <w:r>
         <w:rPr>
@@ -4737,8 +6046,20 @@
           <w:sz w:val="32"/>
           <w:szCs w:val="32"/>
         </w:rPr>
-        <w:t>Transformation AADL vers Xenomai</w:t>
-      </w:r>
+        <w:t xml:space="preserve">Transformation AADL vers </w:t>
+      </w:r>
+      <w:proofErr w:type="spellStart"/>
+      <w:r>
+        <w:rPr>
+          <w:b/>
+          <w:bCs/>
+          <w:color w:val="C00000"/>
+          <w:sz w:val="32"/>
+          <w:szCs w:val="32"/>
+        </w:rPr>
+        <w:t>Xenomai</w:t>
+      </w:r>
+      <w:proofErr w:type="spellEnd"/>
     </w:p>
     <w:p>
       <w:pPr>
@@ -4762,7 +6083,151 @@
           <w:rFonts w:asciiTheme="minorHAnsi" w:hAnsiTheme="minorHAnsi" w:cstheme="minorHAnsi"/>
           <w:highlight w:val="yellow"/>
         </w:rPr>
-        <w:t>Cette section est consacrée à la méthode pour passer d’un modèle AADL à un code sous Xenomai. Pour chacun des éléments AADL, vous expliquerez comment vous l’avez traduit en code et quels services de Xenomai vous avez utilisés en expliquant ce qu’ils font. Chaque élément devra être illustré avec des extraits de code de votre projet.</w:t>
+        <w:t xml:space="preserve">Cette section est </w:t>
+      </w:r>
+      <w:proofErr w:type="spellStart"/>
+      <w:r>
+        <w:rPr>
+          <w:rFonts w:asciiTheme="minorHAnsi" w:hAnsiTheme="minorHAnsi" w:cstheme="minorHAnsi"/>
+          <w:highlight w:val="yellow"/>
+        </w:rPr>
+        <w:t>consacrée</w:t>
+      </w:r>
+      <w:proofErr w:type="spellEnd"/>
+      <w:r>
+        <w:rPr>
+          <w:rFonts w:asciiTheme="minorHAnsi" w:hAnsiTheme="minorHAnsi" w:cstheme="minorHAnsi"/>
+          <w:highlight w:val="yellow"/>
+        </w:rPr>
+        <w:t xml:space="preserve"> à la </w:t>
+      </w:r>
+      <w:proofErr w:type="spellStart"/>
+      <w:r>
+        <w:rPr>
+          <w:rFonts w:asciiTheme="minorHAnsi" w:hAnsiTheme="minorHAnsi" w:cstheme="minorHAnsi"/>
+          <w:highlight w:val="yellow"/>
+        </w:rPr>
+        <w:t>méthode</w:t>
+      </w:r>
+      <w:proofErr w:type="spellEnd"/>
+      <w:r>
+        <w:rPr>
+          <w:rFonts w:asciiTheme="minorHAnsi" w:hAnsiTheme="minorHAnsi" w:cstheme="minorHAnsi"/>
+          <w:highlight w:val="yellow"/>
+        </w:rPr>
+        <w:t xml:space="preserve"> pour passer d’un </w:t>
+      </w:r>
+      <w:proofErr w:type="spellStart"/>
+      <w:r>
+        <w:rPr>
+          <w:rFonts w:asciiTheme="minorHAnsi" w:hAnsiTheme="minorHAnsi" w:cstheme="minorHAnsi"/>
+          <w:highlight w:val="yellow"/>
+        </w:rPr>
+        <w:t>modèle</w:t>
+      </w:r>
+      <w:proofErr w:type="spellEnd"/>
+      <w:r>
+        <w:rPr>
+          <w:rFonts w:asciiTheme="minorHAnsi" w:hAnsiTheme="minorHAnsi" w:cstheme="minorHAnsi"/>
+          <w:highlight w:val="yellow"/>
+        </w:rPr>
+        <w:t xml:space="preserve"> AADL à un code sous </w:t>
+      </w:r>
+      <w:proofErr w:type="spellStart"/>
+      <w:r>
+        <w:rPr>
+          <w:rFonts w:asciiTheme="minorHAnsi" w:hAnsiTheme="minorHAnsi" w:cstheme="minorHAnsi"/>
+          <w:highlight w:val="yellow"/>
+        </w:rPr>
+        <w:t>Xenomai</w:t>
+      </w:r>
+      <w:proofErr w:type="spellEnd"/>
+      <w:r>
+        <w:rPr>
+          <w:rFonts w:asciiTheme="minorHAnsi" w:hAnsiTheme="minorHAnsi" w:cstheme="minorHAnsi"/>
+          <w:highlight w:val="yellow"/>
+        </w:rPr>
+        <w:t xml:space="preserve">. Pour chacun des </w:t>
+      </w:r>
+      <w:proofErr w:type="spellStart"/>
+      <w:r>
+        <w:rPr>
+          <w:rFonts w:asciiTheme="minorHAnsi" w:hAnsiTheme="minorHAnsi" w:cstheme="minorHAnsi"/>
+          <w:highlight w:val="yellow"/>
+        </w:rPr>
+        <w:t>éléments</w:t>
+      </w:r>
+      <w:proofErr w:type="spellEnd"/>
+      <w:r>
+        <w:rPr>
+          <w:rFonts w:asciiTheme="minorHAnsi" w:hAnsiTheme="minorHAnsi" w:cstheme="minorHAnsi"/>
+          <w:highlight w:val="yellow"/>
+        </w:rPr>
+        <w:t xml:space="preserve"> AADL, vous expliquerez comment vous l’avez traduit en code et quels services de </w:t>
+      </w:r>
+      <w:proofErr w:type="spellStart"/>
+      <w:r>
+        <w:rPr>
+          <w:rFonts w:asciiTheme="minorHAnsi" w:hAnsiTheme="minorHAnsi" w:cstheme="minorHAnsi"/>
+          <w:highlight w:val="yellow"/>
+        </w:rPr>
+        <w:t>Xenomai</w:t>
+      </w:r>
+      <w:proofErr w:type="spellEnd"/>
+      <w:r>
+        <w:rPr>
+          <w:rFonts w:asciiTheme="minorHAnsi" w:hAnsiTheme="minorHAnsi" w:cstheme="minorHAnsi"/>
+          <w:highlight w:val="yellow"/>
+        </w:rPr>
+        <w:t xml:space="preserve"> vous avez </w:t>
+      </w:r>
+      <w:proofErr w:type="spellStart"/>
+      <w:r>
+        <w:rPr>
+          <w:rFonts w:asciiTheme="minorHAnsi" w:hAnsiTheme="minorHAnsi" w:cstheme="minorHAnsi"/>
+          <w:highlight w:val="yellow"/>
+        </w:rPr>
+        <w:t>utilisés</w:t>
+      </w:r>
+      <w:proofErr w:type="spellEnd"/>
+      <w:r>
+        <w:rPr>
+          <w:rFonts w:asciiTheme="minorHAnsi" w:hAnsiTheme="minorHAnsi" w:cstheme="minorHAnsi"/>
+          <w:highlight w:val="yellow"/>
+        </w:rPr>
+        <w:t xml:space="preserve"> en expliquant ce qu’ils font. Chaque </w:t>
+      </w:r>
+      <w:proofErr w:type="spellStart"/>
+      <w:r>
+        <w:rPr>
+          <w:rFonts w:asciiTheme="minorHAnsi" w:hAnsiTheme="minorHAnsi" w:cstheme="minorHAnsi"/>
+          <w:highlight w:val="yellow"/>
+        </w:rPr>
+        <w:t>élément</w:t>
+      </w:r>
+      <w:proofErr w:type="spellEnd"/>
+      <w:r>
+        <w:rPr>
+          <w:rFonts w:asciiTheme="minorHAnsi" w:hAnsiTheme="minorHAnsi" w:cstheme="minorHAnsi"/>
+          <w:highlight w:val="yellow"/>
+        </w:rPr>
+        <w:t xml:space="preserve"> devra </w:t>
+      </w:r>
+      <w:proofErr w:type="spellStart"/>
+      <w:r>
+        <w:rPr>
+          <w:rFonts w:asciiTheme="minorHAnsi" w:hAnsiTheme="minorHAnsi" w:cstheme="minorHAnsi"/>
+          <w:highlight w:val="yellow"/>
+        </w:rPr>
+        <w:t>être</w:t>
+      </w:r>
+      <w:proofErr w:type="spellEnd"/>
+      <w:r>
+        <w:rPr>
+          <w:rFonts w:asciiTheme="minorHAnsi" w:hAnsiTheme="minorHAnsi" w:cstheme="minorHAnsi"/>
+          <w:highlight w:val="yellow"/>
+        </w:rPr>
+        <w:t xml:space="preserve"> illustré avec des extraits de code de votre projet.</w:t>
       </w:r>
       <w:r>
         <w:rPr>
@@ -4859,61 +6324,501 @@
           <w:rFonts w:asciiTheme="minorHAnsi" w:hAnsiTheme="minorHAnsi" w:cstheme="minorHAnsi"/>
           <w:highlight w:val="yellow"/>
         </w:rPr>
-        <w:t xml:space="preserve">Expliquer comment vous implémentez sous Xenomai l’instanciation et le démarrage d’un thread AADL. </w:t>
-      </w:r>
-    </w:p>
-    <w:p>
-      <w:pPr>
-        <w:rPr>
-          <w:rFonts w:asciiTheme="minorHAnsi" w:hAnsiTheme="minorHAnsi" w:cstheme="minorHAnsi"/>
-          <w:highlight w:val="yellow"/>
-        </w:rPr>
-      </w:pPr>
-      <w:r>
-        <w:rPr>
-          <w:rFonts w:asciiTheme="minorHAnsi" w:hAnsiTheme="minorHAnsi" w:cstheme="minorHAnsi"/>
-          <w:highlight w:val="yellow"/>
-        </w:rPr>
-        <w:t xml:space="preserve">Exemple de réponse : Chaque thread a été implémenté par un RT_TASK déclarés dans le fichier tasks.h. La création de la tâche se fait à l’aide du service rt_task_create et son démarrage à l’aide de rt_task_start. Toutes les tâches sont crées dans la méthode init de tasks.cpp et démarrées dans la méthode run. </w:t>
-      </w:r>
-    </w:p>
-    <w:p>
-      <w:pPr>
-        <w:rPr>
-          <w:rFonts w:asciiTheme="minorHAnsi" w:hAnsiTheme="minorHAnsi" w:cstheme="minorHAnsi"/>
-          <w:highlight w:val="yellow"/>
-        </w:rPr>
-      </w:pPr>
-      <w:r>
-        <w:rPr>
-          <w:rFonts w:asciiTheme="minorHAnsi" w:hAnsiTheme="minorHAnsi" w:cstheme="minorHAnsi"/>
-          <w:highlight w:val="yellow"/>
-        </w:rPr>
-        <w:lastRenderedPageBreak/>
-        <w:t xml:space="preserve">Par exemple, pour la tâche th_server, sa déclaration est faite ligne 73 dans le fichier tasks.h </w:t>
-      </w:r>
-    </w:p>
-    <w:p>
-      <w:pPr>
-        <w:rPr>
-          <w:rFonts w:asciiTheme="minorHAnsi" w:hAnsiTheme="minorHAnsi" w:cstheme="minorHAnsi"/>
-          <w:highlight w:val="yellow"/>
-        </w:rPr>
-      </w:pPr>
-      <w:r>
-        <w:rPr>
-          <w:rFonts w:asciiTheme="minorHAnsi" w:hAnsiTheme="minorHAnsi" w:cstheme="minorHAnsi"/>
-          <w:highlight w:val="yellow"/>
-        </w:rPr>
-        <w:t>RT_TASK th_server;</w:t>
-      </w:r>
+        <w:t xml:space="preserve">Expliquer comment vous </w:t>
+      </w:r>
+      <w:proofErr w:type="spellStart"/>
+      <w:r>
+        <w:rPr>
+          <w:rFonts w:asciiTheme="minorHAnsi" w:hAnsiTheme="minorHAnsi" w:cstheme="minorHAnsi"/>
+          <w:highlight w:val="yellow"/>
+        </w:rPr>
+        <w:t>implémentez</w:t>
+      </w:r>
+      <w:proofErr w:type="spellEnd"/>
+      <w:r>
+        <w:rPr>
+          <w:rFonts w:asciiTheme="minorHAnsi" w:hAnsiTheme="minorHAnsi" w:cstheme="minorHAnsi"/>
+          <w:highlight w:val="yellow"/>
+        </w:rPr>
+        <w:t xml:space="preserve"> sous </w:t>
+      </w:r>
+      <w:proofErr w:type="spellStart"/>
+      <w:r>
+        <w:rPr>
+          <w:rFonts w:asciiTheme="minorHAnsi" w:hAnsiTheme="minorHAnsi" w:cstheme="minorHAnsi"/>
+          <w:highlight w:val="yellow"/>
+        </w:rPr>
+        <w:t>Xenomai</w:t>
+      </w:r>
+      <w:proofErr w:type="spellEnd"/>
+      <w:r>
+        <w:rPr>
+          <w:rFonts w:asciiTheme="minorHAnsi" w:hAnsiTheme="minorHAnsi" w:cstheme="minorHAnsi"/>
+          <w:highlight w:val="yellow"/>
+        </w:rPr>
+        <w:t xml:space="preserve"> l’instanciation et le </w:t>
+      </w:r>
+      <w:proofErr w:type="spellStart"/>
+      <w:r>
+        <w:rPr>
+          <w:rFonts w:asciiTheme="minorHAnsi" w:hAnsiTheme="minorHAnsi" w:cstheme="minorHAnsi"/>
+          <w:highlight w:val="yellow"/>
+        </w:rPr>
+        <w:t>démarrage</w:t>
+      </w:r>
+      <w:proofErr w:type="spellEnd"/>
+      <w:r>
+        <w:rPr>
+          <w:rFonts w:asciiTheme="minorHAnsi" w:hAnsiTheme="minorHAnsi" w:cstheme="minorHAnsi"/>
+          <w:highlight w:val="yellow"/>
+        </w:rPr>
+        <w:t xml:space="preserve"> d’un thread AADL. </w:t>
+      </w:r>
+    </w:p>
+    <w:p>
+      <w:pPr>
+        <w:rPr>
+          <w:rFonts w:asciiTheme="minorHAnsi" w:hAnsiTheme="minorHAnsi" w:cstheme="minorHAnsi"/>
+          <w:highlight w:val="yellow"/>
+        </w:rPr>
+      </w:pPr>
+      <w:r>
+        <w:rPr>
+          <w:rFonts w:asciiTheme="minorHAnsi" w:hAnsiTheme="minorHAnsi" w:cstheme="minorHAnsi"/>
+          <w:highlight w:val="yellow"/>
+        </w:rPr>
+        <w:t xml:space="preserve">Exemple de </w:t>
+      </w:r>
+      <w:proofErr w:type="spellStart"/>
+      <w:r>
+        <w:rPr>
+          <w:rFonts w:asciiTheme="minorHAnsi" w:hAnsiTheme="minorHAnsi" w:cstheme="minorHAnsi"/>
+          <w:highlight w:val="yellow"/>
+        </w:rPr>
+        <w:t>réponse</w:t>
+      </w:r>
+      <w:proofErr w:type="spellEnd"/>
+      <w:r>
+        <w:rPr>
+          <w:rFonts w:asciiTheme="minorHAnsi" w:hAnsiTheme="minorHAnsi" w:cstheme="minorHAnsi"/>
+          <w:highlight w:val="yellow"/>
+        </w:rPr>
+        <w:t xml:space="preserve"> : Chaque thread a </w:t>
+      </w:r>
+      <w:proofErr w:type="spellStart"/>
+      <w:r>
+        <w:rPr>
+          <w:rFonts w:asciiTheme="minorHAnsi" w:hAnsiTheme="minorHAnsi" w:cstheme="minorHAnsi"/>
+          <w:highlight w:val="yellow"/>
+        </w:rPr>
+        <w:t>éte</w:t>
+      </w:r>
+      <w:proofErr w:type="spellEnd"/>
+      <w:r>
+        <w:rPr>
+          <w:rFonts w:asciiTheme="minorHAnsi" w:hAnsiTheme="minorHAnsi" w:cstheme="minorHAnsi"/>
+          <w:highlight w:val="yellow"/>
+        </w:rPr>
+        <w:t xml:space="preserve">́ </w:t>
+      </w:r>
+      <w:proofErr w:type="spellStart"/>
+      <w:r>
+        <w:rPr>
+          <w:rFonts w:asciiTheme="minorHAnsi" w:hAnsiTheme="minorHAnsi" w:cstheme="minorHAnsi"/>
+          <w:highlight w:val="yellow"/>
+        </w:rPr>
+        <w:t>implémente</w:t>
+      </w:r>
+      <w:proofErr w:type="spellEnd"/>
+      <w:r>
+        <w:rPr>
+          <w:rFonts w:asciiTheme="minorHAnsi" w:hAnsiTheme="minorHAnsi" w:cstheme="minorHAnsi"/>
+          <w:highlight w:val="yellow"/>
+        </w:rPr>
+        <w:t xml:space="preserve">́ par un RT_TASK </w:t>
+      </w:r>
+      <w:proofErr w:type="spellStart"/>
+      <w:r>
+        <w:rPr>
+          <w:rFonts w:asciiTheme="minorHAnsi" w:hAnsiTheme="minorHAnsi" w:cstheme="minorHAnsi"/>
+          <w:highlight w:val="yellow"/>
+        </w:rPr>
+        <w:t>déclarés</w:t>
+      </w:r>
+      <w:proofErr w:type="spellEnd"/>
+      <w:r>
+        <w:rPr>
+          <w:rFonts w:asciiTheme="minorHAnsi" w:hAnsiTheme="minorHAnsi" w:cstheme="minorHAnsi"/>
+          <w:highlight w:val="yellow"/>
+        </w:rPr>
+        <w:t xml:space="preserve"> dans le fichier </w:t>
+      </w:r>
+      <w:proofErr w:type="spellStart"/>
+      <w:r>
+        <w:rPr>
+          <w:rFonts w:asciiTheme="minorHAnsi" w:hAnsiTheme="minorHAnsi" w:cstheme="minorHAnsi"/>
+          <w:highlight w:val="yellow"/>
+        </w:rPr>
+        <w:t>tasks.h</w:t>
+      </w:r>
+      <w:proofErr w:type="spellEnd"/>
+      <w:r>
+        <w:rPr>
+          <w:rFonts w:asciiTheme="minorHAnsi" w:hAnsiTheme="minorHAnsi" w:cstheme="minorHAnsi"/>
+          <w:highlight w:val="yellow"/>
+        </w:rPr>
+        <w:t xml:space="preserve">. La </w:t>
+      </w:r>
+      <w:proofErr w:type="spellStart"/>
+      <w:r>
+        <w:rPr>
+          <w:rFonts w:asciiTheme="minorHAnsi" w:hAnsiTheme="minorHAnsi" w:cstheme="minorHAnsi"/>
+          <w:highlight w:val="yellow"/>
+        </w:rPr>
+        <w:t>création</w:t>
+      </w:r>
+      <w:proofErr w:type="spellEnd"/>
+      <w:r>
+        <w:rPr>
+          <w:rFonts w:asciiTheme="minorHAnsi" w:hAnsiTheme="minorHAnsi" w:cstheme="minorHAnsi"/>
+          <w:highlight w:val="yellow"/>
+        </w:rPr>
+        <w:t xml:space="preserve"> de la </w:t>
+      </w:r>
+      <w:proofErr w:type="spellStart"/>
+      <w:r>
+        <w:rPr>
+          <w:rFonts w:asciiTheme="minorHAnsi" w:hAnsiTheme="minorHAnsi" w:cstheme="minorHAnsi"/>
+          <w:highlight w:val="yellow"/>
+        </w:rPr>
+        <w:t>tâche</w:t>
+      </w:r>
+      <w:proofErr w:type="spellEnd"/>
+      <w:r>
+        <w:rPr>
+          <w:rFonts w:asciiTheme="minorHAnsi" w:hAnsiTheme="minorHAnsi" w:cstheme="minorHAnsi"/>
+          <w:highlight w:val="yellow"/>
+        </w:rPr>
+        <w:t xml:space="preserve"> se fait </w:t>
+      </w:r>
+      <w:proofErr w:type="spellStart"/>
+      <w:r>
+        <w:rPr>
+          <w:rFonts w:asciiTheme="minorHAnsi" w:hAnsiTheme="minorHAnsi" w:cstheme="minorHAnsi"/>
+          <w:highlight w:val="yellow"/>
+        </w:rPr>
+        <w:t>a</w:t>
+      </w:r>
+      <w:proofErr w:type="spellEnd"/>
+      <w:r>
+        <w:rPr>
+          <w:rFonts w:asciiTheme="minorHAnsi" w:hAnsiTheme="minorHAnsi" w:cstheme="minorHAnsi"/>
+          <w:highlight w:val="yellow"/>
+        </w:rPr>
+        <w:t xml:space="preserve">̀ l’aide du service </w:t>
+      </w:r>
+      <w:proofErr w:type="spellStart"/>
+      <w:r>
+        <w:rPr>
+          <w:rFonts w:asciiTheme="minorHAnsi" w:hAnsiTheme="minorHAnsi" w:cstheme="minorHAnsi"/>
+          <w:highlight w:val="yellow"/>
+        </w:rPr>
+        <w:t>rt_task_create</w:t>
+      </w:r>
+      <w:proofErr w:type="spellEnd"/>
+      <w:r>
+        <w:rPr>
+          <w:rFonts w:asciiTheme="minorHAnsi" w:hAnsiTheme="minorHAnsi" w:cstheme="minorHAnsi"/>
+          <w:highlight w:val="yellow"/>
+        </w:rPr>
+        <w:t xml:space="preserve"> et son </w:t>
+      </w:r>
+      <w:proofErr w:type="spellStart"/>
+      <w:r>
+        <w:rPr>
+          <w:rFonts w:asciiTheme="minorHAnsi" w:hAnsiTheme="minorHAnsi" w:cstheme="minorHAnsi"/>
+          <w:highlight w:val="yellow"/>
+        </w:rPr>
+        <w:t>démarrage</w:t>
+      </w:r>
+      <w:proofErr w:type="spellEnd"/>
+      <w:r>
+        <w:rPr>
+          <w:rFonts w:asciiTheme="minorHAnsi" w:hAnsiTheme="minorHAnsi" w:cstheme="minorHAnsi"/>
+          <w:highlight w:val="yellow"/>
+        </w:rPr>
+        <w:t xml:space="preserve"> à l’aide de </w:t>
+      </w:r>
+      <w:proofErr w:type="spellStart"/>
+      <w:r>
+        <w:rPr>
+          <w:rFonts w:asciiTheme="minorHAnsi" w:hAnsiTheme="minorHAnsi" w:cstheme="minorHAnsi"/>
+          <w:highlight w:val="yellow"/>
+        </w:rPr>
+        <w:t>rt_task_start</w:t>
+      </w:r>
+      <w:proofErr w:type="spellEnd"/>
+      <w:r>
+        <w:rPr>
+          <w:rFonts w:asciiTheme="minorHAnsi" w:hAnsiTheme="minorHAnsi" w:cstheme="minorHAnsi"/>
+          <w:highlight w:val="yellow"/>
+        </w:rPr>
+        <w:t xml:space="preserve">. Toutes les </w:t>
+      </w:r>
+      <w:proofErr w:type="spellStart"/>
+      <w:r>
+        <w:rPr>
+          <w:rFonts w:asciiTheme="minorHAnsi" w:hAnsiTheme="minorHAnsi" w:cstheme="minorHAnsi"/>
+          <w:highlight w:val="yellow"/>
+        </w:rPr>
+        <w:t>tâches</w:t>
+      </w:r>
+      <w:proofErr w:type="spellEnd"/>
+      <w:r>
+        <w:rPr>
+          <w:rFonts w:asciiTheme="minorHAnsi" w:hAnsiTheme="minorHAnsi" w:cstheme="minorHAnsi"/>
+          <w:highlight w:val="yellow"/>
+        </w:rPr>
+        <w:t xml:space="preserve"> sont </w:t>
+      </w:r>
+      <w:proofErr w:type="spellStart"/>
+      <w:r>
+        <w:rPr>
+          <w:rFonts w:asciiTheme="minorHAnsi" w:hAnsiTheme="minorHAnsi" w:cstheme="minorHAnsi"/>
+          <w:highlight w:val="yellow"/>
+        </w:rPr>
+        <w:t>crées</w:t>
+      </w:r>
+      <w:proofErr w:type="spellEnd"/>
+      <w:r>
+        <w:rPr>
+          <w:rFonts w:asciiTheme="minorHAnsi" w:hAnsiTheme="minorHAnsi" w:cstheme="minorHAnsi"/>
+          <w:highlight w:val="yellow"/>
+        </w:rPr>
+        <w:t xml:space="preserve"> dans la </w:t>
+      </w:r>
+      <w:proofErr w:type="spellStart"/>
+      <w:r>
+        <w:rPr>
+          <w:rFonts w:asciiTheme="minorHAnsi" w:hAnsiTheme="minorHAnsi" w:cstheme="minorHAnsi"/>
+          <w:highlight w:val="yellow"/>
+        </w:rPr>
+        <w:t>méthode</w:t>
+      </w:r>
+      <w:proofErr w:type="spellEnd"/>
+      <w:r>
+        <w:rPr>
+          <w:rFonts w:asciiTheme="minorHAnsi" w:hAnsiTheme="minorHAnsi" w:cstheme="minorHAnsi"/>
+          <w:highlight w:val="yellow"/>
+        </w:rPr>
+        <w:t xml:space="preserve"> </w:t>
+      </w:r>
+      <w:proofErr w:type="spellStart"/>
+      <w:r>
+        <w:rPr>
+          <w:rFonts w:asciiTheme="minorHAnsi" w:hAnsiTheme="minorHAnsi" w:cstheme="minorHAnsi"/>
+          <w:highlight w:val="yellow"/>
+        </w:rPr>
+        <w:t>init</w:t>
+      </w:r>
+      <w:proofErr w:type="spellEnd"/>
+      <w:r>
+        <w:rPr>
+          <w:rFonts w:asciiTheme="minorHAnsi" w:hAnsiTheme="minorHAnsi" w:cstheme="minorHAnsi"/>
+          <w:highlight w:val="yellow"/>
+        </w:rPr>
+        <w:t xml:space="preserve"> de tasks.cpp et </w:t>
+      </w:r>
+      <w:proofErr w:type="spellStart"/>
+      <w:r>
+        <w:rPr>
+          <w:rFonts w:asciiTheme="minorHAnsi" w:hAnsiTheme="minorHAnsi" w:cstheme="minorHAnsi"/>
+          <w:highlight w:val="yellow"/>
+        </w:rPr>
+        <w:t>démarrées</w:t>
+      </w:r>
+      <w:proofErr w:type="spellEnd"/>
+      <w:r>
+        <w:rPr>
+          <w:rFonts w:asciiTheme="minorHAnsi" w:hAnsiTheme="minorHAnsi" w:cstheme="minorHAnsi"/>
+          <w:highlight w:val="yellow"/>
+        </w:rPr>
+        <w:t xml:space="preserve"> dans la </w:t>
+      </w:r>
+      <w:proofErr w:type="spellStart"/>
+      <w:r>
+        <w:rPr>
+          <w:rFonts w:asciiTheme="minorHAnsi" w:hAnsiTheme="minorHAnsi" w:cstheme="minorHAnsi"/>
+          <w:highlight w:val="yellow"/>
+        </w:rPr>
+        <w:t>méthode</w:t>
+      </w:r>
+      <w:proofErr w:type="spellEnd"/>
+      <w:r>
+        <w:rPr>
+          <w:rFonts w:asciiTheme="minorHAnsi" w:hAnsiTheme="minorHAnsi" w:cstheme="minorHAnsi"/>
+          <w:highlight w:val="yellow"/>
+        </w:rPr>
+        <w:t xml:space="preserve"> </w:t>
+      </w:r>
+      <w:proofErr w:type="spellStart"/>
+      <w:r>
+        <w:rPr>
+          <w:rFonts w:asciiTheme="minorHAnsi" w:hAnsiTheme="minorHAnsi" w:cstheme="minorHAnsi"/>
+          <w:highlight w:val="yellow"/>
+        </w:rPr>
+        <w:t>run</w:t>
+      </w:r>
+      <w:proofErr w:type="spellEnd"/>
+      <w:r>
+        <w:rPr>
+          <w:rFonts w:asciiTheme="minorHAnsi" w:hAnsiTheme="minorHAnsi" w:cstheme="minorHAnsi"/>
+          <w:highlight w:val="yellow"/>
+        </w:rPr>
+        <w:t xml:space="preserve">. </w:t>
+      </w:r>
+    </w:p>
+    <w:p>
+      <w:pPr>
+        <w:rPr>
+          <w:rFonts w:asciiTheme="minorHAnsi" w:hAnsiTheme="minorHAnsi" w:cstheme="minorHAnsi"/>
+          <w:highlight w:val="yellow"/>
+        </w:rPr>
+      </w:pPr>
+      <w:r>
+        <w:rPr>
+          <w:rFonts w:asciiTheme="minorHAnsi" w:hAnsiTheme="minorHAnsi" w:cstheme="minorHAnsi"/>
+          <w:highlight w:val="yellow"/>
+        </w:rPr>
+        <w:t xml:space="preserve">Par exemple, pour la </w:t>
+      </w:r>
+      <w:proofErr w:type="spellStart"/>
+      <w:r>
+        <w:rPr>
+          <w:rFonts w:asciiTheme="minorHAnsi" w:hAnsiTheme="minorHAnsi" w:cstheme="minorHAnsi"/>
+          <w:highlight w:val="yellow"/>
+        </w:rPr>
+        <w:t>tâche</w:t>
+      </w:r>
+      <w:proofErr w:type="spellEnd"/>
+      <w:r>
+        <w:rPr>
+          <w:rFonts w:asciiTheme="minorHAnsi" w:hAnsiTheme="minorHAnsi" w:cstheme="minorHAnsi"/>
+          <w:highlight w:val="yellow"/>
+        </w:rPr>
+        <w:t xml:space="preserve"> </w:t>
+      </w:r>
+      <w:proofErr w:type="spellStart"/>
+      <w:r>
+        <w:rPr>
+          <w:rFonts w:asciiTheme="minorHAnsi" w:hAnsiTheme="minorHAnsi" w:cstheme="minorHAnsi"/>
+          <w:highlight w:val="yellow"/>
+        </w:rPr>
+        <w:t>th_server</w:t>
+      </w:r>
+      <w:proofErr w:type="spellEnd"/>
+      <w:r>
+        <w:rPr>
+          <w:rFonts w:asciiTheme="minorHAnsi" w:hAnsiTheme="minorHAnsi" w:cstheme="minorHAnsi"/>
+          <w:highlight w:val="yellow"/>
+        </w:rPr>
+        <w:t xml:space="preserve">, sa </w:t>
+      </w:r>
+      <w:proofErr w:type="spellStart"/>
+      <w:r>
+        <w:rPr>
+          <w:rFonts w:asciiTheme="minorHAnsi" w:hAnsiTheme="minorHAnsi" w:cstheme="minorHAnsi"/>
+          <w:highlight w:val="yellow"/>
+        </w:rPr>
+        <w:t>déclaration</w:t>
+      </w:r>
+      <w:proofErr w:type="spellEnd"/>
+      <w:r>
+        <w:rPr>
+          <w:rFonts w:asciiTheme="minorHAnsi" w:hAnsiTheme="minorHAnsi" w:cstheme="minorHAnsi"/>
+          <w:highlight w:val="yellow"/>
+        </w:rPr>
+        <w:t xml:space="preserve"> est faite ligne 73 dans le fichier </w:t>
+      </w:r>
+      <w:proofErr w:type="spellStart"/>
+      <w:r>
+        <w:rPr>
+          <w:rFonts w:asciiTheme="minorHAnsi" w:hAnsiTheme="minorHAnsi" w:cstheme="minorHAnsi"/>
+          <w:highlight w:val="yellow"/>
+        </w:rPr>
+        <w:t>tasks.h</w:t>
+      </w:r>
+      <w:proofErr w:type="spellEnd"/>
+      <w:r>
+        <w:rPr>
+          <w:rFonts w:asciiTheme="minorHAnsi" w:hAnsiTheme="minorHAnsi" w:cstheme="minorHAnsi"/>
+          <w:highlight w:val="yellow"/>
+        </w:rPr>
+        <w:t xml:space="preserve"> </w:t>
+      </w:r>
+    </w:p>
+    <w:p>
+      <w:pPr>
+        <w:rPr>
+          <w:rFonts w:asciiTheme="minorHAnsi" w:hAnsiTheme="minorHAnsi" w:cstheme="minorHAnsi"/>
+          <w:highlight w:val="yellow"/>
+        </w:rPr>
+      </w:pPr>
+      <w:r>
+        <w:rPr>
+          <w:rFonts w:asciiTheme="minorHAnsi" w:hAnsiTheme="minorHAnsi" w:cstheme="minorHAnsi"/>
+          <w:highlight w:val="yellow"/>
+        </w:rPr>
+        <w:t xml:space="preserve">RT_TASK </w:t>
+      </w:r>
+      <w:proofErr w:type="spellStart"/>
+      <w:r>
+        <w:rPr>
+          <w:rFonts w:asciiTheme="minorHAnsi" w:hAnsiTheme="minorHAnsi" w:cstheme="minorHAnsi"/>
+          <w:highlight w:val="yellow"/>
+        </w:rPr>
+        <w:t>th_</w:t>
+      </w:r>
+      <w:proofErr w:type="gramStart"/>
+      <w:r>
+        <w:rPr>
+          <w:rFonts w:asciiTheme="minorHAnsi" w:hAnsiTheme="minorHAnsi" w:cstheme="minorHAnsi"/>
+          <w:highlight w:val="yellow"/>
+        </w:rPr>
+        <w:t>server</w:t>
+      </w:r>
+      <w:proofErr w:type="spellEnd"/>
+      <w:r>
+        <w:rPr>
+          <w:rFonts w:asciiTheme="minorHAnsi" w:hAnsiTheme="minorHAnsi" w:cstheme="minorHAnsi"/>
+          <w:highlight w:val="yellow"/>
+        </w:rPr>
+        <w:t>;</w:t>
+      </w:r>
+      <w:proofErr w:type="gramEnd"/>
       <w:r>
         <w:rPr>
           <w:rFonts w:asciiTheme="minorHAnsi" w:hAnsiTheme="minorHAnsi" w:cstheme="minorHAnsi"/>
           <w:highlight w:val="yellow"/>
         </w:rPr>
         <w:br/>
-        <w:t xml:space="preserve">sa création ligne 102 de tasks.cpp lors de l’appel de </w:t>
+        <w:t xml:space="preserve">sa </w:t>
+      </w:r>
+      <w:proofErr w:type="spellStart"/>
+      <w:r>
+        <w:rPr>
+          <w:rFonts w:asciiTheme="minorHAnsi" w:hAnsiTheme="minorHAnsi" w:cstheme="minorHAnsi"/>
+          <w:highlight w:val="yellow"/>
+        </w:rPr>
+        <w:t>création</w:t>
+      </w:r>
+      <w:proofErr w:type="spellEnd"/>
+      <w:r>
+        <w:rPr>
+          <w:rFonts w:asciiTheme="minorHAnsi" w:hAnsiTheme="minorHAnsi" w:cstheme="minorHAnsi"/>
+          <w:highlight w:val="yellow"/>
+        </w:rPr>
+        <w:t xml:space="preserve"> ligne 102 de tasks.cpp lors de l’appel de </w:t>
       </w:r>
     </w:p>
     <w:p>
@@ -4931,46 +6836,218 @@
         </w:rPr>
         <w:t xml:space="preserve">  </w:t>
       </w:r>
-      <w:r>
-        <w:rPr>
-          <w:rFonts w:asciiTheme="minorHAnsi" w:hAnsiTheme="minorHAnsi" w:cstheme="minorHAnsi"/>
-          <w:highlight w:val="yellow"/>
-          <w:lang w:val="en-US"/>
-        </w:rPr>
-        <w:t>rt_task_create(&amp;th_server, "th_server", 0, PRIORITY_TSERVER, 0)</w:t>
-      </w:r>
-    </w:p>
-    <w:p>
-      <w:pPr>
-        <w:rPr>
-          <w:rFonts w:asciiTheme="minorHAnsi" w:hAnsiTheme="minorHAnsi" w:cstheme="minorHAnsi"/>
-          <w:highlight w:val="yellow"/>
-          <w:lang w:val="en-US"/>
-        </w:rPr>
-      </w:pPr>
-      <w:r>
-        <w:rPr>
-          <w:rFonts w:asciiTheme="minorHAnsi" w:hAnsiTheme="minorHAnsi" w:cstheme="minorHAnsi"/>
-          <w:highlight w:val="yellow"/>
-          <w:lang w:val="en-US"/>
-        </w:rPr>
-        <w:t xml:space="preserve">et son démarrage ligne 146 avec </w:t>
-      </w:r>
-    </w:p>
-    <w:p>
-      <w:pPr>
-        <w:rPr>
-          <w:rFonts w:asciiTheme="minorHAnsi" w:hAnsiTheme="minorHAnsi" w:cstheme="minorHAnsi"/>
-          <w:lang w:val="en-US"/>
-        </w:rPr>
-      </w:pPr>
-      <w:r>
-        <w:rPr>
-          <w:rFonts w:asciiTheme="minorHAnsi" w:hAnsiTheme="minorHAnsi" w:cstheme="minorHAnsi"/>
-          <w:highlight w:val="yellow"/>
-          <w:lang w:val="en-US"/>
-        </w:rPr>
-        <w:t xml:space="preserve">  rt_task_start(&amp;th_server, (void(*)(void*)) &amp; Tasks::ServerTask, this)</w:t>
+      <w:proofErr w:type="spellStart"/>
+      <w:r>
+        <w:rPr>
+          <w:rFonts w:asciiTheme="minorHAnsi" w:hAnsiTheme="minorHAnsi" w:cstheme="minorHAnsi"/>
+          <w:highlight w:val="yellow"/>
+          <w:lang w:val="en-US"/>
+        </w:rPr>
+        <w:t>rt_task_</w:t>
+      </w:r>
+      <w:proofErr w:type="gramStart"/>
+      <w:r>
+        <w:rPr>
+          <w:rFonts w:asciiTheme="minorHAnsi" w:hAnsiTheme="minorHAnsi" w:cstheme="minorHAnsi"/>
+          <w:highlight w:val="yellow"/>
+          <w:lang w:val="en-US"/>
+        </w:rPr>
+        <w:t>create</w:t>
+      </w:r>
+      <w:proofErr w:type="spellEnd"/>
+      <w:r>
+        <w:rPr>
+          <w:rFonts w:asciiTheme="minorHAnsi" w:hAnsiTheme="minorHAnsi" w:cstheme="minorHAnsi"/>
+          <w:highlight w:val="yellow"/>
+          <w:lang w:val="en-US"/>
+        </w:rPr>
+        <w:t>(</w:t>
+      </w:r>
+      <w:proofErr w:type="gramEnd"/>
+      <w:r>
+        <w:rPr>
+          <w:rFonts w:asciiTheme="minorHAnsi" w:hAnsiTheme="minorHAnsi" w:cstheme="minorHAnsi"/>
+          <w:highlight w:val="yellow"/>
+          <w:lang w:val="en-US"/>
+        </w:rPr>
+        <w:t>&amp;</w:t>
+      </w:r>
+      <w:proofErr w:type="spellStart"/>
+      <w:r>
+        <w:rPr>
+          <w:rFonts w:asciiTheme="minorHAnsi" w:hAnsiTheme="minorHAnsi" w:cstheme="minorHAnsi"/>
+          <w:highlight w:val="yellow"/>
+          <w:lang w:val="en-US"/>
+        </w:rPr>
+        <w:t>th_server</w:t>
+      </w:r>
+      <w:proofErr w:type="spellEnd"/>
+      <w:r>
+        <w:rPr>
+          <w:rFonts w:asciiTheme="minorHAnsi" w:hAnsiTheme="minorHAnsi" w:cstheme="minorHAnsi"/>
+          <w:highlight w:val="yellow"/>
+          <w:lang w:val="en-US"/>
+        </w:rPr>
+        <w:t>, "</w:t>
+      </w:r>
+      <w:proofErr w:type="spellStart"/>
+      <w:r>
+        <w:rPr>
+          <w:rFonts w:asciiTheme="minorHAnsi" w:hAnsiTheme="minorHAnsi" w:cstheme="minorHAnsi"/>
+          <w:highlight w:val="yellow"/>
+          <w:lang w:val="en-US"/>
+        </w:rPr>
+        <w:t>th_server</w:t>
+      </w:r>
+      <w:proofErr w:type="spellEnd"/>
+      <w:r>
+        <w:rPr>
+          <w:rFonts w:asciiTheme="minorHAnsi" w:hAnsiTheme="minorHAnsi" w:cstheme="minorHAnsi"/>
+          <w:highlight w:val="yellow"/>
+          <w:lang w:val="en-US"/>
+        </w:rPr>
+        <w:t>", 0, PRIORITY_TSERVER, 0)</w:t>
+      </w:r>
+    </w:p>
+    <w:p>
+      <w:pPr>
+        <w:rPr>
+          <w:rFonts w:asciiTheme="minorHAnsi" w:hAnsiTheme="minorHAnsi" w:cstheme="minorHAnsi"/>
+          <w:highlight w:val="yellow"/>
+          <w:lang w:val="en-US"/>
+        </w:rPr>
+      </w:pPr>
+      <w:r>
+        <w:rPr>
+          <w:rFonts w:asciiTheme="minorHAnsi" w:hAnsiTheme="minorHAnsi" w:cstheme="minorHAnsi"/>
+          <w:highlight w:val="yellow"/>
+          <w:lang w:val="en-US"/>
+        </w:rPr>
+        <w:t xml:space="preserve">et son </w:t>
+      </w:r>
+      <w:proofErr w:type="spellStart"/>
+      <w:r>
+        <w:rPr>
+          <w:rFonts w:asciiTheme="minorHAnsi" w:hAnsiTheme="minorHAnsi" w:cstheme="minorHAnsi"/>
+          <w:highlight w:val="yellow"/>
+          <w:lang w:val="en-US"/>
+        </w:rPr>
+        <w:t>démarrage</w:t>
+      </w:r>
+      <w:proofErr w:type="spellEnd"/>
+      <w:r>
+        <w:rPr>
+          <w:rFonts w:asciiTheme="minorHAnsi" w:hAnsiTheme="minorHAnsi" w:cstheme="minorHAnsi"/>
+          <w:highlight w:val="yellow"/>
+          <w:lang w:val="en-US"/>
+        </w:rPr>
+        <w:t xml:space="preserve"> </w:t>
+      </w:r>
+      <w:proofErr w:type="spellStart"/>
+      <w:r>
+        <w:rPr>
+          <w:rFonts w:asciiTheme="minorHAnsi" w:hAnsiTheme="minorHAnsi" w:cstheme="minorHAnsi"/>
+          <w:highlight w:val="yellow"/>
+          <w:lang w:val="en-US"/>
+        </w:rPr>
+        <w:t>ligne</w:t>
+      </w:r>
+      <w:proofErr w:type="spellEnd"/>
+      <w:r>
+        <w:rPr>
+          <w:rFonts w:asciiTheme="minorHAnsi" w:hAnsiTheme="minorHAnsi" w:cstheme="minorHAnsi"/>
+          <w:highlight w:val="yellow"/>
+          <w:lang w:val="en-US"/>
+        </w:rPr>
+        <w:t xml:space="preserve"> 146 avec </w:t>
+      </w:r>
+    </w:p>
+    <w:p>
+      <w:pPr>
+        <w:rPr>
+          <w:rFonts w:asciiTheme="minorHAnsi" w:hAnsiTheme="minorHAnsi" w:cstheme="minorHAnsi"/>
+          <w:lang w:val="en-US"/>
+        </w:rPr>
+      </w:pPr>
+      <w:r>
+        <w:rPr>
+          <w:rFonts w:asciiTheme="minorHAnsi" w:hAnsiTheme="minorHAnsi" w:cstheme="minorHAnsi"/>
+          <w:highlight w:val="yellow"/>
+          <w:lang w:val="en-US"/>
+        </w:rPr>
+        <w:t xml:space="preserve">  </w:t>
+      </w:r>
+      <w:proofErr w:type="spellStart"/>
+      <w:r>
+        <w:rPr>
+          <w:rFonts w:asciiTheme="minorHAnsi" w:hAnsiTheme="minorHAnsi" w:cstheme="minorHAnsi"/>
+          <w:highlight w:val="yellow"/>
+          <w:lang w:val="en-US"/>
+        </w:rPr>
+        <w:t>rt_task_</w:t>
+      </w:r>
+      <w:proofErr w:type="gramStart"/>
+      <w:r>
+        <w:rPr>
+          <w:rFonts w:asciiTheme="minorHAnsi" w:hAnsiTheme="minorHAnsi" w:cstheme="minorHAnsi"/>
+          <w:highlight w:val="yellow"/>
+          <w:lang w:val="en-US"/>
+        </w:rPr>
+        <w:t>start</w:t>
+      </w:r>
+      <w:proofErr w:type="spellEnd"/>
+      <w:r>
+        <w:rPr>
+          <w:rFonts w:asciiTheme="minorHAnsi" w:hAnsiTheme="minorHAnsi" w:cstheme="minorHAnsi"/>
+          <w:highlight w:val="yellow"/>
+          <w:lang w:val="en-US"/>
+        </w:rPr>
+        <w:t>(</w:t>
+      </w:r>
+      <w:proofErr w:type="gramEnd"/>
+      <w:r>
+        <w:rPr>
+          <w:rFonts w:asciiTheme="minorHAnsi" w:hAnsiTheme="minorHAnsi" w:cstheme="minorHAnsi"/>
+          <w:highlight w:val="yellow"/>
+          <w:lang w:val="en-US"/>
+        </w:rPr>
+        <w:t>&amp;</w:t>
+      </w:r>
+      <w:proofErr w:type="spellStart"/>
+      <w:r>
+        <w:rPr>
+          <w:rFonts w:asciiTheme="minorHAnsi" w:hAnsiTheme="minorHAnsi" w:cstheme="minorHAnsi"/>
+          <w:highlight w:val="yellow"/>
+          <w:lang w:val="en-US"/>
+        </w:rPr>
+        <w:t>th_server</w:t>
+      </w:r>
+      <w:proofErr w:type="spellEnd"/>
+      <w:r>
+        <w:rPr>
+          <w:rFonts w:asciiTheme="minorHAnsi" w:hAnsiTheme="minorHAnsi" w:cstheme="minorHAnsi"/>
+          <w:highlight w:val="yellow"/>
+          <w:lang w:val="en-US"/>
+        </w:rPr>
+        <w:t>, (void(*)(void*)) &amp; Tasks::</w:t>
+      </w:r>
+      <w:proofErr w:type="spellStart"/>
+      <w:r>
+        <w:rPr>
+          <w:rFonts w:asciiTheme="minorHAnsi" w:hAnsiTheme="minorHAnsi" w:cstheme="minorHAnsi"/>
+          <w:highlight w:val="yellow"/>
+          <w:lang w:val="en-US"/>
+        </w:rPr>
+        <w:t>ServerTask</w:t>
+      </w:r>
+      <w:proofErr w:type="spellEnd"/>
+      <w:r>
+        <w:rPr>
+          <w:rFonts w:asciiTheme="minorHAnsi" w:hAnsiTheme="minorHAnsi" w:cstheme="minorHAnsi"/>
+          <w:highlight w:val="yellow"/>
+          <w:lang w:val="en-US"/>
+        </w:rPr>
+        <w:t>, this)</w:t>
       </w:r>
     </w:p>
     <w:p>
@@ -5020,29 +7097,70 @@
           <w:color w:val="538135" w:themeColor="accent6" w:themeShade="BF"/>
           <w:u w:val="single"/>
         </w:rPr>
-        <w:t>Code à éxécuter</w:t>
-      </w:r>
-    </w:p>
-    <w:p>
-      <w:pPr>
-        <w:rPr>
-          <w:rFonts w:asciiTheme="minorHAnsi" w:hAnsiTheme="minorHAnsi" w:cstheme="minorHAnsi"/>
-          <w:highlight w:val="yellow"/>
-        </w:rPr>
-      </w:pPr>
-    </w:p>
-    <w:p>
-      <w:pPr>
-        <w:rPr>
-          <w:rFonts w:asciiTheme="minorHAnsi" w:hAnsiTheme="minorHAnsi" w:cstheme="minorHAnsi"/>
-        </w:rPr>
-      </w:pPr>
-      <w:r>
-        <w:rPr>
-          <w:rFonts w:asciiTheme="minorHAnsi" w:hAnsiTheme="minorHAnsi" w:cstheme="minorHAnsi"/>
-          <w:highlight w:val="yellow"/>
-        </w:rPr>
-        <w:t>Comment se fait le lien sous Xenomai entre le thread et le traitement à exécuter.</w:t>
+        <w:t xml:space="preserve">Code à </w:t>
+      </w:r>
+      <w:proofErr w:type="spellStart"/>
+      <w:r>
+        <w:rPr>
+          <w:color w:val="538135" w:themeColor="accent6" w:themeShade="BF"/>
+          <w:u w:val="single"/>
+        </w:rPr>
+        <w:t>éxécuter</w:t>
+      </w:r>
+      <w:proofErr w:type="spellEnd"/>
+    </w:p>
+    <w:p>
+      <w:pPr>
+        <w:rPr>
+          <w:rFonts w:asciiTheme="minorHAnsi" w:hAnsiTheme="minorHAnsi" w:cstheme="minorHAnsi"/>
+          <w:highlight w:val="yellow"/>
+        </w:rPr>
+      </w:pPr>
+    </w:p>
+    <w:p>
+      <w:pPr>
+        <w:rPr>
+          <w:rFonts w:asciiTheme="minorHAnsi" w:hAnsiTheme="minorHAnsi" w:cstheme="minorHAnsi"/>
+        </w:rPr>
+      </w:pPr>
+      <w:r>
+        <w:rPr>
+          <w:rFonts w:asciiTheme="minorHAnsi" w:hAnsiTheme="minorHAnsi" w:cstheme="minorHAnsi"/>
+          <w:highlight w:val="yellow"/>
+        </w:rPr>
+        <w:t xml:space="preserve">Comment se fait le lien sous </w:t>
+      </w:r>
+      <w:proofErr w:type="spellStart"/>
+      <w:r>
+        <w:rPr>
+          <w:rFonts w:asciiTheme="minorHAnsi" w:hAnsiTheme="minorHAnsi" w:cstheme="minorHAnsi"/>
+          <w:highlight w:val="yellow"/>
+        </w:rPr>
+        <w:t>Xenomai</w:t>
+      </w:r>
+      <w:proofErr w:type="spellEnd"/>
+      <w:r>
+        <w:rPr>
+          <w:rFonts w:asciiTheme="minorHAnsi" w:hAnsiTheme="minorHAnsi" w:cstheme="minorHAnsi"/>
+          <w:highlight w:val="yellow"/>
+        </w:rPr>
+        <w:t xml:space="preserve"> entre le thread et le traitement à </w:t>
+      </w:r>
+      <w:proofErr w:type="spellStart"/>
+      <w:r>
+        <w:rPr>
+          <w:rFonts w:asciiTheme="minorHAnsi" w:hAnsiTheme="minorHAnsi" w:cstheme="minorHAnsi"/>
+          <w:highlight w:val="yellow"/>
+        </w:rPr>
+        <w:t>exécuter</w:t>
+      </w:r>
+      <w:proofErr w:type="spellEnd"/>
+      <w:r>
+        <w:rPr>
+          <w:rFonts w:asciiTheme="minorHAnsi" w:hAnsiTheme="minorHAnsi" w:cstheme="minorHAnsi"/>
+          <w:highlight w:val="yellow"/>
+        </w:rPr>
+        <w:t>.</w:t>
       </w:r>
       <w:r>
         <w:rPr>
@@ -5079,30 +7197,71 @@
           <w:color w:val="538135" w:themeColor="accent6" w:themeShade="BF"/>
           <w:u w:val="single"/>
         </w:rPr>
-        <w:t>Niveau de priotités</w:t>
-      </w:r>
-    </w:p>
-    <w:p>
-      <w:pPr>
-        <w:jc w:val="both"/>
+        <w:t xml:space="preserve">Niveau de </w:t>
+      </w:r>
+      <w:proofErr w:type="spellStart"/>
+      <w:r>
         <w:rPr>
           <w:color w:val="538135" w:themeColor="accent6" w:themeShade="BF"/>
           <w:u w:val="single"/>
         </w:rPr>
-      </w:pPr>
-    </w:p>
-    <w:p>
-      <w:pPr>
-        <w:rPr>
-          <w:rFonts w:asciiTheme="minorHAnsi" w:hAnsiTheme="minorHAnsi" w:cstheme="minorHAnsi"/>
-        </w:rPr>
-      </w:pPr>
-      <w:r>
-        <w:rPr>
-          <w:rFonts w:asciiTheme="minorHAnsi" w:hAnsiTheme="minorHAnsi" w:cstheme="minorHAnsi"/>
-          <w:highlight w:val="yellow"/>
-        </w:rPr>
-        <w:t>Expliquer comment vous fixez sous Xenomai le niveau de priorité d’un thread AADL.</w:t>
+        <w:t>priotités</w:t>
+      </w:r>
+      <w:proofErr w:type="spellEnd"/>
+    </w:p>
+    <w:p>
+      <w:pPr>
+        <w:jc w:val="both"/>
+        <w:rPr>
+          <w:color w:val="538135" w:themeColor="accent6" w:themeShade="BF"/>
+          <w:u w:val="single"/>
+        </w:rPr>
+      </w:pPr>
+    </w:p>
+    <w:p>
+      <w:pPr>
+        <w:rPr>
+          <w:rFonts w:asciiTheme="minorHAnsi" w:hAnsiTheme="minorHAnsi" w:cstheme="minorHAnsi"/>
+        </w:rPr>
+      </w:pPr>
+      <w:r>
+        <w:rPr>
+          <w:rFonts w:asciiTheme="minorHAnsi" w:hAnsiTheme="minorHAnsi" w:cstheme="minorHAnsi"/>
+          <w:highlight w:val="yellow"/>
+        </w:rPr>
+        <w:t xml:space="preserve">Expliquer comment vous fixez sous </w:t>
+      </w:r>
+      <w:proofErr w:type="spellStart"/>
+      <w:r>
+        <w:rPr>
+          <w:rFonts w:asciiTheme="minorHAnsi" w:hAnsiTheme="minorHAnsi" w:cstheme="minorHAnsi"/>
+          <w:highlight w:val="yellow"/>
+        </w:rPr>
+        <w:t>Xenomai</w:t>
+      </w:r>
+      <w:proofErr w:type="spellEnd"/>
+      <w:r>
+        <w:rPr>
+          <w:rFonts w:asciiTheme="minorHAnsi" w:hAnsiTheme="minorHAnsi" w:cstheme="minorHAnsi"/>
+          <w:highlight w:val="yellow"/>
+        </w:rPr>
+        <w:t xml:space="preserve"> le niveau de </w:t>
+      </w:r>
+      <w:proofErr w:type="spellStart"/>
+      <w:r>
+        <w:rPr>
+          <w:rFonts w:asciiTheme="minorHAnsi" w:hAnsiTheme="minorHAnsi" w:cstheme="minorHAnsi"/>
+          <w:highlight w:val="yellow"/>
+        </w:rPr>
+        <w:t>priorite</w:t>
+      </w:r>
+      <w:proofErr w:type="spellEnd"/>
+      <w:r>
+        <w:rPr>
+          <w:rFonts w:asciiTheme="minorHAnsi" w:hAnsiTheme="minorHAnsi" w:cstheme="minorHAnsi"/>
+          <w:highlight w:val="yellow"/>
+        </w:rPr>
+        <w:t>́ d’un thread AADL.</w:t>
       </w:r>
       <w:r>
         <w:rPr>
@@ -5162,7 +7321,39 @@
           <w:rFonts w:asciiTheme="minorHAnsi" w:hAnsiTheme="minorHAnsi" w:cstheme="minorHAnsi"/>
           <w:highlight w:val="yellow"/>
         </w:rPr>
-        <w:t>Expliquer comment vous rendez périodique l’activation d’un thread AADL sous Xenomai.</w:t>
+        <w:t xml:space="preserve">Expliquer comment vous rendez </w:t>
+      </w:r>
+      <w:proofErr w:type="spellStart"/>
+      <w:r>
+        <w:rPr>
+          <w:rFonts w:asciiTheme="minorHAnsi" w:hAnsiTheme="minorHAnsi" w:cstheme="minorHAnsi"/>
+          <w:highlight w:val="yellow"/>
+        </w:rPr>
+        <w:t>périodique</w:t>
+      </w:r>
+      <w:proofErr w:type="spellEnd"/>
+      <w:r>
+        <w:rPr>
+          <w:rFonts w:asciiTheme="minorHAnsi" w:hAnsiTheme="minorHAnsi" w:cstheme="minorHAnsi"/>
+          <w:highlight w:val="yellow"/>
+        </w:rPr>
+        <w:t xml:space="preserve"> l’activation d’un thread AADL sous </w:t>
+      </w:r>
+      <w:proofErr w:type="spellStart"/>
+      <w:r>
+        <w:rPr>
+          <w:rFonts w:asciiTheme="minorHAnsi" w:hAnsiTheme="minorHAnsi" w:cstheme="minorHAnsi"/>
+          <w:highlight w:val="yellow"/>
+        </w:rPr>
+        <w:t>Xenomai</w:t>
+      </w:r>
+      <w:proofErr w:type="spellEnd"/>
+      <w:r>
+        <w:rPr>
+          <w:rFonts w:asciiTheme="minorHAnsi" w:hAnsiTheme="minorHAnsi" w:cstheme="minorHAnsi"/>
+          <w:highlight w:val="yellow"/>
+        </w:rPr>
+        <w:t>.</w:t>
       </w:r>
       <w:r>
         <w:rPr>
@@ -5252,7 +7443,39 @@
           <w:rFonts w:asciiTheme="minorHAnsi" w:hAnsiTheme="minorHAnsi" w:cstheme="minorHAnsi"/>
           <w:highlight w:val="yellow"/>
         </w:rPr>
-        <w:t>Quelle structure instancie une donnée partagée ?</w:t>
+        <w:t xml:space="preserve">Quelle structure instancie une </w:t>
+      </w:r>
+      <w:proofErr w:type="spellStart"/>
+      <w:r>
+        <w:rPr>
+          <w:rFonts w:asciiTheme="minorHAnsi" w:hAnsiTheme="minorHAnsi" w:cstheme="minorHAnsi"/>
+          <w:highlight w:val="yellow"/>
+        </w:rPr>
+        <w:t>donnée</w:t>
+      </w:r>
+      <w:proofErr w:type="spellEnd"/>
+      <w:r>
+        <w:rPr>
+          <w:rFonts w:asciiTheme="minorHAnsi" w:hAnsiTheme="minorHAnsi" w:cstheme="minorHAnsi"/>
+          <w:highlight w:val="yellow"/>
+        </w:rPr>
+        <w:t xml:space="preserve"> </w:t>
+      </w:r>
+      <w:proofErr w:type="spellStart"/>
+      <w:r>
+        <w:rPr>
+          <w:rFonts w:asciiTheme="minorHAnsi" w:hAnsiTheme="minorHAnsi" w:cstheme="minorHAnsi"/>
+          <w:highlight w:val="yellow"/>
+        </w:rPr>
+        <w:t>partagée</w:t>
+      </w:r>
+      <w:proofErr w:type="spellEnd"/>
+      <w:r>
+        <w:rPr>
+          <w:rFonts w:asciiTheme="minorHAnsi" w:hAnsiTheme="minorHAnsi" w:cstheme="minorHAnsi"/>
+          <w:highlight w:val="yellow"/>
+        </w:rPr>
+        <w:t xml:space="preserve"> ?</w:t>
       </w:r>
       <w:r>
         <w:rPr>
@@ -5320,7 +7543,71 @@
           <w:rFonts w:asciiTheme="minorHAnsi" w:hAnsiTheme="minorHAnsi" w:cstheme="minorHAnsi"/>
           <w:highlight w:val="yellow"/>
         </w:rPr>
-        <w:t>Comment garantissez-vous sous Xenomai l’accès à une donnée partagée ?</w:t>
+        <w:t xml:space="preserve">Comment garantissez-vous sous </w:t>
+      </w:r>
+      <w:proofErr w:type="spellStart"/>
+      <w:r>
+        <w:rPr>
+          <w:rFonts w:asciiTheme="minorHAnsi" w:hAnsiTheme="minorHAnsi" w:cstheme="minorHAnsi"/>
+          <w:highlight w:val="yellow"/>
+        </w:rPr>
+        <w:t>Xenomai</w:t>
+      </w:r>
+      <w:proofErr w:type="spellEnd"/>
+      <w:r>
+        <w:rPr>
+          <w:rFonts w:asciiTheme="minorHAnsi" w:hAnsiTheme="minorHAnsi" w:cstheme="minorHAnsi"/>
+          <w:highlight w:val="yellow"/>
+        </w:rPr>
+        <w:t xml:space="preserve"> l’</w:t>
+      </w:r>
+      <w:proofErr w:type="spellStart"/>
+      <w:r>
+        <w:rPr>
+          <w:rFonts w:asciiTheme="minorHAnsi" w:hAnsiTheme="minorHAnsi" w:cstheme="minorHAnsi"/>
+          <w:highlight w:val="yellow"/>
+        </w:rPr>
+        <w:t>accès</w:t>
+      </w:r>
+      <w:proofErr w:type="spellEnd"/>
+      <w:r>
+        <w:rPr>
+          <w:rFonts w:asciiTheme="minorHAnsi" w:hAnsiTheme="minorHAnsi" w:cstheme="minorHAnsi"/>
+          <w:highlight w:val="yellow"/>
+        </w:rPr>
+        <w:t xml:space="preserve"> à une </w:t>
+      </w:r>
+      <w:proofErr w:type="spellStart"/>
+      <w:r>
+        <w:rPr>
+          <w:rFonts w:asciiTheme="minorHAnsi" w:hAnsiTheme="minorHAnsi" w:cstheme="minorHAnsi"/>
+          <w:highlight w:val="yellow"/>
+        </w:rPr>
+        <w:t>donnée</w:t>
+      </w:r>
+      <w:proofErr w:type="spellEnd"/>
+      <w:r>
+        <w:rPr>
+          <w:rFonts w:asciiTheme="minorHAnsi" w:hAnsiTheme="minorHAnsi" w:cstheme="minorHAnsi"/>
+          <w:highlight w:val="yellow"/>
+        </w:rPr>
+        <w:t xml:space="preserve"> </w:t>
+      </w:r>
+      <w:proofErr w:type="spellStart"/>
+      <w:r>
+        <w:rPr>
+          <w:rFonts w:asciiTheme="minorHAnsi" w:hAnsiTheme="minorHAnsi" w:cstheme="minorHAnsi"/>
+          <w:highlight w:val="yellow"/>
+        </w:rPr>
+        <w:t>partagée</w:t>
+      </w:r>
+      <w:proofErr w:type="spellEnd"/>
+      <w:r>
+        <w:rPr>
+          <w:rFonts w:asciiTheme="minorHAnsi" w:hAnsiTheme="minorHAnsi" w:cstheme="minorHAnsi"/>
+          <w:highlight w:val="yellow"/>
+        </w:rPr>
+        <w:t xml:space="preserve"> ?</w:t>
       </w:r>
       <w:r>
         <w:rPr>
@@ -5405,7 +7692,23 @@
           <w:rFonts w:asciiTheme="minorHAnsi" w:hAnsiTheme="minorHAnsi" w:cstheme="minorHAnsi"/>
           <w:highlight w:val="yellow"/>
         </w:rPr>
-        <w:t>Comment avez-vous instancié un port d’événement ?</w:t>
+        <w:t>Comment avez-vous instancié un port d’</w:t>
+      </w:r>
+      <w:proofErr w:type="spellStart"/>
+      <w:r>
+        <w:rPr>
+          <w:rFonts w:asciiTheme="minorHAnsi" w:hAnsiTheme="minorHAnsi" w:cstheme="minorHAnsi"/>
+          <w:highlight w:val="yellow"/>
+        </w:rPr>
+        <w:t>événement</w:t>
+      </w:r>
+      <w:proofErr w:type="spellEnd"/>
+      <w:r>
+        <w:rPr>
+          <w:rFonts w:asciiTheme="minorHAnsi" w:hAnsiTheme="minorHAnsi" w:cstheme="minorHAnsi"/>
+          <w:highlight w:val="yellow"/>
+        </w:rPr>
+        <w:t xml:space="preserve"> ?</w:t>
       </w:r>
       <w:r>
         <w:rPr>
@@ -5466,7 +7769,55 @@
           <w:rFonts w:asciiTheme="minorHAnsi" w:hAnsiTheme="minorHAnsi" w:cstheme="minorHAnsi"/>
           <w:highlight w:val="yellow"/>
         </w:rPr>
-        <w:t>Quels services ont été employés pour signaler un événement ?</w:t>
+        <w:t xml:space="preserve">Quels services ont </w:t>
+      </w:r>
+      <w:proofErr w:type="spellStart"/>
+      <w:r>
+        <w:rPr>
+          <w:rFonts w:asciiTheme="minorHAnsi" w:hAnsiTheme="minorHAnsi" w:cstheme="minorHAnsi"/>
+          <w:highlight w:val="yellow"/>
+        </w:rPr>
+        <w:t>éte</w:t>
+      </w:r>
+      <w:proofErr w:type="spellEnd"/>
+      <w:r>
+        <w:rPr>
+          <w:rFonts w:asciiTheme="minorHAnsi" w:hAnsiTheme="minorHAnsi" w:cstheme="minorHAnsi"/>
+          <w:highlight w:val="yellow"/>
+        </w:rPr>
+        <w:t xml:space="preserve">́ </w:t>
+      </w:r>
+      <w:proofErr w:type="spellStart"/>
+      <w:r>
+        <w:rPr>
+          <w:rFonts w:asciiTheme="minorHAnsi" w:hAnsiTheme="minorHAnsi" w:cstheme="minorHAnsi"/>
+          <w:highlight w:val="yellow"/>
+        </w:rPr>
+        <w:t>employés</w:t>
+      </w:r>
+      <w:proofErr w:type="spellEnd"/>
+      <w:r>
+        <w:rPr>
+          <w:rFonts w:asciiTheme="minorHAnsi" w:hAnsiTheme="minorHAnsi" w:cstheme="minorHAnsi"/>
+          <w:highlight w:val="yellow"/>
+        </w:rPr>
+        <w:t xml:space="preserve"> pour signaler un </w:t>
+      </w:r>
+      <w:proofErr w:type="spellStart"/>
+      <w:r>
+        <w:rPr>
+          <w:rFonts w:asciiTheme="minorHAnsi" w:hAnsiTheme="minorHAnsi" w:cstheme="minorHAnsi"/>
+          <w:highlight w:val="yellow"/>
+        </w:rPr>
+        <w:t>événement</w:t>
+      </w:r>
+      <w:proofErr w:type="spellEnd"/>
+      <w:r>
+        <w:rPr>
+          <w:rFonts w:asciiTheme="minorHAnsi" w:hAnsiTheme="minorHAnsi" w:cstheme="minorHAnsi"/>
+          <w:highlight w:val="yellow"/>
+        </w:rPr>
+        <w:t xml:space="preserve"> ?</w:t>
       </w:r>
       <w:r>
         <w:rPr>
@@ -5526,7 +7877,23 @@
           <w:rFonts w:asciiTheme="minorHAnsi" w:hAnsiTheme="minorHAnsi" w:cstheme="minorHAnsi"/>
           <w:highlight w:val="yellow"/>
         </w:rPr>
-        <w:t>Comment avez-vous instancié un port d’événement ?</w:t>
+        <w:t>Comment avez-vous instancié un port d’</w:t>
+      </w:r>
+      <w:proofErr w:type="spellStart"/>
+      <w:r>
+        <w:rPr>
+          <w:rFonts w:asciiTheme="minorHAnsi" w:hAnsiTheme="minorHAnsi" w:cstheme="minorHAnsi"/>
+          <w:highlight w:val="yellow"/>
+        </w:rPr>
+        <w:t>événement</w:t>
+      </w:r>
+      <w:proofErr w:type="spellEnd"/>
+      <w:r>
+        <w:rPr>
+          <w:rFonts w:asciiTheme="minorHAnsi" w:hAnsiTheme="minorHAnsi" w:cstheme="minorHAnsi"/>
+          <w:highlight w:val="yellow"/>
+        </w:rPr>
+        <w:t xml:space="preserve"> ?</w:t>
       </w:r>
       <w:r>
         <w:rPr>
@@ -5613,7 +7980,55 @@
           <w:rFonts w:asciiTheme="minorHAnsi" w:hAnsiTheme="minorHAnsi" w:cstheme="minorHAnsi"/>
           <w:highlight w:val="yellow"/>
         </w:rPr>
-        <w:t>Donnez la solution retenue pour implémenter un port d’événement-données avec Xenomai.</w:t>
+        <w:t xml:space="preserve">Donnez la solution retenue pour </w:t>
+      </w:r>
+      <w:proofErr w:type="spellStart"/>
+      <w:r>
+        <w:rPr>
+          <w:rFonts w:asciiTheme="minorHAnsi" w:hAnsiTheme="minorHAnsi" w:cstheme="minorHAnsi"/>
+          <w:highlight w:val="yellow"/>
+        </w:rPr>
+        <w:t>implémenter</w:t>
+      </w:r>
+      <w:proofErr w:type="spellEnd"/>
+      <w:r>
+        <w:rPr>
+          <w:rFonts w:asciiTheme="minorHAnsi" w:hAnsiTheme="minorHAnsi" w:cstheme="minorHAnsi"/>
+          <w:highlight w:val="yellow"/>
+        </w:rPr>
+        <w:t xml:space="preserve"> un port d’</w:t>
+      </w:r>
+      <w:proofErr w:type="spellStart"/>
+      <w:r>
+        <w:rPr>
+          <w:rFonts w:asciiTheme="minorHAnsi" w:hAnsiTheme="minorHAnsi" w:cstheme="minorHAnsi"/>
+          <w:highlight w:val="yellow"/>
+        </w:rPr>
+        <w:t>événement-données</w:t>
+      </w:r>
+      <w:proofErr w:type="spellEnd"/>
+      <w:r>
+        <w:rPr>
+          <w:rFonts w:asciiTheme="minorHAnsi" w:hAnsiTheme="minorHAnsi" w:cstheme="minorHAnsi"/>
+          <w:highlight w:val="yellow"/>
+        </w:rPr>
+        <w:t xml:space="preserve"> avec </w:t>
+      </w:r>
+      <w:proofErr w:type="spellStart"/>
+      <w:r>
+        <w:rPr>
+          <w:rFonts w:asciiTheme="minorHAnsi" w:hAnsiTheme="minorHAnsi" w:cstheme="minorHAnsi"/>
+          <w:highlight w:val="yellow"/>
+        </w:rPr>
+        <w:t>Xenomai</w:t>
+      </w:r>
+      <w:proofErr w:type="spellEnd"/>
+      <w:r>
+        <w:rPr>
+          <w:rFonts w:asciiTheme="minorHAnsi" w:hAnsiTheme="minorHAnsi" w:cstheme="minorHAnsi"/>
+          <w:highlight w:val="yellow"/>
+        </w:rPr>
+        <w:t>.</w:t>
       </w:r>
       <w:r>
         <w:rPr>
@@ -5667,8 +8082,35 @@
         <w:rPr>
           <w:highlight w:val="yellow"/>
         </w:rPr>
-        <w:lastRenderedPageBreak/>
-        <w:t>Quels services avez-vous employés pour envoyer des données ?</w:t>
+        <w:t xml:space="preserve">Quels services avez-vous </w:t>
+      </w:r>
+      <w:proofErr w:type="spellStart"/>
+      <w:r>
+        <w:rPr>
+          <w:highlight w:val="yellow"/>
+        </w:rPr>
+        <w:t>employés</w:t>
+      </w:r>
+      <w:proofErr w:type="spellEnd"/>
+      <w:r>
+        <w:rPr>
+          <w:highlight w:val="yellow"/>
+        </w:rPr>
+        <w:t xml:space="preserve"> pour envoyer des </w:t>
+      </w:r>
+      <w:proofErr w:type="spellStart"/>
+      <w:r>
+        <w:rPr>
+          <w:highlight w:val="yellow"/>
+        </w:rPr>
+        <w:t>données</w:t>
+      </w:r>
+      <w:proofErr w:type="spellEnd"/>
+      <w:r>
+        <w:rPr>
+          <w:highlight w:val="yellow"/>
+        </w:rPr>
+        <w:t xml:space="preserve"> ?</w:t>
       </w:r>
       <w:r>
         <w:t xml:space="preserve"> </w:t>
@@ -5719,7 +8161,35 @@
         <w:rPr>
           <w:highlight w:val="yellow"/>
         </w:rPr>
-        <w:t>Quels services avez-vous employés pour recevoir des données ?</w:t>
+        <w:t xml:space="preserve">Quels services avez-vous </w:t>
+      </w:r>
+      <w:proofErr w:type="spellStart"/>
+      <w:r>
+        <w:rPr>
+          <w:highlight w:val="yellow"/>
+        </w:rPr>
+        <w:t>employés</w:t>
+      </w:r>
+      <w:proofErr w:type="spellEnd"/>
+      <w:r>
+        <w:rPr>
+          <w:highlight w:val="yellow"/>
+        </w:rPr>
+        <w:t xml:space="preserve"> pour recevoir des </w:t>
+      </w:r>
+      <w:proofErr w:type="spellStart"/>
+      <w:r>
+        <w:rPr>
+          <w:highlight w:val="yellow"/>
+        </w:rPr>
+        <w:t>données</w:t>
+      </w:r>
+      <w:proofErr w:type="spellEnd"/>
+      <w:r>
+        <w:rPr>
+          <w:highlight w:val="yellow"/>
+        </w:rPr>
+        <w:t xml:space="preserve"> ?</w:t>
       </w:r>
       <w:r>
         <w:t xml:space="preserve"> </w:t>
@@ -5817,21 +8287,309 @@
           <w:rFonts w:asciiTheme="minorHAnsi" w:hAnsiTheme="minorHAnsi" w:cstheme="minorHAnsi"/>
           <w:highlight w:val="yellow"/>
         </w:rPr>
-        <w:t xml:space="preserve">Cette partie sera à réaliser par la production d’une vidéo dans laquelle vous montrerez que chacune des fonctionnalités de 1 à 13 (communication et robot) sont opérationnelles. Vous n’êtes pas obligé de reprendre les fonctionnalités déjà faites (1,2,3, 4, 7, 10 et 12) sauf si vous les avez modifiées. </w:t>
-      </w:r>
-    </w:p>
-    <w:p>
-      <w:pPr>
-        <w:rPr>
-          <w:rFonts w:asciiTheme="minorHAnsi" w:hAnsiTheme="minorHAnsi" w:cstheme="minorHAnsi"/>
-        </w:rPr>
-      </w:pPr>
-      <w:r>
-        <w:rPr>
-          <w:rFonts w:asciiTheme="minorHAnsi" w:hAnsiTheme="minorHAnsi" w:cstheme="minorHAnsi"/>
-          <w:highlight w:val="yellow"/>
-        </w:rPr>
-        <w:t>Faites une courte séquence vidéo pour chaque fonctionnalité et montrer clairement qu’elle respecte les besoins. Pour réaliser la vidéo, enregistrer votre écran en commentant. Une vidéo d’exemple (rapidement produite et avec le simulateur) pour les fonctionnalités (1,2,3, 4, 7, 10 et 12) est postée sur https://drive.google.com/open?id=1Dk5C9FLq-bFZCgSRN2y9dTCk0oxM7fp4</w:t>
+        <w:t xml:space="preserve">Cette partie sera </w:t>
+      </w:r>
+      <w:proofErr w:type="spellStart"/>
+      <w:r>
+        <w:rPr>
+          <w:rFonts w:asciiTheme="minorHAnsi" w:hAnsiTheme="minorHAnsi" w:cstheme="minorHAnsi"/>
+          <w:highlight w:val="yellow"/>
+        </w:rPr>
+        <w:t>a</w:t>
+      </w:r>
+      <w:proofErr w:type="spellEnd"/>
+      <w:r>
+        <w:rPr>
+          <w:rFonts w:asciiTheme="minorHAnsi" w:hAnsiTheme="minorHAnsi" w:cstheme="minorHAnsi"/>
+          <w:highlight w:val="yellow"/>
+        </w:rPr>
+        <w:t xml:space="preserve">̀ </w:t>
+      </w:r>
+      <w:proofErr w:type="spellStart"/>
+      <w:r>
+        <w:rPr>
+          <w:rFonts w:asciiTheme="minorHAnsi" w:hAnsiTheme="minorHAnsi" w:cstheme="minorHAnsi"/>
+          <w:highlight w:val="yellow"/>
+        </w:rPr>
+        <w:t>réaliser</w:t>
+      </w:r>
+      <w:proofErr w:type="spellEnd"/>
+      <w:r>
+        <w:rPr>
+          <w:rFonts w:asciiTheme="minorHAnsi" w:hAnsiTheme="minorHAnsi" w:cstheme="minorHAnsi"/>
+          <w:highlight w:val="yellow"/>
+        </w:rPr>
+        <w:t xml:space="preserve"> par la production d’une </w:t>
+      </w:r>
+      <w:proofErr w:type="spellStart"/>
+      <w:r>
+        <w:rPr>
+          <w:rFonts w:asciiTheme="minorHAnsi" w:hAnsiTheme="minorHAnsi" w:cstheme="minorHAnsi"/>
+          <w:highlight w:val="yellow"/>
+        </w:rPr>
+        <w:t>vidéo</w:t>
+      </w:r>
+      <w:proofErr w:type="spellEnd"/>
+      <w:r>
+        <w:rPr>
+          <w:rFonts w:asciiTheme="minorHAnsi" w:hAnsiTheme="minorHAnsi" w:cstheme="minorHAnsi"/>
+          <w:highlight w:val="yellow"/>
+        </w:rPr>
+        <w:t xml:space="preserve"> dans laquelle vous montrerez que chacune des </w:t>
+      </w:r>
+      <w:proofErr w:type="spellStart"/>
+      <w:r>
+        <w:rPr>
+          <w:rFonts w:asciiTheme="minorHAnsi" w:hAnsiTheme="minorHAnsi" w:cstheme="minorHAnsi"/>
+          <w:highlight w:val="yellow"/>
+        </w:rPr>
+        <w:t>fonctionnalités</w:t>
+      </w:r>
+      <w:proofErr w:type="spellEnd"/>
+      <w:r>
+        <w:rPr>
+          <w:rFonts w:asciiTheme="minorHAnsi" w:hAnsiTheme="minorHAnsi" w:cstheme="minorHAnsi"/>
+          <w:highlight w:val="yellow"/>
+        </w:rPr>
+        <w:t xml:space="preserve"> de 1 à 13 (communication et robot) sont </w:t>
+      </w:r>
+      <w:proofErr w:type="spellStart"/>
+      <w:r>
+        <w:rPr>
+          <w:rFonts w:asciiTheme="minorHAnsi" w:hAnsiTheme="minorHAnsi" w:cstheme="minorHAnsi"/>
+          <w:highlight w:val="yellow"/>
+        </w:rPr>
+        <w:t>opérationnelles</w:t>
+      </w:r>
+      <w:proofErr w:type="spellEnd"/>
+      <w:r>
+        <w:rPr>
+          <w:rFonts w:asciiTheme="minorHAnsi" w:hAnsiTheme="minorHAnsi" w:cstheme="minorHAnsi"/>
+          <w:highlight w:val="yellow"/>
+        </w:rPr>
+        <w:t>. Vous n’</w:t>
+      </w:r>
+      <w:proofErr w:type="spellStart"/>
+      <w:r>
+        <w:rPr>
+          <w:rFonts w:asciiTheme="minorHAnsi" w:hAnsiTheme="minorHAnsi" w:cstheme="minorHAnsi"/>
+          <w:highlight w:val="yellow"/>
+        </w:rPr>
+        <w:t>êtes</w:t>
+      </w:r>
+      <w:proofErr w:type="spellEnd"/>
+      <w:r>
+        <w:rPr>
+          <w:rFonts w:asciiTheme="minorHAnsi" w:hAnsiTheme="minorHAnsi" w:cstheme="minorHAnsi"/>
+          <w:highlight w:val="yellow"/>
+        </w:rPr>
+        <w:t xml:space="preserve"> pas obligé de reprendre les </w:t>
+      </w:r>
+      <w:proofErr w:type="spellStart"/>
+      <w:r>
+        <w:rPr>
+          <w:rFonts w:asciiTheme="minorHAnsi" w:hAnsiTheme="minorHAnsi" w:cstheme="minorHAnsi"/>
+          <w:highlight w:val="yellow"/>
+        </w:rPr>
+        <w:t>fonctionnalités</w:t>
+      </w:r>
+      <w:proofErr w:type="spellEnd"/>
+      <w:r>
+        <w:rPr>
+          <w:rFonts w:asciiTheme="minorHAnsi" w:hAnsiTheme="minorHAnsi" w:cstheme="minorHAnsi"/>
+          <w:highlight w:val="yellow"/>
+        </w:rPr>
+        <w:t xml:space="preserve"> </w:t>
+      </w:r>
+      <w:proofErr w:type="spellStart"/>
+      <w:r>
+        <w:rPr>
+          <w:rFonts w:asciiTheme="minorHAnsi" w:hAnsiTheme="minorHAnsi" w:cstheme="minorHAnsi"/>
+          <w:highlight w:val="yellow"/>
+        </w:rPr>
+        <w:t>déja</w:t>
+      </w:r>
+      <w:proofErr w:type="spellEnd"/>
+      <w:r>
+        <w:rPr>
+          <w:rFonts w:asciiTheme="minorHAnsi" w:hAnsiTheme="minorHAnsi" w:cstheme="minorHAnsi"/>
+          <w:highlight w:val="yellow"/>
+        </w:rPr>
+        <w:t xml:space="preserve">̀ faites (1,2,3, 4, 7, 10 et 12) sauf si vous les avez </w:t>
+      </w:r>
+      <w:proofErr w:type="spellStart"/>
+      <w:r>
+        <w:rPr>
+          <w:rFonts w:asciiTheme="minorHAnsi" w:hAnsiTheme="minorHAnsi" w:cstheme="minorHAnsi"/>
+          <w:highlight w:val="yellow"/>
+        </w:rPr>
+        <w:t>modifiées</w:t>
+      </w:r>
+      <w:proofErr w:type="spellEnd"/>
+      <w:r>
+        <w:rPr>
+          <w:rFonts w:asciiTheme="minorHAnsi" w:hAnsiTheme="minorHAnsi" w:cstheme="minorHAnsi"/>
+          <w:highlight w:val="yellow"/>
+        </w:rPr>
+        <w:t xml:space="preserve">. </w:t>
+      </w:r>
+    </w:p>
+    <w:p>
+      <w:pPr>
+        <w:rPr>
+          <w:rFonts w:asciiTheme="minorHAnsi" w:hAnsiTheme="minorHAnsi" w:cstheme="minorHAnsi"/>
+        </w:rPr>
+      </w:pPr>
+      <w:r>
+        <w:rPr>
+          <w:rFonts w:asciiTheme="minorHAnsi" w:hAnsiTheme="minorHAnsi" w:cstheme="minorHAnsi"/>
+          <w:highlight w:val="yellow"/>
+        </w:rPr>
+        <w:t xml:space="preserve">Faites une courte </w:t>
+      </w:r>
+      <w:proofErr w:type="spellStart"/>
+      <w:r>
+        <w:rPr>
+          <w:rFonts w:asciiTheme="minorHAnsi" w:hAnsiTheme="minorHAnsi" w:cstheme="minorHAnsi"/>
+          <w:highlight w:val="yellow"/>
+        </w:rPr>
+        <w:t>séquence</w:t>
+      </w:r>
+      <w:proofErr w:type="spellEnd"/>
+      <w:r>
+        <w:rPr>
+          <w:rFonts w:asciiTheme="minorHAnsi" w:hAnsiTheme="minorHAnsi" w:cstheme="minorHAnsi"/>
+          <w:highlight w:val="yellow"/>
+        </w:rPr>
+        <w:t xml:space="preserve"> </w:t>
+      </w:r>
+      <w:proofErr w:type="spellStart"/>
+      <w:r>
+        <w:rPr>
+          <w:rFonts w:asciiTheme="minorHAnsi" w:hAnsiTheme="minorHAnsi" w:cstheme="minorHAnsi"/>
+          <w:highlight w:val="yellow"/>
+        </w:rPr>
+        <w:t>vidéo</w:t>
+      </w:r>
+      <w:proofErr w:type="spellEnd"/>
+      <w:r>
+        <w:rPr>
+          <w:rFonts w:asciiTheme="minorHAnsi" w:hAnsiTheme="minorHAnsi" w:cstheme="minorHAnsi"/>
+          <w:highlight w:val="yellow"/>
+        </w:rPr>
+        <w:t xml:space="preserve"> pour chaque </w:t>
+      </w:r>
+      <w:proofErr w:type="spellStart"/>
+      <w:r>
+        <w:rPr>
+          <w:rFonts w:asciiTheme="minorHAnsi" w:hAnsiTheme="minorHAnsi" w:cstheme="minorHAnsi"/>
+          <w:highlight w:val="yellow"/>
+        </w:rPr>
+        <w:t>fonctionnalite</w:t>
+      </w:r>
+      <w:proofErr w:type="spellEnd"/>
+      <w:r>
+        <w:rPr>
+          <w:rFonts w:asciiTheme="minorHAnsi" w:hAnsiTheme="minorHAnsi" w:cstheme="minorHAnsi"/>
+          <w:highlight w:val="yellow"/>
+        </w:rPr>
+        <w:t xml:space="preserve">́ et montrer clairement qu’elle respecte les besoins. Pour </w:t>
+      </w:r>
+      <w:proofErr w:type="spellStart"/>
+      <w:r>
+        <w:rPr>
+          <w:rFonts w:asciiTheme="minorHAnsi" w:hAnsiTheme="minorHAnsi" w:cstheme="minorHAnsi"/>
+          <w:highlight w:val="yellow"/>
+        </w:rPr>
+        <w:t>réaliser</w:t>
+      </w:r>
+      <w:proofErr w:type="spellEnd"/>
+      <w:r>
+        <w:rPr>
+          <w:rFonts w:asciiTheme="minorHAnsi" w:hAnsiTheme="minorHAnsi" w:cstheme="minorHAnsi"/>
+          <w:highlight w:val="yellow"/>
+        </w:rPr>
+        <w:t xml:space="preserve"> la </w:t>
+      </w:r>
+      <w:proofErr w:type="spellStart"/>
+      <w:r>
+        <w:rPr>
+          <w:rFonts w:asciiTheme="minorHAnsi" w:hAnsiTheme="minorHAnsi" w:cstheme="minorHAnsi"/>
+          <w:highlight w:val="yellow"/>
+        </w:rPr>
+        <w:t>vidéo</w:t>
+      </w:r>
+      <w:proofErr w:type="spellEnd"/>
+      <w:r>
+        <w:rPr>
+          <w:rFonts w:asciiTheme="minorHAnsi" w:hAnsiTheme="minorHAnsi" w:cstheme="minorHAnsi"/>
+          <w:highlight w:val="yellow"/>
+        </w:rPr>
+        <w:t xml:space="preserve">, enregistrer votre </w:t>
+      </w:r>
+      <w:proofErr w:type="spellStart"/>
+      <w:r>
+        <w:rPr>
+          <w:rFonts w:asciiTheme="minorHAnsi" w:hAnsiTheme="minorHAnsi" w:cstheme="minorHAnsi"/>
+          <w:highlight w:val="yellow"/>
+        </w:rPr>
+        <w:t>écran</w:t>
+      </w:r>
+      <w:proofErr w:type="spellEnd"/>
+      <w:r>
+        <w:rPr>
+          <w:rFonts w:asciiTheme="minorHAnsi" w:hAnsiTheme="minorHAnsi" w:cstheme="minorHAnsi"/>
+          <w:highlight w:val="yellow"/>
+        </w:rPr>
+        <w:t xml:space="preserve"> en commentant. Une </w:t>
+      </w:r>
+      <w:proofErr w:type="spellStart"/>
+      <w:r>
+        <w:rPr>
+          <w:rFonts w:asciiTheme="minorHAnsi" w:hAnsiTheme="minorHAnsi" w:cstheme="minorHAnsi"/>
+          <w:highlight w:val="yellow"/>
+        </w:rPr>
+        <w:t>vidéo</w:t>
+      </w:r>
+      <w:proofErr w:type="spellEnd"/>
+      <w:r>
+        <w:rPr>
+          <w:rFonts w:asciiTheme="minorHAnsi" w:hAnsiTheme="minorHAnsi" w:cstheme="minorHAnsi"/>
+          <w:highlight w:val="yellow"/>
+        </w:rPr>
+        <w:t xml:space="preserve"> d’exemple (rapidement produite et avec le simulateur) pour les </w:t>
+      </w:r>
+      <w:proofErr w:type="spellStart"/>
+      <w:r>
+        <w:rPr>
+          <w:rFonts w:asciiTheme="minorHAnsi" w:hAnsiTheme="minorHAnsi" w:cstheme="minorHAnsi"/>
+          <w:highlight w:val="yellow"/>
+        </w:rPr>
+        <w:t>fonctionnalités</w:t>
+      </w:r>
+      <w:proofErr w:type="spellEnd"/>
+      <w:r>
+        <w:rPr>
+          <w:rFonts w:asciiTheme="minorHAnsi" w:hAnsiTheme="minorHAnsi" w:cstheme="minorHAnsi"/>
+          <w:highlight w:val="yellow"/>
+        </w:rPr>
+        <w:t xml:space="preserve"> (1,2,3, 4, 7, 10 et 12) est </w:t>
+      </w:r>
+      <w:proofErr w:type="spellStart"/>
+      <w:r>
+        <w:rPr>
+          <w:rFonts w:asciiTheme="minorHAnsi" w:hAnsiTheme="minorHAnsi" w:cstheme="minorHAnsi"/>
+          <w:highlight w:val="yellow"/>
+        </w:rPr>
+        <w:t>postée</w:t>
+      </w:r>
+      <w:proofErr w:type="spellEnd"/>
+      <w:r>
+        <w:rPr>
+          <w:rFonts w:asciiTheme="minorHAnsi" w:hAnsiTheme="minorHAnsi" w:cstheme="minorHAnsi"/>
+          <w:highlight w:val="yellow"/>
+        </w:rPr>
+        <w:t xml:space="preserve"> sur https://drive.google.com/open?id=1Dk5C9FLq-bFZCgSRN2y9dTCk0oxM7fp4</w:t>
       </w:r>
       <w:r>
         <w:rPr>
@@ -6054,12 +8812,21 @@
         </w:rPr>
         <w:t xml:space="preserve"> Lien </w:t>
       </w:r>
+      <w:proofErr w:type="spellStart"/>
       <w:r>
         <w:rPr>
           <w:bCs/>
           <w:color w:val="000000"/>
         </w:rPr>
-        <w:t>Video sur Drive</w:t>
+        <w:t>Video</w:t>
+      </w:r>
+      <w:proofErr w:type="spellEnd"/>
+      <w:r>
+        <w:rPr>
+          <w:bCs/>
+          <w:color w:val="000000"/>
+        </w:rPr>
+        <w:t xml:space="preserve"> sur Drive</w:t>
       </w:r>
       <w:r>
         <w:ptab w:relativeTo="margin" w:alignment="right" w:leader="dot"/>
@@ -6229,7 +8996,7 @@
                     </pic:cNvPicPr>
                   </pic:nvPicPr>
                   <pic:blipFill>
-                    <a:blip r:embed="rId21" cstate="print">
+                    <a:blip r:embed="rId23" cstate="print">
                       <a:extLst>
                         <a:ext uri="{28A0092B-C50C-407E-A947-70E740481C1C}">
                           <a14:useLocalDpi xmlns:a14="http://schemas.microsoft.com/office/drawing/2010/main" val="0"/>
@@ -6268,8 +9035,8 @@
       </w:r>
     </w:p>
     <w:sectPr>
-      <w:footerReference w:type="even" r:id="rId22"/>
-      <w:footerReference w:type="default" r:id="rId23"/>
+      <w:footerReference w:type="even" r:id="rId24"/>
+      <w:footerReference w:type="default" r:id="rId25"/>
       <w:pgSz w:w="11900" w:h="16840"/>
       <w:pgMar w:top="1417" w:right="1417" w:bottom="1417" w:left="1417" w:header="0" w:footer="0" w:gutter="0"/>
       <w:pgNumType w:start="4"/>
@@ -6405,12 +9172,21 @@
         <w:lang w:val="en-US"/>
       </w:rPr>
     </w:pPr>
+    <w:proofErr w:type="spellStart"/>
     <w:r>
       <w:rPr>
         <w:rFonts w:asciiTheme="majorHAnsi" w:hAnsiTheme="majorHAnsi"/>
         <w:lang w:val="en-US"/>
       </w:rPr>
-      <w:t>Projet Robot</w:t>
+      <w:t>Projet</w:t>
+    </w:r>
+    <w:proofErr w:type="spellEnd"/>
+    <w:r>
+      <w:rPr>
+        <w:rFonts w:asciiTheme="majorHAnsi" w:hAnsiTheme="majorHAnsi"/>
+        <w:lang w:val="en-US"/>
+      </w:rPr>
+      <w:t xml:space="preserve"> Robot</w:t>
     </w:r>
     <w:r>
       <w:rPr>

</xml_diff>

<commit_message>
debut partie code rapport
</commit_message>
<xml_diff>
--- a/Rapport Temps Réel.docx
+++ b/Rapport Temps Réel.docx
@@ -172,7 +172,6 @@
                                 <w:sz w:val="56"/>
                               </w:rPr>
                             </w:pPr>
-                            <w:proofErr w:type="spellStart"/>
                             <w:r>
                               <w:rPr>
                                 <w:rFonts w:ascii="Arial" w:hAnsi="Arial" w:cs="Arial"/>
@@ -182,7 +181,6 @@
                               </w:rPr>
                               <w:t>Sous titre</w:t>
                             </w:r>
-                            <w:proofErr w:type="spellEnd"/>
                           </w:p>
                           <w:p>
                             <w:pPr>
@@ -245,7 +243,7 @@
                 <v:stroke joinstyle="miter"/>
                 <v:path gradientshapeok="t" o:connecttype="rect"/>
               </v:shapetype>
-              <v:shape id="Text Box 9" o:spid="_x0000_s1026" type="#_x0000_t202" style="position:absolute;left:0;text-align:left;margin-left:0;margin-top:841.95pt;width:332.7pt;height:161.4pt;z-index:251659264;visibility:visible;mso-wrap-style:square;mso-width-percent:0;mso-height-percent:0;mso-wrap-distance-left:9pt;mso-wrap-distance-top:0;mso-wrap-distance-right:9pt;mso-wrap-distance-bottom:0;mso-position-horizontal:absolute;mso-position-horizontal-relative:text;mso-position-vertical:absolute;mso-position-vertical-relative:text;mso-width-percent:0;mso-height-percent:0;mso-width-relative:page;mso-height-relative:page;v-text-anchor:top" o:gfxdata="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" stroked="f">
+              <v:shape id="Text Box 9" o:spid="_x0000_s1026" type="#_x0000_t202" style="position:absolute;left:0;text-align:left;margin-left:0;margin-top:841.95pt;width:332.7pt;height:161.4pt;z-index:251659264;visibility:visible;mso-wrap-style:square;mso-width-percent:0;mso-height-percent:0;mso-wrap-distance-left:9pt;mso-wrap-distance-top:0;mso-wrap-distance-right:9pt;mso-wrap-distance-bottom:0;mso-position-horizontal:absolute;mso-position-horizontal-relative:text;mso-position-vertical:absolute;mso-position-vertical-relative:text;mso-width-percent:0;mso-height-percent:0;mso-width-relative:page;mso-height-relative:page;v-text-anchor:top" o:gfxdata="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" stroked="f">
                 <v:path arrowok="t"/>
                 <v:textbox>
                   <w:txbxContent>
@@ -291,7 +289,6 @@
                           <w:sz w:val="56"/>
                         </w:rPr>
                       </w:pPr>
-                      <w:proofErr w:type="spellStart"/>
                       <w:r>
                         <w:rPr>
                           <w:rFonts w:ascii="Arial" w:hAnsi="Arial" w:cs="Arial"/>
@@ -301,7 +298,6 @@
                         </w:rPr>
                         <w:t>Sous titre</w:t>
                       </w:r>
-                      <w:proofErr w:type="spellEnd"/>
                     </w:p>
                     <w:p>
                       <w:pPr>
@@ -750,8 +746,6 @@
                               </w:rPr>
                               <w:t xml:space="preserve"> </w:t>
                             </w:r>
-                            <w:proofErr w:type="spellStart"/>
-                            <w:proofErr w:type="gramStart"/>
                             <w:r>
                               <w:rPr>
                                 <w:rFonts w:ascii="Arial" w:hAnsi="Arial"/>
@@ -761,8 +755,6 @@
                               </w:rPr>
                               <w:t>J.Tury</w:t>
                             </w:r>
-                            <w:proofErr w:type="spellEnd"/>
-                            <w:proofErr w:type="gramEnd"/>
                           </w:p>
                         </w:txbxContent>
                       </wps:txbx>
@@ -783,7 +775,7 @@
           </mc:Choice>
           <mc:Fallback>
             <w:pict>
-              <v:shape w14:anchorId="454528AB" id="Text Box 16" o:spid="_x0000_s1027" type="#_x0000_t202" style="position:absolute;margin-left:24.6pt;margin-top:492.05pt;width:457pt;height:195.45pt;z-index:251663360;visibility:visible;mso-wrap-style:square;mso-width-percent:0;mso-height-percent:0;mso-wrap-distance-left:9pt;mso-wrap-distance-top:0;mso-wrap-distance-right:9pt;mso-wrap-distance-bottom:0;mso-position-horizontal:absolute;mso-position-horizontal-relative:text;mso-position-vertical:absolute;mso-position-vertical-relative:text;mso-width-percent:0;mso-height-percent:0;mso-width-relative:page;mso-height-relative:page;v-text-anchor:top" o:gfxdata="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" stroked="f">
+              <v:shape w14:anchorId="454528AB" id="Text Box 16" o:spid="_x0000_s1027" type="#_x0000_t202" style="position:absolute;margin-left:24.6pt;margin-top:492.05pt;width:457pt;height:195.45pt;z-index:251663360;visibility:visible;mso-wrap-style:square;mso-width-percent:0;mso-height-percent:0;mso-wrap-distance-left:9pt;mso-wrap-distance-top:0;mso-wrap-distance-right:9pt;mso-wrap-distance-bottom:0;mso-position-horizontal:absolute;mso-position-horizontal-relative:text;mso-position-vertical:absolute;mso-position-vertical-relative:text;mso-width-percent:0;mso-height-percent:0;mso-width-relative:page;mso-height-relative:page;v-text-anchor:top" o:gfxdata="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" stroked="f">
                 <v:path arrowok="t"/>
                 <v:textbox>
                   <w:txbxContent>
@@ -976,17 +968,7 @@
                           <w:sz w:val="32"/>
                           <w:szCs w:val="15"/>
                         </w:rPr>
-                        <w:t>B</w:t>
-                      </w:r>
-                      <w:r>
-                        <w:rPr>
-                          <w:rFonts w:ascii="Arial" w:hAnsi="Arial" w:cs="Arial"/>
-                          <w:b/>
-                          <w:color w:val="767171" w:themeColor="background2" w:themeShade="80"/>
-                          <w:sz w:val="32"/>
-                          <w:szCs w:val="15"/>
-                        </w:rPr>
-                        <w:t>1</w:t>
+                        <w:t>B1</w:t>
                       </w:r>
                     </w:p>
                     <w:p>
@@ -1122,8 +1104,6 @@
                         </w:rPr>
                         <w:t xml:space="preserve"> </w:t>
                       </w:r>
-                      <w:proofErr w:type="spellStart"/>
-                      <w:proofErr w:type="gramStart"/>
                       <w:r>
                         <w:rPr>
                           <w:rFonts w:ascii="Arial" w:hAnsi="Arial"/>
@@ -1133,8 +1113,6 @@
                         </w:rPr>
                         <w:t>J.Tury</w:t>
                       </w:r>
-                      <w:proofErr w:type="spellEnd"/>
-                      <w:proofErr w:type="gramEnd"/>
                     </w:p>
                   </w:txbxContent>
                 </v:textbox>
@@ -1422,7 +1400,6 @@
           <w:szCs w:val="32"/>
         </w:rPr>
       </w:pPr>
-      <w:proofErr w:type="gramStart"/>
       <w:r>
         <w:rPr>
           <w:sz w:val="32"/>
@@ -1439,7 +1416,6 @@
         </w:rPr>
         <w:t>:</w:t>
       </w:r>
-      <w:proofErr w:type="gramEnd"/>
       <w:r>
         <w:rPr>
           <w:sz w:val="32"/>
@@ -1447,7 +1423,6 @@
         </w:rPr>
         <w:t xml:space="preserve"> </w:t>
       </w:r>
-      <w:proofErr w:type="spellStart"/>
       <w:r>
         <w:rPr>
           <w:sz w:val="32"/>
@@ -1455,7 +1430,6 @@
         </w:rPr>
         <w:t>J.Tury</w:t>
       </w:r>
-      <w:proofErr w:type="spellEnd"/>
     </w:p>
     <w:p>
       <w:pPr>
@@ -1562,7 +1536,7 @@
           </mc:Choice>
           <mc:Fallback>
             <w:pict>
-              <v:shape w14:anchorId="2C495C31" id="Zone de texte 24" o:spid="_x0000_s1028" type="#_x0000_t202" style="position:absolute;margin-left:-7.3pt;margin-top:242.7pt;width:464.85pt;height:24.25pt;z-index:251665408;visibility:visible;mso-wrap-style:square;mso-width-percent:0;mso-wrap-distance-left:9pt;mso-wrap-distance-top:0;mso-wrap-distance-right:9pt;mso-wrap-distance-bottom:0;mso-position-horizontal:absolute;mso-position-horizontal-relative:text;mso-position-vertical:absolute;mso-position-vertical-relative:text;mso-width-percent:0;mso-width-relative:margin;v-text-anchor:top" o:gfxdata="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" fillcolor="white [3201]" stroked="f" strokeweight=".5pt">
+              <v:shape w14:anchorId="2C495C31" id="Zone de texte 24" o:spid="_x0000_s1028" type="#_x0000_t202" style="position:absolute;margin-left:-7.3pt;margin-top:242.7pt;width:464.85pt;height:24.25pt;z-index:251665408;visibility:visible;mso-wrap-style:square;mso-width-percent:0;mso-wrap-distance-left:9pt;mso-wrap-distance-top:0;mso-wrap-distance-right:9pt;mso-wrap-distance-bottom:0;mso-position-horizontal:absolute;mso-position-horizontal-relative:text;mso-position-vertical:absolute;mso-position-vertical-relative:text;mso-width-percent:0;mso-width-relative:margin;v-text-anchor:top" o:gfxdata="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" fillcolor="white [3201]" stroked="f" strokeweight=".5pt">
                 <v:textbox>
                   <w:txbxContent>
                     <w:p/>
@@ -2047,17 +2021,8 @@
           <w:b/>
           <w:color w:val="C00000"/>
         </w:rPr>
-        <w:t xml:space="preserve">Transformation AADL vers </w:t>
-      </w:r>
-      <w:proofErr w:type="spellStart"/>
-      <w:r>
-        <w:rPr>
-          <w:b/>
-          <w:color w:val="C00000"/>
-        </w:rPr>
-        <w:t>Xenomai</w:t>
-      </w:r>
-      <w:proofErr w:type="spellEnd"/>
+        <w:t>Transformation AADL vers Xenomai</w:t>
+      </w:r>
       <w:r>
         <w:rPr>
           <w:b/>
@@ -2758,7 +2723,7 @@
           </mc:Choice>
           <mc:Fallback>
             <w:pict>
-              <v:shape w14:anchorId="75399939" id="Zone de texte 169" o:spid="_x0000_s1029" type="#_x0000_t202" style="position:absolute;margin-left:-3pt;margin-top:80.85pt;width:464.85pt;height:24.25pt;z-index:251669504;visibility:visible;mso-wrap-style:square;mso-width-percent:0;mso-wrap-distance-left:9pt;mso-wrap-distance-top:0;mso-wrap-distance-right:9pt;mso-wrap-distance-bottom:0;mso-position-horizontal:absolute;mso-position-horizontal-relative:text;mso-position-vertical:absolute;mso-position-vertical-relative:text;mso-width-percent:0;mso-width-relative:margin;v-text-anchor:top" o:gfxdata="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" fillcolor="white [3201]" stroked="f" strokeweight=".5pt">
+              <v:shape w14:anchorId="75399939" id="Zone de texte 169" o:spid="_x0000_s1029" type="#_x0000_t202" style="position:absolute;margin-left:-3pt;margin-top:80.85pt;width:464.85pt;height:24.25pt;z-index:251669504;visibility:visible;mso-wrap-style:square;mso-width-percent:0;mso-wrap-distance-left:9pt;mso-wrap-distance-top:0;mso-wrap-distance-right:9pt;mso-wrap-distance-bottom:0;mso-position-horizontal:absolute;mso-position-horizontal-relative:text;mso-position-vertical:absolute;mso-position-vertical-relative:text;mso-width-percent:0;mso-width-relative:margin;v-text-anchor:top" o:gfxdata="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" fillcolor="white [3201]" stroked="f" strokeweight=".5pt">
                 <v:textbox>
                   <w:txbxContent>
                     <w:p/>
@@ -2828,23 +2793,22 @@
           <w:rFonts w:asciiTheme="minorHAnsi" w:hAnsiTheme="minorHAnsi" w:cstheme="minorHAnsi"/>
           <w:highlight w:val="yellow"/>
         </w:rPr>
-        <w:t xml:space="preserve">La conception doit couvrir l’ensemble des </w:t>
-      </w:r>
-      <w:proofErr w:type="spellStart"/>
-      <w:r>
+        <w:t xml:space="preserve">La conception doit couvrir l’ensemble des fonctionnalités du cahier des charges. </w:t>
+      </w:r>
+    </w:p>
+    <w:p>
+      <w:pPr>
         <w:rPr>
           <w:rFonts w:asciiTheme="minorHAnsi" w:hAnsiTheme="minorHAnsi" w:cstheme="minorHAnsi"/>
           <w:highlight w:val="yellow"/>
         </w:rPr>
-        <w:t>fonctionnalités</w:t>
-      </w:r>
-      <w:proofErr w:type="spellEnd"/>
+      </w:pPr>
       <w:r>
         <w:rPr>
           <w:rFonts w:asciiTheme="minorHAnsi" w:hAnsiTheme="minorHAnsi" w:cstheme="minorHAnsi"/>
           <w:highlight w:val="yellow"/>
         </w:rPr>
-        <w:t xml:space="preserve"> du cahier des charges. </w:t>
+        <w:t xml:space="preserve">Mettez dans cette partie tous les éléments de votre conception en particulier vos dia- grammes AADL (vue globale du système) et les diagrammes d’activité (détails des threads). Cette partie doit être auto-suffisante pour comprendre votre application. </w:t>
       </w:r>
     </w:p>
     <w:p>
@@ -2859,276 +2823,21 @@
           <w:rFonts w:asciiTheme="minorHAnsi" w:hAnsiTheme="minorHAnsi" w:cstheme="minorHAnsi"/>
           <w:highlight w:val="yellow"/>
         </w:rPr>
-        <w:t xml:space="preserve">Mettez dans cette partie tous les </w:t>
-      </w:r>
-      <w:proofErr w:type="spellStart"/>
+        <w:t xml:space="preserve">Pour faciliter la lecture des schémas, vous allez présenter votre conception en trois parties, l’une focalisée sur la communication entre le moniteur et le superviseur, la seconde consacrée au traitement vidéo et la troisième au contrôle du robot. </w:t>
+      </w:r>
+    </w:p>
+    <w:p>
+      <w:pPr>
+        <w:rPr>
+          <w:rFonts w:asciiTheme="minorHAnsi" w:hAnsiTheme="minorHAnsi" w:cstheme="minorHAnsi"/>
+        </w:rPr>
+      </w:pPr>
       <w:r>
         <w:rPr>
           <w:rFonts w:asciiTheme="minorHAnsi" w:hAnsiTheme="minorHAnsi" w:cstheme="minorHAnsi"/>
           <w:highlight w:val="yellow"/>
         </w:rPr>
-        <w:t>éléments</w:t>
-      </w:r>
-      <w:proofErr w:type="spellEnd"/>
-      <w:r>
-        <w:rPr>
-          <w:rFonts w:asciiTheme="minorHAnsi" w:hAnsiTheme="minorHAnsi" w:cstheme="minorHAnsi"/>
-          <w:highlight w:val="yellow"/>
-        </w:rPr>
-        <w:t xml:space="preserve"> de votre conception en particulier vos dia- grammes AADL (vue globale du </w:t>
-      </w:r>
-      <w:proofErr w:type="spellStart"/>
-      <w:r>
-        <w:rPr>
-          <w:rFonts w:asciiTheme="minorHAnsi" w:hAnsiTheme="minorHAnsi" w:cstheme="minorHAnsi"/>
-          <w:highlight w:val="yellow"/>
-        </w:rPr>
-        <w:t>système</w:t>
-      </w:r>
-      <w:proofErr w:type="spellEnd"/>
-      <w:r>
-        <w:rPr>
-          <w:rFonts w:asciiTheme="minorHAnsi" w:hAnsiTheme="minorHAnsi" w:cstheme="minorHAnsi"/>
-          <w:highlight w:val="yellow"/>
-        </w:rPr>
-        <w:t>) et les diagrammes d’</w:t>
-      </w:r>
-      <w:proofErr w:type="spellStart"/>
-      <w:r>
-        <w:rPr>
-          <w:rFonts w:asciiTheme="minorHAnsi" w:hAnsiTheme="minorHAnsi" w:cstheme="minorHAnsi"/>
-          <w:highlight w:val="yellow"/>
-        </w:rPr>
-        <w:t>activite</w:t>
-      </w:r>
-      <w:proofErr w:type="spellEnd"/>
-      <w:r>
-        <w:rPr>
-          <w:rFonts w:asciiTheme="minorHAnsi" w:hAnsiTheme="minorHAnsi" w:cstheme="minorHAnsi"/>
-          <w:highlight w:val="yellow"/>
-        </w:rPr>
-        <w:t>́ (</w:t>
-      </w:r>
-      <w:proofErr w:type="spellStart"/>
-      <w:r>
-        <w:rPr>
-          <w:rFonts w:asciiTheme="minorHAnsi" w:hAnsiTheme="minorHAnsi" w:cstheme="minorHAnsi"/>
-          <w:highlight w:val="yellow"/>
-        </w:rPr>
-        <w:t>détails</w:t>
-      </w:r>
-      <w:proofErr w:type="spellEnd"/>
-      <w:r>
-        <w:rPr>
-          <w:rFonts w:asciiTheme="minorHAnsi" w:hAnsiTheme="minorHAnsi" w:cstheme="minorHAnsi"/>
-          <w:highlight w:val="yellow"/>
-        </w:rPr>
-        <w:t xml:space="preserve"> des threads). Cette partie doit </w:t>
-      </w:r>
-      <w:proofErr w:type="spellStart"/>
-      <w:r>
-        <w:rPr>
-          <w:rFonts w:asciiTheme="minorHAnsi" w:hAnsiTheme="minorHAnsi" w:cstheme="minorHAnsi"/>
-          <w:highlight w:val="yellow"/>
-        </w:rPr>
-        <w:t>être</w:t>
-      </w:r>
-      <w:proofErr w:type="spellEnd"/>
-      <w:r>
-        <w:rPr>
-          <w:rFonts w:asciiTheme="minorHAnsi" w:hAnsiTheme="minorHAnsi" w:cstheme="minorHAnsi"/>
-          <w:highlight w:val="yellow"/>
-        </w:rPr>
-        <w:t xml:space="preserve"> auto-suffisante pour comprendre votre application. </w:t>
-      </w:r>
-    </w:p>
-    <w:p>
-      <w:pPr>
-        <w:rPr>
-          <w:rFonts w:asciiTheme="minorHAnsi" w:hAnsiTheme="minorHAnsi" w:cstheme="minorHAnsi"/>
-          <w:highlight w:val="yellow"/>
-        </w:rPr>
-      </w:pPr>
-      <w:r>
-        <w:rPr>
-          <w:rFonts w:asciiTheme="minorHAnsi" w:hAnsiTheme="minorHAnsi" w:cstheme="minorHAnsi"/>
-          <w:highlight w:val="yellow"/>
-        </w:rPr>
-        <w:t xml:space="preserve">Pour faciliter la lecture des </w:t>
-      </w:r>
-      <w:proofErr w:type="spellStart"/>
-      <w:r>
-        <w:rPr>
-          <w:rFonts w:asciiTheme="minorHAnsi" w:hAnsiTheme="minorHAnsi" w:cstheme="minorHAnsi"/>
-          <w:highlight w:val="yellow"/>
-        </w:rPr>
-        <w:t>schémas</w:t>
-      </w:r>
-      <w:proofErr w:type="spellEnd"/>
-      <w:r>
-        <w:rPr>
-          <w:rFonts w:asciiTheme="minorHAnsi" w:hAnsiTheme="minorHAnsi" w:cstheme="minorHAnsi"/>
-          <w:highlight w:val="yellow"/>
-        </w:rPr>
-        <w:t xml:space="preserve">, vous allez </w:t>
-      </w:r>
-      <w:proofErr w:type="spellStart"/>
-      <w:r>
-        <w:rPr>
-          <w:rFonts w:asciiTheme="minorHAnsi" w:hAnsiTheme="minorHAnsi" w:cstheme="minorHAnsi"/>
-          <w:highlight w:val="yellow"/>
-        </w:rPr>
-        <w:t>présenter</w:t>
-      </w:r>
-      <w:proofErr w:type="spellEnd"/>
-      <w:r>
-        <w:rPr>
-          <w:rFonts w:asciiTheme="minorHAnsi" w:hAnsiTheme="minorHAnsi" w:cstheme="minorHAnsi"/>
-          <w:highlight w:val="yellow"/>
-        </w:rPr>
-        <w:t xml:space="preserve"> votre conception en trois parties, l’une </w:t>
-      </w:r>
-      <w:proofErr w:type="spellStart"/>
-      <w:r>
-        <w:rPr>
-          <w:rFonts w:asciiTheme="minorHAnsi" w:hAnsiTheme="minorHAnsi" w:cstheme="minorHAnsi"/>
-          <w:highlight w:val="yellow"/>
-        </w:rPr>
-        <w:t>focalisée</w:t>
-      </w:r>
-      <w:proofErr w:type="spellEnd"/>
-      <w:r>
-        <w:rPr>
-          <w:rFonts w:asciiTheme="minorHAnsi" w:hAnsiTheme="minorHAnsi" w:cstheme="minorHAnsi"/>
-          <w:highlight w:val="yellow"/>
-        </w:rPr>
-        <w:t xml:space="preserve"> sur la communication entre le moniteur et le superviseur, la seconde </w:t>
-      </w:r>
-      <w:proofErr w:type="spellStart"/>
-      <w:r>
-        <w:rPr>
-          <w:rFonts w:asciiTheme="minorHAnsi" w:hAnsiTheme="minorHAnsi" w:cstheme="minorHAnsi"/>
-          <w:highlight w:val="yellow"/>
-        </w:rPr>
-        <w:t>consacrée</w:t>
-      </w:r>
-      <w:proofErr w:type="spellEnd"/>
-      <w:r>
-        <w:rPr>
-          <w:rFonts w:asciiTheme="minorHAnsi" w:hAnsiTheme="minorHAnsi" w:cstheme="minorHAnsi"/>
-          <w:highlight w:val="yellow"/>
-        </w:rPr>
-        <w:t xml:space="preserve"> au traitement </w:t>
-      </w:r>
-      <w:proofErr w:type="spellStart"/>
-      <w:r>
-        <w:rPr>
-          <w:rFonts w:asciiTheme="minorHAnsi" w:hAnsiTheme="minorHAnsi" w:cstheme="minorHAnsi"/>
-          <w:highlight w:val="yellow"/>
-        </w:rPr>
-        <w:t>vidéo</w:t>
-      </w:r>
-      <w:proofErr w:type="spellEnd"/>
-      <w:r>
-        <w:rPr>
-          <w:rFonts w:asciiTheme="minorHAnsi" w:hAnsiTheme="minorHAnsi" w:cstheme="minorHAnsi"/>
-          <w:highlight w:val="yellow"/>
-        </w:rPr>
-        <w:t xml:space="preserve"> et la </w:t>
-      </w:r>
-      <w:proofErr w:type="spellStart"/>
-      <w:r>
-        <w:rPr>
-          <w:rFonts w:asciiTheme="minorHAnsi" w:hAnsiTheme="minorHAnsi" w:cstheme="minorHAnsi"/>
-          <w:highlight w:val="yellow"/>
-        </w:rPr>
-        <w:t>troisième</w:t>
-      </w:r>
-      <w:proofErr w:type="spellEnd"/>
-      <w:r>
-        <w:rPr>
-          <w:rFonts w:asciiTheme="minorHAnsi" w:hAnsiTheme="minorHAnsi" w:cstheme="minorHAnsi"/>
-          <w:highlight w:val="yellow"/>
-        </w:rPr>
-        <w:t xml:space="preserve"> au </w:t>
-      </w:r>
-      <w:proofErr w:type="spellStart"/>
-      <w:r>
-        <w:rPr>
-          <w:rFonts w:asciiTheme="minorHAnsi" w:hAnsiTheme="minorHAnsi" w:cstheme="minorHAnsi"/>
-          <w:highlight w:val="yellow"/>
-        </w:rPr>
-        <w:t>contrôle</w:t>
-      </w:r>
-      <w:proofErr w:type="spellEnd"/>
-      <w:r>
-        <w:rPr>
-          <w:rFonts w:asciiTheme="minorHAnsi" w:hAnsiTheme="minorHAnsi" w:cstheme="minorHAnsi"/>
-          <w:highlight w:val="yellow"/>
-        </w:rPr>
-        <w:t xml:space="preserve"> du robot. </w:t>
-      </w:r>
-    </w:p>
-    <w:p>
-      <w:pPr>
-        <w:rPr>
-          <w:rFonts w:asciiTheme="minorHAnsi" w:hAnsiTheme="minorHAnsi" w:cstheme="minorHAnsi"/>
-        </w:rPr>
-      </w:pPr>
-      <w:r>
-        <w:rPr>
-          <w:rFonts w:asciiTheme="minorHAnsi" w:hAnsiTheme="minorHAnsi" w:cstheme="minorHAnsi"/>
-          <w:highlight w:val="yellow"/>
-        </w:rPr>
-        <w:t xml:space="preserve">Si vous le souhaitez, au lieu de dessiner vos diagrammes sous un </w:t>
-      </w:r>
-      <w:proofErr w:type="spellStart"/>
-      <w:r>
-        <w:rPr>
-          <w:rFonts w:asciiTheme="minorHAnsi" w:hAnsiTheme="minorHAnsi" w:cstheme="minorHAnsi"/>
-          <w:highlight w:val="yellow"/>
-        </w:rPr>
-        <w:t>éditeur</w:t>
-      </w:r>
-      <w:proofErr w:type="spellEnd"/>
-      <w:r>
-        <w:rPr>
-          <w:rFonts w:asciiTheme="minorHAnsi" w:hAnsiTheme="minorHAnsi" w:cstheme="minorHAnsi"/>
-          <w:highlight w:val="yellow"/>
-        </w:rPr>
-        <w:t xml:space="preserve">, vous pouvez joindre un scan de vos </w:t>
-      </w:r>
-      <w:proofErr w:type="spellStart"/>
-      <w:r>
-        <w:rPr>
-          <w:rFonts w:asciiTheme="minorHAnsi" w:hAnsiTheme="minorHAnsi" w:cstheme="minorHAnsi"/>
-          <w:highlight w:val="yellow"/>
-        </w:rPr>
-        <w:t>schémas</w:t>
-      </w:r>
-      <w:proofErr w:type="spellEnd"/>
-      <w:r>
-        <w:rPr>
-          <w:rFonts w:asciiTheme="minorHAnsi" w:hAnsiTheme="minorHAnsi" w:cstheme="minorHAnsi"/>
-          <w:highlight w:val="yellow"/>
-        </w:rPr>
-        <w:t xml:space="preserve"> — ils doivent </w:t>
-      </w:r>
-      <w:proofErr w:type="spellStart"/>
-      <w:r>
-        <w:rPr>
-          <w:rFonts w:asciiTheme="minorHAnsi" w:hAnsiTheme="minorHAnsi" w:cstheme="minorHAnsi"/>
-          <w:highlight w:val="yellow"/>
-        </w:rPr>
-        <w:t>être</w:t>
-      </w:r>
-      <w:proofErr w:type="spellEnd"/>
-      <w:r>
-        <w:rPr>
-          <w:rFonts w:asciiTheme="minorHAnsi" w:hAnsiTheme="minorHAnsi" w:cstheme="minorHAnsi"/>
-          <w:highlight w:val="yellow"/>
-        </w:rPr>
-        <w:t xml:space="preserve"> lisibles et propres.</w:t>
+        <w:t>Si vous le souhaitez, au lieu de dessiner vos diagrammes sous un éditeur, vous pouvez joindre un scan de vos schémas — ils doivent être lisibles et propres.</w:t>
       </w:r>
       <w:r>
         <w:rPr>
@@ -3187,167 +2896,7 @@
           <w:rFonts w:asciiTheme="minorHAnsi" w:hAnsiTheme="minorHAnsi" w:cstheme="minorHAnsi"/>
           <w:highlight w:val="yellow"/>
         </w:rPr>
-        <w:t xml:space="preserve">Mettez ici un diagramme fonctionnel qui </w:t>
-      </w:r>
-      <w:proofErr w:type="spellStart"/>
-      <w:r>
-        <w:rPr>
-          <w:rFonts w:asciiTheme="minorHAnsi" w:hAnsiTheme="minorHAnsi" w:cstheme="minorHAnsi"/>
-          <w:highlight w:val="yellow"/>
-        </w:rPr>
-        <w:t>présente</w:t>
-      </w:r>
-      <w:proofErr w:type="spellEnd"/>
-      <w:r>
-        <w:rPr>
-          <w:rFonts w:asciiTheme="minorHAnsi" w:hAnsiTheme="minorHAnsi" w:cstheme="minorHAnsi"/>
-          <w:highlight w:val="yellow"/>
-        </w:rPr>
-        <w:t xml:space="preserve"> les principaux blocs de votre conception. Pour cela, </w:t>
-      </w:r>
-      <w:proofErr w:type="spellStart"/>
-      <w:r>
-        <w:rPr>
-          <w:rFonts w:asciiTheme="minorHAnsi" w:hAnsiTheme="minorHAnsi" w:cstheme="minorHAnsi"/>
-          <w:highlight w:val="yellow"/>
-        </w:rPr>
-        <w:t>inspirez vous</w:t>
-      </w:r>
-      <w:proofErr w:type="spellEnd"/>
-      <w:r>
-        <w:rPr>
-          <w:rFonts w:asciiTheme="minorHAnsi" w:hAnsiTheme="minorHAnsi" w:cstheme="minorHAnsi"/>
-          <w:highlight w:val="yellow"/>
-        </w:rPr>
-        <w:t xml:space="preserve"> du diagramme ci-dessous (fig. 1.1) en indiquant pour chaque groupe de threads les </w:t>
-      </w:r>
-      <w:proofErr w:type="spellStart"/>
-      <w:r>
-        <w:rPr>
-          <w:rFonts w:asciiTheme="minorHAnsi" w:hAnsiTheme="minorHAnsi" w:cstheme="minorHAnsi"/>
-          <w:highlight w:val="yellow"/>
-        </w:rPr>
-        <w:t>données</w:t>
-      </w:r>
-      <w:proofErr w:type="spellEnd"/>
-      <w:r>
-        <w:rPr>
-          <w:rFonts w:asciiTheme="minorHAnsi" w:hAnsiTheme="minorHAnsi" w:cstheme="minorHAnsi"/>
-          <w:highlight w:val="yellow"/>
-        </w:rPr>
-        <w:t xml:space="preserve"> et ports </w:t>
-      </w:r>
-      <w:proofErr w:type="spellStart"/>
-      <w:r>
-        <w:rPr>
-          <w:rFonts w:asciiTheme="minorHAnsi" w:hAnsiTheme="minorHAnsi" w:cstheme="minorHAnsi"/>
-          <w:highlight w:val="yellow"/>
-        </w:rPr>
-        <w:t>partagés</w:t>
-      </w:r>
-      <w:proofErr w:type="spellEnd"/>
-      <w:r>
-        <w:rPr>
-          <w:rFonts w:asciiTheme="minorHAnsi" w:hAnsiTheme="minorHAnsi" w:cstheme="minorHAnsi"/>
-          <w:highlight w:val="yellow"/>
-        </w:rPr>
-        <w:t xml:space="preserve">. La figure 1.1 a </w:t>
-      </w:r>
-      <w:proofErr w:type="spellStart"/>
-      <w:r>
-        <w:rPr>
-          <w:rFonts w:asciiTheme="minorHAnsi" w:hAnsiTheme="minorHAnsi" w:cstheme="minorHAnsi"/>
-          <w:highlight w:val="yellow"/>
-        </w:rPr>
-        <w:t>éte</w:t>
-      </w:r>
-      <w:proofErr w:type="spellEnd"/>
-      <w:r>
-        <w:rPr>
-          <w:rFonts w:asciiTheme="minorHAnsi" w:hAnsiTheme="minorHAnsi" w:cstheme="minorHAnsi"/>
-          <w:highlight w:val="yellow"/>
-        </w:rPr>
-        <w:t xml:space="preserve">́ </w:t>
-      </w:r>
-      <w:proofErr w:type="spellStart"/>
-      <w:r>
-        <w:rPr>
-          <w:rFonts w:asciiTheme="minorHAnsi" w:hAnsiTheme="minorHAnsi" w:cstheme="minorHAnsi"/>
-          <w:highlight w:val="yellow"/>
-        </w:rPr>
-        <w:t>réalisée</w:t>
-      </w:r>
-      <w:proofErr w:type="spellEnd"/>
-      <w:r>
-        <w:rPr>
-          <w:rFonts w:asciiTheme="minorHAnsi" w:hAnsiTheme="minorHAnsi" w:cstheme="minorHAnsi"/>
-          <w:highlight w:val="yellow"/>
-        </w:rPr>
-        <w:t xml:space="preserve"> à partir du document de conception. Vous devez absolument conserver le </w:t>
-      </w:r>
-      <w:proofErr w:type="spellStart"/>
-      <w:r>
-        <w:rPr>
-          <w:rFonts w:asciiTheme="minorHAnsi" w:hAnsiTheme="minorHAnsi" w:cstheme="minorHAnsi"/>
-          <w:highlight w:val="yellow"/>
-        </w:rPr>
-        <w:t>découpage</w:t>
-      </w:r>
-      <w:proofErr w:type="spellEnd"/>
-      <w:r>
-        <w:rPr>
-          <w:rFonts w:asciiTheme="minorHAnsi" w:hAnsiTheme="minorHAnsi" w:cstheme="minorHAnsi"/>
-          <w:highlight w:val="yellow"/>
-        </w:rPr>
-        <w:t xml:space="preserve"> en trois groupes de threads (</w:t>
-      </w:r>
-      <w:proofErr w:type="spellStart"/>
-      <w:r>
-        <w:rPr>
-          <w:rFonts w:asciiTheme="minorHAnsi" w:hAnsiTheme="minorHAnsi" w:cstheme="minorHAnsi"/>
-          <w:highlight w:val="yellow"/>
-        </w:rPr>
-        <w:t>th_group_gestion_moniteur</w:t>
-      </w:r>
-      <w:proofErr w:type="spellEnd"/>
-      <w:r>
-        <w:rPr>
-          <w:rFonts w:asciiTheme="minorHAnsi" w:hAnsiTheme="minorHAnsi" w:cstheme="minorHAnsi"/>
-          <w:highlight w:val="yellow"/>
-        </w:rPr>
-        <w:t xml:space="preserve">, </w:t>
-      </w:r>
-      <w:proofErr w:type="spellStart"/>
-      <w:r>
-        <w:rPr>
-          <w:rFonts w:asciiTheme="minorHAnsi" w:hAnsiTheme="minorHAnsi" w:cstheme="minorHAnsi"/>
-          <w:highlight w:val="yellow"/>
-        </w:rPr>
-        <w:t>th_group_vision</w:t>
-      </w:r>
-      <w:proofErr w:type="spellEnd"/>
-      <w:r>
-        <w:rPr>
-          <w:rFonts w:asciiTheme="minorHAnsi" w:hAnsiTheme="minorHAnsi" w:cstheme="minorHAnsi"/>
-          <w:highlight w:val="yellow"/>
-        </w:rPr>
-        <w:t xml:space="preserve">, </w:t>
-      </w:r>
-      <w:proofErr w:type="spellStart"/>
-      <w:r>
-        <w:rPr>
-          <w:rFonts w:asciiTheme="minorHAnsi" w:hAnsiTheme="minorHAnsi" w:cstheme="minorHAnsi"/>
-          <w:highlight w:val="yellow"/>
-        </w:rPr>
-        <w:t>th_group_gestion_robot</w:t>
-      </w:r>
-      <w:proofErr w:type="spellEnd"/>
-      <w:r>
-        <w:rPr>
-          <w:rFonts w:asciiTheme="minorHAnsi" w:hAnsiTheme="minorHAnsi" w:cstheme="minorHAnsi"/>
-          <w:highlight w:val="yellow"/>
-        </w:rPr>
-        <w:t xml:space="preserve">). </w:t>
+        <w:t xml:space="preserve">Mettez ici un diagramme fonctionnel qui présente les principaux blocs de votre conception. Pour cela, inspirez vous du diagramme ci-dessous (fig. 1.1) en indiquant pour chaque groupe de threads les données et ports partagés. La figure 1.1 a été réalisée à partir du document de conception. Vous devez absolument conserver le découpage en trois groupes de threads (th_group_gestion_moniteur, th_group_vision, th_group_gestion_robot). </w:t>
       </w:r>
     </w:p>
     <w:p>
@@ -3424,30 +2973,8 @@
         <w:rPr>
           <w:rFonts w:ascii="Arial" w:hAnsi="Arial" w:cs="Arial"/>
         </w:rPr>
-        <w:t xml:space="preserve">Fig. </w:t>
-      </w:r>
-      <w:proofErr w:type="gramStart"/>
-      <w:r>
-        <w:rPr>
-          <w:rFonts w:ascii="Arial" w:hAnsi="Arial" w:cs="Arial"/>
-        </w:rPr>
-        <w:t>1:</w:t>
-      </w:r>
-      <w:proofErr w:type="gramEnd"/>
-      <w:r>
-        <w:rPr>
-          <w:rFonts w:ascii="Arial" w:hAnsi="Arial" w:cs="Arial"/>
-        </w:rPr>
-        <w:t xml:space="preserve"> Diagramme fonctionnel du </w:t>
-      </w:r>
-      <w:proofErr w:type="spellStart"/>
-      <w:r>
-        <w:rPr>
-          <w:rFonts w:ascii="Arial" w:hAnsi="Arial" w:cs="Arial"/>
-        </w:rPr>
-        <w:t>système</w:t>
-      </w:r>
-      <w:proofErr w:type="spellEnd"/>
+        <w:t>Fig. 1: Diagramme fonctionnel du système</w:t>
+      </w:r>
     </w:p>
     <w:p/>
     <w:p/>
@@ -3509,80 +3036,21 @@
           <w:highlight w:val="yellow"/>
         </w:rPr>
         <w:br/>
-        <w:t xml:space="preserve">— le diagramme fonctionnel en AADL </w:t>
-      </w:r>
-      <w:proofErr w:type="spellStart"/>
+        <w:t xml:space="preserve">— le diagramme fonctionnel en AADL décrivant le groupe de threads de gestion du mo- </w:t>
+      </w:r>
+    </w:p>
+    <w:p>
+      <w:pPr>
+        <w:rPr>
+          <w:rFonts w:asciiTheme="minorHAnsi" w:hAnsiTheme="minorHAnsi" w:cstheme="minorHAnsi"/>
+        </w:rPr>
+      </w:pPr>
       <w:r>
         <w:rPr>
           <w:rFonts w:asciiTheme="minorHAnsi" w:hAnsiTheme="minorHAnsi" w:cstheme="minorHAnsi"/>
           <w:highlight w:val="yellow"/>
         </w:rPr>
-        <w:t>décrivant</w:t>
-      </w:r>
-      <w:proofErr w:type="spellEnd"/>
-      <w:r>
-        <w:rPr>
-          <w:rFonts w:asciiTheme="minorHAnsi" w:hAnsiTheme="minorHAnsi" w:cstheme="minorHAnsi"/>
-          <w:highlight w:val="yellow"/>
-        </w:rPr>
-        <w:t xml:space="preserve"> le groupe de threads de gestion du mo- </w:t>
-      </w:r>
-    </w:p>
-    <w:p>
-      <w:pPr>
-        <w:rPr>
-          <w:rFonts w:asciiTheme="minorHAnsi" w:hAnsiTheme="minorHAnsi" w:cstheme="minorHAnsi"/>
-        </w:rPr>
-      </w:pPr>
-      <w:proofErr w:type="spellStart"/>
-      <w:proofErr w:type="gramStart"/>
-      <w:r>
-        <w:rPr>
-          <w:rFonts w:asciiTheme="minorHAnsi" w:hAnsiTheme="minorHAnsi" w:cstheme="minorHAnsi"/>
-          <w:highlight w:val="yellow"/>
-        </w:rPr>
-        <w:t>niteur</w:t>
-      </w:r>
-      <w:proofErr w:type="spellEnd"/>
-      <w:proofErr w:type="gramEnd"/>
-      <w:r>
-        <w:rPr>
-          <w:rFonts w:asciiTheme="minorHAnsi" w:hAnsiTheme="minorHAnsi" w:cstheme="minorHAnsi"/>
-          <w:highlight w:val="yellow"/>
-        </w:rPr>
-        <w:t xml:space="preserve"> (voir exemple de la figure 1.2.1 </w:t>
-      </w:r>
-      <w:proofErr w:type="spellStart"/>
-      <w:r>
-        <w:rPr>
-          <w:rFonts w:asciiTheme="minorHAnsi" w:hAnsiTheme="minorHAnsi" w:cstheme="minorHAnsi"/>
-          <w:highlight w:val="yellow"/>
-        </w:rPr>
-        <w:t>réalisée</w:t>
-      </w:r>
-      <w:proofErr w:type="spellEnd"/>
-      <w:r>
-        <w:rPr>
-          <w:rFonts w:asciiTheme="minorHAnsi" w:hAnsiTheme="minorHAnsi" w:cstheme="minorHAnsi"/>
-          <w:highlight w:val="yellow"/>
-        </w:rPr>
-        <w:t xml:space="preserve"> à partir du dossier de conception), — les diagrammes d’</w:t>
-      </w:r>
-      <w:proofErr w:type="spellStart"/>
-      <w:r>
-        <w:rPr>
-          <w:rFonts w:asciiTheme="minorHAnsi" w:hAnsiTheme="minorHAnsi" w:cstheme="minorHAnsi"/>
-          <w:highlight w:val="yellow"/>
-        </w:rPr>
-        <w:t>activite</w:t>
-      </w:r>
-      <w:proofErr w:type="spellEnd"/>
-      <w:r>
-        <w:rPr>
-          <w:rFonts w:asciiTheme="minorHAnsi" w:hAnsiTheme="minorHAnsi" w:cstheme="minorHAnsi"/>
-          <w:highlight w:val="yellow"/>
-        </w:rPr>
-        <w:t>́ de chaque thread de ce groupe.</w:t>
+        <w:t>niteur (voir exemple de la figure 1.2.1 réalisée à partir du dossier de conception), — les diagrammes d’activité de chaque thread de ce groupe.</w:t>
       </w:r>
       <w:r>
         <w:rPr>
@@ -3621,39 +3089,7 @@
           <w:highlight w:val="yellow"/>
         </w:rPr>
         <w:lastRenderedPageBreak/>
-        <w:t xml:space="preserve">Décrivez tous les </w:t>
-      </w:r>
-      <w:proofErr w:type="spellStart"/>
-      <w:r>
-        <w:rPr>
-          <w:rFonts w:asciiTheme="minorHAnsi" w:hAnsiTheme="minorHAnsi" w:cstheme="minorHAnsi"/>
-          <w:highlight w:val="yellow"/>
-        </w:rPr>
-        <w:t>éléments</w:t>
-      </w:r>
-      <w:proofErr w:type="spellEnd"/>
-      <w:r>
-        <w:rPr>
-          <w:rFonts w:asciiTheme="minorHAnsi" w:hAnsiTheme="minorHAnsi" w:cstheme="minorHAnsi"/>
-          <w:highlight w:val="yellow"/>
-        </w:rPr>
-        <w:t xml:space="preserve"> (</w:t>
-      </w:r>
-      <w:proofErr w:type="spellStart"/>
-      <w:r>
-        <w:rPr>
-          <w:rFonts w:asciiTheme="minorHAnsi" w:hAnsiTheme="minorHAnsi" w:cstheme="minorHAnsi"/>
-          <w:highlight w:val="yellow"/>
-        </w:rPr>
-        <w:t>paramètres</w:t>
-      </w:r>
-      <w:proofErr w:type="spellEnd"/>
-      <w:r>
-        <w:rPr>
-          <w:rFonts w:asciiTheme="minorHAnsi" w:hAnsiTheme="minorHAnsi" w:cstheme="minorHAnsi"/>
-          <w:highlight w:val="yellow"/>
-        </w:rPr>
-        <w:t>, variables, etc.) qui vous semblent pertinents pour comprendre les diagrammes.</w:t>
+        <w:t>Décrivez tous les éléments (paramètres, variables, etc.) qui vous semblent pertinents pour comprendre les diagrammes.</w:t>
       </w:r>
       <w:r>
         <w:rPr>
@@ -3797,21 +3233,7 @@
         <w:rPr>
           <w:rFonts w:asciiTheme="minorHAnsi" w:hAnsiTheme="minorHAnsi" w:cstheme="minorHAnsi"/>
         </w:rPr>
-        <w:t xml:space="preserve">Fig. </w:t>
-      </w:r>
-      <w:proofErr w:type="gramStart"/>
-      <w:r>
-        <w:rPr>
-          <w:rFonts w:asciiTheme="minorHAnsi" w:hAnsiTheme="minorHAnsi" w:cstheme="minorHAnsi"/>
-        </w:rPr>
-        <w:t>2:</w:t>
-      </w:r>
-      <w:proofErr w:type="gramEnd"/>
-      <w:r>
-        <w:rPr>
-          <w:rFonts w:asciiTheme="minorHAnsi" w:hAnsiTheme="minorHAnsi" w:cstheme="minorHAnsi"/>
-        </w:rPr>
-        <w:t xml:space="preserve"> Diagramme fonctionnel du groupe de threads gestion du moniteur</w:t>
+        <w:t>Fig. 2: Diagramme fonctionnel du groupe de threads gestion du moniteur</w:t>
       </w:r>
     </w:p>
     <w:p>
@@ -3860,85 +3282,12 @@
           <w:rFonts w:asciiTheme="minorHAnsi" w:hAnsiTheme="minorHAnsi" w:cstheme="minorHAnsi"/>
         </w:rPr>
       </w:pPr>
-      <w:proofErr w:type="spellStart"/>
       <w:r>
         <w:rPr>
           <w:rFonts w:asciiTheme="minorHAnsi" w:hAnsiTheme="minorHAnsi" w:cstheme="minorHAnsi"/>
           <w:highlight w:val="yellow"/>
         </w:rPr>
-        <w:t>Décrivez</w:t>
-      </w:r>
-      <w:proofErr w:type="spellEnd"/>
-      <w:r>
-        <w:rPr>
-          <w:rFonts w:asciiTheme="minorHAnsi" w:hAnsiTheme="minorHAnsi" w:cstheme="minorHAnsi"/>
-          <w:highlight w:val="yellow"/>
-        </w:rPr>
-        <w:t xml:space="preserve"> le comportement de chacun de vos threads avec des diagrammes d’</w:t>
-      </w:r>
-      <w:proofErr w:type="spellStart"/>
-      <w:r>
-        <w:rPr>
-          <w:rFonts w:asciiTheme="minorHAnsi" w:hAnsiTheme="minorHAnsi" w:cstheme="minorHAnsi"/>
-          <w:highlight w:val="yellow"/>
-        </w:rPr>
-        <w:t>activite</w:t>
-      </w:r>
-      <w:proofErr w:type="spellEnd"/>
-      <w:r>
-        <w:rPr>
-          <w:rFonts w:asciiTheme="minorHAnsi" w:hAnsiTheme="minorHAnsi" w:cstheme="minorHAnsi"/>
-          <w:highlight w:val="yellow"/>
-        </w:rPr>
-        <w:t xml:space="preserve">́. </w:t>
-      </w:r>
-      <w:proofErr w:type="spellStart"/>
-      <w:r>
-        <w:rPr>
-          <w:rFonts w:asciiTheme="minorHAnsi" w:hAnsiTheme="minorHAnsi" w:cstheme="minorHAnsi"/>
-          <w:highlight w:val="yellow"/>
-        </w:rPr>
-        <w:t>Ap</w:t>
-      </w:r>
-      <w:proofErr w:type="spellEnd"/>
-      <w:r>
-        <w:rPr>
-          <w:rFonts w:asciiTheme="minorHAnsi" w:hAnsiTheme="minorHAnsi" w:cstheme="minorHAnsi"/>
-          <w:highlight w:val="yellow"/>
-        </w:rPr>
-        <w:t xml:space="preserve">- portez les explications qui vous semblent </w:t>
-      </w:r>
-      <w:proofErr w:type="spellStart"/>
-      <w:r>
-        <w:rPr>
-          <w:rFonts w:asciiTheme="minorHAnsi" w:hAnsiTheme="minorHAnsi" w:cstheme="minorHAnsi"/>
-          <w:highlight w:val="yellow"/>
-        </w:rPr>
-        <w:t>nécessaires</w:t>
-      </w:r>
-      <w:proofErr w:type="spellEnd"/>
-      <w:r>
-        <w:rPr>
-          <w:rFonts w:asciiTheme="minorHAnsi" w:hAnsiTheme="minorHAnsi" w:cstheme="minorHAnsi"/>
-          <w:highlight w:val="yellow"/>
-        </w:rPr>
-        <w:t xml:space="preserve"> pour comprendre votre conception. A titre d’exemple les diagrammes fonctionnels </w:t>
-      </w:r>
-      <w:proofErr w:type="spellStart"/>
-      <w:r>
-        <w:rPr>
-          <w:rFonts w:asciiTheme="minorHAnsi" w:hAnsiTheme="minorHAnsi" w:cstheme="minorHAnsi"/>
-          <w:highlight w:val="yellow"/>
-        </w:rPr>
-        <w:t>tirés</w:t>
-      </w:r>
-      <w:proofErr w:type="spellEnd"/>
-      <w:r>
-        <w:rPr>
-          <w:rFonts w:asciiTheme="minorHAnsi" w:hAnsiTheme="minorHAnsi" w:cstheme="minorHAnsi"/>
-          <w:highlight w:val="yellow"/>
-        </w:rPr>
-        <w:t xml:space="preserve"> du document de conception sont remis.</w:t>
+        <w:t>Décrivez le comportement de chacun de vos threads avec des diagrammes d’activité. Ap- portez les explications qui vous semblent nécessaires pour comprendre votre conception. A titre d’exemple les diagrammes fonctionnels tirés du document de conception sont remis.</w:t>
       </w:r>
       <w:r>
         <w:rPr>
@@ -4025,49 +3374,8 @@
           <w:rFonts w:asciiTheme="minorHAnsi" w:hAnsiTheme="minorHAnsi" w:cstheme="minorHAnsi"/>
           <w:lang w:val="en-US"/>
         </w:rPr>
-        <w:t xml:space="preserve">Fig. 3: </w:t>
-      </w:r>
-      <w:proofErr w:type="spellStart"/>
-      <w:r>
-        <w:rPr>
-          <w:rFonts w:asciiTheme="minorHAnsi" w:hAnsiTheme="minorHAnsi" w:cstheme="minorHAnsi"/>
-          <w:lang w:val="en-US"/>
-        </w:rPr>
-        <w:t>Diagramme</w:t>
-      </w:r>
-      <w:proofErr w:type="spellEnd"/>
-      <w:r>
-        <w:rPr>
-          <w:rFonts w:asciiTheme="minorHAnsi" w:hAnsiTheme="minorHAnsi" w:cstheme="minorHAnsi"/>
-          <w:lang w:val="en-US"/>
-        </w:rPr>
-        <w:t xml:space="preserve"> </w:t>
-      </w:r>
-      <w:proofErr w:type="spellStart"/>
-      <w:r>
-        <w:rPr>
-          <w:rFonts w:asciiTheme="minorHAnsi" w:hAnsiTheme="minorHAnsi" w:cstheme="minorHAnsi"/>
-          <w:lang w:val="en-US"/>
-        </w:rPr>
-        <w:t>d’activite</w:t>
-      </w:r>
-      <w:proofErr w:type="spellEnd"/>
-      <w:r>
-        <w:rPr>
-          <w:rFonts w:asciiTheme="minorHAnsi" w:hAnsiTheme="minorHAnsi" w:cstheme="minorHAnsi"/>
-          <w:lang w:val="en-US"/>
-        </w:rPr>
-        <w:t xml:space="preserve">́ du thread </w:t>
-      </w:r>
-      <w:proofErr w:type="spellStart"/>
-      <w:r>
-        <w:rPr>
-          <w:rFonts w:asciiTheme="minorHAnsi" w:hAnsiTheme="minorHAnsi" w:cstheme="minorHAnsi"/>
-          <w:lang w:val="en-US"/>
-        </w:rPr>
-        <w:t>th_receiveFromMon</w:t>
-      </w:r>
-      <w:proofErr w:type="spellEnd"/>
+        <w:t>Fig. 3: Diagramme d’activité du thread th_receiveFromMon</w:t>
+      </w:r>
     </w:p>
     <w:p>
       <w:pPr>
@@ -4161,49 +3469,8 @@
           <w:rFonts w:asciiTheme="minorHAnsi" w:hAnsiTheme="minorHAnsi" w:cstheme="minorHAnsi"/>
           <w:lang w:val="en-US"/>
         </w:rPr>
-        <w:t xml:space="preserve">Fig. 4: </w:t>
-      </w:r>
-      <w:proofErr w:type="spellStart"/>
-      <w:r>
-        <w:rPr>
-          <w:rFonts w:asciiTheme="minorHAnsi" w:hAnsiTheme="minorHAnsi" w:cstheme="minorHAnsi"/>
-          <w:lang w:val="en-US"/>
-        </w:rPr>
-        <w:t>Diagramme</w:t>
-      </w:r>
-      <w:proofErr w:type="spellEnd"/>
-      <w:r>
-        <w:rPr>
-          <w:rFonts w:asciiTheme="minorHAnsi" w:hAnsiTheme="minorHAnsi" w:cstheme="minorHAnsi"/>
-          <w:lang w:val="en-US"/>
-        </w:rPr>
-        <w:t xml:space="preserve"> </w:t>
-      </w:r>
-      <w:proofErr w:type="spellStart"/>
-      <w:r>
-        <w:rPr>
-          <w:rFonts w:asciiTheme="minorHAnsi" w:hAnsiTheme="minorHAnsi" w:cstheme="minorHAnsi"/>
-          <w:lang w:val="en-US"/>
-        </w:rPr>
-        <w:t>d’activite</w:t>
-      </w:r>
-      <w:proofErr w:type="spellEnd"/>
-      <w:r>
-        <w:rPr>
-          <w:rFonts w:asciiTheme="minorHAnsi" w:hAnsiTheme="minorHAnsi" w:cstheme="minorHAnsi"/>
-          <w:lang w:val="en-US"/>
-        </w:rPr>
-        <w:t xml:space="preserve">́ du thread </w:t>
-      </w:r>
-      <w:proofErr w:type="spellStart"/>
-      <w:r>
-        <w:rPr>
-          <w:rFonts w:asciiTheme="minorHAnsi" w:hAnsiTheme="minorHAnsi" w:cstheme="minorHAnsi"/>
-          <w:lang w:val="en-US"/>
-        </w:rPr>
-        <w:t>th_sendToMon</w:t>
-      </w:r>
-      <w:proofErr w:type="spellEnd"/>
+        <w:t>Fig. 4: Diagramme d’activité du thread th_sendToMon</w:t>
+      </w:r>
     </w:p>
     <w:p>
       <w:pPr>
@@ -4288,49 +3555,8 @@
           <w:rFonts w:asciiTheme="minorHAnsi" w:hAnsiTheme="minorHAnsi" w:cstheme="minorHAnsi"/>
           <w:lang w:val="en-US"/>
         </w:rPr>
-        <w:t xml:space="preserve">Fig. 5: </w:t>
-      </w:r>
-      <w:proofErr w:type="spellStart"/>
-      <w:r>
-        <w:rPr>
-          <w:rFonts w:asciiTheme="minorHAnsi" w:hAnsiTheme="minorHAnsi" w:cstheme="minorHAnsi"/>
-          <w:lang w:val="en-US"/>
-        </w:rPr>
-        <w:t>Diagramme</w:t>
-      </w:r>
-      <w:proofErr w:type="spellEnd"/>
-      <w:r>
-        <w:rPr>
-          <w:rFonts w:asciiTheme="minorHAnsi" w:hAnsiTheme="minorHAnsi" w:cstheme="minorHAnsi"/>
-          <w:lang w:val="en-US"/>
-        </w:rPr>
-        <w:t xml:space="preserve"> </w:t>
-      </w:r>
-      <w:proofErr w:type="spellStart"/>
-      <w:r>
-        <w:rPr>
-          <w:rFonts w:asciiTheme="minorHAnsi" w:hAnsiTheme="minorHAnsi" w:cstheme="minorHAnsi"/>
-          <w:lang w:val="en-US"/>
-        </w:rPr>
-        <w:t>d’activite</w:t>
-      </w:r>
-      <w:proofErr w:type="spellEnd"/>
-      <w:r>
-        <w:rPr>
-          <w:rFonts w:asciiTheme="minorHAnsi" w:hAnsiTheme="minorHAnsi" w:cstheme="minorHAnsi"/>
-          <w:lang w:val="en-US"/>
-        </w:rPr>
-        <w:t xml:space="preserve">́ du thread </w:t>
-      </w:r>
-      <w:proofErr w:type="spellStart"/>
-      <w:r>
-        <w:rPr>
-          <w:rFonts w:asciiTheme="minorHAnsi" w:hAnsiTheme="minorHAnsi" w:cstheme="minorHAnsi"/>
-          <w:lang w:val="en-US"/>
-        </w:rPr>
-        <w:t>th_server</w:t>
-      </w:r>
-      <w:proofErr w:type="spellEnd"/>
+        <w:t>Fig. 5: Diagramme d’activité du thread th_server</w:t>
+      </w:r>
     </w:p>
     <w:p>
       <w:pPr>
@@ -4473,33 +3699,7 @@
         <w:rPr>
           <w:rFonts w:asciiTheme="minorHAnsi" w:hAnsiTheme="minorHAnsi" w:cstheme="minorHAnsi"/>
         </w:rPr>
-        <w:t xml:space="preserve">Fig. </w:t>
-      </w:r>
-      <w:proofErr w:type="gramStart"/>
-      <w:r>
-        <w:rPr>
-          <w:rFonts w:asciiTheme="minorHAnsi" w:hAnsiTheme="minorHAnsi" w:cstheme="minorHAnsi"/>
-        </w:rPr>
-        <w:t>6</w:t>
-      </w:r>
-      <w:r>
-        <w:rPr>
-          <w:rFonts w:asciiTheme="minorHAnsi" w:hAnsiTheme="minorHAnsi" w:cstheme="minorHAnsi"/>
-        </w:rPr>
-        <w:t>:</w:t>
-      </w:r>
-      <w:proofErr w:type="gramEnd"/>
-      <w:r>
-        <w:rPr>
-          <w:rFonts w:asciiTheme="minorHAnsi" w:hAnsiTheme="minorHAnsi" w:cstheme="minorHAnsi"/>
-        </w:rPr>
-        <w:t xml:space="preserve"> Diagramme </w:t>
-      </w:r>
-      <w:r>
-        <w:rPr>
-          <w:rFonts w:asciiTheme="minorHAnsi" w:hAnsiTheme="minorHAnsi" w:cstheme="minorHAnsi"/>
-        </w:rPr>
-        <w:t>fonctionnel du groupe de gestion du robot</w:t>
+        <w:t>Fig. 6: Diagramme fonctionnel du groupe de gestion du robot</w:t>
       </w:r>
     </w:p>
     <w:p>
@@ -4570,69 +3770,12 @@
           <w:rFonts w:asciiTheme="minorHAnsi" w:hAnsiTheme="minorHAnsi" w:cstheme="minorHAnsi"/>
         </w:rPr>
       </w:pPr>
-      <w:proofErr w:type="spellStart"/>
       <w:r>
         <w:rPr>
           <w:rFonts w:asciiTheme="minorHAnsi" w:hAnsiTheme="minorHAnsi" w:cstheme="minorHAnsi"/>
           <w:highlight w:val="yellow"/>
         </w:rPr>
-        <w:t>Décrivez</w:t>
-      </w:r>
-      <w:proofErr w:type="spellEnd"/>
-      <w:r>
-        <w:rPr>
-          <w:rFonts w:asciiTheme="minorHAnsi" w:hAnsiTheme="minorHAnsi" w:cstheme="minorHAnsi"/>
-          <w:highlight w:val="yellow"/>
-        </w:rPr>
-        <w:t xml:space="preserve"> le comportement de chacun de vos threads avec des diagrammes d’</w:t>
-      </w:r>
-      <w:proofErr w:type="spellStart"/>
-      <w:r>
-        <w:rPr>
-          <w:rFonts w:asciiTheme="minorHAnsi" w:hAnsiTheme="minorHAnsi" w:cstheme="minorHAnsi"/>
-          <w:highlight w:val="yellow"/>
-        </w:rPr>
-        <w:t>activite</w:t>
-      </w:r>
-      <w:proofErr w:type="spellEnd"/>
-      <w:r>
-        <w:rPr>
-          <w:rFonts w:asciiTheme="minorHAnsi" w:hAnsiTheme="minorHAnsi" w:cstheme="minorHAnsi"/>
-          <w:highlight w:val="yellow"/>
-        </w:rPr>
-        <w:t xml:space="preserve">́. </w:t>
-      </w:r>
-      <w:proofErr w:type="spellStart"/>
-      <w:r>
-        <w:rPr>
-          <w:rFonts w:asciiTheme="minorHAnsi" w:hAnsiTheme="minorHAnsi" w:cstheme="minorHAnsi"/>
-          <w:highlight w:val="yellow"/>
-        </w:rPr>
-        <w:t>Ap</w:t>
-      </w:r>
-      <w:proofErr w:type="spellEnd"/>
-      <w:r>
-        <w:rPr>
-          <w:rFonts w:asciiTheme="minorHAnsi" w:hAnsiTheme="minorHAnsi" w:cstheme="minorHAnsi"/>
-          <w:highlight w:val="yellow"/>
-        </w:rPr>
-        <w:t xml:space="preserve">- portez les explications qui vous semblent </w:t>
-      </w:r>
-      <w:proofErr w:type="spellStart"/>
-      <w:r>
-        <w:rPr>
-          <w:rFonts w:asciiTheme="minorHAnsi" w:hAnsiTheme="minorHAnsi" w:cstheme="minorHAnsi"/>
-          <w:highlight w:val="yellow"/>
-        </w:rPr>
-        <w:t>nécessaires</w:t>
-      </w:r>
-      <w:proofErr w:type="spellEnd"/>
-      <w:r>
-        <w:rPr>
-          <w:rFonts w:asciiTheme="minorHAnsi" w:hAnsiTheme="minorHAnsi" w:cstheme="minorHAnsi"/>
-          <w:highlight w:val="yellow"/>
-        </w:rPr>
-        <w:t xml:space="preserve"> pour comprendre votre conception</w:t>
+        <w:t>Décrivez le comportement de chacun de vos threads avec des diagrammes d’activité. Ap- portez les explications qui vous semblent nécessaires pour comprendre votre conception</w:t>
       </w:r>
       <w:r>
         <w:rPr>
@@ -4710,39 +3853,7 @@
           <w:rFonts w:asciiTheme="minorHAnsi" w:hAnsiTheme="minorHAnsi" w:cstheme="minorHAnsi"/>
           <w:lang w:val="en-US"/>
         </w:rPr>
-        <w:t xml:space="preserve">Fig. 5: </w:t>
-      </w:r>
-      <w:proofErr w:type="spellStart"/>
-      <w:r>
-        <w:rPr>
-          <w:rFonts w:asciiTheme="minorHAnsi" w:hAnsiTheme="minorHAnsi" w:cstheme="minorHAnsi"/>
-          <w:lang w:val="en-US"/>
-        </w:rPr>
-        <w:t>Diagramme</w:t>
-      </w:r>
-      <w:proofErr w:type="spellEnd"/>
-      <w:r>
-        <w:rPr>
-          <w:rFonts w:asciiTheme="minorHAnsi" w:hAnsiTheme="minorHAnsi" w:cstheme="minorHAnsi"/>
-          <w:lang w:val="en-US"/>
-        </w:rPr>
-        <w:t xml:space="preserve"> </w:t>
-      </w:r>
-      <w:proofErr w:type="spellStart"/>
-      <w:r>
-        <w:rPr>
-          <w:rFonts w:asciiTheme="minorHAnsi" w:hAnsiTheme="minorHAnsi" w:cstheme="minorHAnsi"/>
-          <w:lang w:val="en-US"/>
-        </w:rPr>
-        <w:t>d’activite</w:t>
-      </w:r>
-      <w:proofErr w:type="spellEnd"/>
-      <w:r>
-        <w:rPr>
-          <w:rFonts w:asciiTheme="minorHAnsi" w:hAnsiTheme="minorHAnsi" w:cstheme="minorHAnsi"/>
-          <w:lang w:val="en-US"/>
-        </w:rPr>
-        <w:t xml:space="preserve">́ </w:t>
+        <w:t xml:space="preserve">Fig. 5: Diagramme d’activité </w:t>
       </w:r>
       <w:r>
         <w:rPr>
@@ -4831,39 +3942,7 @@
           <w:rFonts w:asciiTheme="minorHAnsi" w:hAnsiTheme="minorHAnsi" w:cstheme="minorHAnsi"/>
           <w:lang w:val="en-US"/>
         </w:rPr>
-        <w:t xml:space="preserve">Fig. 5: </w:t>
-      </w:r>
-      <w:proofErr w:type="spellStart"/>
-      <w:r>
-        <w:rPr>
-          <w:rFonts w:asciiTheme="minorHAnsi" w:hAnsiTheme="minorHAnsi" w:cstheme="minorHAnsi"/>
-          <w:lang w:val="en-US"/>
-        </w:rPr>
-        <w:t>Diagramme</w:t>
-      </w:r>
-      <w:proofErr w:type="spellEnd"/>
-      <w:r>
-        <w:rPr>
-          <w:rFonts w:asciiTheme="minorHAnsi" w:hAnsiTheme="minorHAnsi" w:cstheme="minorHAnsi"/>
-          <w:lang w:val="en-US"/>
-        </w:rPr>
-        <w:t xml:space="preserve"> </w:t>
-      </w:r>
-      <w:proofErr w:type="spellStart"/>
-      <w:r>
-        <w:rPr>
-          <w:rFonts w:asciiTheme="minorHAnsi" w:hAnsiTheme="minorHAnsi" w:cstheme="minorHAnsi"/>
-          <w:lang w:val="en-US"/>
-        </w:rPr>
-        <w:t>d’activite</w:t>
-      </w:r>
-      <w:proofErr w:type="spellEnd"/>
-      <w:r>
-        <w:rPr>
-          <w:rFonts w:asciiTheme="minorHAnsi" w:hAnsiTheme="minorHAnsi" w:cstheme="minorHAnsi"/>
-          <w:lang w:val="en-US"/>
-        </w:rPr>
-        <w:t xml:space="preserve">́ du thread </w:t>
+        <w:t xml:space="preserve">Fig. 5: Diagramme d’activité du thread </w:t>
       </w:r>
       <w:r>
         <w:rPr>
@@ -4952,39 +4031,7 @@
           <w:rFonts w:asciiTheme="minorHAnsi" w:hAnsiTheme="minorHAnsi" w:cstheme="minorHAnsi"/>
           <w:lang w:val="en-US"/>
         </w:rPr>
-        <w:t xml:space="preserve">Fig. 5: </w:t>
-      </w:r>
-      <w:proofErr w:type="spellStart"/>
-      <w:r>
-        <w:rPr>
-          <w:rFonts w:asciiTheme="minorHAnsi" w:hAnsiTheme="minorHAnsi" w:cstheme="minorHAnsi"/>
-          <w:lang w:val="en-US"/>
-        </w:rPr>
-        <w:t>Diagramme</w:t>
-      </w:r>
-      <w:proofErr w:type="spellEnd"/>
-      <w:r>
-        <w:rPr>
-          <w:rFonts w:asciiTheme="minorHAnsi" w:hAnsiTheme="minorHAnsi" w:cstheme="minorHAnsi"/>
-          <w:lang w:val="en-US"/>
-        </w:rPr>
-        <w:t xml:space="preserve"> </w:t>
-      </w:r>
-      <w:proofErr w:type="spellStart"/>
-      <w:r>
-        <w:rPr>
-          <w:rFonts w:asciiTheme="minorHAnsi" w:hAnsiTheme="minorHAnsi" w:cstheme="minorHAnsi"/>
-          <w:lang w:val="en-US"/>
-        </w:rPr>
-        <w:t>d’activite</w:t>
-      </w:r>
-      <w:proofErr w:type="spellEnd"/>
-      <w:r>
-        <w:rPr>
-          <w:rFonts w:asciiTheme="minorHAnsi" w:hAnsiTheme="minorHAnsi" w:cstheme="minorHAnsi"/>
-          <w:lang w:val="en-US"/>
-        </w:rPr>
-        <w:t xml:space="preserve">́ du thread </w:t>
+        <w:t xml:space="preserve">Fig. 5: Diagramme d’activité du thread </w:t>
       </w:r>
       <w:r>
         <w:rPr>
@@ -5072,56 +4119,15 @@
           <w:rFonts w:asciiTheme="minorHAnsi" w:hAnsiTheme="minorHAnsi" w:cstheme="minorHAnsi"/>
           <w:lang w:val="en-US"/>
         </w:rPr>
-        <w:t xml:space="preserve">Fig. 5: </w:t>
-      </w:r>
-      <w:proofErr w:type="spellStart"/>
+        <w:t>Fig. 5: Diagramme d’activité du thread th_</w:t>
+      </w:r>
       <w:r>
         <w:rPr>
           <w:rFonts w:asciiTheme="minorHAnsi" w:hAnsiTheme="minorHAnsi" w:cstheme="minorHAnsi"/>
           <w:lang w:val="en-US"/>
         </w:rPr>
-        <w:t>Diagramme</w:t>
-      </w:r>
-      <w:proofErr w:type="spellEnd"/>
-      <w:r>
-        <w:rPr>
-          <w:rFonts w:asciiTheme="minorHAnsi" w:hAnsiTheme="minorHAnsi" w:cstheme="minorHAnsi"/>
-          <w:lang w:val="en-US"/>
-        </w:rPr>
-        <w:t xml:space="preserve"> </w:t>
-      </w:r>
-      <w:proofErr w:type="spellStart"/>
-      <w:r>
-        <w:rPr>
-          <w:rFonts w:asciiTheme="minorHAnsi" w:hAnsiTheme="minorHAnsi" w:cstheme="minorHAnsi"/>
-          <w:lang w:val="en-US"/>
-        </w:rPr>
-        <w:t>d’activite</w:t>
-      </w:r>
-      <w:proofErr w:type="spellEnd"/>
-      <w:r>
-        <w:rPr>
-          <w:rFonts w:asciiTheme="minorHAnsi" w:hAnsiTheme="minorHAnsi" w:cstheme="minorHAnsi"/>
-          <w:lang w:val="en-US"/>
-        </w:rPr>
-        <w:t xml:space="preserve">́ du thread </w:t>
-      </w:r>
-      <w:proofErr w:type="spellStart"/>
-      <w:r>
-        <w:rPr>
-          <w:rFonts w:asciiTheme="minorHAnsi" w:hAnsiTheme="minorHAnsi" w:cstheme="minorHAnsi"/>
-          <w:lang w:val="en-US"/>
-        </w:rPr>
-        <w:t>th_</w:t>
-      </w:r>
-      <w:r>
-        <w:rPr>
-          <w:rFonts w:asciiTheme="minorHAnsi" w:hAnsiTheme="minorHAnsi" w:cstheme="minorHAnsi"/>
-          <w:lang w:val="en-US"/>
-        </w:rPr>
         <w:t>openComRobot</w:t>
       </w:r>
-      <w:proofErr w:type="spellEnd"/>
     </w:p>
     <w:p>
       <w:pPr>
@@ -5203,56 +4209,15 @@
           <w:rFonts w:asciiTheme="minorHAnsi" w:hAnsiTheme="minorHAnsi" w:cstheme="minorHAnsi"/>
           <w:lang w:val="en-US"/>
         </w:rPr>
-        <w:t xml:space="preserve">Fig. 5: </w:t>
-      </w:r>
-      <w:proofErr w:type="spellStart"/>
+        <w:t>Fig. 5: Diagramme d’activité du thread th_</w:t>
+      </w:r>
       <w:r>
         <w:rPr>
           <w:rFonts w:asciiTheme="minorHAnsi" w:hAnsiTheme="minorHAnsi" w:cstheme="minorHAnsi"/>
           <w:lang w:val="en-US"/>
         </w:rPr>
-        <w:t>Diagramme</w:t>
-      </w:r>
-      <w:proofErr w:type="spellEnd"/>
-      <w:r>
-        <w:rPr>
-          <w:rFonts w:asciiTheme="minorHAnsi" w:hAnsiTheme="minorHAnsi" w:cstheme="minorHAnsi"/>
-          <w:lang w:val="en-US"/>
-        </w:rPr>
-        <w:t xml:space="preserve"> </w:t>
-      </w:r>
-      <w:proofErr w:type="spellStart"/>
-      <w:r>
-        <w:rPr>
-          <w:rFonts w:asciiTheme="minorHAnsi" w:hAnsiTheme="minorHAnsi" w:cstheme="minorHAnsi"/>
-          <w:lang w:val="en-US"/>
-        </w:rPr>
-        <w:t>d’activite</w:t>
-      </w:r>
-      <w:proofErr w:type="spellEnd"/>
-      <w:r>
-        <w:rPr>
-          <w:rFonts w:asciiTheme="minorHAnsi" w:hAnsiTheme="minorHAnsi" w:cstheme="minorHAnsi"/>
-          <w:lang w:val="en-US"/>
-        </w:rPr>
-        <w:t xml:space="preserve">́ du thread </w:t>
-      </w:r>
-      <w:proofErr w:type="spellStart"/>
-      <w:r>
-        <w:rPr>
-          <w:rFonts w:asciiTheme="minorHAnsi" w:hAnsiTheme="minorHAnsi" w:cstheme="minorHAnsi"/>
-          <w:lang w:val="en-US"/>
-        </w:rPr>
-        <w:t>th_</w:t>
-      </w:r>
-      <w:r>
-        <w:rPr>
-          <w:rFonts w:asciiTheme="minorHAnsi" w:hAnsiTheme="minorHAnsi" w:cstheme="minorHAnsi"/>
-          <w:lang w:val="en-US"/>
-        </w:rPr>
         <w:t>move</w:t>
       </w:r>
-      <w:proofErr w:type="spellEnd"/>
     </w:p>
     <w:p>
       <w:pPr>
@@ -5334,56 +4299,15 @@
           <w:rFonts w:asciiTheme="minorHAnsi" w:hAnsiTheme="minorHAnsi" w:cstheme="minorHAnsi"/>
           <w:lang w:val="en-US"/>
         </w:rPr>
-        <w:t xml:space="preserve">Fig. 5: </w:t>
-      </w:r>
-      <w:proofErr w:type="spellStart"/>
+        <w:t>Fig. 5: Diagramme d’activité du thread th_</w:t>
+      </w:r>
       <w:r>
         <w:rPr>
           <w:rFonts w:asciiTheme="minorHAnsi" w:hAnsiTheme="minorHAnsi" w:cstheme="minorHAnsi"/>
           <w:lang w:val="en-US"/>
         </w:rPr>
-        <w:t>Diagramme</w:t>
-      </w:r>
-      <w:proofErr w:type="spellEnd"/>
-      <w:r>
-        <w:rPr>
-          <w:rFonts w:asciiTheme="minorHAnsi" w:hAnsiTheme="minorHAnsi" w:cstheme="minorHAnsi"/>
-          <w:lang w:val="en-US"/>
-        </w:rPr>
-        <w:t xml:space="preserve"> </w:t>
-      </w:r>
-      <w:proofErr w:type="spellStart"/>
-      <w:r>
-        <w:rPr>
-          <w:rFonts w:asciiTheme="minorHAnsi" w:hAnsiTheme="minorHAnsi" w:cstheme="minorHAnsi"/>
-          <w:lang w:val="en-US"/>
-        </w:rPr>
-        <w:t>d’activite</w:t>
-      </w:r>
-      <w:proofErr w:type="spellEnd"/>
-      <w:r>
-        <w:rPr>
-          <w:rFonts w:asciiTheme="minorHAnsi" w:hAnsiTheme="minorHAnsi" w:cstheme="minorHAnsi"/>
-          <w:lang w:val="en-US"/>
-        </w:rPr>
-        <w:t xml:space="preserve">́ du thread </w:t>
-      </w:r>
-      <w:proofErr w:type="spellStart"/>
-      <w:r>
-        <w:rPr>
-          <w:rFonts w:asciiTheme="minorHAnsi" w:hAnsiTheme="minorHAnsi" w:cstheme="minorHAnsi"/>
-          <w:lang w:val="en-US"/>
-        </w:rPr>
-        <w:t>th_</w:t>
-      </w:r>
-      <w:r>
-        <w:rPr>
-          <w:rFonts w:asciiTheme="minorHAnsi" w:hAnsiTheme="minorHAnsi" w:cstheme="minorHAnsi"/>
-          <w:lang w:val="en-US"/>
-        </w:rPr>
         <w:t>checkComRobot</w:t>
       </w:r>
-      <w:proofErr w:type="spellEnd"/>
     </w:p>
     <w:p>
       <w:pPr>
@@ -5473,56 +4397,15 @@
           <w:rFonts w:asciiTheme="minorHAnsi" w:hAnsiTheme="minorHAnsi" w:cstheme="minorHAnsi"/>
           <w:lang w:val="en-US"/>
         </w:rPr>
-        <w:t xml:space="preserve">Fig. 5: </w:t>
-      </w:r>
-      <w:proofErr w:type="spellStart"/>
+        <w:t>Fig. 5: Diagramme d’activité du thread th_</w:t>
+      </w:r>
       <w:r>
         <w:rPr>
           <w:rFonts w:asciiTheme="minorHAnsi" w:hAnsiTheme="minorHAnsi" w:cstheme="minorHAnsi"/>
           <w:lang w:val="en-US"/>
         </w:rPr>
-        <w:t>Diagramme</w:t>
-      </w:r>
-      <w:proofErr w:type="spellEnd"/>
-      <w:r>
-        <w:rPr>
-          <w:rFonts w:asciiTheme="minorHAnsi" w:hAnsiTheme="minorHAnsi" w:cstheme="minorHAnsi"/>
-          <w:lang w:val="en-US"/>
-        </w:rPr>
-        <w:t xml:space="preserve"> </w:t>
-      </w:r>
-      <w:proofErr w:type="spellStart"/>
-      <w:r>
-        <w:rPr>
-          <w:rFonts w:asciiTheme="minorHAnsi" w:hAnsiTheme="minorHAnsi" w:cstheme="minorHAnsi"/>
-          <w:lang w:val="en-US"/>
-        </w:rPr>
-        <w:t>d’activite</w:t>
-      </w:r>
-      <w:proofErr w:type="spellEnd"/>
-      <w:r>
-        <w:rPr>
-          <w:rFonts w:asciiTheme="minorHAnsi" w:hAnsiTheme="minorHAnsi" w:cstheme="minorHAnsi"/>
-          <w:lang w:val="en-US"/>
-        </w:rPr>
-        <w:t xml:space="preserve">́ du thread </w:t>
-      </w:r>
-      <w:proofErr w:type="spellStart"/>
-      <w:r>
-        <w:rPr>
-          <w:rFonts w:asciiTheme="minorHAnsi" w:hAnsiTheme="minorHAnsi" w:cstheme="minorHAnsi"/>
-          <w:lang w:val="en-US"/>
-        </w:rPr>
-        <w:t>th_</w:t>
-      </w:r>
-      <w:r>
-        <w:rPr>
-          <w:rFonts w:asciiTheme="minorHAnsi" w:hAnsiTheme="minorHAnsi" w:cstheme="minorHAnsi"/>
-          <w:lang w:val="en-US"/>
-        </w:rPr>
         <w:t>startCamera</w:t>
       </w:r>
-      <w:proofErr w:type="spellEnd"/>
     </w:p>
     <w:p>
       <w:pPr>
@@ -5607,56 +4490,15 @@
           <w:rFonts w:asciiTheme="minorHAnsi" w:hAnsiTheme="minorHAnsi" w:cstheme="minorHAnsi"/>
           <w:lang w:val="en-US"/>
         </w:rPr>
-        <w:t xml:space="preserve">Fig. 5: </w:t>
-      </w:r>
-      <w:proofErr w:type="spellStart"/>
+        <w:t>Fig. 5: Diagramme d’activité du thread th_</w:t>
+      </w:r>
       <w:r>
         <w:rPr>
           <w:rFonts w:asciiTheme="minorHAnsi" w:hAnsiTheme="minorHAnsi" w:cstheme="minorHAnsi"/>
           <w:lang w:val="en-US"/>
         </w:rPr>
-        <w:t>Diagramme</w:t>
-      </w:r>
-      <w:proofErr w:type="spellEnd"/>
-      <w:r>
-        <w:rPr>
-          <w:rFonts w:asciiTheme="minorHAnsi" w:hAnsiTheme="minorHAnsi" w:cstheme="minorHAnsi"/>
-          <w:lang w:val="en-US"/>
-        </w:rPr>
-        <w:t xml:space="preserve"> </w:t>
-      </w:r>
-      <w:proofErr w:type="spellStart"/>
-      <w:r>
-        <w:rPr>
-          <w:rFonts w:asciiTheme="minorHAnsi" w:hAnsiTheme="minorHAnsi" w:cstheme="minorHAnsi"/>
-          <w:lang w:val="en-US"/>
-        </w:rPr>
-        <w:t>d’activite</w:t>
-      </w:r>
-      <w:proofErr w:type="spellEnd"/>
-      <w:r>
-        <w:rPr>
-          <w:rFonts w:asciiTheme="minorHAnsi" w:hAnsiTheme="minorHAnsi" w:cstheme="minorHAnsi"/>
-          <w:lang w:val="en-US"/>
-        </w:rPr>
-        <w:t xml:space="preserve">́ du thread </w:t>
-      </w:r>
-      <w:proofErr w:type="spellStart"/>
-      <w:r>
-        <w:rPr>
-          <w:rFonts w:asciiTheme="minorHAnsi" w:hAnsiTheme="minorHAnsi" w:cstheme="minorHAnsi"/>
-          <w:lang w:val="en-US"/>
-        </w:rPr>
-        <w:t>th_</w:t>
-      </w:r>
-      <w:r>
-        <w:rPr>
-          <w:rFonts w:asciiTheme="minorHAnsi" w:hAnsiTheme="minorHAnsi" w:cstheme="minorHAnsi"/>
-          <w:lang w:val="en-US"/>
-        </w:rPr>
         <w:t>stopCamera</w:t>
       </w:r>
-      <w:proofErr w:type="spellEnd"/>
     </w:p>
     <w:p>
       <w:pPr>
@@ -5818,27 +4660,7 @@
         <w:rPr>
           <w:rFonts w:asciiTheme="minorHAnsi" w:hAnsiTheme="minorHAnsi" w:cstheme="minorHAnsi"/>
         </w:rPr>
-        <w:t xml:space="preserve">Fig. </w:t>
-      </w:r>
-      <w:proofErr w:type="gramStart"/>
-      <w:r>
-        <w:rPr>
-          <w:rFonts w:asciiTheme="minorHAnsi" w:hAnsiTheme="minorHAnsi" w:cstheme="minorHAnsi"/>
-        </w:rPr>
-        <w:t>5:</w:t>
-      </w:r>
-      <w:proofErr w:type="gramEnd"/>
-      <w:r>
-        <w:rPr>
-          <w:rFonts w:asciiTheme="minorHAnsi" w:hAnsiTheme="minorHAnsi" w:cstheme="minorHAnsi"/>
-        </w:rPr>
-        <w:t xml:space="preserve"> Diagramme </w:t>
-      </w:r>
-      <w:r>
-        <w:rPr>
-          <w:rFonts w:asciiTheme="minorHAnsi" w:hAnsiTheme="minorHAnsi" w:cstheme="minorHAnsi"/>
-        </w:rPr>
-        <w:t>fonctionnel du groupe vision</w:t>
+        <w:t>Fig. 5: Diagramme fonctionnel du groupe vision</w:t>
       </w:r>
     </w:p>
     <w:p>
@@ -5908,69 +4730,12 @@
           <w:rFonts w:asciiTheme="minorHAnsi" w:hAnsiTheme="minorHAnsi" w:cstheme="minorHAnsi"/>
         </w:rPr>
       </w:pPr>
-      <w:proofErr w:type="spellStart"/>
       <w:r>
         <w:rPr>
           <w:rFonts w:asciiTheme="minorHAnsi" w:hAnsiTheme="minorHAnsi" w:cstheme="minorHAnsi"/>
           <w:highlight w:val="yellow"/>
         </w:rPr>
-        <w:t>Décrivez</w:t>
-      </w:r>
-      <w:proofErr w:type="spellEnd"/>
-      <w:r>
-        <w:rPr>
-          <w:rFonts w:asciiTheme="minorHAnsi" w:hAnsiTheme="minorHAnsi" w:cstheme="minorHAnsi"/>
-          <w:highlight w:val="yellow"/>
-        </w:rPr>
-        <w:t xml:space="preserve"> le comportement de chacun de vos threads avec des diagrammes d’</w:t>
-      </w:r>
-      <w:proofErr w:type="spellStart"/>
-      <w:r>
-        <w:rPr>
-          <w:rFonts w:asciiTheme="minorHAnsi" w:hAnsiTheme="minorHAnsi" w:cstheme="minorHAnsi"/>
-          <w:highlight w:val="yellow"/>
-        </w:rPr>
-        <w:t>activite</w:t>
-      </w:r>
-      <w:proofErr w:type="spellEnd"/>
-      <w:r>
-        <w:rPr>
-          <w:rFonts w:asciiTheme="minorHAnsi" w:hAnsiTheme="minorHAnsi" w:cstheme="minorHAnsi"/>
-          <w:highlight w:val="yellow"/>
-        </w:rPr>
-        <w:t xml:space="preserve">́. </w:t>
-      </w:r>
-      <w:proofErr w:type="spellStart"/>
-      <w:r>
-        <w:rPr>
-          <w:rFonts w:asciiTheme="minorHAnsi" w:hAnsiTheme="minorHAnsi" w:cstheme="minorHAnsi"/>
-          <w:highlight w:val="yellow"/>
-        </w:rPr>
-        <w:t>Ap</w:t>
-      </w:r>
-      <w:proofErr w:type="spellEnd"/>
-      <w:r>
-        <w:rPr>
-          <w:rFonts w:asciiTheme="minorHAnsi" w:hAnsiTheme="minorHAnsi" w:cstheme="minorHAnsi"/>
-          <w:highlight w:val="yellow"/>
-        </w:rPr>
-        <w:t xml:space="preserve">- portez les explications qui vous semblent </w:t>
-      </w:r>
-      <w:proofErr w:type="spellStart"/>
-      <w:r>
-        <w:rPr>
-          <w:rFonts w:asciiTheme="minorHAnsi" w:hAnsiTheme="minorHAnsi" w:cstheme="minorHAnsi"/>
-          <w:highlight w:val="yellow"/>
-        </w:rPr>
-        <w:t>nécessaires</w:t>
-      </w:r>
-      <w:proofErr w:type="spellEnd"/>
-      <w:r>
-        <w:rPr>
-          <w:rFonts w:asciiTheme="minorHAnsi" w:hAnsiTheme="minorHAnsi" w:cstheme="minorHAnsi"/>
-          <w:highlight w:val="yellow"/>
-        </w:rPr>
-        <w:t xml:space="preserve"> pour comprendre votre conception.</w:t>
+        <w:t>Décrivez le comportement de chacun de vos threads avec des diagrammes d’activité. Ap- portez les explications qui vous semblent nécessaires pour comprendre votre conception.</w:t>
       </w:r>
       <w:r>
         <w:rPr>
@@ -6046,20 +4811,8 @@
           <w:sz w:val="32"/>
           <w:szCs w:val="32"/>
         </w:rPr>
-        <w:t xml:space="preserve">Transformation AADL vers </w:t>
-      </w:r>
-      <w:proofErr w:type="spellStart"/>
-      <w:r>
-        <w:rPr>
-          <w:b/>
-          <w:bCs/>
-          <w:color w:val="C00000"/>
-          <w:sz w:val="32"/>
-          <w:szCs w:val="32"/>
-        </w:rPr>
-        <w:t>Xenomai</w:t>
-      </w:r>
-      <w:proofErr w:type="spellEnd"/>
+        <w:t>Transformation AADL vers Xenomai</w:t>
+      </w:r>
     </w:p>
     <w:p>
       <w:pPr>
@@ -6083,151 +4836,7 @@
           <w:rFonts w:asciiTheme="minorHAnsi" w:hAnsiTheme="minorHAnsi" w:cstheme="minorHAnsi"/>
           <w:highlight w:val="yellow"/>
         </w:rPr>
-        <w:t xml:space="preserve">Cette section est </w:t>
-      </w:r>
-      <w:proofErr w:type="spellStart"/>
-      <w:r>
-        <w:rPr>
-          <w:rFonts w:asciiTheme="minorHAnsi" w:hAnsiTheme="minorHAnsi" w:cstheme="minorHAnsi"/>
-          <w:highlight w:val="yellow"/>
-        </w:rPr>
-        <w:t>consacrée</w:t>
-      </w:r>
-      <w:proofErr w:type="spellEnd"/>
-      <w:r>
-        <w:rPr>
-          <w:rFonts w:asciiTheme="minorHAnsi" w:hAnsiTheme="minorHAnsi" w:cstheme="minorHAnsi"/>
-          <w:highlight w:val="yellow"/>
-        </w:rPr>
-        <w:t xml:space="preserve"> à la </w:t>
-      </w:r>
-      <w:proofErr w:type="spellStart"/>
-      <w:r>
-        <w:rPr>
-          <w:rFonts w:asciiTheme="minorHAnsi" w:hAnsiTheme="minorHAnsi" w:cstheme="minorHAnsi"/>
-          <w:highlight w:val="yellow"/>
-        </w:rPr>
-        <w:t>méthode</w:t>
-      </w:r>
-      <w:proofErr w:type="spellEnd"/>
-      <w:r>
-        <w:rPr>
-          <w:rFonts w:asciiTheme="minorHAnsi" w:hAnsiTheme="minorHAnsi" w:cstheme="minorHAnsi"/>
-          <w:highlight w:val="yellow"/>
-        </w:rPr>
-        <w:t xml:space="preserve"> pour passer d’un </w:t>
-      </w:r>
-      <w:proofErr w:type="spellStart"/>
-      <w:r>
-        <w:rPr>
-          <w:rFonts w:asciiTheme="minorHAnsi" w:hAnsiTheme="minorHAnsi" w:cstheme="minorHAnsi"/>
-          <w:highlight w:val="yellow"/>
-        </w:rPr>
-        <w:t>modèle</w:t>
-      </w:r>
-      <w:proofErr w:type="spellEnd"/>
-      <w:r>
-        <w:rPr>
-          <w:rFonts w:asciiTheme="minorHAnsi" w:hAnsiTheme="minorHAnsi" w:cstheme="minorHAnsi"/>
-          <w:highlight w:val="yellow"/>
-        </w:rPr>
-        <w:t xml:space="preserve"> AADL à un code sous </w:t>
-      </w:r>
-      <w:proofErr w:type="spellStart"/>
-      <w:r>
-        <w:rPr>
-          <w:rFonts w:asciiTheme="minorHAnsi" w:hAnsiTheme="minorHAnsi" w:cstheme="minorHAnsi"/>
-          <w:highlight w:val="yellow"/>
-        </w:rPr>
-        <w:t>Xenomai</w:t>
-      </w:r>
-      <w:proofErr w:type="spellEnd"/>
-      <w:r>
-        <w:rPr>
-          <w:rFonts w:asciiTheme="minorHAnsi" w:hAnsiTheme="minorHAnsi" w:cstheme="minorHAnsi"/>
-          <w:highlight w:val="yellow"/>
-        </w:rPr>
-        <w:t xml:space="preserve">. Pour chacun des </w:t>
-      </w:r>
-      <w:proofErr w:type="spellStart"/>
-      <w:r>
-        <w:rPr>
-          <w:rFonts w:asciiTheme="minorHAnsi" w:hAnsiTheme="minorHAnsi" w:cstheme="minorHAnsi"/>
-          <w:highlight w:val="yellow"/>
-        </w:rPr>
-        <w:t>éléments</w:t>
-      </w:r>
-      <w:proofErr w:type="spellEnd"/>
-      <w:r>
-        <w:rPr>
-          <w:rFonts w:asciiTheme="minorHAnsi" w:hAnsiTheme="minorHAnsi" w:cstheme="minorHAnsi"/>
-          <w:highlight w:val="yellow"/>
-        </w:rPr>
-        <w:t xml:space="preserve"> AADL, vous expliquerez comment vous l’avez traduit en code et quels services de </w:t>
-      </w:r>
-      <w:proofErr w:type="spellStart"/>
-      <w:r>
-        <w:rPr>
-          <w:rFonts w:asciiTheme="minorHAnsi" w:hAnsiTheme="minorHAnsi" w:cstheme="minorHAnsi"/>
-          <w:highlight w:val="yellow"/>
-        </w:rPr>
-        <w:t>Xenomai</w:t>
-      </w:r>
-      <w:proofErr w:type="spellEnd"/>
-      <w:r>
-        <w:rPr>
-          <w:rFonts w:asciiTheme="minorHAnsi" w:hAnsiTheme="minorHAnsi" w:cstheme="minorHAnsi"/>
-          <w:highlight w:val="yellow"/>
-        </w:rPr>
-        <w:t xml:space="preserve"> vous avez </w:t>
-      </w:r>
-      <w:proofErr w:type="spellStart"/>
-      <w:r>
-        <w:rPr>
-          <w:rFonts w:asciiTheme="minorHAnsi" w:hAnsiTheme="minorHAnsi" w:cstheme="minorHAnsi"/>
-          <w:highlight w:val="yellow"/>
-        </w:rPr>
-        <w:t>utilisés</w:t>
-      </w:r>
-      <w:proofErr w:type="spellEnd"/>
-      <w:r>
-        <w:rPr>
-          <w:rFonts w:asciiTheme="minorHAnsi" w:hAnsiTheme="minorHAnsi" w:cstheme="minorHAnsi"/>
-          <w:highlight w:val="yellow"/>
-        </w:rPr>
-        <w:t xml:space="preserve"> en expliquant ce qu’ils font. Chaque </w:t>
-      </w:r>
-      <w:proofErr w:type="spellStart"/>
-      <w:r>
-        <w:rPr>
-          <w:rFonts w:asciiTheme="minorHAnsi" w:hAnsiTheme="minorHAnsi" w:cstheme="minorHAnsi"/>
-          <w:highlight w:val="yellow"/>
-        </w:rPr>
-        <w:t>élément</w:t>
-      </w:r>
-      <w:proofErr w:type="spellEnd"/>
-      <w:r>
-        <w:rPr>
-          <w:rFonts w:asciiTheme="minorHAnsi" w:hAnsiTheme="minorHAnsi" w:cstheme="minorHAnsi"/>
-          <w:highlight w:val="yellow"/>
-        </w:rPr>
-        <w:t xml:space="preserve"> devra </w:t>
-      </w:r>
-      <w:proofErr w:type="spellStart"/>
-      <w:r>
-        <w:rPr>
-          <w:rFonts w:asciiTheme="minorHAnsi" w:hAnsiTheme="minorHAnsi" w:cstheme="minorHAnsi"/>
-          <w:highlight w:val="yellow"/>
-        </w:rPr>
-        <w:t>être</w:t>
-      </w:r>
-      <w:proofErr w:type="spellEnd"/>
-      <w:r>
-        <w:rPr>
-          <w:rFonts w:asciiTheme="minorHAnsi" w:hAnsiTheme="minorHAnsi" w:cstheme="minorHAnsi"/>
-          <w:highlight w:val="yellow"/>
-        </w:rPr>
-        <w:t xml:space="preserve"> illustré avec des extraits de code de votre projet.</w:t>
+        <w:t>Cette section est consacrée à la méthode pour passer d’un modèle AADL à un code sous Xenomai. Pour chacun des éléments AADL, vous expliquerez comment vous l’avez traduit en code et quels services de Xenomai vous avez utilisés en expliquant ce qu’ils font. Chaque élément devra être illustré avec des extraits de code de votre projet.</w:t>
       </w:r>
       <w:r>
         <w:rPr>
@@ -6301,19 +4910,59 @@
     </w:p>
     <w:p>
       <w:pPr>
-        <w:tabs>
-          <w:tab w:val="left" w:pos="1843"/>
-        </w:tabs>
-        <w:ind w:left="1080"/>
+        <w:rPr>
+          <w:rFonts w:asciiTheme="minorHAnsi" w:hAnsiTheme="minorHAnsi" w:cstheme="minorHAnsi"/>
+          <w:highlight w:val="yellow"/>
+        </w:rPr>
+      </w:pPr>
+    </w:p>
+    <w:p>
+      <w:pPr>
         <w:jc w:val="both"/>
         <w:rPr>
-          <w:color w:val="538135" w:themeColor="accent6" w:themeShade="BF"/>
-          <w:u w:val="single"/>
-        </w:rPr>
-      </w:pPr>
-    </w:p>
-    <w:p>
-      <w:pPr>
+          <w:rFonts w:asciiTheme="minorHAnsi" w:hAnsiTheme="minorHAnsi" w:cstheme="minorHAnsi"/>
+        </w:rPr>
+      </w:pPr>
+      <w:r>
+        <w:rPr>
+          <w:rFonts w:asciiTheme="minorHAnsi" w:hAnsiTheme="minorHAnsi" w:cstheme="minorHAnsi"/>
+        </w:rPr>
+        <w:t>Chaque thread a été implémenté par un RT_TASK déclarés dans le fichier tasks.h. La création de la tâche se fait à l’aide du service rt_task_create et son démarrage à l’aide de rt_task_start. Toutes les tâches sont crées dans la méthode init de tasks.cpp et démarrées dans la méthode run</w:t>
+      </w:r>
+      <w:r>
+        <w:rPr>
+          <w:rFonts w:asciiTheme="minorHAnsi" w:hAnsiTheme="minorHAnsi" w:cstheme="minorHAnsi"/>
+        </w:rPr>
+        <w:t xml:space="preserve">. Par exemple, pour la tâche </w:t>
+      </w:r>
+      <w:r>
+        <w:rPr>
+          <w:rFonts w:asciiTheme="minorHAnsi" w:hAnsiTheme="minorHAnsi" w:cstheme="minorHAnsi"/>
+        </w:rPr>
+        <w:t>th_checkBattery</w:t>
+      </w:r>
+      <w:r>
+        <w:rPr>
+          <w:rFonts w:asciiTheme="minorHAnsi" w:hAnsiTheme="minorHAnsi" w:cstheme="minorHAnsi"/>
+        </w:rPr>
+        <w:t xml:space="preserve">, sa déclaration est faite ligne </w:t>
+      </w:r>
+      <w:r>
+        <w:rPr>
+          <w:rFonts w:asciiTheme="minorHAnsi" w:hAnsiTheme="minorHAnsi" w:cstheme="minorHAnsi"/>
+        </w:rPr>
+        <w:t xml:space="preserve">83 dans le fichier tasks.h : </w:t>
+      </w:r>
+      <w:r>
+        <w:rPr>
+          <w:rFonts w:asciiTheme="minorHAnsi" w:hAnsiTheme="minorHAnsi" w:cstheme="minorHAnsi"/>
+        </w:rPr>
+        <w:t>RT_TASK th_checkBattery;</w:t>
+      </w:r>
+    </w:p>
+    <w:p>
+      <w:pPr>
+        <w:jc w:val="both"/>
         <w:rPr>
           <w:rFonts w:asciiTheme="minorHAnsi" w:hAnsiTheme="minorHAnsi" w:cstheme="minorHAnsi"/>
           <w:highlight w:val="yellow"/>
@@ -6322,57 +4971,85 @@
       <w:r>
         <w:rPr>
           <w:rFonts w:asciiTheme="minorHAnsi" w:hAnsiTheme="minorHAnsi" w:cstheme="minorHAnsi"/>
+        </w:rPr>
+        <w:t xml:space="preserve">Sa création ligne 136 de tasks.cpp lors de l’appel de </w:t>
+      </w:r>
+      <w:r>
+        <w:rPr>
+          <w:rFonts w:asciiTheme="minorHAnsi" w:hAnsiTheme="minorHAnsi" w:cstheme="minorHAnsi"/>
+        </w:rPr>
+        <w:t>rt_task_create(&amp;th_checkBattery, "th_checkBattery", 0, PRIORITY_TBATTERY, 0)</w:t>
+      </w:r>
+      <w:r>
+        <w:rPr>
+          <w:rFonts w:asciiTheme="minorHAnsi" w:hAnsiTheme="minorHAnsi" w:cstheme="minorHAnsi"/>
+        </w:rPr>
+        <w:t xml:space="preserve"> et son démarrage ligne 188 avec </w:t>
+      </w:r>
+      <w:r>
+        <w:rPr>
+          <w:rFonts w:asciiTheme="minorHAnsi" w:hAnsiTheme="minorHAnsi" w:cstheme="minorHAnsi"/>
+        </w:rPr>
+        <w:t>rt_task_start(&amp;th_checkBattery, (void(*)(void*)) &amp; Tasks::CheckBattery, this)</w:t>
+      </w:r>
+      <w:r>
+        <w:rPr>
+          <w:rFonts w:asciiTheme="minorHAnsi" w:hAnsiTheme="minorHAnsi" w:cstheme="minorHAnsi"/>
+        </w:rPr>
+        <w:t>.</w:t>
+      </w:r>
+    </w:p>
+    <w:p>
+      <w:pPr>
+        <w:rPr>
+          <w:rFonts w:asciiTheme="minorHAnsi" w:hAnsiTheme="minorHAnsi" w:cstheme="minorHAnsi"/>
           <w:highlight w:val="yellow"/>
         </w:rPr>
-        <w:t xml:space="preserve">Expliquer comment vous </w:t>
-      </w:r>
-      <w:proofErr w:type="spellStart"/>
-      <w:r>
+      </w:pPr>
+    </w:p>
+    <w:p>
+      <w:pPr>
         <w:rPr>
           <w:rFonts w:asciiTheme="minorHAnsi" w:hAnsiTheme="minorHAnsi" w:cstheme="minorHAnsi"/>
           <w:highlight w:val="yellow"/>
         </w:rPr>
-        <w:t>implémentez</w:t>
-      </w:r>
-      <w:proofErr w:type="spellEnd"/>
+      </w:pPr>
       <w:r>
         <w:rPr>
           <w:rFonts w:asciiTheme="minorHAnsi" w:hAnsiTheme="minorHAnsi" w:cstheme="minorHAnsi"/>
           <w:highlight w:val="yellow"/>
         </w:rPr>
-        <w:t xml:space="preserve"> sous </w:t>
-      </w:r>
-      <w:proofErr w:type="spellStart"/>
-      <w:r>
+        <w:t xml:space="preserve">Expliquer comment vous implémentez sous Xenomai l’instanciation et le démarrage d’un thread AADL. </w:t>
+      </w:r>
+    </w:p>
+    <w:p>
+      <w:pPr>
         <w:rPr>
           <w:rFonts w:asciiTheme="minorHAnsi" w:hAnsiTheme="minorHAnsi" w:cstheme="minorHAnsi"/>
           <w:highlight w:val="yellow"/>
         </w:rPr>
-        <w:t>Xenomai</w:t>
-      </w:r>
-      <w:proofErr w:type="spellEnd"/>
+      </w:pPr>
       <w:r>
         <w:rPr>
           <w:rFonts w:asciiTheme="minorHAnsi" w:hAnsiTheme="minorHAnsi" w:cstheme="minorHAnsi"/>
           <w:highlight w:val="yellow"/>
         </w:rPr>
-        <w:t xml:space="preserve"> l’instanciation et le </w:t>
-      </w:r>
-      <w:proofErr w:type="spellStart"/>
-      <w:r>
+        <w:t xml:space="preserve">Exemple de réponse : Chaque thread a été implémenté par un RT_TASK déclarés dans le fichier tasks.h. La création de la tâche se fait à l’aide du service rt_task_create et son démarrage à l’aide de rt_task_start. Toutes les tâches sont crées dans la méthode init de tasks.cpp et démarrées dans la méthode run. </w:t>
+      </w:r>
+    </w:p>
+    <w:p>
+      <w:pPr>
         <w:rPr>
           <w:rFonts w:asciiTheme="minorHAnsi" w:hAnsiTheme="minorHAnsi" w:cstheme="minorHAnsi"/>
           <w:highlight w:val="yellow"/>
         </w:rPr>
-        <w:t>démarrage</w:t>
-      </w:r>
-      <w:proofErr w:type="spellEnd"/>
+      </w:pPr>
       <w:r>
         <w:rPr>
           <w:rFonts w:asciiTheme="minorHAnsi" w:hAnsiTheme="minorHAnsi" w:cstheme="minorHAnsi"/>
           <w:highlight w:val="yellow"/>
         </w:rPr>
-        <w:t xml:space="preserve"> d’un thread AADL. </w:t>
+        <w:t xml:space="preserve">Par exemple, pour la tâche th_server, sa déclaration est faite ligne 73 dans le fichier tasks.h </w:t>
       </w:r>
     </w:p>
     <w:p>
@@ -6387,438 +5064,15 @@
           <w:rFonts w:asciiTheme="minorHAnsi" w:hAnsiTheme="minorHAnsi" w:cstheme="minorHAnsi"/>
           <w:highlight w:val="yellow"/>
         </w:rPr>
-        <w:t xml:space="preserve">Exemple de </w:t>
-      </w:r>
-      <w:proofErr w:type="spellStart"/>
+        <w:t>RT_TASK th_server;</w:t>
+      </w:r>
       <w:r>
         <w:rPr>
           <w:rFonts w:asciiTheme="minorHAnsi" w:hAnsiTheme="minorHAnsi" w:cstheme="minorHAnsi"/>
           <w:highlight w:val="yellow"/>
         </w:rPr>
-        <w:t>réponse</w:t>
-      </w:r>
-      <w:proofErr w:type="spellEnd"/>
-      <w:r>
-        <w:rPr>
-          <w:rFonts w:asciiTheme="minorHAnsi" w:hAnsiTheme="minorHAnsi" w:cstheme="minorHAnsi"/>
-          <w:highlight w:val="yellow"/>
-        </w:rPr>
-        <w:t xml:space="preserve"> : Chaque thread a </w:t>
-      </w:r>
-      <w:proofErr w:type="spellStart"/>
-      <w:r>
-        <w:rPr>
-          <w:rFonts w:asciiTheme="minorHAnsi" w:hAnsiTheme="minorHAnsi" w:cstheme="minorHAnsi"/>
-          <w:highlight w:val="yellow"/>
-        </w:rPr>
-        <w:t>éte</w:t>
-      </w:r>
-      <w:proofErr w:type="spellEnd"/>
-      <w:r>
-        <w:rPr>
-          <w:rFonts w:asciiTheme="minorHAnsi" w:hAnsiTheme="minorHAnsi" w:cstheme="minorHAnsi"/>
-          <w:highlight w:val="yellow"/>
-        </w:rPr>
-        <w:t xml:space="preserve">́ </w:t>
-      </w:r>
-      <w:proofErr w:type="spellStart"/>
-      <w:r>
-        <w:rPr>
-          <w:rFonts w:asciiTheme="minorHAnsi" w:hAnsiTheme="minorHAnsi" w:cstheme="minorHAnsi"/>
-          <w:highlight w:val="yellow"/>
-        </w:rPr>
-        <w:t>implémente</w:t>
-      </w:r>
-      <w:proofErr w:type="spellEnd"/>
-      <w:r>
-        <w:rPr>
-          <w:rFonts w:asciiTheme="minorHAnsi" w:hAnsiTheme="minorHAnsi" w:cstheme="minorHAnsi"/>
-          <w:highlight w:val="yellow"/>
-        </w:rPr>
-        <w:t xml:space="preserve">́ par un RT_TASK </w:t>
-      </w:r>
-      <w:proofErr w:type="spellStart"/>
-      <w:r>
-        <w:rPr>
-          <w:rFonts w:asciiTheme="minorHAnsi" w:hAnsiTheme="minorHAnsi" w:cstheme="minorHAnsi"/>
-          <w:highlight w:val="yellow"/>
-        </w:rPr>
-        <w:t>déclarés</w:t>
-      </w:r>
-      <w:proofErr w:type="spellEnd"/>
-      <w:r>
-        <w:rPr>
-          <w:rFonts w:asciiTheme="minorHAnsi" w:hAnsiTheme="minorHAnsi" w:cstheme="minorHAnsi"/>
-          <w:highlight w:val="yellow"/>
-        </w:rPr>
-        <w:t xml:space="preserve"> dans le fichier </w:t>
-      </w:r>
-      <w:proofErr w:type="spellStart"/>
-      <w:r>
-        <w:rPr>
-          <w:rFonts w:asciiTheme="minorHAnsi" w:hAnsiTheme="minorHAnsi" w:cstheme="minorHAnsi"/>
-          <w:highlight w:val="yellow"/>
-        </w:rPr>
-        <w:t>tasks.h</w:t>
-      </w:r>
-      <w:proofErr w:type="spellEnd"/>
-      <w:r>
-        <w:rPr>
-          <w:rFonts w:asciiTheme="minorHAnsi" w:hAnsiTheme="minorHAnsi" w:cstheme="minorHAnsi"/>
-          <w:highlight w:val="yellow"/>
-        </w:rPr>
-        <w:t xml:space="preserve">. La </w:t>
-      </w:r>
-      <w:proofErr w:type="spellStart"/>
-      <w:r>
-        <w:rPr>
-          <w:rFonts w:asciiTheme="minorHAnsi" w:hAnsiTheme="minorHAnsi" w:cstheme="minorHAnsi"/>
-          <w:highlight w:val="yellow"/>
-        </w:rPr>
-        <w:t>création</w:t>
-      </w:r>
-      <w:proofErr w:type="spellEnd"/>
-      <w:r>
-        <w:rPr>
-          <w:rFonts w:asciiTheme="minorHAnsi" w:hAnsiTheme="minorHAnsi" w:cstheme="minorHAnsi"/>
-          <w:highlight w:val="yellow"/>
-        </w:rPr>
-        <w:t xml:space="preserve"> de la </w:t>
-      </w:r>
-      <w:proofErr w:type="spellStart"/>
-      <w:r>
-        <w:rPr>
-          <w:rFonts w:asciiTheme="minorHAnsi" w:hAnsiTheme="minorHAnsi" w:cstheme="minorHAnsi"/>
-          <w:highlight w:val="yellow"/>
-        </w:rPr>
-        <w:t>tâche</w:t>
-      </w:r>
-      <w:proofErr w:type="spellEnd"/>
-      <w:r>
-        <w:rPr>
-          <w:rFonts w:asciiTheme="minorHAnsi" w:hAnsiTheme="minorHAnsi" w:cstheme="minorHAnsi"/>
-          <w:highlight w:val="yellow"/>
-        </w:rPr>
-        <w:t xml:space="preserve"> se fait </w:t>
-      </w:r>
-      <w:proofErr w:type="spellStart"/>
-      <w:r>
-        <w:rPr>
-          <w:rFonts w:asciiTheme="minorHAnsi" w:hAnsiTheme="minorHAnsi" w:cstheme="minorHAnsi"/>
-          <w:highlight w:val="yellow"/>
-        </w:rPr>
-        <w:t>a</w:t>
-      </w:r>
-      <w:proofErr w:type="spellEnd"/>
-      <w:r>
-        <w:rPr>
-          <w:rFonts w:asciiTheme="minorHAnsi" w:hAnsiTheme="minorHAnsi" w:cstheme="minorHAnsi"/>
-          <w:highlight w:val="yellow"/>
-        </w:rPr>
-        <w:t xml:space="preserve">̀ l’aide du service </w:t>
-      </w:r>
-      <w:proofErr w:type="spellStart"/>
-      <w:r>
-        <w:rPr>
-          <w:rFonts w:asciiTheme="minorHAnsi" w:hAnsiTheme="minorHAnsi" w:cstheme="minorHAnsi"/>
-          <w:highlight w:val="yellow"/>
-        </w:rPr>
-        <w:t>rt_task_create</w:t>
-      </w:r>
-      <w:proofErr w:type="spellEnd"/>
-      <w:r>
-        <w:rPr>
-          <w:rFonts w:asciiTheme="minorHAnsi" w:hAnsiTheme="minorHAnsi" w:cstheme="minorHAnsi"/>
-          <w:highlight w:val="yellow"/>
-        </w:rPr>
-        <w:t xml:space="preserve"> et son </w:t>
-      </w:r>
-      <w:proofErr w:type="spellStart"/>
-      <w:r>
-        <w:rPr>
-          <w:rFonts w:asciiTheme="minorHAnsi" w:hAnsiTheme="minorHAnsi" w:cstheme="minorHAnsi"/>
-          <w:highlight w:val="yellow"/>
-        </w:rPr>
-        <w:t>démarrage</w:t>
-      </w:r>
-      <w:proofErr w:type="spellEnd"/>
-      <w:r>
-        <w:rPr>
-          <w:rFonts w:asciiTheme="minorHAnsi" w:hAnsiTheme="minorHAnsi" w:cstheme="minorHAnsi"/>
-          <w:highlight w:val="yellow"/>
-        </w:rPr>
-        <w:t xml:space="preserve"> à l’aide de </w:t>
-      </w:r>
-      <w:proofErr w:type="spellStart"/>
-      <w:r>
-        <w:rPr>
-          <w:rFonts w:asciiTheme="minorHAnsi" w:hAnsiTheme="minorHAnsi" w:cstheme="minorHAnsi"/>
-          <w:highlight w:val="yellow"/>
-        </w:rPr>
-        <w:t>rt_task_start</w:t>
-      </w:r>
-      <w:proofErr w:type="spellEnd"/>
-      <w:r>
-        <w:rPr>
-          <w:rFonts w:asciiTheme="minorHAnsi" w:hAnsiTheme="minorHAnsi" w:cstheme="minorHAnsi"/>
-          <w:highlight w:val="yellow"/>
-        </w:rPr>
-        <w:t xml:space="preserve">. Toutes les </w:t>
-      </w:r>
-      <w:proofErr w:type="spellStart"/>
-      <w:r>
-        <w:rPr>
-          <w:rFonts w:asciiTheme="minorHAnsi" w:hAnsiTheme="minorHAnsi" w:cstheme="minorHAnsi"/>
-          <w:highlight w:val="yellow"/>
-        </w:rPr>
-        <w:t>tâches</w:t>
-      </w:r>
-      <w:proofErr w:type="spellEnd"/>
-      <w:r>
-        <w:rPr>
-          <w:rFonts w:asciiTheme="minorHAnsi" w:hAnsiTheme="minorHAnsi" w:cstheme="minorHAnsi"/>
-          <w:highlight w:val="yellow"/>
-        </w:rPr>
-        <w:t xml:space="preserve"> sont </w:t>
-      </w:r>
-      <w:proofErr w:type="spellStart"/>
-      <w:r>
-        <w:rPr>
-          <w:rFonts w:asciiTheme="minorHAnsi" w:hAnsiTheme="minorHAnsi" w:cstheme="minorHAnsi"/>
-          <w:highlight w:val="yellow"/>
-        </w:rPr>
-        <w:t>crées</w:t>
-      </w:r>
-      <w:proofErr w:type="spellEnd"/>
-      <w:r>
-        <w:rPr>
-          <w:rFonts w:asciiTheme="minorHAnsi" w:hAnsiTheme="minorHAnsi" w:cstheme="minorHAnsi"/>
-          <w:highlight w:val="yellow"/>
-        </w:rPr>
-        <w:t xml:space="preserve"> dans la </w:t>
-      </w:r>
-      <w:proofErr w:type="spellStart"/>
-      <w:r>
-        <w:rPr>
-          <w:rFonts w:asciiTheme="minorHAnsi" w:hAnsiTheme="minorHAnsi" w:cstheme="minorHAnsi"/>
-          <w:highlight w:val="yellow"/>
-        </w:rPr>
-        <w:t>méthode</w:t>
-      </w:r>
-      <w:proofErr w:type="spellEnd"/>
-      <w:r>
-        <w:rPr>
-          <w:rFonts w:asciiTheme="minorHAnsi" w:hAnsiTheme="minorHAnsi" w:cstheme="minorHAnsi"/>
-          <w:highlight w:val="yellow"/>
-        </w:rPr>
-        <w:t xml:space="preserve"> </w:t>
-      </w:r>
-      <w:proofErr w:type="spellStart"/>
-      <w:r>
-        <w:rPr>
-          <w:rFonts w:asciiTheme="minorHAnsi" w:hAnsiTheme="minorHAnsi" w:cstheme="minorHAnsi"/>
-          <w:highlight w:val="yellow"/>
-        </w:rPr>
-        <w:t>init</w:t>
-      </w:r>
-      <w:proofErr w:type="spellEnd"/>
-      <w:r>
-        <w:rPr>
-          <w:rFonts w:asciiTheme="minorHAnsi" w:hAnsiTheme="minorHAnsi" w:cstheme="minorHAnsi"/>
-          <w:highlight w:val="yellow"/>
-        </w:rPr>
-        <w:t xml:space="preserve"> de tasks.cpp et </w:t>
-      </w:r>
-      <w:proofErr w:type="spellStart"/>
-      <w:r>
-        <w:rPr>
-          <w:rFonts w:asciiTheme="minorHAnsi" w:hAnsiTheme="minorHAnsi" w:cstheme="minorHAnsi"/>
-          <w:highlight w:val="yellow"/>
-        </w:rPr>
-        <w:t>démarrées</w:t>
-      </w:r>
-      <w:proofErr w:type="spellEnd"/>
-      <w:r>
-        <w:rPr>
-          <w:rFonts w:asciiTheme="minorHAnsi" w:hAnsiTheme="minorHAnsi" w:cstheme="minorHAnsi"/>
-          <w:highlight w:val="yellow"/>
-        </w:rPr>
-        <w:t xml:space="preserve"> dans la </w:t>
-      </w:r>
-      <w:proofErr w:type="spellStart"/>
-      <w:r>
-        <w:rPr>
-          <w:rFonts w:asciiTheme="minorHAnsi" w:hAnsiTheme="minorHAnsi" w:cstheme="minorHAnsi"/>
-          <w:highlight w:val="yellow"/>
-        </w:rPr>
-        <w:t>méthode</w:t>
-      </w:r>
-      <w:proofErr w:type="spellEnd"/>
-      <w:r>
-        <w:rPr>
-          <w:rFonts w:asciiTheme="minorHAnsi" w:hAnsiTheme="minorHAnsi" w:cstheme="minorHAnsi"/>
-          <w:highlight w:val="yellow"/>
-        </w:rPr>
-        <w:t xml:space="preserve"> </w:t>
-      </w:r>
-      <w:proofErr w:type="spellStart"/>
-      <w:r>
-        <w:rPr>
-          <w:rFonts w:asciiTheme="minorHAnsi" w:hAnsiTheme="minorHAnsi" w:cstheme="minorHAnsi"/>
-          <w:highlight w:val="yellow"/>
-        </w:rPr>
-        <w:t>run</w:t>
-      </w:r>
-      <w:proofErr w:type="spellEnd"/>
-      <w:r>
-        <w:rPr>
-          <w:rFonts w:asciiTheme="minorHAnsi" w:hAnsiTheme="minorHAnsi" w:cstheme="minorHAnsi"/>
-          <w:highlight w:val="yellow"/>
-        </w:rPr>
-        <w:t xml:space="preserve">. </w:t>
-      </w:r>
-    </w:p>
-    <w:p>
-      <w:pPr>
-        <w:rPr>
-          <w:rFonts w:asciiTheme="minorHAnsi" w:hAnsiTheme="minorHAnsi" w:cstheme="minorHAnsi"/>
-          <w:highlight w:val="yellow"/>
-        </w:rPr>
-      </w:pPr>
-      <w:r>
-        <w:rPr>
-          <w:rFonts w:asciiTheme="minorHAnsi" w:hAnsiTheme="minorHAnsi" w:cstheme="minorHAnsi"/>
-          <w:highlight w:val="yellow"/>
-        </w:rPr>
-        <w:t xml:space="preserve">Par exemple, pour la </w:t>
-      </w:r>
-      <w:proofErr w:type="spellStart"/>
-      <w:r>
-        <w:rPr>
-          <w:rFonts w:asciiTheme="minorHAnsi" w:hAnsiTheme="minorHAnsi" w:cstheme="minorHAnsi"/>
-          <w:highlight w:val="yellow"/>
-        </w:rPr>
-        <w:t>tâche</w:t>
-      </w:r>
-      <w:proofErr w:type="spellEnd"/>
-      <w:r>
-        <w:rPr>
-          <w:rFonts w:asciiTheme="minorHAnsi" w:hAnsiTheme="minorHAnsi" w:cstheme="minorHAnsi"/>
-          <w:highlight w:val="yellow"/>
-        </w:rPr>
-        <w:t xml:space="preserve"> </w:t>
-      </w:r>
-      <w:proofErr w:type="spellStart"/>
-      <w:r>
-        <w:rPr>
-          <w:rFonts w:asciiTheme="minorHAnsi" w:hAnsiTheme="minorHAnsi" w:cstheme="minorHAnsi"/>
-          <w:highlight w:val="yellow"/>
-        </w:rPr>
-        <w:t>th_server</w:t>
-      </w:r>
-      <w:proofErr w:type="spellEnd"/>
-      <w:r>
-        <w:rPr>
-          <w:rFonts w:asciiTheme="minorHAnsi" w:hAnsiTheme="minorHAnsi" w:cstheme="minorHAnsi"/>
-          <w:highlight w:val="yellow"/>
-        </w:rPr>
-        <w:t xml:space="preserve">, sa </w:t>
-      </w:r>
-      <w:proofErr w:type="spellStart"/>
-      <w:r>
-        <w:rPr>
-          <w:rFonts w:asciiTheme="minorHAnsi" w:hAnsiTheme="minorHAnsi" w:cstheme="minorHAnsi"/>
-          <w:highlight w:val="yellow"/>
-        </w:rPr>
-        <w:t>déclaration</w:t>
-      </w:r>
-      <w:proofErr w:type="spellEnd"/>
-      <w:r>
-        <w:rPr>
-          <w:rFonts w:asciiTheme="minorHAnsi" w:hAnsiTheme="minorHAnsi" w:cstheme="minorHAnsi"/>
-          <w:highlight w:val="yellow"/>
-        </w:rPr>
-        <w:t xml:space="preserve"> est faite ligne 73 dans le fichier </w:t>
-      </w:r>
-      <w:proofErr w:type="spellStart"/>
-      <w:r>
-        <w:rPr>
-          <w:rFonts w:asciiTheme="minorHAnsi" w:hAnsiTheme="minorHAnsi" w:cstheme="minorHAnsi"/>
-          <w:highlight w:val="yellow"/>
-        </w:rPr>
-        <w:t>tasks.h</w:t>
-      </w:r>
-      <w:proofErr w:type="spellEnd"/>
-      <w:r>
-        <w:rPr>
-          <w:rFonts w:asciiTheme="minorHAnsi" w:hAnsiTheme="minorHAnsi" w:cstheme="minorHAnsi"/>
-          <w:highlight w:val="yellow"/>
-        </w:rPr>
-        <w:t xml:space="preserve"> </w:t>
-      </w:r>
-    </w:p>
-    <w:p>
-      <w:pPr>
-        <w:rPr>
-          <w:rFonts w:asciiTheme="minorHAnsi" w:hAnsiTheme="minorHAnsi" w:cstheme="minorHAnsi"/>
-          <w:highlight w:val="yellow"/>
-        </w:rPr>
-      </w:pPr>
-      <w:r>
-        <w:rPr>
-          <w:rFonts w:asciiTheme="minorHAnsi" w:hAnsiTheme="minorHAnsi" w:cstheme="minorHAnsi"/>
-          <w:highlight w:val="yellow"/>
-        </w:rPr>
-        <w:t xml:space="preserve">RT_TASK </w:t>
-      </w:r>
-      <w:proofErr w:type="spellStart"/>
-      <w:r>
-        <w:rPr>
-          <w:rFonts w:asciiTheme="minorHAnsi" w:hAnsiTheme="minorHAnsi" w:cstheme="minorHAnsi"/>
-          <w:highlight w:val="yellow"/>
-        </w:rPr>
-        <w:t>th_</w:t>
-      </w:r>
-      <w:proofErr w:type="gramStart"/>
-      <w:r>
-        <w:rPr>
-          <w:rFonts w:asciiTheme="minorHAnsi" w:hAnsiTheme="minorHAnsi" w:cstheme="minorHAnsi"/>
-          <w:highlight w:val="yellow"/>
-        </w:rPr>
-        <w:t>server</w:t>
-      </w:r>
-      <w:proofErr w:type="spellEnd"/>
-      <w:r>
-        <w:rPr>
-          <w:rFonts w:asciiTheme="minorHAnsi" w:hAnsiTheme="minorHAnsi" w:cstheme="minorHAnsi"/>
-          <w:highlight w:val="yellow"/>
-        </w:rPr>
-        <w:t>;</w:t>
-      </w:r>
-      <w:proofErr w:type="gramEnd"/>
-      <w:r>
-        <w:rPr>
-          <w:rFonts w:asciiTheme="minorHAnsi" w:hAnsiTheme="minorHAnsi" w:cstheme="minorHAnsi"/>
-          <w:highlight w:val="yellow"/>
-        </w:rPr>
         <w:br/>
-        <w:t xml:space="preserve">sa </w:t>
-      </w:r>
-      <w:proofErr w:type="spellStart"/>
-      <w:r>
-        <w:rPr>
-          <w:rFonts w:asciiTheme="minorHAnsi" w:hAnsiTheme="minorHAnsi" w:cstheme="minorHAnsi"/>
-          <w:highlight w:val="yellow"/>
-        </w:rPr>
-        <w:t>création</w:t>
-      </w:r>
-      <w:proofErr w:type="spellEnd"/>
-      <w:r>
-        <w:rPr>
-          <w:rFonts w:asciiTheme="minorHAnsi" w:hAnsiTheme="minorHAnsi" w:cstheme="minorHAnsi"/>
-          <w:highlight w:val="yellow"/>
-        </w:rPr>
-        <w:t xml:space="preserve"> ligne 102 de tasks.cpp lors de l’appel de </w:t>
+        <w:t xml:space="preserve">sa création ligne 102 de tasks.cpp lors de l’appel de </w:t>
       </w:r>
     </w:p>
     <w:p>
@@ -6836,218 +5090,46 @@
         </w:rPr>
         <w:t xml:space="preserve">  </w:t>
       </w:r>
-      <w:proofErr w:type="spellStart"/>
       <w:r>
         <w:rPr>
           <w:rFonts w:asciiTheme="minorHAnsi" w:hAnsiTheme="minorHAnsi" w:cstheme="minorHAnsi"/>
           <w:highlight w:val="yellow"/>
           <w:lang w:val="en-US"/>
         </w:rPr>
-        <w:t>rt_task_</w:t>
-      </w:r>
-      <w:proofErr w:type="gramStart"/>
-      <w:r>
+        <w:t>rt_task_create(&amp;th_server, "th_server", 0, PRIORITY_TSERVER, 0)</w:t>
+      </w:r>
+    </w:p>
+    <w:p>
+      <w:pPr>
         <w:rPr>
           <w:rFonts w:asciiTheme="minorHAnsi" w:hAnsiTheme="minorHAnsi" w:cstheme="minorHAnsi"/>
           <w:highlight w:val="yellow"/>
           <w:lang w:val="en-US"/>
         </w:rPr>
-        <w:t>create</w:t>
-      </w:r>
-      <w:proofErr w:type="spellEnd"/>
+      </w:pPr>
       <w:r>
         <w:rPr>
           <w:rFonts w:asciiTheme="minorHAnsi" w:hAnsiTheme="minorHAnsi" w:cstheme="minorHAnsi"/>
           <w:highlight w:val="yellow"/>
           <w:lang w:val="en-US"/>
         </w:rPr>
-        <w:t>(</w:t>
-      </w:r>
-      <w:proofErr w:type="gramEnd"/>
+        <w:t xml:space="preserve">et son démarrage ligne 146 avec </w:t>
+      </w:r>
+    </w:p>
+    <w:p>
+      <w:pPr>
+        <w:rPr>
+          <w:rFonts w:asciiTheme="minorHAnsi" w:hAnsiTheme="minorHAnsi" w:cstheme="minorHAnsi"/>
+          <w:lang w:val="en-US"/>
+        </w:rPr>
+      </w:pPr>
       <w:r>
         <w:rPr>
           <w:rFonts w:asciiTheme="minorHAnsi" w:hAnsiTheme="minorHAnsi" w:cstheme="minorHAnsi"/>
           <w:highlight w:val="yellow"/>
           <w:lang w:val="en-US"/>
         </w:rPr>
-        <w:t>&amp;</w:t>
-      </w:r>
-      <w:proofErr w:type="spellStart"/>
-      <w:r>
-        <w:rPr>
-          <w:rFonts w:asciiTheme="minorHAnsi" w:hAnsiTheme="minorHAnsi" w:cstheme="minorHAnsi"/>
-          <w:highlight w:val="yellow"/>
-          <w:lang w:val="en-US"/>
-        </w:rPr>
-        <w:t>th_server</w:t>
-      </w:r>
-      <w:proofErr w:type="spellEnd"/>
-      <w:r>
-        <w:rPr>
-          <w:rFonts w:asciiTheme="minorHAnsi" w:hAnsiTheme="minorHAnsi" w:cstheme="minorHAnsi"/>
-          <w:highlight w:val="yellow"/>
-          <w:lang w:val="en-US"/>
-        </w:rPr>
-        <w:t>, "</w:t>
-      </w:r>
-      <w:proofErr w:type="spellStart"/>
-      <w:r>
-        <w:rPr>
-          <w:rFonts w:asciiTheme="minorHAnsi" w:hAnsiTheme="minorHAnsi" w:cstheme="minorHAnsi"/>
-          <w:highlight w:val="yellow"/>
-          <w:lang w:val="en-US"/>
-        </w:rPr>
-        <w:t>th_server</w:t>
-      </w:r>
-      <w:proofErr w:type="spellEnd"/>
-      <w:r>
-        <w:rPr>
-          <w:rFonts w:asciiTheme="minorHAnsi" w:hAnsiTheme="minorHAnsi" w:cstheme="minorHAnsi"/>
-          <w:highlight w:val="yellow"/>
-          <w:lang w:val="en-US"/>
-        </w:rPr>
-        <w:t>", 0, PRIORITY_TSERVER, 0)</w:t>
-      </w:r>
-    </w:p>
-    <w:p>
-      <w:pPr>
-        <w:rPr>
-          <w:rFonts w:asciiTheme="minorHAnsi" w:hAnsiTheme="minorHAnsi" w:cstheme="minorHAnsi"/>
-          <w:highlight w:val="yellow"/>
-          <w:lang w:val="en-US"/>
-        </w:rPr>
-      </w:pPr>
-      <w:r>
-        <w:rPr>
-          <w:rFonts w:asciiTheme="minorHAnsi" w:hAnsiTheme="minorHAnsi" w:cstheme="minorHAnsi"/>
-          <w:highlight w:val="yellow"/>
-          <w:lang w:val="en-US"/>
-        </w:rPr>
-        <w:t xml:space="preserve">et son </w:t>
-      </w:r>
-      <w:proofErr w:type="spellStart"/>
-      <w:r>
-        <w:rPr>
-          <w:rFonts w:asciiTheme="minorHAnsi" w:hAnsiTheme="minorHAnsi" w:cstheme="minorHAnsi"/>
-          <w:highlight w:val="yellow"/>
-          <w:lang w:val="en-US"/>
-        </w:rPr>
-        <w:t>démarrage</w:t>
-      </w:r>
-      <w:proofErr w:type="spellEnd"/>
-      <w:r>
-        <w:rPr>
-          <w:rFonts w:asciiTheme="minorHAnsi" w:hAnsiTheme="minorHAnsi" w:cstheme="minorHAnsi"/>
-          <w:highlight w:val="yellow"/>
-          <w:lang w:val="en-US"/>
-        </w:rPr>
-        <w:t xml:space="preserve"> </w:t>
-      </w:r>
-      <w:proofErr w:type="spellStart"/>
-      <w:r>
-        <w:rPr>
-          <w:rFonts w:asciiTheme="minorHAnsi" w:hAnsiTheme="minorHAnsi" w:cstheme="minorHAnsi"/>
-          <w:highlight w:val="yellow"/>
-          <w:lang w:val="en-US"/>
-        </w:rPr>
-        <w:t>ligne</w:t>
-      </w:r>
-      <w:proofErr w:type="spellEnd"/>
-      <w:r>
-        <w:rPr>
-          <w:rFonts w:asciiTheme="minorHAnsi" w:hAnsiTheme="minorHAnsi" w:cstheme="minorHAnsi"/>
-          <w:highlight w:val="yellow"/>
-          <w:lang w:val="en-US"/>
-        </w:rPr>
-        <w:t xml:space="preserve"> 146 avec </w:t>
-      </w:r>
-    </w:p>
-    <w:p>
-      <w:pPr>
-        <w:rPr>
-          <w:rFonts w:asciiTheme="minorHAnsi" w:hAnsiTheme="minorHAnsi" w:cstheme="minorHAnsi"/>
-          <w:lang w:val="en-US"/>
-        </w:rPr>
-      </w:pPr>
-      <w:r>
-        <w:rPr>
-          <w:rFonts w:asciiTheme="minorHAnsi" w:hAnsiTheme="minorHAnsi" w:cstheme="minorHAnsi"/>
-          <w:highlight w:val="yellow"/>
-          <w:lang w:val="en-US"/>
-        </w:rPr>
-        <w:t xml:space="preserve">  </w:t>
-      </w:r>
-      <w:proofErr w:type="spellStart"/>
-      <w:r>
-        <w:rPr>
-          <w:rFonts w:asciiTheme="minorHAnsi" w:hAnsiTheme="minorHAnsi" w:cstheme="minorHAnsi"/>
-          <w:highlight w:val="yellow"/>
-          <w:lang w:val="en-US"/>
-        </w:rPr>
-        <w:t>rt_task_</w:t>
-      </w:r>
-      <w:proofErr w:type="gramStart"/>
-      <w:r>
-        <w:rPr>
-          <w:rFonts w:asciiTheme="minorHAnsi" w:hAnsiTheme="minorHAnsi" w:cstheme="minorHAnsi"/>
-          <w:highlight w:val="yellow"/>
-          <w:lang w:val="en-US"/>
-        </w:rPr>
-        <w:t>start</w:t>
-      </w:r>
-      <w:proofErr w:type="spellEnd"/>
-      <w:r>
-        <w:rPr>
-          <w:rFonts w:asciiTheme="minorHAnsi" w:hAnsiTheme="minorHAnsi" w:cstheme="minorHAnsi"/>
-          <w:highlight w:val="yellow"/>
-          <w:lang w:val="en-US"/>
-        </w:rPr>
-        <w:t>(</w:t>
-      </w:r>
-      <w:proofErr w:type="gramEnd"/>
-      <w:r>
-        <w:rPr>
-          <w:rFonts w:asciiTheme="minorHAnsi" w:hAnsiTheme="minorHAnsi" w:cstheme="minorHAnsi"/>
-          <w:highlight w:val="yellow"/>
-          <w:lang w:val="en-US"/>
-        </w:rPr>
-        <w:t>&amp;</w:t>
-      </w:r>
-      <w:proofErr w:type="spellStart"/>
-      <w:r>
-        <w:rPr>
-          <w:rFonts w:asciiTheme="minorHAnsi" w:hAnsiTheme="minorHAnsi" w:cstheme="minorHAnsi"/>
-          <w:highlight w:val="yellow"/>
-          <w:lang w:val="en-US"/>
-        </w:rPr>
-        <w:t>th_server</w:t>
-      </w:r>
-      <w:proofErr w:type="spellEnd"/>
-      <w:r>
-        <w:rPr>
-          <w:rFonts w:asciiTheme="minorHAnsi" w:hAnsiTheme="minorHAnsi" w:cstheme="minorHAnsi"/>
-          <w:highlight w:val="yellow"/>
-          <w:lang w:val="en-US"/>
-        </w:rPr>
-        <w:t>, (void(*)(void*)) &amp; Tasks::</w:t>
-      </w:r>
-      <w:proofErr w:type="spellStart"/>
-      <w:r>
-        <w:rPr>
-          <w:rFonts w:asciiTheme="minorHAnsi" w:hAnsiTheme="minorHAnsi" w:cstheme="minorHAnsi"/>
-          <w:highlight w:val="yellow"/>
-          <w:lang w:val="en-US"/>
-        </w:rPr>
-        <w:t>ServerTask</w:t>
-      </w:r>
-      <w:proofErr w:type="spellEnd"/>
-      <w:r>
-        <w:rPr>
-          <w:rFonts w:asciiTheme="minorHAnsi" w:hAnsiTheme="minorHAnsi" w:cstheme="minorHAnsi"/>
-          <w:highlight w:val="yellow"/>
-          <w:lang w:val="en-US"/>
-        </w:rPr>
-        <w:t>, this)</w:t>
+        <w:t xml:space="preserve">  rt_task_start(&amp;th_server, (void(*)(void*)) &amp; Tasks::ServerTask, this)</w:t>
       </w:r>
     </w:p>
     <w:p>
@@ -7097,17 +5179,8 @@
           <w:color w:val="538135" w:themeColor="accent6" w:themeShade="BF"/>
           <w:u w:val="single"/>
         </w:rPr>
-        <w:t xml:space="preserve">Code à </w:t>
-      </w:r>
-      <w:proofErr w:type="spellStart"/>
-      <w:r>
-        <w:rPr>
-          <w:color w:val="538135" w:themeColor="accent6" w:themeShade="BF"/>
-          <w:u w:val="single"/>
-        </w:rPr>
-        <w:t>éxécuter</w:t>
-      </w:r>
-      <w:proofErr w:type="spellEnd"/>
+        <w:t>Code à éxécuter</w:t>
+      </w:r>
     </w:p>
     <w:p>
       <w:pPr>
@@ -7128,39 +5201,7 @@
           <w:rFonts w:asciiTheme="minorHAnsi" w:hAnsiTheme="minorHAnsi" w:cstheme="minorHAnsi"/>
           <w:highlight w:val="yellow"/>
         </w:rPr>
-        <w:t xml:space="preserve">Comment se fait le lien sous </w:t>
-      </w:r>
-      <w:proofErr w:type="spellStart"/>
-      <w:r>
-        <w:rPr>
-          <w:rFonts w:asciiTheme="minorHAnsi" w:hAnsiTheme="minorHAnsi" w:cstheme="minorHAnsi"/>
-          <w:highlight w:val="yellow"/>
-        </w:rPr>
-        <w:t>Xenomai</w:t>
-      </w:r>
-      <w:proofErr w:type="spellEnd"/>
-      <w:r>
-        <w:rPr>
-          <w:rFonts w:asciiTheme="minorHAnsi" w:hAnsiTheme="minorHAnsi" w:cstheme="minorHAnsi"/>
-          <w:highlight w:val="yellow"/>
-        </w:rPr>
-        <w:t xml:space="preserve"> entre le thread et le traitement à </w:t>
-      </w:r>
-      <w:proofErr w:type="spellStart"/>
-      <w:r>
-        <w:rPr>
-          <w:rFonts w:asciiTheme="minorHAnsi" w:hAnsiTheme="minorHAnsi" w:cstheme="minorHAnsi"/>
-          <w:highlight w:val="yellow"/>
-        </w:rPr>
-        <w:t>exécuter</w:t>
-      </w:r>
-      <w:proofErr w:type="spellEnd"/>
-      <w:r>
-        <w:rPr>
-          <w:rFonts w:asciiTheme="minorHAnsi" w:hAnsiTheme="minorHAnsi" w:cstheme="minorHAnsi"/>
-          <w:highlight w:val="yellow"/>
-        </w:rPr>
-        <w:t>.</w:t>
+        <w:t>Comment se fait le lien sous Xenomai entre le thread et le traitement à exécuter.</w:t>
       </w:r>
       <w:r>
         <w:rPr>
@@ -7197,25 +5238,16 @@
           <w:color w:val="538135" w:themeColor="accent6" w:themeShade="BF"/>
           <w:u w:val="single"/>
         </w:rPr>
-        <w:t xml:space="preserve">Niveau de </w:t>
-      </w:r>
-      <w:proofErr w:type="spellStart"/>
-      <w:r>
+        <w:t>Niveau de priotités</w:t>
+      </w:r>
+    </w:p>
+    <w:p>
+      <w:pPr>
+        <w:jc w:val="both"/>
         <w:rPr>
           <w:color w:val="538135" w:themeColor="accent6" w:themeShade="BF"/>
           <w:u w:val="single"/>
         </w:rPr>
-        <w:t>priotités</w:t>
-      </w:r>
-      <w:proofErr w:type="spellEnd"/>
-    </w:p>
-    <w:p>
-      <w:pPr>
-        <w:jc w:val="both"/>
-        <w:rPr>
-          <w:color w:val="538135" w:themeColor="accent6" w:themeShade="BF"/>
-          <w:u w:val="single"/>
-        </w:rPr>
       </w:pPr>
     </w:p>
     <w:p>
@@ -7229,39 +5261,7 @@
           <w:rFonts w:asciiTheme="minorHAnsi" w:hAnsiTheme="minorHAnsi" w:cstheme="minorHAnsi"/>
           <w:highlight w:val="yellow"/>
         </w:rPr>
-        <w:t xml:space="preserve">Expliquer comment vous fixez sous </w:t>
-      </w:r>
-      <w:proofErr w:type="spellStart"/>
-      <w:r>
-        <w:rPr>
-          <w:rFonts w:asciiTheme="minorHAnsi" w:hAnsiTheme="minorHAnsi" w:cstheme="minorHAnsi"/>
-          <w:highlight w:val="yellow"/>
-        </w:rPr>
-        <w:t>Xenomai</w:t>
-      </w:r>
-      <w:proofErr w:type="spellEnd"/>
-      <w:r>
-        <w:rPr>
-          <w:rFonts w:asciiTheme="minorHAnsi" w:hAnsiTheme="minorHAnsi" w:cstheme="minorHAnsi"/>
-          <w:highlight w:val="yellow"/>
-        </w:rPr>
-        <w:t xml:space="preserve"> le niveau de </w:t>
-      </w:r>
-      <w:proofErr w:type="spellStart"/>
-      <w:r>
-        <w:rPr>
-          <w:rFonts w:asciiTheme="minorHAnsi" w:hAnsiTheme="minorHAnsi" w:cstheme="minorHAnsi"/>
-          <w:highlight w:val="yellow"/>
-        </w:rPr>
-        <w:t>priorite</w:t>
-      </w:r>
-      <w:proofErr w:type="spellEnd"/>
-      <w:r>
-        <w:rPr>
-          <w:rFonts w:asciiTheme="minorHAnsi" w:hAnsiTheme="minorHAnsi" w:cstheme="minorHAnsi"/>
-          <w:highlight w:val="yellow"/>
-        </w:rPr>
-        <w:t>́ d’un thread AADL.</w:t>
+        <w:t>Expliquer comment vous fixez sous Xenomai le niveau de priorité d’un thread AADL.</w:t>
       </w:r>
       <w:r>
         <w:rPr>
@@ -7312,6 +5312,83 @@
     </w:p>
     <w:p>
       <w:pPr>
+        <w:jc w:val="both"/>
+        <w:rPr>
+          <w:rFonts w:asciiTheme="minorHAnsi" w:hAnsiTheme="minorHAnsi" w:cstheme="minorHAnsi"/>
+        </w:rPr>
+      </w:pPr>
+      <w:r>
+        <w:rPr>
+          <w:rFonts w:asciiTheme="minorHAnsi" w:hAnsiTheme="minorHAnsi" w:cstheme="minorHAnsi"/>
+        </w:rPr>
+        <w:t>U</w:t>
+      </w:r>
+      <w:r>
+        <w:rPr>
+          <w:rFonts w:asciiTheme="minorHAnsi" w:hAnsiTheme="minorHAnsi" w:cstheme="minorHAnsi"/>
+        </w:rPr>
+        <w:t xml:space="preserve">n thread est rendu périodique par l’utilisation de la primitive Xenomai </w:t>
+      </w:r>
+      <w:r>
+        <w:rPr>
+          <w:rFonts w:asciiTheme="minorHAnsi" w:hAnsiTheme="minorHAnsi" w:cstheme="minorHAnsi"/>
+        </w:rPr>
+        <w:t>rt_task_set_periodic</w:t>
+      </w:r>
+      <w:r>
+        <w:rPr>
+          <w:rFonts w:asciiTheme="minorHAnsi" w:hAnsiTheme="minorHAnsi" w:cstheme="minorHAnsi"/>
+        </w:rPr>
+        <w:t xml:space="preserve">, par exemple </w:t>
+      </w:r>
+      <w:r>
+        <w:rPr>
+          <w:rFonts w:asciiTheme="minorHAnsi" w:hAnsiTheme="minorHAnsi" w:cstheme="minorHAnsi"/>
+        </w:rPr>
+        <w:t>rt_task_set_periodic(NULL, TM_NOW, 500000000);</w:t>
+      </w:r>
+      <w:r>
+        <w:rPr>
+          <w:rFonts w:asciiTheme="minorHAnsi" w:hAnsiTheme="minorHAnsi" w:cstheme="minorHAnsi"/>
+        </w:rPr>
+        <w:t xml:space="preserve"> pour rendre la tâche </w:t>
+      </w:r>
+      <w:r>
+        <w:rPr>
+          <w:rFonts w:asciiTheme="minorHAnsi" w:hAnsiTheme="minorHAnsi" w:cstheme="minorHAnsi"/>
+        </w:rPr>
+        <w:t>th_checkBattery</w:t>
+      </w:r>
+      <w:r>
+        <w:rPr>
+          <w:rFonts w:asciiTheme="minorHAnsi" w:hAnsiTheme="minorHAnsi" w:cstheme="minorHAnsi"/>
+        </w:rPr>
+        <w:t xml:space="preserve"> périodique de 500ms. Il est également nécessaire d’utiliser </w:t>
+      </w:r>
+      <w:r>
+        <w:rPr>
+          <w:rFonts w:asciiTheme="minorHAnsi" w:hAnsiTheme="minorHAnsi" w:cstheme="minorHAnsi"/>
+        </w:rPr>
+        <w:t>rt_task_wait_period</w:t>
+      </w:r>
+      <w:r>
+        <w:rPr>
+          <w:rFonts w:asciiTheme="minorHAnsi" w:hAnsiTheme="minorHAnsi" w:cstheme="minorHAnsi"/>
+        </w:rPr>
+        <w:t xml:space="preserve"> dans le while pour bloquer l’execution du thread jusqu’au prochain cycle.</w:t>
+      </w:r>
+    </w:p>
+    <w:p>
+      <w:pPr>
+        <w:ind w:left="720"/>
+        <w:jc w:val="both"/>
+        <w:rPr>
+          <w:rFonts w:asciiTheme="minorHAnsi" w:hAnsiTheme="minorHAnsi" w:cstheme="minorHAnsi"/>
+        </w:rPr>
+      </w:pPr>
+    </w:p>
+    <w:p>
+      <w:pPr>
         <w:rPr>
           <w:rFonts w:asciiTheme="minorHAnsi" w:hAnsiTheme="minorHAnsi" w:cstheme="minorHAnsi"/>
         </w:rPr>
@@ -7321,39 +5398,7 @@
           <w:rFonts w:asciiTheme="minorHAnsi" w:hAnsiTheme="minorHAnsi" w:cstheme="minorHAnsi"/>
           <w:highlight w:val="yellow"/>
         </w:rPr>
-        <w:t xml:space="preserve">Expliquer comment vous rendez </w:t>
-      </w:r>
-      <w:proofErr w:type="spellStart"/>
-      <w:r>
-        <w:rPr>
-          <w:rFonts w:asciiTheme="minorHAnsi" w:hAnsiTheme="minorHAnsi" w:cstheme="minorHAnsi"/>
-          <w:highlight w:val="yellow"/>
-        </w:rPr>
-        <w:t>périodique</w:t>
-      </w:r>
-      <w:proofErr w:type="spellEnd"/>
-      <w:r>
-        <w:rPr>
-          <w:rFonts w:asciiTheme="minorHAnsi" w:hAnsiTheme="minorHAnsi" w:cstheme="minorHAnsi"/>
-          <w:highlight w:val="yellow"/>
-        </w:rPr>
-        <w:t xml:space="preserve"> l’activation d’un thread AADL sous </w:t>
-      </w:r>
-      <w:proofErr w:type="spellStart"/>
-      <w:r>
-        <w:rPr>
-          <w:rFonts w:asciiTheme="minorHAnsi" w:hAnsiTheme="minorHAnsi" w:cstheme="minorHAnsi"/>
-          <w:highlight w:val="yellow"/>
-        </w:rPr>
-        <w:t>Xenomai</w:t>
-      </w:r>
-      <w:proofErr w:type="spellEnd"/>
-      <w:r>
-        <w:rPr>
-          <w:rFonts w:asciiTheme="minorHAnsi" w:hAnsiTheme="minorHAnsi" w:cstheme="minorHAnsi"/>
-          <w:highlight w:val="yellow"/>
-        </w:rPr>
-        <w:t>.</w:t>
+        <w:t>Expliquer comment vous rendez périodique l’activation d’un thread AADL sous Xenomai.</w:t>
       </w:r>
       <w:r>
         <w:rPr>
@@ -7443,45 +5488,26 @@
           <w:rFonts w:asciiTheme="minorHAnsi" w:hAnsiTheme="minorHAnsi" w:cstheme="minorHAnsi"/>
           <w:highlight w:val="yellow"/>
         </w:rPr>
-        <w:t xml:space="preserve">Quelle structure instancie une </w:t>
-      </w:r>
-      <w:proofErr w:type="spellStart"/>
-      <w:r>
-        <w:rPr>
-          <w:rFonts w:asciiTheme="minorHAnsi" w:hAnsiTheme="minorHAnsi" w:cstheme="minorHAnsi"/>
-          <w:highlight w:val="yellow"/>
-        </w:rPr>
-        <w:t>donnée</w:t>
-      </w:r>
-      <w:proofErr w:type="spellEnd"/>
-      <w:r>
-        <w:rPr>
-          <w:rFonts w:asciiTheme="minorHAnsi" w:hAnsiTheme="minorHAnsi" w:cstheme="minorHAnsi"/>
-          <w:highlight w:val="yellow"/>
+        <w:t>Quelle structure instancie une donnée partagée ?</w:t>
+      </w:r>
+      <w:r>
+        <w:rPr>
+          <w:rFonts w:asciiTheme="minorHAnsi" w:hAnsiTheme="minorHAnsi" w:cstheme="minorHAnsi"/>
         </w:rPr>
         <w:t xml:space="preserve"> </w:t>
       </w:r>
-      <w:proofErr w:type="spellStart"/>
-      <w:r>
-        <w:rPr>
-          <w:rFonts w:asciiTheme="minorHAnsi" w:hAnsiTheme="minorHAnsi" w:cstheme="minorHAnsi"/>
-          <w:highlight w:val="yellow"/>
-        </w:rPr>
-        <w:t>partagée</w:t>
-      </w:r>
-      <w:proofErr w:type="spellEnd"/>
-      <w:r>
-        <w:rPr>
-          <w:rFonts w:asciiTheme="minorHAnsi" w:hAnsiTheme="minorHAnsi" w:cstheme="minorHAnsi"/>
-          <w:highlight w:val="yellow"/>
-        </w:rPr>
-        <w:t xml:space="preserve"> ?</w:t>
-      </w:r>
-      <w:r>
-        <w:rPr>
-          <w:rFonts w:asciiTheme="minorHAnsi" w:hAnsiTheme="minorHAnsi" w:cstheme="minorHAnsi"/>
-        </w:rPr>
-        <w:t xml:space="preserve"> </w:t>
+    </w:p>
+    <w:p>
+      <w:pPr>
+        <w:rPr>
+          <w:rFonts w:asciiTheme="minorHAnsi" w:hAnsiTheme="minorHAnsi" w:cstheme="minorHAnsi"/>
+        </w:rPr>
+      </w:pPr>
+      <w:r>
+        <w:rPr>
+          <w:rFonts w:asciiTheme="minorHAnsi" w:hAnsiTheme="minorHAnsi" w:cstheme="minorHAnsi"/>
+        </w:rPr>
+        <w:t>Les données partagées sont déclarées et initialisées si besoin dans le fichier tasks.h.</w:t>
       </w:r>
     </w:p>
     <w:p>
@@ -7543,77 +5569,90 @@
           <w:rFonts w:asciiTheme="minorHAnsi" w:hAnsiTheme="minorHAnsi" w:cstheme="minorHAnsi"/>
           <w:highlight w:val="yellow"/>
         </w:rPr>
-        <w:t xml:space="preserve">Comment garantissez-vous sous </w:t>
-      </w:r>
-      <w:proofErr w:type="spellStart"/>
-      <w:r>
-        <w:rPr>
-          <w:rFonts w:asciiTheme="minorHAnsi" w:hAnsiTheme="minorHAnsi" w:cstheme="minorHAnsi"/>
-          <w:highlight w:val="yellow"/>
-        </w:rPr>
-        <w:t>Xenomai</w:t>
-      </w:r>
-      <w:proofErr w:type="spellEnd"/>
-      <w:r>
-        <w:rPr>
-          <w:rFonts w:asciiTheme="minorHAnsi" w:hAnsiTheme="minorHAnsi" w:cstheme="minorHAnsi"/>
-          <w:highlight w:val="yellow"/>
-        </w:rPr>
-        <w:t xml:space="preserve"> l’</w:t>
-      </w:r>
-      <w:proofErr w:type="spellStart"/>
-      <w:r>
-        <w:rPr>
-          <w:rFonts w:asciiTheme="minorHAnsi" w:hAnsiTheme="minorHAnsi" w:cstheme="minorHAnsi"/>
-          <w:highlight w:val="yellow"/>
-        </w:rPr>
-        <w:t>accès</w:t>
-      </w:r>
-      <w:proofErr w:type="spellEnd"/>
-      <w:r>
-        <w:rPr>
-          <w:rFonts w:asciiTheme="minorHAnsi" w:hAnsiTheme="minorHAnsi" w:cstheme="minorHAnsi"/>
-          <w:highlight w:val="yellow"/>
-        </w:rPr>
-        <w:t xml:space="preserve"> à une </w:t>
-      </w:r>
-      <w:proofErr w:type="spellStart"/>
-      <w:r>
-        <w:rPr>
-          <w:rFonts w:asciiTheme="minorHAnsi" w:hAnsiTheme="minorHAnsi" w:cstheme="minorHAnsi"/>
-          <w:highlight w:val="yellow"/>
-        </w:rPr>
-        <w:t>donnée</w:t>
-      </w:r>
-      <w:proofErr w:type="spellEnd"/>
-      <w:r>
-        <w:rPr>
-          <w:rFonts w:asciiTheme="minorHAnsi" w:hAnsiTheme="minorHAnsi" w:cstheme="minorHAnsi"/>
-          <w:highlight w:val="yellow"/>
+        <w:t>Comment garantissez-vous sous Xenomai l’accès à une donnée partagée ?</w:t>
+      </w:r>
+      <w:r>
+        <w:rPr>
+          <w:rFonts w:asciiTheme="minorHAnsi" w:hAnsiTheme="minorHAnsi" w:cstheme="minorHAnsi"/>
         </w:rPr>
         <w:t xml:space="preserve"> </w:t>
       </w:r>
-      <w:proofErr w:type="spellStart"/>
-      <w:r>
-        <w:rPr>
-          <w:rFonts w:asciiTheme="minorHAnsi" w:hAnsiTheme="minorHAnsi" w:cstheme="minorHAnsi"/>
-          <w:highlight w:val="yellow"/>
-        </w:rPr>
-        <w:t>partagée</w:t>
-      </w:r>
-      <w:proofErr w:type="spellEnd"/>
-      <w:r>
-        <w:rPr>
-          <w:rFonts w:asciiTheme="minorHAnsi" w:hAnsiTheme="minorHAnsi" w:cstheme="minorHAnsi"/>
-          <w:highlight w:val="yellow"/>
-        </w:rPr>
-        <w:t xml:space="preserve"> ?</w:t>
-      </w:r>
-      <w:r>
-        <w:rPr>
-          <w:rFonts w:asciiTheme="minorHAnsi" w:hAnsiTheme="minorHAnsi" w:cstheme="minorHAnsi"/>
-        </w:rPr>
-        <w:t xml:space="preserve"> </w:t>
+    </w:p>
+    <w:p>
+      <w:pPr>
+        <w:rPr>
+          <w:rFonts w:asciiTheme="minorHAnsi" w:hAnsiTheme="minorHAnsi" w:cstheme="minorHAnsi"/>
+        </w:rPr>
+      </w:pPr>
+      <w:r>
+        <w:rPr>
+          <w:rFonts w:asciiTheme="minorHAnsi" w:hAnsiTheme="minorHAnsi" w:cstheme="minorHAnsi"/>
+        </w:rPr>
+        <w:t>L’utilisation d’un mutex est nécessaire pour l’accès à une donnée partagée, par exemple :</w:t>
+      </w:r>
+    </w:p>
+    <w:p>
+      <w:pPr>
+        <w:rPr>
+          <w:rFonts w:asciiTheme="minorHAnsi" w:hAnsiTheme="minorHAnsi" w:cstheme="minorHAnsi"/>
+          <w:lang w:val="en-US"/>
+        </w:rPr>
+      </w:pPr>
+      <w:r>
+        <w:rPr>
+          <w:rFonts w:asciiTheme="minorHAnsi" w:hAnsiTheme="minorHAnsi" w:cstheme="minorHAnsi"/>
+          <w:lang w:val="en-US"/>
+        </w:rPr>
+        <w:t>rt_mutex_acquire(&amp;mutex_robotStarted, TM_INFINITE);</w:t>
+      </w:r>
+    </w:p>
+    <w:p>
+      <w:pPr>
+        <w:rPr>
+          <w:rFonts w:asciiTheme="minorHAnsi" w:hAnsiTheme="minorHAnsi" w:cstheme="minorHAnsi"/>
+          <w:lang w:val="en-US"/>
+        </w:rPr>
+      </w:pPr>
+      <w:r>
+        <w:rPr>
+          <w:rFonts w:asciiTheme="minorHAnsi" w:hAnsiTheme="minorHAnsi" w:cstheme="minorHAnsi"/>
+          <w:lang w:val="en-US"/>
+        </w:rPr>
+        <w:t>rs = robotStarted;</w:t>
+      </w:r>
+    </w:p>
+    <w:p>
+      <w:pPr>
+        <w:rPr>
+          <w:rFonts w:asciiTheme="minorHAnsi" w:hAnsiTheme="minorHAnsi" w:cstheme="minorHAnsi"/>
+          <w:lang w:val="en-US"/>
+        </w:rPr>
+      </w:pPr>
+      <w:r>
+        <w:rPr>
+          <w:rFonts w:asciiTheme="minorHAnsi" w:hAnsiTheme="minorHAnsi" w:cstheme="minorHAnsi"/>
+          <w:lang w:val="en-US"/>
+        </w:rPr>
+        <w:t>rt_mutex_release(&amp;mutex_robotStarted);</w:t>
+      </w:r>
+    </w:p>
+    <w:p>
+      <w:pPr>
+        <w:rPr>
+          <w:rFonts w:asciiTheme="minorHAnsi" w:hAnsiTheme="minorHAnsi" w:cstheme="minorHAnsi"/>
+        </w:rPr>
+      </w:pPr>
+      <w:r>
+        <w:rPr>
+          <w:rFonts w:asciiTheme="minorHAnsi" w:hAnsiTheme="minorHAnsi" w:cstheme="minorHAnsi"/>
+        </w:rPr>
+        <w:t>Ici nous lisons la v</w:t>
+      </w:r>
+      <w:r>
+        <w:rPr>
+          <w:rFonts w:asciiTheme="minorHAnsi" w:hAnsiTheme="minorHAnsi" w:cstheme="minorHAnsi"/>
+        </w:rPr>
+        <w:t>aleur de la donée partagée robotStarted.</w:t>
       </w:r>
     </w:p>
     <w:p>
@@ -7692,23 +5731,7 @@
           <w:rFonts w:asciiTheme="minorHAnsi" w:hAnsiTheme="minorHAnsi" w:cstheme="minorHAnsi"/>
           <w:highlight w:val="yellow"/>
         </w:rPr>
-        <w:t>Comment avez-vous instancié un port d’</w:t>
-      </w:r>
-      <w:proofErr w:type="spellStart"/>
-      <w:r>
-        <w:rPr>
-          <w:rFonts w:asciiTheme="minorHAnsi" w:hAnsiTheme="minorHAnsi" w:cstheme="minorHAnsi"/>
-          <w:highlight w:val="yellow"/>
-        </w:rPr>
-        <w:t>événement</w:t>
-      </w:r>
-      <w:proofErr w:type="spellEnd"/>
-      <w:r>
-        <w:rPr>
-          <w:rFonts w:asciiTheme="minorHAnsi" w:hAnsiTheme="minorHAnsi" w:cstheme="minorHAnsi"/>
-          <w:highlight w:val="yellow"/>
-        </w:rPr>
-        <w:t xml:space="preserve"> ?</w:t>
+        <w:t>Comment avez-vous instancié un port d’événement ?</w:t>
       </w:r>
       <w:r>
         <w:rPr>
@@ -7769,55 +5792,7 @@
           <w:rFonts w:asciiTheme="minorHAnsi" w:hAnsiTheme="minorHAnsi" w:cstheme="minorHAnsi"/>
           <w:highlight w:val="yellow"/>
         </w:rPr>
-        <w:t xml:space="preserve">Quels services ont </w:t>
-      </w:r>
-      <w:proofErr w:type="spellStart"/>
-      <w:r>
-        <w:rPr>
-          <w:rFonts w:asciiTheme="minorHAnsi" w:hAnsiTheme="minorHAnsi" w:cstheme="minorHAnsi"/>
-          <w:highlight w:val="yellow"/>
-        </w:rPr>
-        <w:t>éte</w:t>
-      </w:r>
-      <w:proofErr w:type="spellEnd"/>
-      <w:r>
-        <w:rPr>
-          <w:rFonts w:asciiTheme="minorHAnsi" w:hAnsiTheme="minorHAnsi" w:cstheme="minorHAnsi"/>
-          <w:highlight w:val="yellow"/>
-        </w:rPr>
-        <w:t xml:space="preserve">́ </w:t>
-      </w:r>
-      <w:proofErr w:type="spellStart"/>
-      <w:r>
-        <w:rPr>
-          <w:rFonts w:asciiTheme="minorHAnsi" w:hAnsiTheme="minorHAnsi" w:cstheme="minorHAnsi"/>
-          <w:highlight w:val="yellow"/>
-        </w:rPr>
-        <w:t>employés</w:t>
-      </w:r>
-      <w:proofErr w:type="spellEnd"/>
-      <w:r>
-        <w:rPr>
-          <w:rFonts w:asciiTheme="minorHAnsi" w:hAnsiTheme="minorHAnsi" w:cstheme="minorHAnsi"/>
-          <w:highlight w:val="yellow"/>
-        </w:rPr>
-        <w:t xml:space="preserve"> pour signaler un </w:t>
-      </w:r>
-      <w:proofErr w:type="spellStart"/>
-      <w:r>
-        <w:rPr>
-          <w:rFonts w:asciiTheme="minorHAnsi" w:hAnsiTheme="minorHAnsi" w:cstheme="minorHAnsi"/>
-          <w:highlight w:val="yellow"/>
-        </w:rPr>
-        <w:t>événement</w:t>
-      </w:r>
-      <w:proofErr w:type="spellEnd"/>
-      <w:r>
-        <w:rPr>
-          <w:rFonts w:asciiTheme="minorHAnsi" w:hAnsiTheme="minorHAnsi" w:cstheme="minorHAnsi"/>
-          <w:highlight w:val="yellow"/>
-        </w:rPr>
-        <w:t xml:space="preserve"> ?</w:t>
+        <w:t>Quels services ont été employés pour signaler un événement ?</w:t>
       </w:r>
       <w:r>
         <w:rPr>
@@ -7877,23 +5852,7 @@
           <w:rFonts w:asciiTheme="minorHAnsi" w:hAnsiTheme="minorHAnsi" w:cstheme="minorHAnsi"/>
           <w:highlight w:val="yellow"/>
         </w:rPr>
-        <w:t>Comment avez-vous instancié un port d’</w:t>
-      </w:r>
-      <w:proofErr w:type="spellStart"/>
-      <w:r>
-        <w:rPr>
-          <w:rFonts w:asciiTheme="minorHAnsi" w:hAnsiTheme="minorHAnsi" w:cstheme="minorHAnsi"/>
-          <w:highlight w:val="yellow"/>
-        </w:rPr>
-        <w:t>événement</w:t>
-      </w:r>
-      <w:proofErr w:type="spellEnd"/>
-      <w:r>
-        <w:rPr>
-          <w:rFonts w:asciiTheme="minorHAnsi" w:hAnsiTheme="minorHAnsi" w:cstheme="minorHAnsi"/>
-          <w:highlight w:val="yellow"/>
-        </w:rPr>
-        <w:t xml:space="preserve"> ?</w:t>
+        <w:t>Comment avez-vous instancié un port d’événement ?</w:t>
       </w:r>
       <w:r>
         <w:rPr>
@@ -7980,55 +5939,7 @@
           <w:rFonts w:asciiTheme="minorHAnsi" w:hAnsiTheme="minorHAnsi" w:cstheme="minorHAnsi"/>
           <w:highlight w:val="yellow"/>
         </w:rPr>
-        <w:t xml:space="preserve">Donnez la solution retenue pour </w:t>
-      </w:r>
-      <w:proofErr w:type="spellStart"/>
-      <w:r>
-        <w:rPr>
-          <w:rFonts w:asciiTheme="minorHAnsi" w:hAnsiTheme="minorHAnsi" w:cstheme="minorHAnsi"/>
-          <w:highlight w:val="yellow"/>
-        </w:rPr>
-        <w:t>implémenter</w:t>
-      </w:r>
-      <w:proofErr w:type="spellEnd"/>
-      <w:r>
-        <w:rPr>
-          <w:rFonts w:asciiTheme="minorHAnsi" w:hAnsiTheme="minorHAnsi" w:cstheme="minorHAnsi"/>
-          <w:highlight w:val="yellow"/>
-        </w:rPr>
-        <w:t xml:space="preserve"> un port d’</w:t>
-      </w:r>
-      <w:proofErr w:type="spellStart"/>
-      <w:r>
-        <w:rPr>
-          <w:rFonts w:asciiTheme="minorHAnsi" w:hAnsiTheme="minorHAnsi" w:cstheme="minorHAnsi"/>
-          <w:highlight w:val="yellow"/>
-        </w:rPr>
-        <w:t>événement-données</w:t>
-      </w:r>
-      <w:proofErr w:type="spellEnd"/>
-      <w:r>
-        <w:rPr>
-          <w:rFonts w:asciiTheme="minorHAnsi" w:hAnsiTheme="minorHAnsi" w:cstheme="minorHAnsi"/>
-          <w:highlight w:val="yellow"/>
-        </w:rPr>
-        <w:t xml:space="preserve"> avec </w:t>
-      </w:r>
-      <w:proofErr w:type="spellStart"/>
-      <w:r>
-        <w:rPr>
-          <w:rFonts w:asciiTheme="minorHAnsi" w:hAnsiTheme="minorHAnsi" w:cstheme="minorHAnsi"/>
-          <w:highlight w:val="yellow"/>
-        </w:rPr>
-        <w:t>Xenomai</w:t>
-      </w:r>
-      <w:proofErr w:type="spellEnd"/>
-      <w:r>
-        <w:rPr>
-          <w:rFonts w:asciiTheme="minorHAnsi" w:hAnsiTheme="minorHAnsi" w:cstheme="minorHAnsi"/>
-          <w:highlight w:val="yellow"/>
-        </w:rPr>
-        <w:t>.</w:t>
+        <w:t>Donnez la solution retenue pour implémenter un port d’événement-données avec Xenomai.</w:t>
       </w:r>
       <w:r>
         <w:rPr>
@@ -8082,35 +5993,7 @@
         <w:rPr>
           <w:highlight w:val="yellow"/>
         </w:rPr>
-        <w:t xml:space="preserve">Quels services avez-vous </w:t>
-      </w:r>
-      <w:proofErr w:type="spellStart"/>
-      <w:r>
-        <w:rPr>
-          <w:highlight w:val="yellow"/>
-        </w:rPr>
-        <w:t>employés</w:t>
-      </w:r>
-      <w:proofErr w:type="spellEnd"/>
-      <w:r>
-        <w:rPr>
-          <w:highlight w:val="yellow"/>
-        </w:rPr>
-        <w:t xml:space="preserve"> pour envoyer des </w:t>
-      </w:r>
-      <w:proofErr w:type="spellStart"/>
-      <w:r>
-        <w:rPr>
-          <w:highlight w:val="yellow"/>
-        </w:rPr>
-        <w:t>données</w:t>
-      </w:r>
-      <w:proofErr w:type="spellEnd"/>
-      <w:r>
-        <w:rPr>
-          <w:highlight w:val="yellow"/>
-        </w:rPr>
-        <w:t xml:space="preserve"> ?</w:t>
+        <w:t>Quels services avez-vous employés pour envoyer des données ?</w:t>
       </w:r>
       <w:r>
         <w:t xml:space="preserve"> </w:t>
@@ -8161,35 +6044,7 @@
         <w:rPr>
           <w:highlight w:val="yellow"/>
         </w:rPr>
-        <w:t xml:space="preserve">Quels services avez-vous </w:t>
-      </w:r>
-      <w:proofErr w:type="spellStart"/>
-      <w:r>
-        <w:rPr>
-          <w:highlight w:val="yellow"/>
-        </w:rPr>
-        <w:t>employés</w:t>
-      </w:r>
-      <w:proofErr w:type="spellEnd"/>
-      <w:r>
-        <w:rPr>
-          <w:highlight w:val="yellow"/>
-        </w:rPr>
-        <w:t xml:space="preserve"> pour recevoir des </w:t>
-      </w:r>
-      <w:proofErr w:type="spellStart"/>
-      <w:r>
-        <w:rPr>
-          <w:highlight w:val="yellow"/>
-        </w:rPr>
-        <w:t>données</w:t>
-      </w:r>
-      <w:proofErr w:type="spellEnd"/>
-      <w:r>
-        <w:rPr>
-          <w:highlight w:val="yellow"/>
-        </w:rPr>
-        <w:t xml:space="preserve"> ?</w:t>
+        <w:t>Quels services avez-vous employés pour recevoir des données ?</w:t>
       </w:r>
       <w:r>
         <w:t xml:space="preserve"> </w:t>
@@ -8287,309 +6142,21 @@
           <w:rFonts w:asciiTheme="minorHAnsi" w:hAnsiTheme="minorHAnsi" w:cstheme="minorHAnsi"/>
           <w:highlight w:val="yellow"/>
         </w:rPr>
-        <w:t xml:space="preserve">Cette partie sera </w:t>
-      </w:r>
-      <w:proofErr w:type="spellStart"/>
+        <w:t xml:space="preserve">Cette partie sera à réaliser par la production d’une vidéo dans laquelle vous montrerez que chacune des fonctionnalités de 1 à 13 (communication et robot) sont opérationnelles. Vous n’êtes pas obligé de reprendre les fonctionnalités déjà faites (1,2,3, 4, 7, 10 et 12) sauf si vous les avez modifiées. </w:t>
+      </w:r>
+    </w:p>
+    <w:p>
+      <w:pPr>
+        <w:rPr>
+          <w:rFonts w:asciiTheme="minorHAnsi" w:hAnsiTheme="minorHAnsi" w:cstheme="minorHAnsi"/>
+        </w:rPr>
+      </w:pPr>
       <w:r>
         <w:rPr>
           <w:rFonts w:asciiTheme="minorHAnsi" w:hAnsiTheme="minorHAnsi" w:cstheme="minorHAnsi"/>
           <w:highlight w:val="yellow"/>
         </w:rPr>
-        <w:t>a</w:t>
-      </w:r>
-      <w:proofErr w:type="spellEnd"/>
-      <w:r>
-        <w:rPr>
-          <w:rFonts w:asciiTheme="minorHAnsi" w:hAnsiTheme="minorHAnsi" w:cstheme="minorHAnsi"/>
-          <w:highlight w:val="yellow"/>
-        </w:rPr>
-        <w:t xml:space="preserve">̀ </w:t>
-      </w:r>
-      <w:proofErr w:type="spellStart"/>
-      <w:r>
-        <w:rPr>
-          <w:rFonts w:asciiTheme="minorHAnsi" w:hAnsiTheme="minorHAnsi" w:cstheme="minorHAnsi"/>
-          <w:highlight w:val="yellow"/>
-        </w:rPr>
-        <w:t>réaliser</w:t>
-      </w:r>
-      <w:proofErr w:type="spellEnd"/>
-      <w:r>
-        <w:rPr>
-          <w:rFonts w:asciiTheme="minorHAnsi" w:hAnsiTheme="minorHAnsi" w:cstheme="minorHAnsi"/>
-          <w:highlight w:val="yellow"/>
-        </w:rPr>
-        <w:t xml:space="preserve"> par la production d’une </w:t>
-      </w:r>
-      <w:proofErr w:type="spellStart"/>
-      <w:r>
-        <w:rPr>
-          <w:rFonts w:asciiTheme="minorHAnsi" w:hAnsiTheme="minorHAnsi" w:cstheme="minorHAnsi"/>
-          <w:highlight w:val="yellow"/>
-        </w:rPr>
-        <w:t>vidéo</w:t>
-      </w:r>
-      <w:proofErr w:type="spellEnd"/>
-      <w:r>
-        <w:rPr>
-          <w:rFonts w:asciiTheme="minorHAnsi" w:hAnsiTheme="minorHAnsi" w:cstheme="minorHAnsi"/>
-          <w:highlight w:val="yellow"/>
-        </w:rPr>
-        <w:t xml:space="preserve"> dans laquelle vous montrerez que chacune des </w:t>
-      </w:r>
-      <w:proofErr w:type="spellStart"/>
-      <w:r>
-        <w:rPr>
-          <w:rFonts w:asciiTheme="minorHAnsi" w:hAnsiTheme="minorHAnsi" w:cstheme="minorHAnsi"/>
-          <w:highlight w:val="yellow"/>
-        </w:rPr>
-        <w:t>fonctionnalités</w:t>
-      </w:r>
-      <w:proofErr w:type="spellEnd"/>
-      <w:r>
-        <w:rPr>
-          <w:rFonts w:asciiTheme="minorHAnsi" w:hAnsiTheme="minorHAnsi" w:cstheme="minorHAnsi"/>
-          <w:highlight w:val="yellow"/>
-        </w:rPr>
-        <w:t xml:space="preserve"> de 1 à 13 (communication et robot) sont </w:t>
-      </w:r>
-      <w:proofErr w:type="spellStart"/>
-      <w:r>
-        <w:rPr>
-          <w:rFonts w:asciiTheme="minorHAnsi" w:hAnsiTheme="minorHAnsi" w:cstheme="minorHAnsi"/>
-          <w:highlight w:val="yellow"/>
-        </w:rPr>
-        <w:t>opérationnelles</w:t>
-      </w:r>
-      <w:proofErr w:type="spellEnd"/>
-      <w:r>
-        <w:rPr>
-          <w:rFonts w:asciiTheme="minorHAnsi" w:hAnsiTheme="minorHAnsi" w:cstheme="minorHAnsi"/>
-          <w:highlight w:val="yellow"/>
-        </w:rPr>
-        <w:t>. Vous n’</w:t>
-      </w:r>
-      <w:proofErr w:type="spellStart"/>
-      <w:r>
-        <w:rPr>
-          <w:rFonts w:asciiTheme="minorHAnsi" w:hAnsiTheme="minorHAnsi" w:cstheme="minorHAnsi"/>
-          <w:highlight w:val="yellow"/>
-        </w:rPr>
-        <w:t>êtes</w:t>
-      </w:r>
-      <w:proofErr w:type="spellEnd"/>
-      <w:r>
-        <w:rPr>
-          <w:rFonts w:asciiTheme="minorHAnsi" w:hAnsiTheme="minorHAnsi" w:cstheme="minorHAnsi"/>
-          <w:highlight w:val="yellow"/>
-        </w:rPr>
-        <w:t xml:space="preserve"> pas obligé de reprendre les </w:t>
-      </w:r>
-      <w:proofErr w:type="spellStart"/>
-      <w:r>
-        <w:rPr>
-          <w:rFonts w:asciiTheme="minorHAnsi" w:hAnsiTheme="minorHAnsi" w:cstheme="minorHAnsi"/>
-          <w:highlight w:val="yellow"/>
-        </w:rPr>
-        <w:t>fonctionnalités</w:t>
-      </w:r>
-      <w:proofErr w:type="spellEnd"/>
-      <w:r>
-        <w:rPr>
-          <w:rFonts w:asciiTheme="minorHAnsi" w:hAnsiTheme="minorHAnsi" w:cstheme="minorHAnsi"/>
-          <w:highlight w:val="yellow"/>
-        </w:rPr>
-        <w:t xml:space="preserve"> </w:t>
-      </w:r>
-      <w:proofErr w:type="spellStart"/>
-      <w:r>
-        <w:rPr>
-          <w:rFonts w:asciiTheme="minorHAnsi" w:hAnsiTheme="minorHAnsi" w:cstheme="minorHAnsi"/>
-          <w:highlight w:val="yellow"/>
-        </w:rPr>
-        <w:t>déja</w:t>
-      </w:r>
-      <w:proofErr w:type="spellEnd"/>
-      <w:r>
-        <w:rPr>
-          <w:rFonts w:asciiTheme="minorHAnsi" w:hAnsiTheme="minorHAnsi" w:cstheme="minorHAnsi"/>
-          <w:highlight w:val="yellow"/>
-        </w:rPr>
-        <w:t xml:space="preserve">̀ faites (1,2,3, 4, 7, 10 et 12) sauf si vous les avez </w:t>
-      </w:r>
-      <w:proofErr w:type="spellStart"/>
-      <w:r>
-        <w:rPr>
-          <w:rFonts w:asciiTheme="minorHAnsi" w:hAnsiTheme="minorHAnsi" w:cstheme="minorHAnsi"/>
-          <w:highlight w:val="yellow"/>
-        </w:rPr>
-        <w:t>modifiées</w:t>
-      </w:r>
-      <w:proofErr w:type="spellEnd"/>
-      <w:r>
-        <w:rPr>
-          <w:rFonts w:asciiTheme="minorHAnsi" w:hAnsiTheme="minorHAnsi" w:cstheme="minorHAnsi"/>
-          <w:highlight w:val="yellow"/>
-        </w:rPr>
-        <w:t xml:space="preserve">. </w:t>
-      </w:r>
-    </w:p>
-    <w:p>
-      <w:pPr>
-        <w:rPr>
-          <w:rFonts w:asciiTheme="minorHAnsi" w:hAnsiTheme="minorHAnsi" w:cstheme="minorHAnsi"/>
-        </w:rPr>
-      </w:pPr>
-      <w:r>
-        <w:rPr>
-          <w:rFonts w:asciiTheme="minorHAnsi" w:hAnsiTheme="minorHAnsi" w:cstheme="minorHAnsi"/>
-          <w:highlight w:val="yellow"/>
-        </w:rPr>
-        <w:t xml:space="preserve">Faites une courte </w:t>
-      </w:r>
-      <w:proofErr w:type="spellStart"/>
-      <w:r>
-        <w:rPr>
-          <w:rFonts w:asciiTheme="minorHAnsi" w:hAnsiTheme="minorHAnsi" w:cstheme="minorHAnsi"/>
-          <w:highlight w:val="yellow"/>
-        </w:rPr>
-        <w:t>séquence</w:t>
-      </w:r>
-      <w:proofErr w:type="spellEnd"/>
-      <w:r>
-        <w:rPr>
-          <w:rFonts w:asciiTheme="minorHAnsi" w:hAnsiTheme="minorHAnsi" w:cstheme="minorHAnsi"/>
-          <w:highlight w:val="yellow"/>
-        </w:rPr>
-        <w:t xml:space="preserve"> </w:t>
-      </w:r>
-      <w:proofErr w:type="spellStart"/>
-      <w:r>
-        <w:rPr>
-          <w:rFonts w:asciiTheme="minorHAnsi" w:hAnsiTheme="minorHAnsi" w:cstheme="minorHAnsi"/>
-          <w:highlight w:val="yellow"/>
-        </w:rPr>
-        <w:t>vidéo</w:t>
-      </w:r>
-      <w:proofErr w:type="spellEnd"/>
-      <w:r>
-        <w:rPr>
-          <w:rFonts w:asciiTheme="minorHAnsi" w:hAnsiTheme="minorHAnsi" w:cstheme="minorHAnsi"/>
-          <w:highlight w:val="yellow"/>
-        </w:rPr>
-        <w:t xml:space="preserve"> pour chaque </w:t>
-      </w:r>
-      <w:proofErr w:type="spellStart"/>
-      <w:r>
-        <w:rPr>
-          <w:rFonts w:asciiTheme="minorHAnsi" w:hAnsiTheme="minorHAnsi" w:cstheme="minorHAnsi"/>
-          <w:highlight w:val="yellow"/>
-        </w:rPr>
-        <w:t>fonctionnalite</w:t>
-      </w:r>
-      <w:proofErr w:type="spellEnd"/>
-      <w:r>
-        <w:rPr>
-          <w:rFonts w:asciiTheme="minorHAnsi" w:hAnsiTheme="minorHAnsi" w:cstheme="minorHAnsi"/>
-          <w:highlight w:val="yellow"/>
-        </w:rPr>
-        <w:t xml:space="preserve">́ et montrer clairement qu’elle respecte les besoins. Pour </w:t>
-      </w:r>
-      <w:proofErr w:type="spellStart"/>
-      <w:r>
-        <w:rPr>
-          <w:rFonts w:asciiTheme="minorHAnsi" w:hAnsiTheme="minorHAnsi" w:cstheme="minorHAnsi"/>
-          <w:highlight w:val="yellow"/>
-        </w:rPr>
-        <w:t>réaliser</w:t>
-      </w:r>
-      <w:proofErr w:type="spellEnd"/>
-      <w:r>
-        <w:rPr>
-          <w:rFonts w:asciiTheme="minorHAnsi" w:hAnsiTheme="minorHAnsi" w:cstheme="minorHAnsi"/>
-          <w:highlight w:val="yellow"/>
-        </w:rPr>
-        <w:t xml:space="preserve"> la </w:t>
-      </w:r>
-      <w:proofErr w:type="spellStart"/>
-      <w:r>
-        <w:rPr>
-          <w:rFonts w:asciiTheme="minorHAnsi" w:hAnsiTheme="minorHAnsi" w:cstheme="minorHAnsi"/>
-          <w:highlight w:val="yellow"/>
-        </w:rPr>
-        <w:t>vidéo</w:t>
-      </w:r>
-      <w:proofErr w:type="spellEnd"/>
-      <w:r>
-        <w:rPr>
-          <w:rFonts w:asciiTheme="minorHAnsi" w:hAnsiTheme="minorHAnsi" w:cstheme="minorHAnsi"/>
-          <w:highlight w:val="yellow"/>
-        </w:rPr>
-        <w:t xml:space="preserve">, enregistrer votre </w:t>
-      </w:r>
-      <w:proofErr w:type="spellStart"/>
-      <w:r>
-        <w:rPr>
-          <w:rFonts w:asciiTheme="minorHAnsi" w:hAnsiTheme="minorHAnsi" w:cstheme="minorHAnsi"/>
-          <w:highlight w:val="yellow"/>
-        </w:rPr>
-        <w:t>écran</w:t>
-      </w:r>
-      <w:proofErr w:type="spellEnd"/>
-      <w:r>
-        <w:rPr>
-          <w:rFonts w:asciiTheme="minorHAnsi" w:hAnsiTheme="minorHAnsi" w:cstheme="minorHAnsi"/>
-          <w:highlight w:val="yellow"/>
-        </w:rPr>
-        <w:t xml:space="preserve"> en commentant. Une </w:t>
-      </w:r>
-      <w:proofErr w:type="spellStart"/>
-      <w:r>
-        <w:rPr>
-          <w:rFonts w:asciiTheme="minorHAnsi" w:hAnsiTheme="minorHAnsi" w:cstheme="minorHAnsi"/>
-          <w:highlight w:val="yellow"/>
-        </w:rPr>
-        <w:t>vidéo</w:t>
-      </w:r>
-      <w:proofErr w:type="spellEnd"/>
-      <w:r>
-        <w:rPr>
-          <w:rFonts w:asciiTheme="minorHAnsi" w:hAnsiTheme="minorHAnsi" w:cstheme="minorHAnsi"/>
-          <w:highlight w:val="yellow"/>
-        </w:rPr>
-        <w:t xml:space="preserve"> d’exemple (rapidement produite et avec le simulateur) pour les </w:t>
-      </w:r>
-      <w:proofErr w:type="spellStart"/>
-      <w:r>
-        <w:rPr>
-          <w:rFonts w:asciiTheme="minorHAnsi" w:hAnsiTheme="minorHAnsi" w:cstheme="minorHAnsi"/>
-          <w:highlight w:val="yellow"/>
-        </w:rPr>
-        <w:t>fonctionnalités</w:t>
-      </w:r>
-      <w:proofErr w:type="spellEnd"/>
-      <w:r>
-        <w:rPr>
-          <w:rFonts w:asciiTheme="minorHAnsi" w:hAnsiTheme="minorHAnsi" w:cstheme="minorHAnsi"/>
-          <w:highlight w:val="yellow"/>
-        </w:rPr>
-        <w:t xml:space="preserve"> (1,2,3, 4, 7, 10 et 12) est </w:t>
-      </w:r>
-      <w:proofErr w:type="spellStart"/>
-      <w:r>
-        <w:rPr>
-          <w:rFonts w:asciiTheme="minorHAnsi" w:hAnsiTheme="minorHAnsi" w:cstheme="minorHAnsi"/>
-          <w:highlight w:val="yellow"/>
-        </w:rPr>
-        <w:t>postée</w:t>
-      </w:r>
-      <w:proofErr w:type="spellEnd"/>
-      <w:r>
-        <w:rPr>
-          <w:rFonts w:asciiTheme="minorHAnsi" w:hAnsiTheme="minorHAnsi" w:cstheme="minorHAnsi"/>
-          <w:highlight w:val="yellow"/>
-        </w:rPr>
-        <w:t xml:space="preserve"> sur https://drive.google.com/open?id=1Dk5C9FLq-bFZCgSRN2y9dTCk0oxM7fp4</w:t>
+        <w:t>Faites une courte séquence vidéo pour chaque fonctionnalité et montrer clairement qu’elle respecte les besoins. Pour réaliser la vidéo, enregistrer votre écran en commentant. Une vidéo d’exemple (rapidement produite et avec le simulateur) pour les fonctionnalités (1,2,3, 4, 7, 10 et 12) est postée sur https://drive.google.com/open?id=1Dk5C9FLq-bFZCgSRN2y9dTCk0oxM7fp4</w:t>
       </w:r>
       <w:r>
         <w:rPr>
@@ -8812,21 +6379,12 @@
         </w:rPr>
         <w:t xml:space="preserve"> Lien </w:t>
       </w:r>
-      <w:proofErr w:type="spellStart"/>
       <w:r>
         <w:rPr>
           <w:bCs/>
           <w:color w:val="000000"/>
         </w:rPr>
-        <w:t>Video</w:t>
-      </w:r>
-      <w:proofErr w:type="spellEnd"/>
-      <w:r>
-        <w:rPr>
-          <w:bCs/>
-          <w:color w:val="000000"/>
-        </w:rPr>
-        <w:t xml:space="preserve"> sur Drive</w:t>
+        <w:t>Video sur Drive</w:t>
       </w:r>
       <w:r>
         <w:ptab w:relativeTo="margin" w:alignment="right" w:leader="dot"/>
@@ -9172,21 +6730,12 @@
         <w:lang w:val="en-US"/>
       </w:rPr>
     </w:pPr>
-    <w:proofErr w:type="spellStart"/>
     <w:r>
       <w:rPr>
         <w:rFonts w:asciiTheme="majorHAnsi" w:hAnsiTheme="majorHAnsi"/>
         <w:lang w:val="en-US"/>
       </w:rPr>
-      <w:t>Projet</w:t>
-    </w:r>
-    <w:proofErr w:type="spellEnd"/>
-    <w:r>
-      <w:rPr>
-        <w:rFonts w:asciiTheme="majorHAnsi" w:hAnsiTheme="majorHAnsi"/>
-        <w:lang w:val="en-US"/>
-      </w:rPr>
-      <w:t xml:space="preserve"> Robot</w:t>
+      <w:t>Projet Robot</w:t>
     </w:r>
     <w:r>
       <w:rPr>

</xml_diff>

<commit_message>
partie II rapport finie, à vérifier
</commit_message>
<xml_diff>
--- a/Rapport Temps Réel.docx
+++ b/Rapport Temps Réel.docx
@@ -5212,6 +5212,19 @@
     </w:p>
     <w:p>
       <w:pPr>
+        <w:rPr>
+          <w:rFonts w:asciiTheme="minorHAnsi" w:hAnsiTheme="minorHAnsi" w:cstheme="minorHAnsi"/>
+        </w:rPr>
+      </w:pPr>
+      <w:r>
+        <w:rPr>
+          <w:rFonts w:asciiTheme="minorHAnsi" w:hAnsiTheme="minorHAnsi" w:cstheme="minorHAnsi"/>
+        </w:rPr>
+        <w:t>Le lien sous Xenomai entre le thread et le traitement à exécuter se fait via l’appel à rt_task_start qui permet de lancer le thread et permet au système opérant d’exécuter les instructions présentes dans la tâche.</w:t>
+      </w:r>
+    </w:p>
+    <w:p>
+      <w:pPr>
         <w:jc w:val="both"/>
         <w:rPr>
           <w:color w:val="538135" w:themeColor="accent6" w:themeShade="BF"/>
@@ -5238,16 +5251,31 @@
           <w:color w:val="538135" w:themeColor="accent6" w:themeShade="BF"/>
           <w:u w:val="single"/>
         </w:rPr>
-        <w:t>Niveau de priotités</w:t>
-      </w:r>
-    </w:p>
-    <w:p>
-      <w:pPr>
-        <w:jc w:val="both"/>
+        <w:lastRenderedPageBreak/>
+        <w:t>Niveau de prio</w:t>
+      </w:r>
+      <w:r>
         <w:rPr>
           <w:color w:val="538135" w:themeColor="accent6" w:themeShade="BF"/>
           <w:u w:val="single"/>
         </w:rPr>
+        <w:t>r</w:t>
+      </w:r>
+      <w:r>
+        <w:rPr>
+          <w:color w:val="538135" w:themeColor="accent6" w:themeShade="BF"/>
+          <w:u w:val="single"/>
+        </w:rPr>
+        <w:t>ités</w:t>
+      </w:r>
+    </w:p>
+    <w:p>
+      <w:pPr>
+        <w:jc w:val="both"/>
+        <w:rPr>
+          <w:color w:val="538135" w:themeColor="accent6" w:themeShade="BF"/>
+          <w:u w:val="single"/>
+        </w:rPr>
       </w:pPr>
     </w:p>
     <w:p>
@@ -5268,6 +5296,58 @@
           <w:rFonts w:asciiTheme="minorHAnsi" w:hAnsiTheme="minorHAnsi" w:cstheme="minorHAnsi"/>
         </w:rPr>
         <w:t xml:space="preserve"> </w:t>
+      </w:r>
+    </w:p>
+    <w:p>
+      <w:pPr>
+        <w:jc w:val="both"/>
+        <w:rPr>
+          <w:rFonts w:asciiTheme="minorHAnsi" w:hAnsiTheme="minorHAnsi" w:cstheme="minorHAnsi"/>
+        </w:rPr>
+      </w:pPr>
+      <w:r>
+        <w:rPr>
+          <w:rFonts w:asciiTheme="minorHAnsi" w:hAnsiTheme="minorHAnsi" w:cstheme="minorHAnsi"/>
+        </w:rPr>
+        <w:t xml:space="preserve">Pour définir le niveau de priorité d’un thread sous Xenomai, nous avons défini des macros représentant leur priorité dans le fichier tasks.cpp : </w:t>
+      </w:r>
+      <w:r>
+        <w:rPr>
+          <w:rFonts w:asciiTheme="minorHAnsi" w:hAnsiTheme="minorHAnsi" w:cstheme="minorHAnsi"/>
+        </w:rPr>
+        <w:t>PRIORITY_TSERVER 30</w:t>
+      </w:r>
+      <w:r>
+        <w:rPr>
+          <w:rFonts w:asciiTheme="minorHAnsi" w:hAnsiTheme="minorHAnsi" w:cstheme="minorHAnsi"/>
+        </w:rPr>
+        <w:t xml:space="preserve">. Ensuite cette valeur de priorité est passé en paramètre de rt_task_create lors de la création de la tâche : </w:t>
+      </w:r>
+      <w:r>
+        <w:rPr>
+          <w:rFonts w:asciiTheme="minorHAnsi" w:hAnsiTheme="minorHAnsi" w:cstheme="minorHAnsi"/>
+        </w:rPr>
+        <w:t xml:space="preserve">rt_task_create(&amp;th_server, "th_server", 0, </w:t>
+      </w:r>
+      <w:r>
+        <w:rPr>
+          <w:rFonts w:asciiTheme="minorHAnsi" w:hAnsiTheme="minorHAnsi" w:cstheme="minorHAnsi"/>
+          <w:b/>
+          <w:bCs/>
+        </w:rPr>
+        <w:t>PRIORITY_TSERVER</w:t>
+      </w:r>
+      <w:r>
+        <w:rPr>
+          <w:rFonts w:asciiTheme="minorHAnsi" w:hAnsiTheme="minorHAnsi" w:cstheme="minorHAnsi"/>
+        </w:rPr>
+        <w:t>, 0)</w:t>
+      </w:r>
+      <w:r>
+        <w:rPr>
+          <w:rFonts w:asciiTheme="minorHAnsi" w:hAnsiTheme="minorHAnsi" w:cstheme="minorHAnsi"/>
+        </w:rPr>
+        <w:t>. Puis le système opérant s’occupera tout seul de l’ordonnancement des tâches selon leur niveau de priorité.</w:t>
       </w:r>
     </w:p>
     <w:p>
@@ -5339,6 +5419,12 @@
         <w:rPr>
           <w:rFonts w:asciiTheme="minorHAnsi" w:hAnsiTheme="minorHAnsi" w:cstheme="minorHAnsi"/>
         </w:rPr>
+        <w:t xml:space="preserve"> au début de la tâche</w:t>
+      </w:r>
+      <w:r>
+        <w:rPr>
+          <w:rFonts w:asciiTheme="minorHAnsi" w:hAnsiTheme="minorHAnsi" w:cstheme="minorHAnsi"/>
+        </w:rPr>
         <w:t xml:space="preserve">, par exemple </w:t>
       </w:r>
       <w:r>
@@ -5375,7 +5461,31 @@
         <w:rPr>
           <w:rFonts w:asciiTheme="minorHAnsi" w:hAnsiTheme="minorHAnsi" w:cstheme="minorHAnsi"/>
         </w:rPr>
-        <w:t xml:space="preserve"> dans le while pour bloquer l’execution du thread jusqu’au prochain cycle.</w:t>
+        <w:t xml:space="preserve"> </w:t>
+      </w:r>
+      <w:r>
+        <w:rPr>
+          <w:rFonts w:asciiTheme="minorHAnsi" w:hAnsiTheme="minorHAnsi" w:cstheme="minorHAnsi"/>
+        </w:rPr>
+        <w:t>au début du</w:t>
+      </w:r>
+      <w:r>
+        <w:rPr>
+          <w:rFonts w:asciiTheme="minorHAnsi" w:hAnsiTheme="minorHAnsi" w:cstheme="minorHAnsi"/>
+        </w:rPr>
+        <w:t xml:space="preserve"> while</w:t>
+      </w:r>
+      <w:r>
+        <w:rPr>
+          <w:rFonts w:asciiTheme="minorHAnsi" w:hAnsiTheme="minorHAnsi" w:cstheme="minorHAnsi"/>
+        </w:rPr>
+        <w:t>(1)</w:t>
+      </w:r>
+      <w:r>
+        <w:rPr>
+          <w:rFonts w:asciiTheme="minorHAnsi" w:hAnsiTheme="minorHAnsi" w:cstheme="minorHAnsi"/>
+        </w:rPr>
+        <w:t xml:space="preserve"> pour bloquer l’execution du thread jusqu’au prochain cycle.</w:t>
       </w:r>
     </w:p>
     <w:p>
@@ -5580,19 +5690,33 @@
     </w:p>
     <w:p>
       <w:pPr>
-        <w:rPr>
-          <w:rFonts w:asciiTheme="minorHAnsi" w:hAnsiTheme="minorHAnsi" w:cstheme="minorHAnsi"/>
-        </w:rPr>
-      </w:pPr>
-      <w:r>
-        <w:rPr>
-          <w:rFonts w:asciiTheme="minorHAnsi" w:hAnsiTheme="minorHAnsi" w:cstheme="minorHAnsi"/>
-        </w:rPr>
-        <w:t>L’utilisation d’un mutex est nécessaire pour l’accès à une donnée partagée, par exemple :</w:t>
-      </w:r>
-    </w:p>
-    <w:p>
-      <w:pPr>
+        <w:jc w:val="both"/>
+        <w:rPr>
+          <w:rFonts w:asciiTheme="minorHAnsi" w:hAnsiTheme="minorHAnsi" w:cstheme="minorHAnsi"/>
+        </w:rPr>
+      </w:pPr>
+      <w:r>
+        <w:rPr>
+          <w:rFonts w:asciiTheme="minorHAnsi" w:hAnsiTheme="minorHAnsi" w:cstheme="minorHAnsi"/>
+        </w:rPr>
+        <w:t>L’utilisation d’un mutex est nécessaire pour l’accès à une donnée partagée,</w:t>
+      </w:r>
+      <w:r>
+        <w:rPr>
+          <w:rFonts w:asciiTheme="minorHAnsi" w:hAnsiTheme="minorHAnsi" w:cstheme="minorHAnsi"/>
+        </w:rPr>
+        <w:t xml:space="preserve"> pour accéder à la donnée il faut d’abord prendre le mutex, une fois la lecture ou l’écriture finie, il faut le libérer pour laisser d’autres tâches y accéder,</w:t>
+      </w:r>
+      <w:r>
+        <w:rPr>
+          <w:rFonts w:asciiTheme="minorHAnsi" w:hAnsiTheme="minorHAnsi" w:cstheme="minorHAnsi"/>
+        </w:rPr>
+        <w:t xml:space="preserve"> par exemple :</w:t>
+      </w:r>
+    </w:p>
+    <w:p>
+      <w:pPr>
+        <w:jc w:val="both"/>
         <w:rPr>
           <w:rFonts w:asciiTheme="minorHAnsi" w:hAnsiTheme="minorHAnsi" w:cstheme="minorHAnsi"/>
           <w:lang w:val="en-US"/>
@@ -5608,6 +5732,7 @@
     </w:p>
     <w:p>
       <w:pPr>
+        <w:jc w:val="both"/>
         <w:rPr>
           <w:rFonts w:asciiTheme="minorHAnsi" w:hAnsiTheme="minorHAnsi" w:cstheme="minorHAnsi"/>
           <w:lang w:val="en-US"/>
@@ -5623,6 +5748,7 @@
     </w:p>
     <w:p>
       <w:pPr>
+        <w:jc w:val="both"/>
         <w:rPr>
           <w:rFonts w:asciiTheme="minorHAnsi" w:hAnsiTheme="minorHAnsi" w:cstheme="minorHAnsi"/>
           <w:lang w:val="en-US"/>
@@ -5638,6 +5764,7 @@
     </w:p>
     <w:p>
       <w:pPr>
+        <w:jc w:val="both"/>
         <w:rPr>
           <w:rFonts w:asciiTheme="minorHAnsi" w:hAnsiTheme="minorHAnsi" w:cstheme="minorHAnsi"/>
         </w:rPr>
@@ -5653,6 +5780,44 @@
           <w:rFonts w:asciiTheme="minorHAnsi" w:hAnsiTheme="minorHAnsi" w:cstheme="minorHAnsi"/>
         </w:rPr>
         <w:t>aleur de la donée partagée robotStarted.</w:t>
+      </w:r>
+    </w:p>
+    <w:p>
+      <w:pPr>
+        <w:jc w:val="both"/>
+        <w:rPr>
+          <w:rFonts w:asciiTheme="minorHAnsi" w:hAnsiTheme="minorHAnsi" w:cstheme="minorHAnsi"/>
+        </w:rPr>
+      </w:pPr>
+      <w:r>
+        <w:rPr>
+          <w:rFonts w:asciiTheme="minorHAnsi" w:hAnsiTheme="minorHAnsi" w:cstheme="minorHAnsi"/>
+        </w:rPr>
+        <w:t xml:space="preserve">Les mutex sont tous définis dans le fichier tasks.h : </w:t>
+      </w:r>
+      <w:r>
+        <w:rPr>
+          <w:rFonts w:asciiTheme="minorHAnsi" w:hAnsiTheme="minorHAnsi" w:cstheme="minorHAnsi"/>
+        </w:rPr>
+        <w:t>RT_MUTEX mutex_robotStarted;</w:t>
+      </w:r>
+      <w:r>
+        <w:rPr>
+          <w:rFonts w:asciiTheme="minorHAnsi" w:hAnsiTheme="minorHAnsi" w:cstheme="minorHAnsi"/>
+        </w:rPr>
+        <w:t xml:space="preserve"> Ils sont ensuite créés dans la fonction init du fichier tasks.cpp : </w:t>
+      </w:r>
+      <w:r>
+        <w:rPr>
+          <w:rFonts w:asciiTheme="minorHAnsi" w:hAnsiTheme="minorHAnsi" w:cstheme="minorHAnsi"/>
+        </w:rPr>
+        <w:t>rt_mutex_create(&amp;mutex_robotStarted, NULL)</w:t>
+      </w:r>
+      <w:r>
+        <w:rPr>
+          <w:rFonts w:asciiTheme="minorHAnsi" w:hAnsiTheme="minorHAnsi" w:cstheme="minorHAnsi"/>
+        </w:rPr>
+        <w:t>.</w:t>
       </w:r>
     </w:p>
     <w:p>
@@ -5722,6 +5887,94 @@
     </w:p>
     <w:p>
       <w:pPr>
+        <w:jc w:val="both"/>
+        <w:rPr>
+          <w:rFonts w:asciiTheme="minorHAnsi" w:hAnsiTheme="minorHAnsi" w:cstheme="minorHAnsi"/>
+        </w:rPr>
+      </w:pPr>
+      <w:r>
+        <w:rPr>
+          <w:rFonts w:asciiTheme="minorHAnsi" w:hAnsiTheme="minorHAnsi" w:cstheme="minorHAnsi"/>
+        </w:rPr>
+        <w:t xml:space="preserve">Nous avons utilisé des sémaphores pour modéliser les ports d’événement. Ceux-ci sont </w:t>
+      </w:r>
+      <w:r>
+        <w:rPr>
+          <w:rFonts w:asciiTheme="minorHAnsi" w:hAnsiTheme="minorHAnsi" w:cstheme="minorHAnsi"/>
+        </w:rPr>
+        <w:t xml:space="preserve">déclarés dans le fichier tasks.h puis créés dans la fonction init du fichier tasks.cpp via </w:t>
+      </w:r>
+      <w:r>
+        <w:rPr>
+          <w:rFonts w:asciiTheme="minorHAnsi" w:hAnsiTheme="minorHAnsi" w:cstheme="minorHAnsi"/>
+        </w:rPr>
+        <w:t>rt_sem_create</w:t>
+      </w:r>
+      <w:r>
+        <w:rPr>
+          <w:rFonts w:asciiTheme="minorHAnsi" w:hAnsiTheme="minorHAnsi" w:cstheme="minorHAnsi"/>
+        </w:rPr>
+        <w:t xml:space="preserve"> dans la fonction init.</w:t>
+      </w:r>
+    </w:p>
+    <w:p>
+      <w:pPr>
+        <w:jc w:val="both"/>
+        <w:rPr>
+          <w:rFonts w:asciiTheme="minorHAnsi" w:hAnsiTheme="minorHAnsi" w:cstheme="minorHAnsi"/>
+        </w:rPr>
+      </w:pPr>
+      <w:r>
+        <w:rPr>
+          <w:rFonts w:asciiTheme="minorHAnsi" w:hAnsiTheme="minorHAnsi" w:cstheme="minorHAnsi"/>
+        </w:rPr>
+        <w:t xml:space="preserve">Par exemple pour le semaphore </w:t>
+      </w:r>
+      <w:r>
+        <w:rPr>
+          <w:rFonts w:asciiTheme="minorHAnsi" w:hAnsiTheme="minorHAnsi" w:cstheme="minorHAnsi"/>
+        </w:rPr>
+        <w:t>sem_startRobot</w:t>
+      </w:r>
+      <w:r>
+        <w:rPr>
+          <w:rFonts w:asciiTheme="minorHAnsi" w:hAnsiTheme="minorHAnsi" w:cstheme="minorHAnsi"/>
+        </w:rPr>
+        <w:t xml:space="preserve">, sa déclaration est faite ligne 103 du fichier tasks.h </w:t>
+      </w:r>
+      <w:r>
+        <w:rPr>
+          <w:rFonts w:asciiTheme="minorHAnsi" w:hAnsiTheme="minorHAnsi" w:cstheme="minorHAnsi"/>
+        </w:rPr>
+        <w:t>RT_SEM sem_startRobot</w:t>
+      </w:r>
+      <w:r>
+        <w:rPr>
+          <w:rFonts w:asciiTheme="minorHAnsi" w:hAnsiTheme="minorHAnsi" w:cstheme="minorHAnsi"/>
+        </w:rPr>
+        <w:t>, sa création ligne 103 du fichier t</w:t>
+      </w:r>
+      <w:r>
+        <w:rPr>
+          <w:rFonts w:asciiTheme="minorHAnsi" w:hAnsiTheme="minorHAnsi" w:cstheme="minorHAnsi"/>
+        </w:rPr>
+        <w:t xml:space="preserve">asks.cpp </w:t>
+      </w:r>
+      <w:r>
+        <w:rPr>
+          <w:rFonts w:asciiTheme="minorHAnsi" w:hAnsiTheme="minorHAnsi" w:cstheme="minorHAnsi"/>
+        </w:rPr>
+        <w:t>rt_sem_create(&amp;sem_startRobot, NULL, 0, S_FIFO)</w:t>
+      </w:r>
+      <w:r>
+        <w:rPr>
+          <w:rFonts w:asciiTheme="minorHAnsi" w:hAnsiTheme="minorHAnsi" w:cstheme="minorHAnsi"/>
+        </w:rPr>
+        <w:t>.</w:t>
+      </w:r>
+    </w:p>
+    <w:p>
+      <w:pPr>
         <w:rPr>
           <w:rFonts w:asciiTheme="minorHAnsi" w:hAnsiTheme="minorHAnsi" w:cstheme="minorHAnsi"/>
         </w:rPr>
@@ -5731,6 +5984,7 @@
           <w:rFonts w:asciiTheme="minorHAnsi" w:hAnsiTheme="minorHAnsi" w:cstheme="minorHAnsi"/>
           <w:highlight w:val="yellow"/>
         </w:rPr>
+        <w:lastRenderedPageBreak/>
         <w:t>Comment avez-vous instancié un port d’événement ?</w:t>
       </w:r>
       <w:r>
@@ -5803,6 +6057,25 @@
     </w:p>
     <w:p>
       <w:pPr>
+        <w:rPr>
+          <w:rFonts w:asciiTheme="minorHAnsi" w:hAnsiTheme="minorHAnsi" w:cstheme="minorHAnsi"/>
+        </w:rPr>
+      </w:pPr>
+      <w:r>
+        <w:rPr>
+          <w:rFonts w:asciiTheme="minorHAnsi" w:hAnsiTheme="minorHAnsi" w:cstheme="minorHAnsi"/>
+        </w:rPr>
+        <w:t xml:space="preserve">La libération d’un sémaphore représente l’envoi d’un événement, pour demander le démarrage du robot : </w:t>
+      </w:r>
+      <w:r>
+        <w:rPr>
+          <w:rFonts w:asciiTheme="minorHAnsi" w:hAnsiTheme="minorHAnsi" w:cstheme="minorHAnsi"/>
+        </w:rPr>
+        <w:t>rt_sem_v(&amp;sem_startRobot);</w:t>
+      </w:r>
+    </w:p>
+    <w:p>
+      <w:pPr>
         <w:jc w:val="both"/>
         <w:rPr>
           <w:color w:val="538135" w:themeColor="accent6" w:themeShade="BF"/>
@@ -5865,6 +6138,38 @@
       <w:pPr>
         <w:jc w:val="both"/>
         <w:rPr>
+          <w:rFonts w:asciiTheme="minorHAnsi" w:hAnsiTheme="minorHAnsi" w:cstheme="minorHAnsi"/>
+        </w:rPr>
+      </w:pPr>
+      <w:r>
+        <w:rPr>
+          <w:rFonts w:asciiTheme="minorHAnsi" w:hAnsiTheme="minorHAnsi" w:cstheme="minorHAnsi"/>
+        </w:rPr>
+        <w:t>La prise de sémaphore représente la réception d’un événement</w:t>
+      </w:r>
+      <w:r>
+        <w:rPr>
+          <w:rFonts w:asciiTheme="minorHAnsi" w:hAnsiTheme="minorHAnsi" w:cstheme="minorHAnsi"/>
+        </w:rPr>
+        <w:t xml:space="preserve">, exemple : </w:t>
+      </w:r>
+      <w:r>
+        <w:rPr>
+          <w:rFonts w:asciiTheme="minorHAnsi" w:hAnsiTheme="minorHAnsi" w:cstheme="minorHAnsi"/>
+        </w:rPr>
+        <w:t>rt_sem_p(&amp;sem_startRobot, TM_INFINITE);</w:t>
+      </w:r>
+      <w:r>
+        <w:rPr>
+          <w:rFonts w:asciiTheme="minorHAnsi" w:hAnsiTheme="minorHAnsi" w:cstheme="minorHAnsi"/>
+        </w:rPr>
+        <w:t xml:space="preserve"> SI le sémaphore est disponible, il le prend et continue son exécution, sinon il reste bloqué jusqu’à ce que le sémaphore soit libéré.</w:t>
+      </w:r>
+    </w:p>
+    <w:p>
+      <w:pPr>
+        <w:jc w:val="both"/>
+        <w:rPr>
           <w:color w:val="538135" w:themeColor="accent6" w:themeShade="BF"/>
           <w:u w:val="single"/>
         </w:rPr>
@@ -5950,6 +6255,37 @@
     </w:p>
     <w:p>
       <w:pPr>
+        <w:rPr>
+          <w:rFonts w:asciiTheme="minorHAnsi" w:hAnsiTheme="minorHAnsi" w:cstheme="minorHAnsi"/>
+        </w:rPr>
+      </w:pPr>
+      <w:r>
+        <w:rPr>
+          <w:rFonts w:asciiTheme="minorHAnsi" w:hAnsiTheme="minorHAnsi" w:cstheme="minorHAnsi"/>
+        </w:rPr>
+        <w:t>Les données transmises sont de type Message. Pour communiquer entre le moniteur et le superviseur, nous avons utilisé une file d’attente de type RT_QUEUE</w:t>
+      </w:r>
+      <w:r>
+        <w:rPr>
+          <w:rFonts w:asciiTheme="minorHAnsi" w:hAnsiTheme="minorHAnsi" w:cstheme="minorHAnsi"/>
+        </w:rPr>
+        <w:t xml:space="preserve">, celle-ci est déclarée ligne 110 du fichier tasks.h puis créée ligne 149 du fichier tasks.cpp dans la fonction init : </w:t>
+      </w:r>
+      <w:r>
+        <w:rPr>
+          <w:rFonts w:asciiTheme="minorHAnsi" w:hAnsiTheme="minorHAnsi" w:cstheme="minorHAnsi"/>
+        </w:rPr>
+        <w:t>rt_queue_create(&amp;q_messageToMon, "q_messageToMon", sizeof (Message*)*50, Q_UNLIMITED, Q_FIFO)</w:t>
+      </w:r>
+      <w:r>
+        <w:rPr>
+          <w:rFonts w:asciiTheme="minorHAnsi" w:hAnsiTheme="minorHAnsi" w:cstheme="minorHAnsi"/>
+        </w:rPr>
+        <w:t>.</w:t>
+      </w:r>
+    </w:p>
+    <w:p>
+      <w:pPr>
         <w:jc w:val="both"/>
         <w:rPr>
           <w:color w:val="538135" w:themeColor="accent6" w:themeShade="BF"/>
@@ -6000,6 +6336,35 @@
       </w:r>
     </w:p>
     <w:p>
+      <w:r>
+        <w:t xml:space="preserve">Pour envoyer une donnée au moniteur, nous avons encapsulé cette donnée dans un message qui est ensuite envoyé au moniteur via le thread </w:t>
+      </w:r>
+      <w:r>
+        <w:rPr>
+          <w:rStyle w:val="pl-c1"/>
+          <w:rFonts w:eastAsiaTheme="majorEastAsia"/>
+        </w:rPr>
+        <w:t>WriteInQueue</w:t>
+      </w:r>
+      <w:r>
+        <w:t xml:space="preserve"> qui écrit le message dans la file, ensuite le thread </w:t>
+      </w:r>
+      <w:r>
+        <w:rPr>
+          <w:rStyle w:val="pl-en"/>
+          <w:rFonts w:eastAsiaTheme="majorEastAsia"/>
+        </w:rPr>
+        <w:t>SendToMonTask</w:t>
+      </w:r>
+      <w:r>
+        <w:rPr>
+          <w:rStyle w:val="pl-en"/>
+          <w:rFonts w:eastAsiaTheme="majorEastAsia"/>
+        </w:rPr>
+        <w:t xml:space="preserve"> lit le dernier message de la queue puis l’envoie au moniteur via monitor.Write().</w:t>
+      </w:r>
+    </w:p>
+    <w:p>
       <w:pPr>
         <w:jc w:val="both"/>
         <w:rPr>
@@ -6051,6 +6416,60 @@
       </w:r>
     </w:p>
     <w:p>
+      <w:r>
+        <w:t xml:space="preserve">Le thread </w:t>
+      </w:r>
+      <w:r>
+        <w:rPr>
+          <w:rStyle w:val="pl-en"/>
+          <w:rFonts w:eastAsiaTheme="majorEastAsia"/>
+        </w:rPr>
+        <w:t>ReceiveFromMonTask</w:t>
+      </w:r>
+      <w:r>
+        <w:rPr>
+          <w:rStyle w:val="pl-en"/>
+          <w:rFonts w:eastAsiaTheme="majorEastAsia"/>
+        </w:rPr>
+        <w:t xml:space="preserve"> s’occupe de la réc</w:t>
+      </w:r>
+      <w:r>
+        <w:rPr>
+          <w:rStyle w:val="pl-en"/>
+          <w:rFonts w:eastAsiaTheme="majorEastAsia"/>
+        </w:rPr>
+        <w:t xml:space="preserve">eption des données depuis le moniteur, </w:t>
+      </w:r>
+      <w:r>
+        <w:rPr>
+          <w:rStyle w:val="pl-en"/>
+          <w:rFonts w:eastAsiaTheme="majorEastAsia"/>
+        </w:rPr>
+        <w:t>il lit via monitor.Read() les messages</w:t>
+      </w:r>
+      <w:r>
+        <w:rPr>
+          <w:rStyle w:val="pl-en"/>
+          <w:rFonts w:eastAsiaTheme="majorEastAsia"/>
+        </w:rPr>
+        <w:t xml:space="preserve"> </w:t>
+      </w:r>
+      <w:r>
+        <w:rPr>
+          <w:rStyle w:val="pl-en"/>
+          <w:rFonts w:eastAsiaTheme="majorEastAsia"/>
+        </w:rPr>
+        <w:t>reçus</w:t>
+      </w:r>
+      <w:r>
+        <w:rPr>
+          <w:rStyle w:val="pl-en"/>
+          <w:rFonts w:eastAsiaTheme="majorEastAsia"/>
+        </w:rPr>
+        <w:t xml:space="preserve"> par le superviseur depuis le moniteur puis selon le contenu du message envoi ou non l’événement correspondant.</w:t>
+      </w:r>
+    </w:p>
+    <w:p>
       <w:pPr>
         <w:jc w:val="both"/>
         <w:rPr>
@@ -6156,6 +6575,7 @@
           <w:rFonts w:asciiTheme="minorHAnsi" w:hAnsiTheme="minorHAnsi" w:cstheme="minorHAnsi"/>
           <w:highlight w:val="yellow"/>
         </w:rPr>
+        <w:lastRenderedPageBreak/>
         <w:t>Faites une courte séquence vidéo pour chaque fonctionnalité et montrer clairement qu’elle respecte les besoins. Pour réaliser la vidéo, enregistrer votre écran en commentant. Une vidéo d’exemple (rapidement produite et avec le simulateur) pour les fonctionnalités (1,2,3, 4, 7, 10 et 12) est postée sur https://drive.google.com/open?id=1Dk5C9FLq-bFZCgSRN2y9dTCk0oxM7fp4</w:t>
       </w:r>
       <w:r>
@@ -10271,6 +10691,16 @@
       <w:u w:val="single"/>
     </w:rPr>
   </w:style>
+  <w:style w:type="character" w:customStyle="1" w:styleId="pl-c1">
+    <w:name w:val="pl-c1"/>
+    <w:basedOn w:val="Policepardfaut"/>
+    <w:rsid w:val="0073523B"/>
+  </w:style>
+  <w:style w:type="character" w:customStyle="1" w:styleId="pl-en">
+    <w:name w:val="pl-en"/>
+    <w:basedOn w:val="Policepardfaut"/>
+    <w:rsid w:val="0073523B"/>
+  </w:style>
 </w:styles>
 </file>
 

</xml_diff>

<commit_message>
Rapport revu, il manque des parties
</commit_message>
<xml_diff>
--- a/Rapport Temps Réel.docx
+++ b/Rapport Temps Réel.docx
@@ -172,6 +172,7 @@
                                 <w:sz w:val="56"/>
                               </w:rPr>
                             </w:pPr>
+                            <w:proofErr w:type="spellStart"/>
                             <w:r>
                               <w:rPr>
                                 <w:rFonts w:ascii="Arial" w:hAnsi="Arial" w:cs="Arial"/>
@@ -181,6 +182,7 @@
                               </w:rPr>
                               <w:t>Sous titre</w:t>
                             </w:r>
+                            <w:proofErr w:type="spellEnd"/>
                           </w:p>
                           <w:p>
                             <w:pPr>
@@ -746,6 +748,8 @@
                               </w:rPr>
                               <w:t xml:space="preserve"> </w:t>
                             </w:r>
+                            <w:proofErr w:type="spellStart"/>
+                            <w:proofErr w:type="gramStart"/>
                             <w:r>
                               <w:rPr>
                                 <w:rFonts w:ascii="Arial" w:hAnsi="Arial"/>
@@ -755,6 +759,8 @@
                               </w:rPr>
                               <w:t>J.Tury</w:t>
                             </w:r>
+                            <w:proofErr w:type="spellEnd"/>
+                            <w:proofErr w:type="gramEnd"/>
                           </w:p>
                         </w:txbxContent>
                       </wps:txbx>
@@ -1400,6 +1406,7 @@
           <w:szCs w:val="32"/>
         </w:rPr>
       </w:pPr>
+      <w:proofErr w:type="gramStart"/>
       <w:r>
         <w:rPr>
           <w:sz w:val="32"/>
@@ -1416,6 +1423,7 @@
         </w:rPr>
         <w:t>:</w:t>
       </w:r>
+      <w:proofErr w:type="gramEnd"/>
       <w:r>
         <w:rPr>
           <w:sz w:val="32"/>
@@ -1423,6 +1431,7 @@
         </w:rPr>
         <w:t xml:space="preserve"> </w:t>
       </w:r>
+      <w:proofErr w:type="spellStart"/>
       <w:r>
         <w:rPr>
           <w:sz w:val="32"/>
@@ -1430,6 +1439,7 @@
         </w:rPr>
         <w:t>J.Tury</w:t>
       </w:r>
+      <w:proofErr w:type="spellEnd"/>
     </w:p>
     <w:p>
       <w:pPr>
@@ -2021,8 +2031,17 @@
           <w:b/>
           <w:color w:val="C00000"/>
         </w:rPr>
-        <w:t>Transformation AADL vers Xenomai</w:t>
-      </w:r>
+        <w:t xml:space="preserve">Transformation AADL vers </w:t>
+      </w:r>
+      <w:proofErr w:type="spellStart"/>
+      <w:r>
+        <w:rPr>
+          <w:b/>
+          <w:color w:val="C00000"/>
+        </w:rPr>
+        <w:t>Xenomai</w:t>
+      </w:r>
+      <w:proofErr w:type="spellEnd"/>
       <w:r>
         <w:rPr>
           <w:b/>
@@ -2769,76 +2788,6 @@
         </w:rPr>
         <w:t>Conception du système</w:t>
       </w:r>
-    </w:p>
-    <w:p>
-      <w:pPr>
-        <w:rPr>
-          <w:b/>
-          <w:bCs/>
-          <w:color w:val="FF0000"/>
-          <w:sz w:val="32"/>
-          <w:szCs w:val="32"/>
-        </w:rPr>
-      </w:pPr>
-    </w:p>
-    <w:p>
-      <w:pPr>
-        <w:rPr>
-          <w:rFonts w:asciiTheme="minorHAnsi" w:hAnsiTheme="minorHAnsi" w:cstheme="minorHAnsi"/>
-          <w:highlight w:val="yellow"/>
-        </w:rPr>
-      </w:pPr>
-      <w:r>
-        <w:rPr>
-          <w:rFonts w:asciiTheme="minorHAnsi" w:hAnsiTheme="minorHAnsi" w:cstheme="minorHAnsi"/>
-          <w:highlight w:val="yellow"/>
-        </w:rPr>
-        <w:t xml:space="preserve">La conception doit couvrir l’ensemble des fonctionnalités du cahier des charges. </w:t>
-      </w:r>
-    </w:p>
-    <w:p>
-      <w:pPr>
-        <w:rPr>
-          <w:rFonts w:asciiTheme="minorHAnsi" w:hAnsiTheme="minorHAnsi" w:cstheme="minorHAnsi"/>
-          <w:highlight w:val="yellow"/>
-        </w:rPr>
-      </w:pPr>
-      <w:r>
-        <w:rPr>
-          <w:rFonts w:asciiTheme="minorHAnsi" w:hAnsiTheme="minorHAnsi" w:cstheme="minorHAnsi"/>
-          <w:highlight w:val="yellow"/>
-        </w:rPr>
-        <w:t xml:space="preserve">Mettez dans cette partie tous les éléments de votre conception en particulier vos dia- grammes AADL (vue globale du système) et les diagrammes d’activité (détails des threads). Cette partie doit être auto-suffisante pour comprendre votre application. </w:t>
-      </w:r>
-    </w:p>
-    <w:p>
-      <w:pPr>
-        <w:rPr>
-          <w:rFonts w:asciiTheme="minorHAnsi" w:hAnsiTheme="minorHAnsi" w:cstheme="minorHAnsi"/>
-          <w:highlight w:val="yellow"/>
-        </w:rPr>
-      </w:pPr>
-      <w:r>
-        <w:rPr>
-          <w:rFonts w:asciiTheme="minorHAnsi" w:hAnsiTheme="minorHAnsi" w:cstheme="minorHAnsi"/>
-          <w:highlight w:val="yellow"/>
-        </w:rPr>
-        <w:t xml:space="preserve">Pour faciliter la lecture des schémas, vous allez présenter votre conception en trois parties, l’une focalisée sur la communication entre le moniteur et le superviseur, la seconde consacrée au traitement vidéo et la troisième au contrôle du robot. </w:t>
-      </w:r>
-    </w:p>
-    <w:p>
-      <w:pPr>
-        <w:rPr>
-          <w:rFonts w:asciiTheme="minorHAnsi" w:hAnsiTheme="minorHAnsi" w:cstheme="minorHAnsi"/>
-        </w:rPr>
-      </w:pPr>
-      <w:r>
-        <w:rPr>
-          <w:rFonts w:asciiTheme="minorHAnsi" w:hAnsiTheme="minorHAnsi" w:cstheme="minorHAnsi"/>
-          <w:highlight w:val="yellow"/>
-        </w:rPr>
-        <w:t>Si vous le souhaitez, au lieu de dessiner vos diagrammes sous un éditeur, vous pouvez joindre un scan de vos schémas — ils doivent être lisibles et propres.</w:t>
-      </w:r>
       <w:r>
         <w:rPr>
           <w:rFonts w:asciiTheme="minorHAnsi" w:hAnsiTheme="minorHAnsi" w:cstheme="minorHAnsi"/>
@@ -2887,25 +2836,153 @@
     <w:p>
       <w:pPr>
         <w:rPr>
-          <w:rFonts w:asciiTheme="minorHAnsi" w:hAnsiTheme="minorHAnsi" w:cstheme="minorHAnsi"/>
-          <w:highlight w:val="yellow"/>
-        </w:rPr>
-      </w:pPr>
-      <w:r>
-        <w:rPr>
-          <w:rFonts w:asciiTheme="minorHAnsi" w:hAnsiTheme="minorHAnsi" w:cstheme="minorHAnsi"/>
-          <w:highlight w:val="yellow"/>
-        </w:rPr>
-        <w:t xml:space="preserve">Mettez ici un diagramme fonctionnel qui présente les principaux blocs de votre conception. Pour cela, inspirez vous du diagramme ci-dessous (fig. 1.1) en indiquant pour chaque groupe de threads les données et ports partagés. La figure 1.1 a été réalisée à partir du document de conception. Vous devez absolument conserver le découpage en trois groupes de threads (th_group_gestion_moniteur, th_group_vision, th_group_gestion_robot). </w:t>
-      </w:r>
-    </w:p>
-    <w:p>
-      <w:pPr>
-        <w:rPr>
           <w:rFonts w:ascii="Arial" w:hAnsi="Arial" w:cs="Arial"/>
           <w:highlight w:val="yellow"/>
         </w:rPr>
       </w:pPr>
+    </w:p>
+    <w:p>
+      <w:pPr>
+        <w:rPr>
+          <w:rFonts w:asciiTheme="minorHAnsi" w:hAnsiTheme="minorHAnsi" w:cstheme="minorHAnsi"/>
+        </w:rPr>
+      </w:pPr>
+      <w:r>
+        <w:rPr>
+          <w:rFonts w:asciiTheme="minorHAnsi" w:hAnsiTheme="minorHAnsi" w:cstheme="minorHAnsi"/>
+        </w:rPr>
+        <w:t xml:space="preserve">Voici </w:t>
+      </w:r>
+      <w:r>
+        <w:rPr>
+          <w:rFonts w:asciiTheme="minorHAnsi" w:hAnsiTheme="minorHAnsi" w:cstheme="minorHAnsi"/>
+        </w:rPr>
+        <w:t xml:space="preserve">un diagramme fonctionnel qui présente les principaux blocs de notre conception. </w:t>
+      </w:r>
+    </w:p>
+    <w:p>
+      <w:pPr>
+        <w:rPr>
+          <w:rFonts w:asciiTheme="minorHAnsi" w:hAnsiTheme="minorHAnsi" w:cstheme="minorHAnsi"/>
+          <w:lang w:val="en-US"/>
+        </w:rPr>
+      </w:pPr>
+      <w:r>
+        <w:rPr>
+          <w:rFonts w:asciiTheme="minorHAnsi" w:hAnsiTheme="minorHAnsi" w:cstheme="minorHAnsi"/>
+        </w:rPr>
+        <w:t xml:space="preserve">On y retrouve pour chaque groupe de thread les données et ports partagés. </w:t>
+      </w:r>
+      <w:r>
+        <w:rPr>
+          <w:rFonts w:asciiTheme="minorHAnsi" w:hAnsiTheme="minorHAnsi" w:cstheme="minorHAnsi"/>
+          <w:lang w:val="en-US"/>
+        </w:rPr>
+        <w:t xml:space="preserve">Les 3 </w:t>
+      </w:r>
+      <w:proofErr w:type="spellStart"/>
+      <w:r>
+        <w:rPr>
+          <w:rFonts w:asciiTheme="minorHAnsi" w:hAnsiTheme="minorHAnsi" w:cstheme="minorHAnsi"/>
+          <w:lang w:val="en-US"/>
+        </w:rPr>
+        <w:t>groupes</w:t>
+      </w:r>
+      <w:proofErr w:type="spellEnd"/>
+      <w:r>
+        <w:rPr>
+          <w:rFonts w:asciiTheme="minorHAnsi" w:hAnsiTheme="minorHAnsi" w:cstheme="minorHAnsi"/>
+          <w:lang w:val="en-US"/>
+        </w:rPr>
+        <w:t xml:space="preserve"> de threads son </w:t>
+      </w:r>
+      <w:proofErr w:type="spellStart"/>
+      <w:proofErr w:type="gramStart"/>
+      <w:r>
+        <w:rPr>
+          <w:rFonts w:asciiTheme="minorHAnsi" w:hAnsiTheme="minorHAnsi" w:cstheme="minorHAnsi"/>
+          <w:lang w:val="en-US"/>
+        </w:rPr>
+        <w:t>visibles</w:t>
+      </w:r>
+      <w:proofErr w:type="spellEnd"/>
+      <w:r>
+        <w:rPr>
+          <w:rFonts w:asciiTheme="minorHAnsi" w:hAnsiTheme="minorHAnsi" w:cstheme="minorHAnsi"/>
+          <w:lang w:val="en-US"/>
+        </w:rPr>
+        <w:t> :</w:t>
+      </w:r>
+      <w:proofErr w:type="gramEnd"/>
+      <w:r>
+        <w:rPr>
+          <w:rFonts w:asciiTheme="minorHAnsi" w:hAnsiTheme="minorHAnsi" w:cstheme="minorHAnsi"/>
+          <w:lang w:val="en-US"/>
+        </w:rPr>
+        <w:t xml:space="preserve"> </w:t>
+      </w:r>
+      <w:proofErr w:type="spellStart"/>
+      <w:r>
+        <w:rPr>
+          <w:rFonts w:asciiTheme="minorHAnsi" w:hAnsiTheme="minorHAnsi" w:cstheme="minorHAnsi"/>
+          <w:lang w:val="en-US"/>
+        </w:rPr>
+        <w:t>th_group_gestion_moniteur</w:t>
+      </w:r>
+      <w:proofErr w:type="spellEnd"/>
+      <w:r>
+        <w:rPr>
+          <w:rFonts w:asciiTheme="minorHAnsi" w:hAnsiTheme="minorHAnsi" w:cstheme="minorHAnsi"/>
+          <w:lang w:val="en-US"/>
+        </w:rPr>
+        <w:t xml:space="preserve">, </w:t>
+      </w:r>
+      <w:proofErr w:type="spellStart"/>
+      <w:r>
+        <w:rPr>
+          <w:rFonts w:asciiTheme="minorHAnsi" w:hAnsiTheme="minorHAnsi" w:cstheme="minorHAnsi"/>
+          <w:lang w:val="en-US"/>
+        </w:rPr>
+        <w:t>th_group_vision</w:t>
+      </w:r>
+      <w:proofErr w:type="spellEnd"/>
+      <w:r>
+        <w:rPr>
+          <w:rFonts w:asciiTheme="minorHAnsi" w:hAnsiTheme="minorHAnsi" w:cstheme="minorHAnsi"/>
+          <w:lang w:val="en-US"/>
+        </w:rPr>
+        <w:t xml:space="preserve">, </w:t>
+      </w:r>
+      <w:proofErr w:type="spellStart"/>
+      <w:r>
+        <w:rPr>
+          <w:rFonts w:asciiTheme="minorHAnsi" w:hAnsiTheme="minorHAnsi" w:cstheme="minorHAnsi"/>
+          <w:lang w:val="en-US"/>
+        </w:rPr>
+        <w:t>th_group_gestion_robot</w:t>
+      </w:r>
+      <w:proofErr w:type="spellEnd"/>
+      <w:r>
+        <w:rPr>
+          <w:rFonts w:asciiTheme="minorHAnsi" w:hAnsiTheme="minorHAnsi" w:cstheme="minorHAnsi"/>
+          <w:lang w:val="en-US"/>
+        </w:rPr>
+        <w:t>.</w:t>
+      </w:r>
+    </w:p>
+    <w:p>
+      <w:pPr>
+        <w:rPr>
+          <w:rFonts w:asciiTheme="minorHAnsi" w:hAnsiTheme="minorHAnsi" w:cstheme="minorHAnsi"/>
+        </w:rPr>
+      </w:pPr>
+      <w:r>
+        <w:rPr>
+          <w:rFonts w:asciiTheme="minorHAnsi" w:hAnsiTheme="minorHAnsi" w:cstheme="minorHAnsi"/>
+          <w:highlight w:val="yellow"/>
+        </w:rPr>
+        <w:t>IL NE FALLAIT PAS LE COMPLETER CELUI LA ??</w:t>
+      </w:r>
     </w:p>
     <w:p>
       <w:pPr>
@@ -2973,8 +3050,30 @@
         <w:rPr>
           <w:rFonts w:ascii="Arial" w:hAnsi="Arial" w:cs="Arial"/>
         </w:rPr>
-        <w:t>Fig. 1: Diagramme fonctionnel du système</w:t>
-      </w:r>
+        <w:t xml:space="preserve">Fig. </w:t>
+      </w:r>
+      <w:proofErr w:type="gramStart"/>
+      <w:r>
+        <w:rPr>
+          <w:rFonts w:ascii="Arial" w:hAnsi="Arial" w:cs="Arial"/>
+        </w:rPr>
+        <w:t>1:</w:t>
+      </w:r>
+      <w:proofErr w:type="gramEnd"/>
+      <w:r>
+        <w:rPr>
+          <w:rFonts w:ascii="Arial" w:hAnsi="Arial" w:cs="Arial"/>
+        </w:rPr>
+        <w:t xml:space="preserve"> Diagramme fonctionnel du </w:t>
+      </w:r>
+      <w:proofErr w:type="spellStart"/>
+      <w:r>
+        <w:rPr>
+          <w:rFonts w:ascii="Arial" w:hAnsi="Arial" w:cs="Arial"/>
+        </w:rPr>
+        <w:t>système</w:t>
+      </w:r>
+      <w:proofErr w:type="spellEnd"/>
     </w:p>
     <w:p/>
     <w:p/>
@@ -3020,76 +3119,66 @@
       <w:pPr>
         <w:rPr>
           <w:rFonts w:asciiTheme="minorHAnsi" w:hAnsiTheme="minorHAnsi" w:cstheme="minorHAnsi"/>
+        </w:rPr>
+      </w:pPr>
+      <w:r>
+        <w:rPr>
+          <w:rFonts w:asciiTheme="minorHAnsi" w:hAnsiTheme="minorHAnsi" w:cstheme="minorHAnsi"/>
+        </w:rPr>
+        <w:t>Dans cette partie, nous retrouvons le diagramme fonctionnel en AADL décrivant le groupe de threads de gestion du moniteur et les diagrammes d’activité de chaque thread de ce groupe.</w:t>
+      </w:r>
+    </w:p>
+    <w:p>
+      <w:pPr>
+        <w:rPr>
+          <w:rFonts w:asciiTheme="minorHAnsi" w:hAnsiTheme="minorHAnsi" w:cstheme="minorHAnsi"/>
+        </w:rPr>
+      </w:pPr>
+    </w:p>
+    <w:p>
+      <w:pPr>
+        <w:rPr>
+          <w:rFonts w:asciiTheme="minorHAnsi" w:hAnsiTheme="minorHAnsi" w:cstheme="minorHAnsi"/>
+        </w:rPr>
+      </w:pPr>
+      <w:r>
+        <w:rPr>
+          <w:rFonts w:asciiTheme="minorHAnsi" w:hAnsiTheme="minorHAnsi" w:cstheme="minorHAnsi"/>
           <w:highlight w:val="yellow"/>
         </w:rPr>
-      </w:pPr>
+        <w:t xml:space="preserve">Décrivez tous les </w:t>
+      </w:r>
+      <w:proofErr w:type="spellStart"/>
       <w:r>
         <w:rPr>
           <w:rFonts w:asciiTheme="minorHAnsi" w:hAnsiTheme="minorHAnsi" w:cstheme="minorHAnsi"/>
           <w:highlight w:val="yellow"/>
         </w:rPr>
-        <w:t>Placez ici :</w:t>
-      </w:r>
+        <w:t>éléments</w:t>
+      </w:r>
+      <w:proofErr w:type="spellEnd"/>
       <w:r>
         <w:rPr>
           <w:rFonts w:asciiTheme="minorHAnsi" w:hAnsiTheme="minorHAnsi" w:cstheme="minorHAnsi"/>
           <w:highlight w:val="yellow"/>
         </w:rPr>
-        <w:br/>
-        <w:t xml:space="preserve">— le diagramme fonctionnel en AADL décrivant le groupe de threads de gestion du mo- </w:t>
-      </w:r>
-    </w:p>
-    <w:p>
-      <w:pPr>
-        <w:rPr>
-          <w:rFonts w:asciiTheme="minorHAnsi" w:hAnsiTheme="minorHAnsi" w:cstheme="minorHAnsi"/>
-        </w:rPr>
-      </w:pPr>
+        <w:t xml:space="preserve"> (</w:t>
+      </w:r>
+      <w:proofErr w:type="spellStart"/>
       <w:r>
         <w:rPr>
           <w:rFonts w:asciiTheme="minorHAnsi" w:hAnsiTheme="minorHAnsi" w:cstheme="minorHAnsi"/>
           <w:highlight w:val="yellow"/>
         </w:rPr>
-        <w:t>niteur (voir exemple de la figure 1.2.1 réalisée à partir du dossier de conception), — les diagrammes d’activité de chaque thread de ce groupe.</w:t>
-      </w:r>
-      <w:r>
-        <w:rPr>
-          <w:rFonts w:asciiTheme="minorHAnsi" w:hAnsiTheme="minorHAnsi" w:cstheme="minorHAnsi"/>
-        </w:rPr>
-        <w:t xml:space="preserve"> </w:t>
-      </w:r>
-    </w:p>
-    <w:p>
-      <w:pPr>
-        <w:rPr>
-          <w:i/>
-          <w:iCs/>
-          <w:color w:val="4472C4" w:themeColor="accent1"/>
-          <w:sz w:val="28"/>
-          <w:szCs w:val="28"/>
-        </w:rPr>
-      </w:pPr>
-    </w:p>
-    <w:p>
-      <w:pPr>
-        <w:rPr>
-          <w:rFonts w:asciiTheme="minorHAnsi" w:hAnsiTheme="minorHAnsi" w:cstheme="minorHAnsi"/>
-        </w:rPr>
-      </w:pPr>
-    </w:p>
-    <w:p>
-      <w:pPr>
-        <w:rPr>
-          <w:rFonts w:asciiTheme="minorHAnsi" w:hAnsiTheme="minorHAnsi" w:cstheme="minorHAnsi"/>
-        </w:rPr>
-      </w:pPr>
+        <w:t>paramètres</w:t>
+      </w:r>
+      <w:proofErr w:type="spellEnd"/>
       <w:r>
         <w:rPr>
           <w:rFonts w:asciiTheme="minorHAnsi" w:hAnsiTheme="minorHAnsi" w:cstheme="minorHAnsi"/>
           <w:highlight w:val="yellow"/>
         </w:rPr>
-        <w:lastRenderedPageBreak/>
-        <w:t>Décrivez tous les éléments (paramètres, variables, etc.) qui vous semblent pertinents pour comprendre les diagrammes.</w:t>
+        <w:t>, variables, etc.) qui vous semblent pertinents pour comprendre les diagrammes.</w:t>
       </w:r>
       <w:r>
         <w:rPr>
@@ -3178,6 +3267,7 @@
           <w:rFonts w:asciiTheme="minorHAnsi" w:hAnsiTheme="minorHAnsi" w:cstheme="minorHAnsi"/>
           <w:noProof/>
         </w:rPr>
+        <w:lastRenderedPageBreak/>
         <w:drawing>
           <wp:inline distT="0" distB="0" distL="0" distR="0" wp14:anchorId="676608DD" wp14:editId="4AC3C456">
             <wp:extent cx="5588000" cy="2336800"/>
@@ -3233,7 +3323,21 @@
         <w:rPr>
           <w:rFonts w:asciiTheme="minorHAnsi" w:hAnsiTheme="minorHAnsi" w:cstheme="minorHAnsi"/>
         </w:rPr>
-        <w:t>Fig. 2: Diagramme fonctionnel du groupe de threads gestion du moniteur</w:t>
+        <w:t xml:space="preserve">Fig. </w:t>
+      </w:r>
+      <w:proofErr w:type="gramStart"/>
+      <w:r>
+        <w:rPr>
+          <w:rFonts w:asciiTheme="minorHAnsi" w:hAnsiTheme="minorHAnsi" w:cstheme="minorHAnsi"/>
+        </w:rPr>
+        <w:t>2:</w:t>
+      </w:r>
+      <w:proofErr w:type="gramEnd"/>
+      <w:r>
+        <w:rPr>
+          <w:rFonts w:asciiTheme="minorHAnsi" w:hAnsiTheme="minorHAnsi" w:cstheme="minorHAnsi"/>
+        </w:rPr>
+        <w:t xml:space="preserve"> Diagramme fonctionnel du groupe de threads gestion du moniteur</w:t>
       </w:r>
     </w:p>
     <w:p>
@@ -3282,12 +3386,85 @@
           <w:rFonts w:asciiTheme="minorHAnsi" w:hAnsiTheme="minorHAnsi" w:cstheme="minorHAnsi"/>
         </w:rPr>
       </w:pPr>
+      <w:proofErr w:type="spellStart"/>
       <w:r>
         <w:rPr>
           <w:rFonts w:asciiTheme="minorHAnsi" w:hAnsiTheme="minorHAnsi" w:cstheme="minorHAnsi"/>
           <w:highlight w:val="yellow"/>
         </w:rPr>
-        <w:t>Décrivez le comportement de chacun de vos threads avec des diagrammes d’activité. Ap- portez les explications qui vous semblent nécessaires pour comprendre votre conception. A titre d’exemple les diagrammes fonctionnels tirés du document de conception sont remis.</w:t>
+        <w:t>Décrivez</w:t>
+      </w:r>
+      <w:proofErr w:type="spellEnd"/>
+      <w:r>
+        <w:rPr>
+          <w:rFonts w:asciiTheme="minorHAnsi" w:hAnsiTheme="minorHAnsi" w:cstheme="minorHAnsi"/>
+          <w:highlight w:val="yellow"/>
+        </w:rPr>
+        <w:t xml:space="preserve"> le comportement de chacun de vos threads avec des diagrammes d’</w:t>
+      </w:r>
+      <w:proofErr w:type="spellStart"/>
+      <w:r>
+        <w:rPr>
+          <w:rFonts w:asciiTheme="minorHAnsi" w:hAnsiTheme="minorHAnsi" w:cstheme="minorHAnsi"/>
+          <w:highlight w:val="yellow"/>
+        </w:rPr>
+        <w:t>activite</w:t>
+      </w:r>
+      <w:proofErr w:type="spellEnd"/>
+      <w:r>
+        <w:rPr>
+          <w:rFonts w:asciiTheme="minorHAnsi" w:hAnsiTheme="minorHAnsi" w:cstheme="minorHAnsi"/>
+          <w:highlight w:val="yellow"/>
+        </w:rPr>
+        <w:t xml:space="preserve">́. </w:t>
+      </w:r>
+      <w:proofErr w:type="spellStart"/>
+      <w:r>
+        <w:rPr>
+          <w:rFonts w:asciiTheme="minorHAnsi" w:hAnsiTheme="minorHAnsi" w:cstheme="minorHAnsi"/>
+          <w:highlight w:val="yellow"/>
+        </w:rPr>
+        <w:t>Ap</w:t>
+      </w:r>
+      <w:proofErr w:type="spellEnd"/>
+      <w:r>
+        <w:rPr>
+          <w:rFonts w:asciiTheme="minorHAnsi" w:hAnsiTheme="minorHAnsi" w:cstheme="minorHAnsi"/>
+          <w:highlight w:val="yellow"/>
+        </w:rPr>
+        <w:t xml:space="preserve">- portez les explications qui vous semblent </w:t>
+      </w:r>
+      <w:proofErr w:type="spellStart"/>
+      <w:r>
+        <w:rPr>
+          <w:rFonts w:asciiTheme="minorHAnsi" w:hAnsiTheme="minorHAnsi" w:cstheme="minorHAnsi"/>
+          <w:highlight w:val="yellow"/>
+        </w:rPr>
+        <w:t>nécessaires</w:t>
+      </w:r>
+      <w:proofErr w:type="spellEnd"/>
+      <w:r>
+        <w:rPr>
+          <w:rFonts w:asciiTheme="minorHAnsi" w:hAnsiTheme="minorHAnsi" w:cstheme="minorHAnsi"/>
+          <w:highlight w:val="yellow"/>
+        </w:rPr>
+        <w:t xml:space="preserve"> pour comprendre votre conception. A titre d’exemple les diagrammes fonctionnels </w:t>
+      </w:r>
+      <w:proofErr w:type="spellStart"/>
+      <w:r>
+        <w:rPr>
+          <w:rFonts w:asciiTheme="minorHAnsi" w:hAnsiTheme="minorHAnsi" w:cstheme="minorHAnsi"/>
+          <w:highlight w:val="yellow"/>
+        </w:rPr>
+        <w:t>tirés</w:t>
+      </w:r>
+      <w:proofErr w:type="spellEnd"/>
+      <w:r>
+        <w:rPr>
+          <w:rFonts w:asciiTheme="minorHAnsi" w:hAnsiTheme="minorHAnsi" w:cstheme="minorHAnsi"/>
+          <w:highlight w:val="yellow"/>
+        </w:rPr>
+        <w:t xml:space="preserve"> du document de conception sont remis.</w:t>
       </w:r>
       <w:r>
         <w:rPr>
@@ -3317,7 +3494,6 @@
           <w:color w:val="538135" w:themeColor="accent6" w:themeShade="BF"/>
           <w:u w:val="single"/>
         </w:rPr>
-        <w:lastRenderedPageBreak/>
         <w:drawing>
           <wp:inline distT="0" distB="0" distL="0" distR="0" wp14:anchorId="16798F2A" wp14:editId="487F8DE0">
             <wp:extent cx="5756910" cy="3705860"/>
@@ -3374,8 +3550,49 @@
           <w:rFonts w:asciiTheme="minorHAnsi" w:hAnsiTheme="minorHAnsi" w:cstheme="minorHAnsi"/>
           <w:lang w:val="en-US"/>
         </w:rPr>
-        <w:t>Fig. 3: Diagramme d’activité du thread th_receiveFromMon</w:t>
-      </w:r>
+        <w:t xml:space="preserve">Fig. 3: </w:t>
+      </w:r>
+      <w:proofErr w:type="spellStart"/>
+      <w:r>
+        <w:rPr>
+          <w:rFonts w:asciiTheme="minorHAnsi" w:hAnsiTheme="minorHAnsi" w:cstheme="minorHAnsi"/>
+          <w:lang w:val="en-US"/>
+        </w:rPr>
+        <w:t>Diagramme</w:t>
+      </w:r>
+      <w:proofErr w:type="spellEnd"/>
+      <w:r>
+        <w:rPr>
+          <w:rFonts w:asciiTheme="minorHAnsi" w:hAnsiTheme="minorHAnsi" w:cstheme="minorHAnsi"/>
+          <w:lang w:val="en-US"/>
+        </w:rPr>
+        <w:t xml:space="preserve"> </w:t>
+      </w:r>
+      <w:proofErr w:type="spellStart"/>
+      <w:r>
+        <w:rPr>
+          <w:rFonts w:asciiTheme="minorHAnsi" w:hAnsiTheme="minorHAnsi" w:cstheme="minorHAnsi"/>
+          <w:lang w:val="en-US"/>
+        </w:rPr>
+        <w:t>d’activite</w:t>
+      </w:r>
+      <w:proofErr w:type="spellEnd"/>
+      <w:r>
+        <w:rPr>
+          <w:rFonts w:asciiTheme="minorHAnsi" w:hAnsiTheme="minorHAnsi" w:cstheme="minorHAnsi"/>
+          <w:lang w:val="en-US"/>
+        </w:rPr>
+        <w:t xml:space="preserve">́ du thread </w:t>
+      </w:r>
+      <w:proofErr w:type="spellStart"/>
+      <w:r>
+        <w:rPr>
+          <w:rFonts w:asciiTheme="minorHAnsi" w:hAnsiTheme="minorHAnsi" w:cstheme="minorHAnsi"/>
+          <w:lang w:val="en-US"/>
+        </w:rPr>
+        <w:t>th_receiveFromMon</w:t>
+      </w:r>
+      <w:proofErr w:type="spellEnd"/>
     </w:p>
     <w:p>
       <w:pPr>
@@ -3413,6 +3630,7 @@
           <w:u w:val="single"/>
           <w:lang w:val="en-US"/>
         </w:rPr>
+        <w:lastRenderedPageBreak/>
         <w:drawing>
           <wp:inline distT="0" distB="0" distL="0" distR="0" wp14:anchorId="727A0330" wp14:editId="6D6AE28B">
             <wp:extent cx="1756881" cy="2220138"/>
@@ -3469,8 +3687,49 @@
           <w:rFonts w:asciiTheme="minorHAnsi" w:hAnsiTheme="minorHAnsi" w:cstheme="minorHAnsi"/>
           <w:lang w:val="en-US"/>
         </w:rPr>
-        <w:t>Fig. 4: Diagramme d’activité du thread th_sendToMon</w:t>
-      </w:r>
+        <w:t xml:space="preserve">Fig. 4: </w:t>
+      </w:r>
+      <w:proofErr w:type="spellStart"/>
+      <w:r>
+        <w:rPr>
+          <w:rFonts w:asciiTheme="minorHAnsi" w:hAnsiTheme="minorHAnsi" w:cstheme="minorHAnsi"/>
+          <w:lang w:val="en-US"/>
+        </w:rPr>
+        <w:t>Diagramme</w:t>
+      </w:r>
+      <w:proofErr w:type="spellEnd"/>
+      <w:r>
+        <w:rPr>
+          <w:rFonts w:asciiTheme="minorHAnsi" w:hAnsiTheme="minorHAnsi" w:cstheme="minorHAnsi"/>
+          <w:lang w:val="en-US"/>
+        </w:rPr>
+        <w:t xml:space="preserve"> </w:t>
+      </w:r>
+      <w:proofErr w:type="spellStart"/>
+      <w:r>
+        <w:rPr>
+          <w:rFonts w:asciiTheme="minorHAnsi" w:hAnsiTheme="minorHAnsi" w:cstheme="minorHAnsi"/>
+          <w:lang w:val="en-US"/>
+        </w:rPr>
+        <w:t>d’activite</w:t>
+      </w:r>
+      <w:proofErr w:type="spellEnd"/>
+      <w:r>
+        <w:rPr>
+          <w:rFonts w:asciiTheme="minorHAnsi" w:hAnsiTheme="minorHAnsi" w:cstheme="minorHAnsi"/>
+          <w:lang w:val="en-US"/>
+        </w:rPr>
+        <w:t xml:space="preserve">́ du thread </w:t>
+      </w:r>
+      <w:proofErr w:type="spellStart"/>
+      <w:r>
+        <w:rPr>
+          <w:rFonts w:asciiTheme="minorHAnsi" w:hAnsiTheme="minorHAnsi" w:cstheme="minorHAnsi"/>
+          <w:lang w:val="en-US"/>
+        </w:rPr>
+        <w:t>th_sendToMon</w:t>
+      </w:r>
+      <w:proofErr w:type="spellEnd"/>
     </w:p>
     <w:p>
       <w:pPr>
@@ -3498,7 +3757,6 @@
           <w:u w:val="single"/>
           <w:lang w:val="en-US"/>
         </w:rPr>
-        <w:lastRenderedPageBreak/>
         <w:drawing>
           <wp:inline distT="0" distB="0" distL="0" distR="0" wp14:anchorId="231B7A33" wp14:editId="0AD17B82">
             <wp:extent cx="2938409" cy="2022131"/>
@@ -3555,8 +3813,49 @@
           <w:rFonts w:asciiTheme="minorHAnsi" w:hAnsiTheme="minorHAnsi" w:cstheme="minorHAnsi"/>
           <w:lang w:val="en-US"/>
         </w:rPr>
-        <w:t>Fig. 5: Diagramme d’activité du thread th_server</w:t>
-      </w:r>
+        <w:t xml:space="preserve">Fig. 5: </w:t>
+      </w:r>
+      <w:proofErr w:type="spellStart"/>
+      <w:r>
+        <w:rPr>
+          <w:rFonts w:asciiTheme="minorHAnsi" w:hAnsiTheme="minorHAnsi" w:cstheme="minorHAnsi"/>
+          <w:lang w:val="en-US"/>
+        </w:rPr>
+        <w:t>Diagramme</w:t>
+      </w:r>
+      <w:proofErr w:type="spellEnd"/>
+      <w:r>
+        <w:rPr>
+          <w:rFonts w:asciiTheme="minorHAnsi" w:hAnsiTheme="minorHAnsi" w:cstheme="minorHAnsi"/>
+          <w:lang w:val="en-US"/>
+        </w:rPr>
+        <w:t xml:space="preserve"> </w:t>
+      </w:r>
+      <w:proofErr w:type="spellStart"/>
+      <w:r>
+        <w:rPr>
+          <w:rFonts w:asciiTheme="minorHAnsi" w:hAnsiTheme="minorHAnsi" w:cstheme="minorHAnsi"/>
+          <w:lang w:val="en-US"/>
+        </w:rPr>
+        <w:t>d’activite</w:t>
+      </w:r>
+      <w:proofErr w:type="spellEnd"/>
+      <w:r>
+        <w:rPr>
+          <w:rFonts w:asciiTheme="minorHAnsi" w:hAnsiTheme="minorHAnsi" w:cstheme="minorHAnsi"/>
+          <w:lang w:val="en-US"/>
+        </w:rPr>
+        <w:t xml:space="preserve">́ du thread </w:t>
+      </w:r>
+      <w:proofErr w:type="spellStart"/>
+      <w:r>
+        <w:rPr>
+          <w:rFonts w:asciiTheme="minorHAnsi" w:hAnsiTheme="minorHAnsi" w:cstheme="minorHAnsi"/>
+          <w:lang w:val="en-US"/>
+        </w:rPr>
+        <w:t>th_server</w:t>
+      </w:r>
+      <w:proofErr w:type="spellEnd"/>
     </w:p>
     <w:p>
       <w:pPr>
@@ -3699,7 +3998,21 @@
         <w:rPr>
           <w:rFonts w:asciiTheme="minorHAnsi" w:hAnsiTheme="minorHAnsi" w:cstheme="minorHAnsi"/>
         </w:rPr>
-        <w:t>Fig. 6: Diagramme fonctionnel du groupe de gestion du robot</w:t>
+        <w:t xml:space="preserve">Fig. </w:t>
+      </w:r>
+      <w:proofErr w:type="gramStart"/>
+      <w:r>
+        <w:rPr>
+          <w:rFonts w:asciiTheme="minorHAnsi" w:hAnsiTheme="minorHAnsi" w:cstheme="minorHAnsi"/>
+        </w:rPr>
+        <w:t>6:</w:t>
+      </w:r>
+      <w:proofErr w:type="gramEnd"/>
+      <w:r>
+        <w:rPr>
+          <w:rFonts w:asciiTheme="minorHAnsi" w:hAnsiTheme="minorHAnsi" w:cstheme="minorHAnsi"/>
+        </w:rPr>
+        <w:t xml:space="preserve"> Diagramme fonctionnel du groupe de gestion du robot</w:t>
       </w:r>
     </w:p>
     <w:p>
@@ -3770,12 +4083,69 @@
           <w:rFonts w:asciiTheme="minorHAnsi" w:hAnsiTheme="minorHAnsi" w:cstheme="minorHAnsi"/>
         </w:rPr>
       </w:pPr>
+      <w:proofErr w:type="spellStart"/>
       <w:r>
         <w:rPr>
           <w:rFonts w:asciiTheme="minorHAnsi" w:hAnsiTheme="minorHAnsi" w:cstheme="minorHAnsi"/>
           <w:highlight w:val="yellow"/>
         </w:rPr>
-        <w:t>Décrivez le comportement de chacun de vos threads avec des diagrammes d’activité. Ap- portez les explications qui vous semblent nécessaires pour comprendre votre conception</w:t>
+        <w:t>Décrivez</w:t>
+      </w:r>
+      <w:proofErr w:type="spellEnd"/>
+      <w:r>
+        <w:rPr>
+          <w:rFonts w:asciiTheme="minorHAnsi" w:hAnsiTheme="minorHAnsi" w:cstheme="minorHAnsi"/>
+          <w:highlight w:val="yellow"/>
+        </w:rPr>
+        <w:t xml:space="preserve"> le comportement de chacun de vos threads avec des diagrammes d’</w:t>
+      </w:r>
+      <w:proofErr w:type="spellStart"/>
+      <w:r>
+        <w:rPr>
+          <w:rFonts w:asciiTheme="minorHAnsi" w:hAnsiTheme="minorHAnsi" w:cstheme="minorHAnsi"/>
+          <w:highlight w:val="yellow"/>
+        </w:rPr>
+        <w:t>activite</w:t>
+      </w:r>
+      <w:proofErr w:type="spellEnd"/>
+      <w:r>
+        <w:rPr>
+          <w:rFonts w:asciiTheme="minorHAnsi" w:hAnsiTheme="minorHAnsi" w:cstheme="minorHAnsi"/>
+          <w:highlight w:val="yellow"/>
+        </w:rPr>
+        <w:t xml:space="preserve">́. </w:t>
+      </w:r>
+      <w:proofErr w:type="spellStart"/>
+      <w:r>
+        <w:rPr>
+          <w:rFonts w:asciiTheme="minorHAnsi" w:hAnsiTheme="minorHAnsi" w:cstheme="minorHAnsi"/>
+          <w:highlight w:val="yellow"/>
+        </w:rPr>
+        <w:t>Ap</w:t>
+      </w:r>
+      <w:proofErr w:type="spellEnd"/>
+      <w:r>
+        <w:rPr>
+          <w:rFonts w:asciiTheme="minorHAnsi" w:hAnsiTheme="minorHAnsi" w:cstheme="minorHAnsi"/>
+          <w:highlight w:val="yellow"/>
+        </w:rPr>
+        <w:t xml:space="preserve">- portez les explications qui vous semblent </w:t>
+      </w:r>
+      <w:proofErr w:type="spellStart"/>
+      <w:r>
+        <w:rPr>
+          <w:rFonts w:asciiTheme="minorHAnsi" w:hAnsiTheme="minorHAnsi" w:cstheme="minorHAnsi"/>
+          <w:highlight w:val="yellow"/>
+        </w:rPr>
+        <w:t>nécessaires</w:t>
+      </w:r>
+      <w:proofErr w:type="spellEnd"/>
+      <w:r>
+        <w:rPr>
+          <w:rFonts w:asciiTheme="minorHAnsi" w:hAnsiTheme="minorHAnsi" w:cstheme="minorHAnsi"/>
+          <w:highlight w:val="yellow"/>
+        </w:rPr>
+        <w:t xml:space="preserve"> pour comprendre votre conception</w:t>
       </w:r>
       <w:r>
         <w:rPr>
@@ -3796,7 +4166,6 @@
           <w:rFonts w:asciiTheme="minorHAnsi" w:hAnsiTheme="minorHAnsi" w:cstheme="minorHAnsi"/>
           <w:noProof/>
         </w:rPr>
-        <w:lastRenderedPageBreak/>
         <w:drawing>
           <wp:inline distT="0" distB="0" distL="0" distR="0" wp14:anchorId="2121826B" wp14:editId="0969E4BC">
             <wp:extent cx="2383155" cy="5099619"/>
@@ -3853,7 +4222,39 @@
           <w:rFonts w:asciiTheme="minorHAnsi" w:hAnsiTheme="minorHAnsi" w:cstheme="minorHAnsi"/>
           <w:lang w:val="en-US"/>
         </w:rPr>
-        <w:t xml:space="preserve">Fig. 5: Diagramme d’activité </w:t>
+        <w:t xml:space="preserve">Fig. 5: </w:t>
+      </w:r>
+      <w:proofErr w:type="spellStart"/>
+      <w:r>
+        <w:rPr>
+          <w:rFonts w:asciiTheme="minorHAnsi" w:hAnsiTheme="minorHAnsi" w:cstheme="minorHAnsi"/>
+          <w:lang w:val="en-US"/>
+        </w:rPr>
+        <w:t>Diagramme</w:t>
+      </w:r>
+      <w:proofErr w:type="spellEnd"/>
+      <w:r>
+        <w:rPr>
+          <w:rFonts w:asciiTheme="minorHAnsi" w:hAnsiTheme="minorHAnsi" w:cstheme="minorHAnsi"/>
+          <w:lang w:val="en-US"/>
+        </w:rPr>
+        <w:t xml:space="preserve"> </w:t>
+      </w:r>
+      <w:proofErr w:type="spellStart"/>
+      <w:r>
+        <w:rPr>
+          <w:rFonts w:asciiTheme="minorHAnsi" w:hAnsiTheme="minorHAnsi" w:cstheme="minorHAnsi"/>
+          <w:lang w:val="en-US"/>
+        </w:rPr>
+        <w:t>d’activite</w:t>
+      </w:r>
+      <w:proofErr w:type="spellEnd"/>
+      <w:r>
+        <w:rPr>
+          <w:rFonts w:asciiTheme="minorHAnsi" w:hAnsiTheme="minorHAnsi" w:cstheme="minorHAnsi"/>
+          <w:lang w:val="en-US"/>
+        </w:rPr>
+        <w:t xml:space="preserve">́ </w:t>
       </w:r>
       <w:r>
         <w:rPr>
@@ -3942,7 +4343,39 @@
           <w:rFonts w:asciiTheme="minorHAnsi" w:hAnsiTheme="minorHAnsi" w:cstheme="minorHAnsi"/>
           <w:lang w:val="en-US"/>
         </w:rPr>
-        <w:t xml:space="preserve">Fig. 5: Diagramme d’activité du thread </w:t>
+        <w:t xml:space="preserve">Fig. 5: </w:t>
+      </w:r>
+      <w:proofErr w:type="spellStart"/>
+      <w:r>
+        <w:rPr>
+          <w:rFonts w:asciiTheme="minorHAnsi" w:hAnsiTheme="minorHAnsi" w:cstheme="minorHAnsi"/>
+          <w:lang w:val="en-US"/>
+        </w:rPr>
+        <w:t>Diagramme</w:t>
+      </w:r>
+      <w:proofErr w:type="spellEnd"/>
+      <w:r>
+        <w:rPr>
+          <w:rFonts w:asciiTheme="minorHAnsi" w:hAnsiTheme="minorHAnsi" w:cstheme="minorHAnsi"/>
+          <w:lang w:val="en-US"/>
+        </w:rPr>
+        <w:t xml:space="preserve"> </w:t>
+      </w:r>
+      <w:proofErr w:type="spellStart"/>
+      <w:r>
+        <w:rPr>
+          <w:rFonts w:asciiTheme="minorHAnsi" w:hAnsiTheme="minorHAnsi" w:cstheme="minorHAnsi"/>
+          <w:lang w:val="en-US"/>
+        </w:rPr>
+        <w:t>d’activite</w:t>
+      </w:r>
+      <w:proofErr w:type="spellEnd"/>
+      <w:r>
+        <w:rPr>
+          <w:rFonts w:asciiTheme="minorHAnsi" w:hAnsiTheme="minorHAnsi" w:cstheme="minorHAnsi"/>
+          <w:lang w:val="en-US"/>
+        </w:rPr>
+        <w:t xml:space="preserve">́ du thread </w:t>
       </w:r>
       <w:r>
         <w:rPr>
@@ -4031,7 +4464,39 @@
           <w:rFonts w:asciiTheme="minorHAnsi" w:hAnsiTheme="minorHAnsi" w:cstheme="minorHAnsi"/>
           <w:lang w:val="en-US"/>
         </w:rPr>
-        <w:t xml:space="preserve">Fig. 5: Diagramme d’activité du thread </w:t>
+        <w:t xml:space="preserve">Fig. 5: </w:t>
+      </w:r>
+      <w:proofErr w:type="spellStart"/>
+      <w:r>
+        <w:rPr>
+          <w:rFonts w:asciiTheme="minorHAnsi" w:hAnsiTheme="minorHAnsi" w:cstheme="minorHAnsi"/>
+          <w:lang w:val="en-US"/>
+        </w:rPr>
+        <w:t>Diagramme</w:t>
+      </w:r>
+      <w:proofErr w:type="spellEnd"/>
+      <w:r>
+        <w:rPr>
+          <w:rFonts w:asciiTheme="minorHAnsi" w:hAnsiTheme="minorHAnsi" w:cstheme="minorHAnsi"/>
+          <w:lang w:val="en-US"/>
+        </w:rPr>
+        <w:t xml:space="preserve"> </w:t>
+      </w:r>
+      <w:proofErr w:type="spellStart"/>
+      <w:r>
+        <w:rPr>
+          <w:rFonts w:asciiTheme="minorHAnsi" w:hAnsiTheme="minorHAnsi" w:cstheme="minorHAnsi"/>
+          <w:lang w:val="en-US"/>
+        </w:rPr>
+        <w:t>d’activite</w:t>
+      </w:r>
+      <w:proofErr w:type="spellEnd"/>
+      <w:r>
+        <w:rPr>
+          <w:rFonts w:asciiTheme="minorHAnsi" w:hAnsiTheme="minorHAnsi" w:cstheme="minorHAnsi"/>
+          <w:lang w:val="en-US"/>
+        </w:rPr>
+        <w:t xml:space="preserve">́ du thread </w:t>
       </w:r>
       <w:r>
         <w:rPr>
@@ -4119,7 +4584,47 @@
           <w:rFonts w:asciiTheme="minorHAnsi" w:hAnsiTheme="minorHAnsi" w:cstheme="minorHAnsi"/>
           <w:lang w:val="en-US"/>
         </w:rPr>
-        <w:t>Fig. 5: Diagramme d’activité du thread th_</w:t>
+        <w:t xml:space="preserve">Fig. 5: </w:t>
+      </w:r>
+      <w:proofErr w:type="spellStart"/>
+      <w:r>
+        <w:rPr>
+          <w:rFonts w:asciiTheme="minorHAnsi" w:hAnsiTheme="minorHAnsi" w:cstheme="minorHAnsi"/>
+          <w:lang w:val="en-US"/>
+        </w:rPr>
+        <w:t>Diagramme</w:t>
+      </w:r>
+      <w:proofErr w:type="spellEnd"/>
+      <w:r>
+        <w:rPr>
+          <w:rFonts w:asciiTheme="minorHAnsi" w:hAnsiTheme="minorHAnsi" w:cstheme="minorHAnsi"/>
+          <w:lang w:val="en-US"/>
+        </w:rPr>
+        <w:t xml:space="preserve"> </w:t>
+      </w:r>
+      <w:proofErr w:type="spellStart"/>
+      <w:r>
+        <w:rPr>
+          <w:rFonts w:asciiTheme="minorHAnsi" w:hAnsiTheme="minorHAnsi" w:cstheme="minorHAnsi"/>
+          <w:lang w:val="en-US"/>
+        </w:rPr>
+        <w:t>d’activite</w:t>
+      </w:r>
+      <w:proofErr w:type="spellEnd"/>
+      <w:r>
+        <w:rPr>
+          <w:rFonts w:asciiTheme="minorHAnsi" w:hAnsiTheme="minorHAnsi" w:cstheme="minorHAnsi"/>
+          <w:lang w:val="en-US"/>
+        </w:rPr>
+        <w:t xml:space="preserve">́ du thread </w:t>
+      </w:r>
+      <w:proofErr w:type="spellStart"/>
+      <w:r>
+        <w:rPr>
+          <w:rFonts w:asciiTheme="minorHAnsi" w:hAnsiTheme="minorHAnsi" w:cstheme="minorHAnsi"/>
+          <w:lang w:val="en-US"/>
+        </w:rPr>
+        <w:t>th_</w:t>
       </w:r>
       <w:r>
         <w:rPr>
@@ -4128,6 +4633,7 @@
         </w:rPr>
         <w:t>openComRobot</w:t>
       </w:r>
+      <w:proofErr w:type="spellEnd"/>
     </w:p>
     <w:p>
       <w:pPr>
@@ -4209,7 +4715,47 @@
           <w:rFonts w:asciiTheme="minorHAnsi" w:hAnsiTheme="minorHAnsi" w:cstheme="minorHAnsi"/>
           <w:lang w:val="en-US"/>
         </w:rPr>
-        <w:t>Fig. 5: Diagramme d’activité du thread th_</w:t>
+        <w:t xml:space="preserve">Fig. 5: </w:t>
+      </w:r>
+      <w:proofErr w:type="spellStart"/>
+      <w:r>
+        <w:rPr>
+          <w:rFonts w:asciiTheme="minorHAnsi" w:hAnsiTheme="minorHAnsi" w:cstheme="minorHAnsi"/>
+          <w:lang w:val="en-US"/>
+        </w:rPr>
+        <w:t>Diagramme</w:t>
+      </w:r>
+      <w:proofErr w:type="spellEnd"/>
+      <w:r>
+        <w:rPr>
+          <w:rFonts w:asciiTheme="minorHAnsi" w:hAnsiTheme="minorHAnsi" w:cstheme="minorHAnsi"/>
+          <w:lang w:val="en-US"/>
+        </w:rPr>
+        <w:t xml:space="preserve"> </w:t>
+      </w:r>
+      <w:proofErr w:type="spellStart"/>
+      <w:r>
+        <w:rPr>
+          <w:rFonts w:asciiTheme="minorHAnsi" w:hAnsiTheme="minorHAnsi" w:cstheme="minorHAnsi"/>
+          <w:lang w:val="en-US"/>
+        </w:rPr>
+        <w:t>d’activite</w:t>
+      </w:r>
+      <w:proofErr w:type="spellEnd"/>
+      <w:r>
+        <w:rPr>
+          <w:rFonts w:asciiTheme="minorHAnsi" w:hAnsiTheme="minorHAnsi" w:cstheme="minorHAnsi"/>
+          <w:lang w:val="en-US"/>
+        </w:rPr>
+        <w:t xml:space="preserve">́ du thread </w:t>
+      </w:r>
+      <w:proofErr w:type="spellStart"/>
+      <w:r>
+        <w:rPr>
+          <w:rFonts w:asciiTheme="minorHAnsi" w:hAnsiTheme="minorHAnsi" w:cstheme="minorHAnsi"/>
+          <w:lang w:val="en-US"/>
+        </w:rPr>
+        <w:t>th_</w:t>
       </w:r>
       <w:r>
         <w:rPr>
@@ -4218,6 +4764,7 @@
         </w:rPr>
         <w:t>move</w:t>
       </w:r>
+      <w:proofErr w:type="spellEnd"/>
     </w:p>
     <w:p>
       <w:pPr>
@@ -4299,7 +4846,47 @@
           <w:rFonts w:asciiTheme="minorHAnsi" w:hAnsiTheme="minorHAnsi" w:cstheme="minorHAnsi"/>
           <w:lang w:val="en-US"/>
         </w:rPr>
-        <w:t>Fig. 5: Diagramme d’activité du thread th_</w:t>
+        <w:t xml:space="preserve">Fig. 5: </w:t>
+      </w:r>
+      <w:proofErr w:type="spellStart"/>
+      <w:r>
+        <w:rPr>
+          <w:rFonts w:asciiTheme="minorHAnsi" w:hAnsiTheme="minorHAnsi" w:cstheme="minorHAnsi"/>
+          <w:lang w:val="en-US"/>
+        </w:rPr>
+        <w:t>Diagramme</w:t>
+      </w:r>
+      <w:proofErr w:type="spellEnd"/>
+      <w:r>
+        <w:rPr>
+          <w:rFonts w:asciiTheme="minorHAnsi" w:hAnsiTheme="minorHAnsi" w:cstheme="minorHAnsi"/>
+          <w:lang w:val="en-US"/>
+        </w:rPr>
+        <w:t xml:space="preserve"> </w:t>
+      </w:r>
+      <w:proofErr w:type="spellStart"/>
+      <w:r>
+        <w:rPr>
+          <w:rFonts w:asciiTheme="minorHAnsi" w:hAnsiTheme="minorHAnsi" w:cstheme="minorHAnsi"/>
+          <w:lang w:val="en-US"/>
+        </w:rPr>
+        <w:t>d’activite</w:t>
+      </w:r>
+      <w:proofErr w:type="spellEnd"/>
+      <w:r>
+        <w:rPr>
+          <w:rFonts w:asciiTheme="minorHAnsi" w:hAnsiTheme="minorHAnsi" w:cstheme="minorHAnsi"/>
+          <w:lang w:val="en-US"/>
+        </w:rPr>
+        <w:t xml:space="preserve">́ du thread </w:t>
+      </w:r>
+      <w:proofErr w:type="spellStart"/>
+      <w:r>
+        <w:rPr>
+          <w:rFonts w:asciiTheme="minorHAnsi" w:hAnsiTheme="minorHAnsi" w:cstheme="minorHAnsi"/>
+          <w:lang w:val="en-US"/>
+        </w:rPr>
+        <w:t>th_</w:t>
       </w:r>
       <w:r>
         <w:rPr>
@@ -4308,6 +4895,7 @@
         </w:rPr>
         <w:t>checkComRobot</w:t>
       </w:r>
+      <w:proofErr w:type="spellEnd"/>
     </w:p>
     <w:p>
       <w:pPr>
@@ -4397,7 +4985,47 @@
           <w:rFonts w:asciiTheme="minorHAnsi" w:hAnsiTheme="minorHAnsi" w:cstheme="minorHAnsi"/>
           <w:lang w:val="en-US"/>
         </w:rPr>
-        <w:t>Fig. 5: Diagramme d’activité du thread th_</w:t>
+        <w:t xml:space="preserve">Fig. 5: </w:t>
+      </w:r>
+      <w:proofErr w:type="spellStart"/>
+      <w:r>
+        <w:rPr>
+          <w:rFonts w:asciiTheme="minorHAnsi" w:hAnsiTheme="minorHAnsi" w:cstheme="minorHAnsi"/>
+          <w:lang w:val="en-US"/>
+        </w:rPr>
+        <w:t>Diagramme</w:t>
+      </w:r>
+      <w:proofErr w:type="spellEnd"/>
+      <w:r>
+        <w:rPr>
+          <w:rFonts w:asciiTheme="minorHAnsi" w:hAnsiTheme="minorHAnsi" w:cstheme="minorHAnsi"/>
+          <w:lang w:val="en-US"/>
+        </w:rPr>
+        <w:t xml:space="preserve"> </w:t>
+      </w:r>
+      <w:proofErr w:type="spellStart"/>
+      <w:r>
+        <w:rPr>
+          <w:rFonts w:asciiTheme="minorHAnsi" w:hAnsiTheme="minorHAnsi" w:cstheme="minorHAnsi"/>
+          <w:lang w:val="en-US"/>
+        </w:rPr>
+        <w:t>d’activite</w:t>
+      </w:r>
+      <w:proofErr w:type="spellEnd"/>
+      <w:r>
+        <w:rPr>
+          <w:rFonts w:asciiTheme="minorHAnsi" w:hAnsiTheme="minorHAnsi" w:cstheme="minorHAnsi"/>
+          <w:lang w:val="en-US"/>
+        </w:rPr>
+        <w:t xml:space="preserve">́ du thread </w:t>
+      </w:r>
+      <w:proofErr w:type="spellStart"/>
+      <w:r>
+        <w:rPr>
+          <w:rFonts w:asciiTheme="minorHAnsi" w:hAnsiTheme="minorHAnsi" w:cstheme="minorHAnsi"/>
+          <w:lang w:val="en-US"/>
+        </w:rPr>
+        <w:t>th_</w:t>
       </w:r>
       <w:r>
         <w:rPr>
@@ -4406,6 +5034,7 @@
         </w:rPr>
         <w:t>startCamera</w:t>
       </w:r>
+      <w:proofErr w:type="spellEnd"/>
     </w:p>
     <w:p>
       <w:pPr>
@@ -4490,7 +5119,47 @@
           <w:rFonts w:asciiTheme="minorHAnsi" w:hAnsiTheme="minorHAnsi" w:cstheme="minorHAnsi"/>
           <w:lang w:val="en-US"/>
         </w:rPr>
-        <w:t>Fig. 5: Diagramme d’activité du thread th_</w:t>
+        <w:t xml:space="preserve">Fig. 5: </w:t>
+      </w:r>
+      <w:proofErr w:type="spellStart"/>
+      <w:r>
+        <w:rPr>
+          <w:rFonts w:asciiTheme="minorHAnsi" w:hAnsiTheme="minorHAnsi" w:cstheme="minorHAnsi"/>
+          <w:lang w:val="en-US"/>
+        </w:rPr>
+        <w:t>Diagramme</w:t>
+      </w:r>
+      <w:proofErr w:type="spellEnd"/>
+      <w:r>
+        <w:rPr>
+          <w:rFonts w:asciiTheme="minorHAnsi" w:hAnsiTheme="minorHAnsi" w:cstheme="minorHAnsi"/>
+          <w:lang w:val="en-US"/>
+        </w:rPr>
+        <w:t xml:space="preserve"> </w:t>
+      </w:r>
+      <w:proofErr w:type="spellStart"/>
+      <w:r>
+        <w:rPr>
+          <w:rFonts w:asciiTheme="minorHAnsi" w:hAnsiTheme="minorHAnsi" w:cstheme="minorHAnsi"/>
+          <w:lang w:val="en-US"/>
+        </w:rPr>
+        <w:t>d’activite</w:t>
+      </w:r>
+      <w:proofErr w:type="spellEnd"/>
+      <w:r>
+        <w:rPr>
+          <w:rFonts w:asciiTheme="minorHAnsi" w:hAnsiTheme="minorHAnsi" w:cstheme="minorHAnsi"/>
+          <w:lang w:val="en-US"/>
+        </w:rPr>
+        <w:t xml:space="preserve">́ du thread </w:t>
+      </w:r>
+      <w:proofErr w:type="spellStart"/>
+      <w:r>
+        <w:rPr>
+          <w:rFonts w:asciiTheme="minorHAnsi" w:hAnsiTheme="minorHAnsi" w:cstheme="minorHAnsi"/>
+          <w:lang w:val="en-US"/>
+        </w:rPr>
+        <w:t>th_</w:t>
       </w:r>
       <w:r>
         <w:rPr>
@@ -4499,6 +5168,7 @@
         </w:rPr>
         <w:t>stopCamera</w:t>
       </w:r>
+      <w:proofErr w:type="spellEnd"/>
     </w:p>
     <w:p>
       <w:pPr>
@@ -4660,7 +5330,21 @@
         <w:rPr>
           <w:rFonts w:asciiTheme="minorHAnsi" w:hAnsiTheme="minorHAnsi" w:cstheme="minorHAnsi"/>
         </w:rPr>
-        <w:t>Fig. 5: Diagramme fonctionnel du groupe vision</w:t>
+        <w:t xml:space="preserve">Fig. </w:t>
+      </w:r>
+      <w:proofErr w:type="gramStart"/>
+      <w:r>
+        <w:rPr>
+          <w:rFonts w:asciiTheme="minorHAnsi" w:hAnsiTheme="minorHAnsi" w:cstheme="minorHAnsi"/>
+        </w:rPr>
+        <w:t>5:</w:t>
+      </w:r>
+      <w:proofErr w:type="gramEnd"/>
+      <w:r>
+        <w:rPr>
+          <w:rFonts w:asciiTheme="minorHAnsi" w:hAnsiTheme="minorHAnsi" w:cstheme="minorHAnsi"/>
+        </w:rPr>
+        <w:t xml:space="preserve"> Diagramme fonctionnel du groupe vision</w:t>
       </w:r>
     </w:p>
     <w:p>
@@ -4730,12 +5414,69 @@
           <w:rFonts w:asciiTheme="minorHAnsi" w:hAnsiTheme="minorHAnsi" w:cstheme="minorHAnsi"/>
         </w:rPr>
       </w:pPr>
+      <w:proofErr w:type="spellStart"/>
       <w:r>
         <w:rPr>
           <w:rFonts w:asciiTheme="minorHAnsi" w:hAnsiTheme="minorHAnsi" w:cstheme="minorHAnsi"/>
           <w:highlight w:val="yellow"/>
         </w:rPr>
-        <w:t>Décrivez le comportement de chacun de vos threads avec des diagrammes d’activité. Ap- portez les explications qui vous semblent nécessaires pour comprendre votre conception.</w:t>
+        <w:t>Décrivez</w:t>
+      </w:r>
+      <w:proofErr w:type="spellEnd"/>
+      <w:r>
+        <w:rPr>
+          <w:rFonts w:asciiTheme="minorHAnsi" w:hAnsiTheme="minorHAnsi" w:cstheme="minorHAnsi"/>
+          <w:highlight w:val="yellow"/>
+        </w:rPr>
+        <w:t xml:space="preserve"> le comportement de chacun de vos threads avec des diagrammes d’</w:t>
+      </w:r>
+      <w:proofErr w:type="spellStart"/>
+      <w:r>
+        <w:rPr>
+          <w:rFonts w:asciiTheme="minorHAnsi" w:hAnsiTheme="minorHAnsi" w:cstheme="minorHAnsi"/>
+          <w:highlight w:val="yellow"/>
+        </w:rPr>
+        <w:t>activite</w:t>
+      </w:r>
+      <w:proofErr w:type="spellEnd"/>
+      <w:r>
+        <w:rPr>
+          <w:rFonts w:asciiTheme="minorHAnsi" w:hAnsiTheme="minorHAnsi" w:cstheme="minorHAnsi"/>
+          <w:highlight w:val="yellow"/>
+        </w:rPr>
+        <w:t xml:space="preserve">́. </w:t>
+      </w:r>
+      <w:proofErr w:type="spellStart"/>
+      <w:r>
+        <w:rPr>
+          <w:rFonts w:asciiTheme="minorHAnsi" w:hAnsiTheme="minorHAnsi" w:cstheme="minorHAnsi"/>
+          <w:highlight w:val="yellow"/>
+        </w:rPr>
+        <w:t>Ap</w:t>
+      </w:r>
+      <w:proofErr w:type="spellEnd"/>
+      <w:r>
+        <w:rPr>
+          <w:rFonts w:asciiTheme="minorHAnsi" w:hAnsiTheme="minorHAnsi" w:cstheme="minorHAnsi"/>
+          <w:highlight w:val="yellow"/>
+        </w:rPr>
+        <w:t xml:space="preserve">- portez les explications qui vous semblent </w:t>
+      </w:r>
+      <w:proofErr w:type="spellStart"/>
+      <w:r>
+        <w:rPr>
+          <w:rFonts w:asciiTheme="minorHAnsi" w:hAnsiTheme="minorHAnsi" w:cstheme="minorHAnsi"/>
+          <w:highlight w:val="yellow"/>
+        </w:rPr>
+        <w:t>nécessaires</w:t>
+      </w:r>
+      <w:proofErr w:type="spellEnd"/>
+      <w:r>
+        <w:rPr>
+          <w:rFonts w:asciiTheme="minorHAnsi" w:hAnsiTheme="minorHAnsi" w:cstheme="minorHAnsi"/>
+          <w:highlight w:val="yellow"/>
+        </w:rPr>
+        <w:t xml:space="preserve"> pour comprendre votre conception.</w:t>
       </w:r>
       <w:r>
         <w:rPr>
@@ -4754,6 +5495,16 @@
           <w:szCs w:val="22"/>
         </w:rPr>
       </w:pPr>
+      <w:r>
+        <w:rPr>
+          <w:rFonts w:ascii="SFBX1095" w:hAnsi="SFBX1095"/>
+          <w:color w:val="FF0000"/>
+          <w:sz w:val="22"/>
+          <w:szCs w:val="22"/>
+          <w:highlight w:val="yellow"/>
+        </w:rPr>
+        <w:t>DIAGRAMME MANQUANT</w:t>
+      </w:r>
     </w:p>
     <w:p>
       <w:pPr>
@@ -4811,48 +5562,54 @@
           <w:sz w:val="32"/>
           <w:szCs w:val="32"/>
         </w:rPr>
-        <w:t>Transformation AADL vers Xenomai</w:t>
-      </w:r>
+        <w:t xml:space="preserve">Transformation AADL vers </w:t>
+      </w:r>
+      <w:proofErr w:type="spellStart"/>
+      <w:r>
+        <w:rPr>
+          <w:b/>
+          <w:bCs/>
+          <w:color w:val="C00000"/>
+          <w:sz w:val="32"/>
+          <w:szCs w:val="32"/>
+        </w:rPr>
+        <w:t>Xenomai</w:t>
+      </w:r>
+      <w:proofErr w:type="spellEnd"/>
     </w:p>
     <w:p>
       <w:pPr>
         <w:spacing w:before="100" w:beforeAutospacing="1" w:after="100" w:afterAutospacing="1"/>
         <w:rPr>
-          <w:rFonts w:ascii="SFBX1095" w:hAnsi="SFBX1095"/>
-          <w:color w:val="FF0000"/>
-          <w:sz w:val="22"/>
-          <w:szCs w:val="22"/>
-        </w:rPr>
-      </w:pPr>
-    </w:p>
-    <w:p>
-      <w:pPr>
-        <w:rPr>
-          <w:rFonts w:asciiTheme="minorHAnsi" w:hAnsiTheme="minorHAnsi" w:cstheme="minorHAnsi"/>
-        </w:rPr>
-      </w:pPr>
-      <w:r>
-        <w:rPr>
-          <w:rFonts w:asciiTheme="minorHAnsi" w:hAnsiTheme="minorHAnsi" w:cstheme="minorHAnsi"/>
-          <w:highlight w:val="yellow"/>
-        </w:rPr>
-        <w:t>Cette section est consacrée à la méthode pour passer d’un modèle AADL à un code sous Xenomai. Pour chacun des éléments AADL, vous expliquerez comment vous l’avez traduit en code et quels services de Xenomai vous avez utilisés en expliquant ce qu’ils font. Chaque élément devra être illustré avec des extraits de code de votre projet.</w:t>
-      </w:r>
-      <w:r>
-        <w:rPr>
-          <w:rFonts w:asciiTheme="minorHAnsi" w:hAnsiTheme="minorHAnsi" w:cstheme="minorHAnsi"/>
-        </w:rPr>
-        <w:t xml:space="preserve"> </w:t>
+          <w:rFonts w:asciiTheme="minorHAnsi" w:hAnsiTheme="minorHAnsi" w:cstheme="minorHAnsi"/>
+        </w:rPr>
+      </w:pPr>
+      <w:r>
+        <w:rPr>
+          <w:rFonts w:asciiTheme="minorHAnsi" w:hAnsiTheme="minorHAnsi" w:cstheme="minorHAnsi"/>
+        </w:rPr>
+        <w:t xml:space="preserve">Dans cette partie on abordera la méthode pour passer d’un modèle AADL à un code sous </w:t>
+      </w:r>
+      <w:proofErr w:type="spellStart"/>
+      <w:r>
+        <w:rPr>
+          <w:rFonts w:asciiTheme="minorHAnsi" w:hAnsiTheme="minorHAnsi" w:cstheme="minorHAnsi"/>
+        </w:rPr>
+        <w:t>Xenomai</w:t>
+      </w:r>
+      <w:proofErr w:type="spellEnd"/>
+      <w:r>
+        <w:rPr>
+          <w:rFonts w:asciiTheme="minorHAnsi" w:hAnsiTheme="minorHAnsi" w:cstheme="minorHAnsi"/>
+        </w:rPr>
+        <w:t xml:space="preserve">. </w:t>
       </w:r>
     </w:p>
     <w:p>
       <w:pPr>
         <w:spacing w:before="100" w:beforeAutospacing="1" w:after="100" w:afterAutospacing="1"/>
         <w:rPr>
-          <w:rFonts w:ascii="SFBX1095" w:hAnsi="SFBX1095"/>
-          <w:color w:val="FF0000"/>
-          <w:sz w:val="22"/>
-          <w:szCs w:val="22"/>
+          <w:rFonts w:asciiTheme="minorHAnsi" w:hAnsiTheme="minorHAnsi" w:cstheme="minorHAnsi"/>
         </w:rPr>
       </w:pPr>
     </w:p>
@@ -4927,20 +5684,276 @@
         <w:rPr>
           <w:rFonts w:asciiTheme="minorHAnsi" w:hAnsiTheme="minorHAnsi" w:cstheme="minorHAnsi"/>
         </w:rPr>
-        <w:t>Chaque thread a été implémenté par un RT_TASK déclarés dans le fichier tasks.h. La création de la tâche se fait à l’aide du service rt_task_create et son démarrage à l’aide de rt_task_start. Toutes les tâches sont crées dans la méthode init de tasks.cpp et démarrées dans la méthode run</w:t>
-      </w:r>
+        <w:t xml:space="preserve">Chaque thread a </w:t>
+      </w:r>
+      <w:proofErr w:type="spellStart"/>
+      <w:r>
+        <w:rPr>
+          <w:rFonts w:asciiTheme="minorHAnsi" w:hAnsiTheme="minorHAnsi" w:cstheme="minorHAnsi"/>
+        </w:rPr>
+        <w:t>éte</w:t>
+      </w:r>
+      <w:proofErr w:type="spellEnd"/>
+      <w:r>
+        <w:rPr>
+          <w:rFonts w:asciiTheme="minorHAnsi" w:hAnsiTheme="minorHAnsi" w:cstheme="minorHAnsi"/>
+        </w:rPr>
+        <w:t xml:space="preserve">́ </w:t>
+      </w:r>
+      <w:proofErr w:type="spellStart"/>
+      <w:r>
+        <w:rPr>
+          <w:rFonts w:asciiTheme="minorHAnsi" w:hAnsiTheme="minorHAnsi" w:cstheme="minorHAnsi"/>
+        </w:rPr>
+        <w:t>implémente</w:t>
+      </w:r>
+      <w:proofErr w:type="spellEnd"/>
+      <w:r>
+        <w:rPr>
+          <w:rFonts w:asciiTheme="minorHAnsi" w:hAnsiTheme="minorHAnsi" w:cstheme="minorHAnsi"/>
+        </w:rPr>
+        <w:t xml:space="preserve">́ par un RT_TASK </w:t>
+      </w:r>
+      <w:proofErr w:type="spellStart"/>
+      <w:r>
+        <w:rPr>
+          <w:rFonts w:asciiTheme="minorHAnsi" w:hAnsiTheme="minorHAnsi" w:cstheme="minorHAnsi"/>
+        </w:rPr>
+        <w:t>déclarés</w:t>
+      </w:r>
+      <w:proofErr w:type="spellEnd"/>
+      <w:r>
+        <w:rPr>
+          <w:rFonts w:asciiTheme="minorHAnsi" w:hAnsiTheme="minorHAnsi" w:cstheme="minorHAnsi"/>
+        </w:rPr>
+        <w:t xml:space="preserve"> dans le fichier </w:t>
+      </w:r>
+      <w:proofErr w:type="spellStart"/>
+      <w:r>
+        <w:rPr>
+          <w:rFonts w:asciiTheme="minorHAnsi" w:hAnsiTheme="minorHAnsi" w:cstheme="minorHAnsi"/>
+        </w:rPr>
+        <w:t>tasks.h</w:t>
+      </w:r>
+      <w:proofErr w:type="spellEnd"/>
+      <w:r>
+        <w:rPr>
+          <w:rFonts w:asciiTheme="minorHAnsi" w:hAnsiTheme="minorHAnsi" w:cstheme="minorHAnsi"/>
+        </w:rPr>
+        <w:t xml:space="preserve">. La </w:t>
+      </w:r>
+      <w:proofErr w:type="spellStart"/>
+      <w:r>
+        <w:rPr>
+          <w:rFonts w:asciiTheme="minorHAnsi" w:hAnsiTheme="minorHAnsi" w:cstheme="minorHAnsi"/>
+        </w:rPr>
+        <w:t>création</w:t>
+      </w:r>
+      <w:proofErr w:type="spellEnd"/>
+      <w:r>
+        <w:rPr>
+          <w:rFonts w:asciiTheme="minorHAnsi" w:hAnsiTheme="minorHAnsi" w:cstheme="minorHAnsi"/>
+        </w:rPr>
+        <w:t xml:space="preserve"> de la </w:t>
+      </w:r>
+      <w:proofErr w:type="spellStart"/>
+      <w:r>
+        <w:rPr>
+          <w:rFonts w:asciiTheme="minorHAnsi" w:hAnsiTheme="minorHAnsi" w:cstheme="minorHAnsi"/>
+        </w:rPr>
+        <w:t>tâche</w:t>
+      </w:r>
+      <w:proofErr w:type="spellEnd"/>
+      <w:r>
+        <w:rPr>
+          <w:rFonts w:asciiTheme="minorHAnsi" w:hAnsiTheme="minorHAnsi" w:cstheme="minorHAnsi"/>
+        </w:rPr>
+        <w:t xml:space="preserve"> se fait </w:t>
+      </w:r>
+      <w:proofErr w:type="spellStart"/>
+      <w:r>
+        <w:rPr>
+          <w:rFonts w:asciiTheme="minorHAnsi" w:hAnsiTheme="minorHAnsi" w:cstheme="minorHAnsi"/>
+        </w:rPr>
+        <w:t>a</w:t>
+      </w:r>
+      <w:proofErr w:type="spellEnd"/>
+      <w:r>
+        <w:rPr>
+          <w:rFonts w:asciiTheme="minorHAnsi" w:hAnsiTheme="minorHAnsi" w:cstheme="minorHAnsi"/>
+        </w:rPr>
+        <w:t xml:space="preserve">̀ l’aide du service </w:t>
+      </w:r>
+      <w:proofErr w:type="spellStart"/>
+      <w:r>
+        <w:rPr>
+          <w:rFonts w:asciiTheme="minorHAnsi" w:hAnsiTheme="minorHAnsi" w:cstheme="minorHAnsi"/>
+        </w:rPr>
+        <w:t>rt_task_create</w:t>
+      </w:r>
+      <w:proofErr w:type="spellEnd"/>
+      <w:r>
+        <w:rPr>
+          <w:rFonts w:asciiTheme="minorHAnsi" w:hAnsiTheme="minorHAnsi" w:cstheme="minorHAnsi"/>
+        </w:rPr>
+        <w:t xml:space="preserve"> et son </w:t>
+      </w:r>
+      <w:proofErr w:type="spellStart"/>
+      <w:r>
+        <w:rPr>
+          <w:rFonts w:asciiTheme="minorHAnsi" w:hAnsiTheme="minorHAnsi" w:cstheme="minorHAnsi"/>
+        </w:rPr>
+        <w:t>démarrage</w:t>
+      </w:r>
+      <w:proofErr w:type="spellEnd"/>
+      <w:r>
+        <w:rPr>
+          <w:rFonts w:asciiTheme="minorHAnsi" w:hAnsiTheme="minorHAnsi" w:cstheme="minorHAnsi"/>
+        </w:rPr>
+        <w:t xml:space="preserve"> à l’aide de </w:t>
+      </w:r>
+      <w:proofErr w:type="spellStart"/>
+      <w:r>
+        <w:rPr>
+          <w:rFonts w:asciiTheme="minorHAnsi" w:hAnsiTheme="minorHAnsi" w:cstheme="minorHAnsi"/>
+        </w:rPr>
+        <w:t>rt_task_start</w:t>
+      </w:r>
+      <w:proofErr w:type="spellEnd"/>
+      <w:r>
+        <w:rPr>
+          <w:rFonts w:asciiTheme="minorHAnsi" w:hAnsiTheme="minorHAnsi" w:cstheme="minorHAnsi"/>
+        </w:rPr>
+        <w:t xml:space="preserve">. </w:t>
+      </w:r>
+    </w:p>
+    <w:p>
+      <w:pPr>
+        <w:jc w:val="both"/>
+        <w:rPr>
+          <w:rFonts w:asciiTheme="minorHAnsi" w:hAnsiTheme="minorHAnsi" w:cstheme="minorHAnsi"/>
+        </w:rPr>
+      </w:pPr>
+    </w:p>
+    <w:p>
+      <w:pPr>
+        <w:jc w:val="both"/>
+        <w:rPr>
+          <w:rFonts w:asciiTheme="minorHAnsi" w:hAnsiTheme="minorHAnsi" w:cstheme="minorHAnsi"/>
+        </w:rPr>
+      </w:pPr>
+      <w:r>
+        <w:rPr>
+          <w:rFonts w:asciiTheme="minorHAnsi" w:hAnsiTheme="minorHAnsi" w:cstheme="minorHAnsi"/>
+        </w:rPr>
+        <w:t xml:space="preserve">Toutes les </w:t>
+      </w:r>
+      <w:proofErr w:type="spellStart"/>
+      <w:r>
+        <w:rPr>
+          <w:rFonts w:asciiTheme="minorHAnsi" w:hAnsiTheme="minorHAnsi" w:cstheme="minorHAnsi"/>
+        </w:rPr>
+        <w:t>tâches</w:t>
+      </w:r>
+      <w:proofErr w:type="spellEnd"/>
+      <w:r>
+        <w:rPr>
+          <w:rFonts w:asciiTheme="minorHAnsi" w:hAnsiTheme="minorHAnsi" w:cstheme="minorHAnsi"/>
+        </w:rPr>
+        <w:t xml:space="preserve"> sont </w:t>
+      </w:r>
+      <w:proofErr w:type="spellStart"/>
+      <w:r>
+        <w:rPr>
+          <w:rFonts w:asciiTheme="minorHAnsi" w:hAnsiTheme="minorHAnsi" w:cstheme="minorHAnsi"/>
+        </w:rPr>
+        <w:t>crées</w:t>
+      </w:r>
+      <w:proofErr w:type="spellEnd"/>
+      <w:r>
+        <w:rPr>
+          <w:rFonts w:asciiTheme="minorHAnsi" w:hAnsiTheme="minorHAnsi" w:cstheme="minorHAnsi"/>
+        </w:rPr>
+        <w:t xml:space="preserve"> dans la </w:t>
+      </w:r>
+      <w:proofErr w:type="spellStart"/>
+      <w:r>
+        <w:rPr>
+          <w:rFonts w:asciiTheme="minorHAnsi" w:hAnsiTheme="minorHAnsi" w:cstheme="minorHAnsi"/>
+        </w:rPr>
+        <w:t>méthode</w:t>
+      </w:r>
+      <w:proofErr w:type="spellEnd"/>
+      <w:r>
+        <w:rPr>
+          <w:rFonts w:asciiTheme="minorHAnsi" w:hAnsiTheme="minorHAnsi" w:cstheme="minorHAnsi"/>
+        </w:rPr>
+        <w:t xml:space="preserve"> </w:t>
+      </w:r>
+      <w:proofErr w:type="spellStart"/>
+      <w:r>
+        <w:rPr>
+          <w:rFonts w:asciiTheme="minorHAnsi" w:hAnsiTheme="minorHAnsi" w:cstheme="minorHAnsi"/>
+        </w:rPr>
+        <w:t>init</w:t>
+      </w:r>
+      <w:proofErr w:type="spellEnd"/>
+      <w:r>
+        <w:rPr>
+          <w:rFonts w:asciiTheme="minorHAnsi" w:hAnsiTheme="minorHAnsi" w:cstheme="minorHAnsi"/>
+        </w:rPr>
+        <w:t xml:space="preserve"> de tasks.cpp et </w:t>
+      </w:r>
+      <w:proofErr w:type="spellStart"/>
+      <w:r>
+        <w:rPr>
+          <w:rFonts w:asciiTheme="minorHAnsi" w:hAnsiTheme="minorHAnsi" w:cstheme="minorHAnsi"/>
+        </w:rPr>
+        <w:t>démarrées</w:t>
+      </w:r>
+      <w:proofErr w:type="spellEnd"/>
+      <w:r>
+        <w:rPr>
+          <w:rFonts w:asciiTheme="minorHAnsi" w:hAnsiTheme="minorHAnsi" w:cstheme="minorHAnsi"/>
+        </w:rPr>
+        <w:t xml:space="preserve"> dans la </w:t>
+      </w:r>
+      <w:proofErr w:type="spellStart"/>
+      <w:r>
+        <w:rPr>
+          <w:rFonts w:asciiTheme="minorHAnsi" w:hAnsiTheme="minorHAnsi" w:cstheme="minorHAnsi"/>
+        </w:rPr>
+        <w:t>méthode</w:t>
+      </w:r>
+      <w:proofErr w:type="spellEnd"/>
+      <w:r>
+        <w:rPr>
+          <w:rFonts w:asciiTheme="minorHAnsi" w:hAnsiTheme="minorHAnsi" w:cstheme="minorHAnsi"/>
+        </w:rPr>
+        <w:t xml:space="preserve"> </w:t>
+      </w:r>
+      <w:proofErr w:type="spellStart"/>
+      <w:r>
+        <w:rPr>
+          <w:rFonts w:asciiTheme="minorHAnsi" w:hAnsiTheme="minorHAnsi" w:cstheme="minorHAnsi"/>
+        </w:rPr>
+        <w:t>run</w:t>
+      </w:r>
+      <w:proofErr w:type="spellEnd"/>
       <w:r>
         <w:rPr>
           <w:rFonts w:asciiTheme="minorHAnsi" w:hAnsiTheme="minorHAnsi" w:cstheme="minorHAnsi"/>
         </w:rPr>
         <w:t xml:space="preserve">. Par exemple, pour la tâche </w:t>
       </w:r>
+      <w:proofErr w:type="spellStart"/>
       <w:r>
         <w:rPr>
           <w:rFonts w:asciiTheme="minorHAnsi" w:hAnsiTheme="minorHAnsi" w:cstheme="minorHAnsi"/>
         </w:rPr>
         <w:t>th_checkBattery</w:t>
       </w:r>
+      <w:proofErr w:type="spellEnd"/>
       <w:r>
         <w:rPr>
           <w:rFonts w:asciiTheme="minorHAnsi" w:hAnsiTheme="minorHAnsi" w:cstheme="minorHAnsi"/>
@@ -4951,20 +5964,64 @@
         <w:rPr>
           <w:rFonts w:asciiTheme="minorHAnsi" w:hAnsiTheme="minorHAnsi" w:cstheme="minorHAnsi"/>
         </w:rPr>
-        <w:t xml:space="preserve">83 dans le fichier tasks.h : </w:t>
-      </w:r>
-      <w:r>
-        <w:rPr>
-          <w:rFonts w:asciiTheme="minorHAnsi" w:hAnsiTheme="minorHAnsi" w:cstheme="minorHAnsi"/>
-        </w:rPr>
-        <w:t>RT_TASK th_checkBattery;</w:t>
-      </w:r>
+        <w:t xml:space="preserve">83 dans le fichier </w:t>
+      </w:r>
+      <w:proofErr w:type="spellStart"/>
+      <w:r>
+        <w:rPr>
+          <w:rFonts w:asciiTheme="minorHAnsi" w:hAnsiTheme="minorHAnsi" w:cstheme="minorHAnsi"/>
+        </w:rPr>
+        <w:t>tasks.h</w:t>
+      </w:r>
+      <w:proofErr w:type="spellEnd"/>
+      <w:r>
+        <w:rPr>
+          <w:rFonts w:asciiTheme="minorHAnsi" w:hAnsiTheme="minorHAnsi" w:cstheme="minorHAnsi"/>
+        </w:rPr>
+        <w:t xml:space="preserve"> : </w:t>
+      </w:r>
+      <w:r>
+        <w:rPr>
+          <w:rFonts w:asciiTheme="minorHAnsi" w:hAnsiTheme="minorHAnsi" w:cstheme="minorHAnsi"/>
+        </w:rPr>
+        <w:t xml:space="preserve">RT_TASK </w:t>
+      </w:r>
+      <w:proofErr w:type="spellStart"/>
+      <w:r>
+        <w:rPr>
+          <w:rFonts w:asciiTheme="minorHAnsi" w:hAnsiTheme="minorHAnsi" w:cstheme="minorHAnsi"/>
+        </w:rPr>
+        <w:t>th_</w:t>
+      </w:r>
+      <w:proofErr w:type="gramStart"/>
+      <w:r>
+        <w:rPr>
+          <w:rFonts w:asciiTheme="minorHAnsi" w:hAnsiTheme="minorHAnsi" w:cstheme="minorHAnsi"/>
+        </w:rPr>
+        <w:t>checkBattery</w:t>
+      </w:r>
+      <w:proofErr w:type="spellEnd"/>
+      <w:r>
+        <w:rPr>
+          <w:rFonts w:asciiTheme="minorHAnsi" w:hAnsiTheme="minorHAnsi" w:cstheme="minorHAnsi"/>
+        </w:rPr>
+        <w:t>;</w:t>
+      </w:r>
+      <w:proofErr w:type="gramEnd"/>
     </w:p>
     <w:p>
       <w:pPr>
         <w:jc w:val="both"/>
         <w:rPr>
           <w:rFonts w:asciiTheme="minorHAnsi" w:hAnsiTheme="minorHAnsi" w:cstheme="minorHAnsi"/>
+        </w:rPr>
+      </w:pPr>
+    </w:p>
+    <w:p>
+      <w:pPr>
+        <w:jc w:val="both"/>
+        <w:rPr>
+          <w:rFonts w:asciiTheme="minorHAnsi" w:hAnsiTheme="minorHAnsi" w:cstheme="minorHAnsi"/>
           <w:highlight w:val="yellow"/>
         </w:rPr>
       </w:pPr>
@@ -4974,11 +6031,61 @@
         </w:rPr>
         <w:t xml:space="preserve">Sa création ligne 136 de tasks.cpp lors de l’appel de </w:t>
       </w:r>
-      <w:r>
-        <w:rPr>
-          <w:rFonts w:asciiTheme="minorHAnsi" w:hAnsiTheme="minorHAnsi" w:cstheme="minorHAnsi"/>
-        </w:rPr>
-        <w:t>rt_task_create(&amp;th_checkBattery, "th_checkBattery", 0, PRIORITY_TBATTERY, 0)</w:t>
+      <w:proofErr w:type="spellStart"/>
+      <w:r>
+        <w:rPr>
+          <w:rFonts w:asciiTheme="minorHAnsi" w:hAnsiTheme="minorHAnsi" w:cstheme="minorHAnsi"/>
+        </w:rPr>
+        <w:t>rt_task_</w:t>
+      </w:r>
+      <w:proofErr w:type="gramStart"/>
+      <w:r>
+        <w:rPr>
+          <w:rFonts w:asciiTheme="minorHAnsi" w:hAnsiTheme="minorHAnsi" w:cstheme="minorHAnsi"/>
+        </w:rPr>
+        <w:t>create</w:t>
+      </w:r>
+      <w:proofErr w:type="spellEnd"/>
+      <w:r>
+        <w:rPr>
+          <w:rFonts w:asciiTheme="minorHAnsi" w:hAnsiTheme="minorHAnsi" w:cstheme="minorHAnsi"/>
+        </w:rPr>
+        <w:t>(</w:t>
+      </w:r>
+      <w:proofErr w:type="gramEnd"/>
+      <w:r>
+        <w:rPr>
+          <w:rFonts w:asciiTheme="minorHAnsi" w:hAnsiTheme="minorHAnsi" w:cstheme="minorHAnsi"/>
+        </w:rPr>
+        <w:t>&amp;</w:t>
+      </w:r>
+      <w:proofErr w:type="spellStart"/>
+      <w:r>
+        <w:rPr>
+          <w:rFonts w:asciiTheme="minorHAnsi" w:hAnsiTheme="minorHAnsi" w:cstheme="minorHAnsi"/>
+        </w:rPr>
+        <w:t>th_checkBattery</w:t>
+      </w:r>
+      <w:proofErr w:type="spellEnd"/>
+      <w:r>
+        <w:rPr>
+          <w:rFonts w:asciiTheme="minorHAnsi" w:hAnsiTheme="minorHAnsi" w:cstheme="minorHAnsi"/>
+        </w:rPr>
+        <w:t>, "</w:t>
+      </w:r>
+      <w:proofErr w:type="spellStart"/>
+      <w:r>
+        <w:rPr>
+          <w:rFonts w:asciiTheme="minorHAnsi" w:hAnsiTheme="minorHAnsi" w:cstheme="minorHAnsi"/>
+        </w:rPr>
+        <w:t>th_checkBattery</w:t>
+      </w:r>
+      <w:proofErr w:type="spellEnd"/>
+      <w:r>
+        <w:rPr>
+          <w:rFonts w:asciiTheme="minorHAnsi" w:hAnsiTheme="minorHAnsi" w:cstheme="minorHAnsi"/>
+        </w:rPr>
+        <w:t>", 0, PRIORITY_TBATTERY, 0)</w:t>
       </w:r>
       <w:r>
         <w:rPr>
@@ -4986,150 +6093,109 @@
         </w:rPr>
         <w:t xml:space="preserve"> et son démarrage ligne 188 avec </w:t>
       </w:r>
-      <w:r>
-        <w:rPr>
-          <w:rFonts w:asciiTheme="minorHAnsi" w:hAnsiTheme="minorHAnsi" w:cstheme="minorHAnsi"/>
-        </w:rPr>
-        <w:t>rt_task_start(&amp;th_checkBattery, (void(*)(void*)) &amp; Tasks::CheckBattery, this)</w:t>
+      <w:proofErr w:type="spellStart"/>
+      <w:r>
+        <w:rPr>
+          <w:rFonts w:asciiTheme="minorHAnsi" w:hAnsiTheme="minorHAnsi" w:cstheme="minorHAnsi"/>
+        </w:rPr>
+        <w:t>rt_task_start</w:t>
+      </w:r>
+      <w:proofErr w:type="spellEnd"/>
+      <w:r>
+        <w:rPr>
+          <w:rFonts w:asciiTheme="minorHAnsi" w:hAnsiTheme="minorHAnsi" w:cstheme="minorHAnsi"/>
+        </w:rPr>
+        <w:t>(&amp;</w:t>
+      </w:r>
+      <w:proofErr w:type="spellStart"/>
+      <w:r>
+        <w:rPr>
+          <w:rFonts w:asciiTheme="minorHAnsi" w:hAnsiTheme="minorHAnsi" w:cstheme="minorHAnsi"/>
+        </w:rPr>
+        <w:t>th_checkBattery</w:t>
+      </w:r>
+      <w:proofErr w:type="spellEnd"/>
+      <w:r>
+        <w:rPr>
+          <w:rFonts w:asciiTheme="minorHAnsi" w:hAnsiTheme="minorHAnsi" w:cstheme="minorHAnsi"/>
+        </w:rPr>
+        <w:t>, (</w:t>
+      </w:r>
+      <w:proofErr w:type="spellStart"/>
+      <w:r>
+        <w:rPr>
+          <w:rFonts w:asciiTheme="minorHAnsi" w:hAnsiTheme="minorHAnsi" w:cstheme="minorHAnsi"/>
+        </w:rPr>
+        <w:t>void</w:t>
+      </w:r>
+      <w:proofErr w:type="spellEnd"/>
+      <w:r>
+        <w:rPr>
+          <w:rFonts w:asciiTheme="minorHAnsi" w:hAnsiTheme="minorHAnsi" w:cstheme="minorHAnsi"/>
+        </w:rPr>
+        <w:t>(*)(</w:t>
+      </w:r>
+      <w:proofErr w:type="spellStart"/>
+      <w:r>
+        <w:rPr>
+          <w:rFonts w:asciiTheme="minorHAnsi" w:hAnsiTheme="minorHAnsi" w:cstheme="minorHAnsi"/>
+        </w:rPr>
+        <w:t>void</w:t>
+      </w:r>
+      <w:proofErr w:type="spellEnd"/>
+      <w:r>
+        <w:rPr>
+          <w:rFonts w:asciiTheme="minorHAnsi" w:hAnsiTheme="minorHAnsi" w:cstheme="minorHAnsi"/>
+        </w:rPr>
+        <w:t xml:space="preserve">*)) &amp; </w:t>
+      </w:r>
+      <w:proofErr w:type="spellStart"/>
+      <w:r>
+        <w:rPr>
+          <w:rFonts w:asciiTheme="minorHAnsi" w:hAnsiTheme="minorHAnsi" w:cstheme="minorHAnsi"/>
+        </w:rPr>
+        <w:t>Tasks</w:t>
+      </w:r>
+      <w:proofErr w:type="spellEnd"/>
+      <w:r>
+        <w:rPr>
+          <w:rFonts w:asciiTheme="minorHAnsi" w:hAnsiTheme="minorHAnsi" w:cstheme="minorHAnsi"/>
+        </w:rPr>
+        <w:t>::</w:t>
+      </w:r>
+      <w:proofErr w:type="spellStart"/>
+      <w:r>
+        <w:rPr>
+          <w:rFonts w:asciiTheme="minorHAnsi" w:hAnsiTheme="minorHAnsi" w:cstheme="minorHAnsi"/>
+        </w:rPr>
+        <w:t>CheckBattery</w:t>
+      </w:r>
+      <w:proofErr w:type="spellEnd"/>
+      <w:r>
+        <w:rPr>
+          <w:rFonts w:asciiTheme="minorHAnsi" w:hAnsiTheme="minorHAnsi" w:cstheme="minorHAnsi"/>
+        </w:rPr>
+        <w:t xml:space="preserve">, </w:t>
+      </w:r>
+      <w:proofErr w:type="spellStart"/>
+      <w:r>
+        <w:rPr>
+          <w:rFonts w:asciiTheme="minorHAnsi" w:hAnsiTheme="minorHAnsi" w:cstheme="minorHAnsi"/>
+        </w:rPr>
+        <w:t>this</w:t>
+      </w:r>
+      <w:proofErr w:type="spellEnd"/>
+      <w:r>
+        <w:rPr>
+          <w:rFonts w:asciiTheme="minorHAnsi" w:hAnsiTheme="minorHAnsi" w:cstheme="minorHAnsi"/>
+        </w:rPr>
+        <w:t>)</w:t>
       </w:r>
       <w:r>
         <w:rPr>
           <w:rFonts w:asciiTheme="minorHAnsi" w:hAnsiTheme="minorHAnsi" w:cstheme="minorHAnsi"/>
         </w:rPr>
         <w:t>.</w:t>
-      </w:r>
-    </w:p>
-    <w:p>
-      <w:pPr>
-        <w:rPr>
-          <w:rFonts w:asciiTheme="minorHAnsi" w:hAnsiTheme="minorHAnsi" w:cstheme="minorHAnsi"/>
-          <w:highlight w:val="yellow"/>
-        </w:rPr>
-      </w:pPr>
-    </w:p>
-    <w:p>
-      <w:pPr>
-        <w:rPr>
-          <w:rFonts w:asciiTheme="minorHAnsi" w:hAnsiTheme="minorHAnsi" w:cstheme="minorHAnsi"/>
-          <w:highlight w:val="yellow"/>
-        </w:rPr>
-      </w:pPr>
-      <w:r>
-        <w:rPr>
-          <w:rFonts w:asciiTheme="minorHAnsi" w:hAnsiTheme="minorHAnsi" w:cstheme="minorHAnsi"/>
-          <w:highlight w:val="yellow"/>
-        </w:rPr>
-        <w:t xml:space="preserve">Expliquer comment vous implémentez sous Xenomai l’instanciation et le démarrage d’un thread AADL. </w:t>
-      </w:r>
-    </w:p>
-    <w:p>
-      <w:pPr>
-        <w:rPr>
-          <w:rFonts w:asciiTheme="minorHAnsi" w:hAnsiTheme="minorHAnsi" w:cstheme="minorHAnsi"/>
-          <w:highlight w:val="yellow"/>
-        </w:rPr>
-      </w:pPr>
-      <w:r>
-        <w:rPr>
-          <w:rFonts w:asciiTheme="minorHAnsi" w:hAnsiTheme="minorHAnsi" w:cstheme="minorHAnsi"/>
-          <w:highlight w:val="yellow"/>
-        </w:rPr>
-        <w:t xml:space="preserve">Exemple de réponse : Chaque thread a été implémenté par un RT_TASK déclarés dans le fichier tasks.h. La création de la tâche se fait à l’aide du service rt_task_create et son démarrage à l’aide de rt_task_start. Toutes les tâches sont crées dans la méthode init de tasks.cpp et démarrées dans la méthode run. </w:t>
-      </w:r>
-    </w:p>
-    <w:p>
-      <w:pPr>
-        <w:rPr>
-          <w:rFonts w:asciiTheme="minorHAnsi" w:hAnsiTheme="minorHAnsi" w:cstheme="minorHAnsi"/>
-          <w:highlight w:val="yellow"/>
-        </w:rPr>
-      </w:pPr>
-      <w:r>
-        <w:rPr>
-          <w:rFonts w:asciiTheme="minorHAnsi" w:hAnsiTheme="minorHAnsi" w:cstheme="minorHAnsi"/>
-          <w:highlight w:val="yellow"/>
-        </w:rPr>
-        <w:t xml:space="preserve">Par exemple, pour la tâche th_server, sa déclaration est faite ligne 73 dans le fichier tasks.h </w:t>
-      </w:r>
-    </w:p>
-    <w:p>
-      <w:pPr>
-        <w:rPr>
-          <w:rFonts w:asciiTheme="minorHAnsi" w:hAnsiTheme="minorHAnsi" w:cstheme="minorHAnsi"/>
-          <w:highlight w:val="yellow"/>
-        </w:rPr>
-      </w:pPr>
-      <w:r>
-        <w:rPr>
-          <w:rFonts w:asciiTheme="minorHAnsi" w:hAnsiTheme="minorHAnsi" w:cstheme="minorHAnsi"/>
-          <w:highlight w:val="yellow"/>
-        </w:rPr>
-        <w:t>RT_TASK th_server;</w:t>
-      </w:r>
-      <w:r>
-        <w:rPr>
-          <w:rFonts w:asciiTheme="minorHAnsi" w:hAnsiTheme="minorHAnsi" w:cstheme="minorHAnsi"/>
-          <w:highlight w:val="yellow"/>
-        </w:rPr>
-        <w:br/>
-        <w:t xml:space="preserve">sa création ligne 102 de tasks.cpp lors de l’appel de </w:t>
-      </w:r>
-    </w:p>
-    <w:p>
-      <w:pPr>
-        <w:rPr>
-          <w:rFonts w:asciiTheme="minorHAnsi" w:hAnsiTheme="minorHAnsi" w:cstheme="minorHAnsi"/>
-          <w:highlight w:val="yellow"/>
-          <w:lang w:val="en-US"/>
-        </w:rPr>
-      </w:pPr>
-      <w:r>
-        <w:rPr>
-          <w:rFonts w:asciiTheme="minorHAnsi" w:hAnsiTheme="minorHAnsi" w:cstheme="minorHAnsi"/>
-          <w:highlight w:val="yellow"/>
-        </w:rPr>
-        <w:t xml:space="preserve">  </w:t>
-      </w:r>
-      <w:r>
-        <w:rPr>
-          <w:rFonts w:asciiTheme="minorHAnsi" w:hAnsiTheme="minorHAnsi" w:cstheme="minorHAnsi"/>
-          <w:highlight w:val="yellow"/>
-          <w:lang w:val="en-US"/>
-        </w:rPr>
-        <w:t>rt_task_create(&amp;th_server, "th_server", 0, PRIORITY_TSERVER, 0)</w:t>
-      </w:r>
-    </w:p>
-    <w:p>
-      <w:pPr>
-        <w:rPr>
-          <w:rFonts w:asciiTheme="minorHAnsi" w:hAnsiTheme="minorHAnsi" w:cstheme="minorHAnsi"/>
-          <w:highlight w:val="yellow"/>
-          <w:lang w:val="en-US"/>
-        </w:rPr>
-      </w:pPr>
-      <w:r>
-        <w:rPr>
-          <w:rFonts w:asciiTheme="minorHAnsi" w:hAnsiTheme="minorHAnsi" w:cstheme="minorHAnsi"/>
-          <w:highlight w:val="yellow"/>
-          <w:lang w:val="en-US"/>
-        </w:rPr>
-        <w:t xml:space="preserve">et son démarrage ligne 146 avec </w:t>
-      </w:r>
-    </w:p>
-    <w:p>
-      <w:pPr>
-        <w:rPr>
-          <w:rFonts w:asciiTheme="minorHAnsi" w:hAnsiTheme="minorHAnsi" w:cstheme="minorHAnsi"/>
-          <w:lang w:val="en-US"/>
-        </w:rPr>
-      </w:pPr>
-      <w:r>
-        <w:rPr>
-          <w:rFonts w:asciiTheme="minorHAnsi" w:hAnsiTheme="minorHAnsi" w:cstheme="minorHAnsi"/>
-          <w:highlight w:val="yellow"/>
-          <w:lang w:val="en-US"/>
-        </w:rPr>
-        <w:t xml:space="preserve">  rt_task_start(&amp;th_server, (void(*)(void*)) &amp; Tasks::ServerTask, this)</w:t>
       </w:r>
     </w:p>
     <w:p>
@@ -5137,7 +6203,6 @@
         <w:tabs>
           <w:tab w:val="left" w:pos="1843"/>
         </w:tabs>
-        <w:ind w:left="1080"/>
         <w:jc w:val="both"/>
         <w:rPr>
           <w:color w:val="538135" w:themeColor="accent6" w:themeShade="BF"/>
@@ -5179,8 +6244,17 @@
           <w:color w:val="538135" w:themeColor="accent6" w:themeShade="BF"/>
           <w:u w:val="single"/>
         </w:rPr>
-        <w:t>Code à éxécuter</w:t>
-      </w:r>
+        <w:t xml:space="preserve">Code à </w:t>
+      </w:r>
+      <w:proofErr w:type="spellStart"/>
+      <w:r>
+        <w:rPr>
+          <w:color w:val="538135" w:themeColor="accent6" w:themeShade="BF"/>
+          <w:u w:val="single"/>
+        </w:rPr>
+        <w:t>éxécuter</w:t>
+      </w:r>
+      <w:proofErr w:type="spellEnd"/>
     </w:p>
     <w:p>
       <w:pPr>
@@ -5199,28 +6273,36 @@
       <w:r>
         <w:rPr>
           <w:rFonts w:asciiTheme="minorHAnsi" w:hAnsiTheme="minorHAnsi" w:cstheme="minorHAnsi"/>
-          <w:highlight w:val="yellow"/>
-        </w:rPr>
-        <w:t>Comment se fait le lien sous Xenomai entre le thread et le traitement à exécuter.</w:t>
-      </w:r>
-      <w:r>
-        <w:rPr>
-          <w:rFonts w:asciiTheme="minorHAnsi" w:hAnsiTheme="minorHAnsi" w:cstheme="minorHAnsi"/>
-        </w:rPr>
-        <w:t xml:space="preserve"> </w:t>
-      </w:r>
-    </w:p>
-    <w:p>
-      <w:pPr>
-        <w:rPr>
-          <w:rFonts w:asciiTheme="minorHAnsi" w:hAnsiTheme="minorHAnsi" w:cstheme="minorHAnsi"/>
-        </w:rPr>
-      </w:pPr>
-      <w:r>
-        <w:rPr>
-          <w:rFonts w:asciiTheme="minorHAnsi" w:hAnsiTheme="minorHAnsi" w:cstheme="minorHAnsi"/>
-        </w:rPr>
-        <w:t>Le lien sous Xenomai entre le thread et le traitement à exécuter se fait via l’appel à rt_task_start qui permet de lancer le thread et permet au système opérant d’exécuter les instructions présentes dans la tâche.</w:t>
+        </w:rPr>
+        <w:t xml:space="preserve">Le lien sous </w:t>
+      </w:r>
+      <w:proofErr w:type="spellStart"/>
+      <w:r>
+        <w:rPr>
+          <w:rFonts w:asciiTheme="minorHAnsi" w:hAnsiTheme="minorHAnsi" w:cstheme="minorHAnsi"/>
+        </w:rPr>
+        <w:t>Xenomai</w:t>
+      </w:r>
+      <w:proofErr w:type="spellEnd"/>
+      <w:r>
+        <w:rPr>
+          <w:rFonts w:asciiTheme="minorHAnsi" w:hAnsiTheme="minorHAnsi" w:cstheme="minorHAnsi"/>
+        </w:rPr>
+        <w:t xml:space="preserve"> entre le thread et le traitement à exécuter se fait via l’appel à </w:t>
+      </w:r>
+      <w:proofErr w:type="spellStart"/>
+      <w:r>
+        <w:rPr>
+          <w:rFonts w:asciiTheme="minorHAnsi" w:hAnsiTheme="minorHAnsi" w:cstheme="minorHAnsi"/>
+        </w:rPr>
+        <w:t>rt_task_start</w:t>
+      </w:r>
+      <w:proofErr w:type="spellEnd"/>
+      <w:r>
+        <w:rPr>
+          <w:rFonts w:asciiTheme="minorHAnsi" w:hAnsiTheme="minorHAnsi" w:cstheme="minorHAnsi"/>
+        </w:rPr>
+        <w:t xml:space="preserve"> qui permet de lancer le thread et permet au système opérant d’exécuter les instructions présentes dans la tâche.</w:t>
       </w:r>
     </w:p>
     <w:p>
@@ -5251,7 +6333,6 @@
           <w:color w:val="538135" w:themeColor="accent6" w:themeShade="BF"/>
           <w:u w:val="single"/>
         </w:rPr>
-        <w:lastRenderedPageBreak/>
         <w:t>Niveau de prio</w:t>
       </w:r>
       <w:r>
@@ -5273,30 +6354,9 @@
       <w:pPr>
         <w:jc w:val="both"/>
         <w:rPr>
-          <w:color w:val="538135" w:themeColor="accent6" w:themeShade="BF"/>
-          <w:u w:val="single"/>
-        </w:rPr>
-      </w:pPr>
-    </w:p>
-    <w:p>
-      <w:pPr>
-        <w:rPr>
-          <w:rFonts w:asciiTheme="minorHAnsi" w:hAnsiTheme="minorHAnsi" w:cstheme="minorHAnsi"/>
-        </w:rPr>
-      </w:pPr>
-      <w:r>
-        <w:rPr>
-          <w:rFonts w:asciiTheme="minorHAnsi" w:hAnsiTheme="minorHAnsi" w:cstheme="minorHAnsi"/>
-          <w:highlight w:val="yellow"/>
-        </w:rPr>
-        <w:t>Expliquer comment vous fixez sous Xenomai le niveau de priorité d’un thread AADL.</w:t>
-      </w:r>
-      <w:r>
-        <w:rPr>
-          <w:rFonts w:asciiTheme="minorHAnsi" w:hAnsiTheme="minorHAnsi" w:cstheme="minorHAnsi"/>
-        </w:rPr>
-        <w:t xml:space="preserve"> </w:t>
-      </w:r>
+          <w:rFonts w:asciiTheme="minorHAnsi" w:hAnsiTheme="minorHAnsi" w:cstheme="minorHAnsi"/>
+        </w:rPr>
+      </w:pPr>
     </w:p>
     <w:p>
       <w:pPr>
@@ -5309,7 +6369,21 @@
         <w:rPr>
           <w:rFonts w:asciiTheme="minorHAnsi" w:hAnsiTheme="minorHAnsi" w:cstheme="minorHAnsi"/>
         </w:rPr>
-        <w:t xml:space="preserve">Pour définir le niveau de priorité d’un thread sous Xenomai, nous avons défini des macros représentant leur priorité dans le fichier tasks.cpp : </w:t>
+        <w:t xml:space="preserve">Pour définir le niveau de priorité d’un thread sous </w:t>
+      </w:r>
+      <w:proofErr w:type="spellStart"/>
+      <w:r>
+        <w:rPr>
+          <w:rFonts w:asciiTheme="minorHAnsi" w:hAnsiTheme="minorHAnsi" w:cstheme="minorHAnsi"/>
+        </w:rPr>
+        <w:t>Xenomai</w:t>
+      </w:r>
+      <w:proofErr w:type="spellEnd"/>
+      <w:r>
+        <w:rPr>
+          <w:rFonts w:asciiTheme="minorHAnsi" w:hAnsiTheme="minorHAnsi" w:cstheme="minorHAnsi"/>
+        </w:rPr>
+        <w:t xml:space="preserve">, nous avons défini des macros représentant leur priorité dans le fichier tasks.cpp : </w:t>
       </w:r>
       <w:r>
         <w:rPr>
@@ -5321,13 +6395,77 @@
         <w:rPr>
           <w:rFonts w:asciiTheme="minorHAnsi" w:hAnsiTheme="minorHAnsi" w:cstheme="minorHAnsi"/>
         </w:rPr>
-        <w:t xml:space="preserve">. Ensuite cette valeur de priorité est passé en paramètre de rt_task_create lors de la création de la tâche : </w:t>
-      </w:r>
-      <w:r>
-        <w:rPr>
-          <w:rFonts w:asciiTheme="minorHAnsi" w:hAnsiTheme="minorHAnsi" w:cstheme="minorHAnsi"/>
-        </w:rPr>
-        <w:t xml:space="preserve">rt_task_create(&amp;th_server, "th_server", 0, </w:t>
+        <w:t xml:space="preserve">. Ensuite cette valeur de priorité est passé en paramètre de </w:t>
+      </w:r>
+      <w:proofErr w:type="spellStart"/>
+      <w:r>
+        <w:rPr>
+          <w:rFonts w:asciiTheme="minorHAnsi" w:hAnsiTheme="minorHAnsi" w:cstheme="minorHAnsi"/>
+        </w:rPr>
+        <w:t>rt_task_create</w:t>
+      </w:r>
+      <w:proofErr w:type="spellEnd"/>
+      <w:r>
+        <w:rPr>
+          <w:rFonts w:asciiTheme="minorHAnsi" w:hAnsiTheme="minorHAnsi" w:cstheme="minorHAnsi"/>
+        </w:rPr>
+        <w:t xml:space="preserve"> lors de la création de la tâche : </w:t>
+      </w:r>
+      <w:proofErr w:type="spellStart"/>
+      <w:r>
+        <w:rPr>
+          <w:rFonts w:asciiTheme="minorHAnsi" w:hAnsiTheme="minorHAnsi" w:cstheme="minorHAnsi"/>
+        </w:rPr>
+        <w:t>rt_task_</w:t>
+      </w:r>
+      <w:proofErr w:type="gramStart"/>
+      <w:r>
+        <w:rPr>
+          <w:rFonts w:asciiTheme="minorHAnsi" w:hAnsiTheme="minorHAnsi" w:cstheme="minorHAnsi"/>
+        </w:rPr>
+        <w:t>create</w:t>
+      </w:r>
+      <w:proofErr w:type="spellEnd"/>
+      <w:r>
+        <w:rPr>
+          <w:rFonts w:asciiTheme="minorHAnsi" w:hAnsiTheme="minorHAnsi" w:cstheme="minorHAnsi"/>
+        </w:rPr>
+        <w:t>(</w:t>
+      </w:r>
+      <w:proofErr w:type="gramEnd"/>
+      <w:r>
+        <w:rPr>
+          <w:rFonts w:asciiTheme="minorHAnsi" w:hAnsiTheme="minorHAnsi" w:cstheme="minorHAnsi"/>
+        </w:rPr>
+        <w:t>&amp;</w:t>
+      </w:r>
+      <w:proofErr w:type="spellStart"/>
+      <w:r>
+        <w:rPr>
+          <w:rFonts w:asciiTheme="minorHAnsi" w:hAnsiTheme="minorHAnsi" w:cstheme="minorHAnsi"/>
+        </w:rPr>
+        <w:t>th_server</w:t>
+      </w:r>
+      <w:proofErr w:type="spellEnd"/>
+      <w:r>
+        <w:rPr>
+          <w:rFonts w:asciiTheme="minorHAnsi" w:hAnsiTheme="minorHAnsi" w:cstheme="minorHAnsi"/>
+        </w:rPr>
+        <w:t>, "</w:t>
+      </w:r>
+      <w:proofErr w:type="spellStart"/>
+      <w:r>
+        <w:rPr>
+          <w:rFonts w:asciiTheme="minorHAnsi" w:hAnsiTheme="minorHAnsi" w:cstheme="minorHAnsi"/>
+        </w:rPr>
+        <w:t>th_server</w:t>
+      </w:r>
+      <w:proofErr w:type="spellEnd"/>
+      <w:r>
+        <w:rPr>
+          <w:rFonts w:asciiTheme="minorHAnsi" w:hAnsiTheme="minorHAnsi" w:cstheme="minorHAnsi"/>
+        </w:rPr>
+        <w:t xml:space="preserve">", 0, </w:t>
       </w:r>
       <w:r>
         <w:rPr>
@@ -5407,14 +6545,30 @@
         <w:rPr>
           <w:rFonts w:asciiTheme="minorHAnsi" w:hAnsiTheme="minorHAnsi" w:cstheme="minorHAnsi"/>
         </w:rPr>
-        <w:t xml:space="preserve">n thread est rendu périodique par l’utilisation de la primitive Xenomai </w:t>
-      </w:r>
+        <w:t xml:space="preserve">n thread est rendu périodique par l’utilisation de la primitive </w:t>
+      </w:r>
+      <w:proofErr w:type="spellStart"/>
+      <w:r>
+        <w:rPr>
+          <w:rFonts w:asciiTheme="minorHAnsi" w:hAnsiTheme="minorHAnsi" w:cstheme="minorHAnsi"/>
+        </w:rPr>
+        <w:t>Xenomai</w:t>
+      </w:r>
+      <w:proofErr w:type="spellEnd"/>
+      <w:r>
+        <w:rPr>
+          <w:rFonts w:asciiTheme="minorHAnsi" w:hAnsiTheme="minorHAnsi" w:cstheme="minorHAnsi"/>
+        </w:rPr>
+        <w:t xml:space="preserve"> </w:t>
+      </w:r>
+      <w:proofErr w:type="spellStart"/>
       <w:r>
         <w:rPr>
           <w:rFonts w:asciiTheme="minorHAnsi" w:hAnsiTheme="minorHAnsi" w:cstheme="minorHAnsi"/>
         </w:rPr>
         <w:t>rt_task_set_periodic</w:t>
       </w:r>
+      <w:proofErr w:type="spellEnd"/>
       <w:r>
         <w:rPr>
           <w:rFonts w:asciiTheme="minorHAnsi" w:hAnsiTheme="minorHAnsi" w:cstheme="minorHAnsi"/>
@@ -5427,11 +6581,33 @@
         </w:rPr>
         <w:t xml:space="preserve">, par exemple </w:t>
       </w:r>
-      <w:r>
-        <w:rPr>
-          <w:rFonts w:asciiTheme="minorHAnsi" w:hAnsiTheme="minorHAnsi" w:cstheme="minorHAnsi"/>
-        </w:rPr>
-        <w:t>rt_task_set_periodic(NULL, TM_NOW, 500000000);</w:t>
+      <w:proofErr w:type="spellStart"/>
+      <w:r>
+        <w:rPr>
+          <w:rFonts w:asciiTheme="minorHAnsi" w:hAnsiTheme="minorHAnsi" w:cstheme="minorHAnsi"/>
+        </w:rPr>
+        <w:t>rt_task_set_</w:t>
+      </w:r>
+      <w:proofErr w:type="gramStart"/>
+      <w:r>
+        <w:rPr>
+          <w:rFonts w:asciiTheme="minorHAnsi" w:hAnsiTheme="minorHAnsi" w:cstheme="minorHAnsi"/>
+        </w:rPr>
+        <w:t>periodic</w:t>
+      </w:r>
+      <w:proofErr w:type="spellEnd"/>
+      <w:r>
+        <w:rPr>
+          <w:rFonts w:asciiTheme="minorHAnsi" w:hAnsiTheme="minorHAnsi" w:cstheme="minorHAnsi"/>
+        </w:rPr>
+        <w:t>(</w:t>
+      </w:r>
+      <w:proofErr w:type="gramEnd"/>
+      <w:r>
+        <w:rPr>
+          <w:rFonts w:asciiTheme="minorHAnsi" w:hAnsiTheme="minorHAnsi" w:cstheme="minorHAnsi"/>
+        </w:rPr>
+        <w:t>NULL, TM_NOW, 500000000);</w:t>
       </w:r>
       <w:r>
         <w:rPr>
@@ -5439,24 +6615,28 @@
         </w:rPr>
         <w:t xml:space="preserve"> pour rendre la tâche </w:t>
       </w:r>
+      <w:proofErr w:type="spellStart"/>
       <w:r>
         <w:rPr>
           <w:rFonts w:asciiTheme="minorHAnsi" w:hAnsiTheme="minorHAnsi" w:cstheme="minorHAnsi"/>
         </w:rPr>
         <w:t>th_checkBattery</w:t>
       </w:r>
+      <w:proofErr w:type="spellEnd"/>
       <w:r>
         <w:rPr>
           <w:rFonts w:asciiTheme="minorHAnsi" w:hAnsiTheme="minorHAnsi" w:cstheme="minorHAnsi"/>
         </w:rPr>
         <w:t xml:space="preserve"> périodique de 500ms. Il est également nécessaire d’utiliser </w:t>
       </w:r>
+      <w:proofErr w:type="spellStart"/>
       <w:r>
         <w:rPr>
           <w:rFonts w:asciiTheme="minorHAnsi" w:hAnsiTheme="minorHAnsi" w:cstheme="minorHAnsi"/>
         </w:rPr>
         <w:t>rt_task_wait_period</w:t>
       </w:r>
+      <w:proofErr w:type="spellEnd"/>
       <w:r>
         <w:rPr>
           <w:rFonts w:asciiTheme="minorHAnsi" w:hAnsiTheme="minorHAnsi" w:cstheme="minorHAnsi"/>
@@ -5473,48 +6653,49 @@
         <w:rPr>
           <w:rFonts w:asciiTheme="minorHAnsi" w:hAnsiTheme="minorHAnsi" w:cstheme="minorHAnsi"/>
         </w:rPr>
-        <w:t xml:space="preserve"> while</w:t>
-      </w:r>
-      <w:r>
-        <w:rPr>
-          <w:rFonts w:asciiTheme="minorHAnsi" w:hAnsiTheme="minorHAnsi" w:cstheme="minorHAnsi"/>
-        </w:rPr>
-        <w:t>(1)</w:t>
-      </w:r>
-      <w:r>
-        <w:rPr>
-          <w:rFonts w:asciiTheme="minorHAnsi" w:hAnsiTheme="minorHAnsi" w:cstheme="minorHAnsi"/>
-        </w:rPr>
-        <w:t xml:space="preserve"> pour bloquer l’execution du thread jusqu’au prochain cycle.</w:t>
-      </w:r>
-    </w:p>
-    <w:p>
-      <w:pPr>
-        <w:ind w:left="720"/>
-        <w:jc w:val="both"/>
-        <w:rPr>
-          <w:rFonts w:asciiTheme="minorHAnsi" w:hAnsiTheme="minorHAnsi" w:cstheme="minorHAnsi"/>
-        </w:rPr>
-      </w:pPr>
-    </w:p>
-    <w:p>
-      <w:pPr>
-        <w:rPr>
-          <w:rFonts w:asciiTheme="minorHAnsi" w:hAnsiTheme="minorHAnsi" w:cstheme="minorHAnsi"/>
-        </w:rPr>
-      </w:pPr>
-      <w:r>
-        <w:rPr>
-          <w:rFonts w:asciiTheme="minorHAnsi" w:hAnsiTheme="minorHAnsi" w:cstheme="minorHAnsi"/>
-          <w:highlight w:val="yellow"/>
-        </w:rPr>
-        <w:t>Expliquer comment vous rendez périodique l’activation d’un thread AADL sous Xenomai.</w:t>
-      </w:r>
-      <w:r>
-        <w:rPr>
-          <w:rFonts w:asciiTheme="minorHAnsi" w:hAnsiTheme="minorHAnsi" w:cstheme="minorHAnsi"/>
-        </w:rPr>
         <w:t xml:space="preserve"> </w:t>
+      </w:r>
+      <w:proofErr w:type="spellStart"/>
+      <w:proofErr w:type="gramStart"/>
+      <w:r>
+        <w:rPr>
+          <w:rFonts w:asciiTheme="minorHAnsi" w:hAnsiTheme="minorHAnsi" w:cstheme="minorHAnsi"/>
+        </w:rPr>
+        <w:t>while</w:t>
+      </w:r>
+      <w:proofErr w:type="spellEnd"/>
+      <w:r>
+        <w:rPr>
+          <w:rFonts w:asciiTheme="minorHAnsi" w:hAnsiTheme="minorHAnsi" w:cstheme="minorHAnsi"/>
+        </w:rPr>
+        <w:t>(</w:t>
+      </w:r>
+      <w:proofErr w:type="gramEnd"/>
+      <w:r>
+        <w:rPr>
+          <w:rFonts w:asciiTheme="minorHAnsi" w:hAnsiTheme="minorHAnsi" w:cstheme="minorHAnsi"/>
+        </w:rPr>
+        <w:t>1)</w:t>
+      </w:r>
+      <w:r>
+        <w:rPr>
+          <w:rFonts w:asciiTheme="minorHAnsi" w:hAnsiTheme="minorHAnsi" w:cstheme="minorHAnsi"/>
+        </w:rPr>
+        <w:t xml:space="preserve"> pour bloquer l’</w:t>
+      </w:r>
+      <w:proofErr w:type="spellStart"/>
+      <w:r>
+        <w:rPr>
+          <w:rFonts w:asciiTheme="minorHAnsi" w:hAnsiTheme="minorHAnsi" w:cstheme="minorHAnsi"/>
+        </w:rPr>
+        <w:t>execution</w:t>
+      </w:r>
+      <w:proofErr w:type="spellEnd"/>
+      <w:r>
+        <w:rPr>
+          <w:rFonts w:asciiTheme="minorHAnsi" w:hAnsiTheme="minorHAnsi" w:cstheme="minorHAnsi"/>
+        </w:rPr>
+        <w:t xml:space="preserve"> du thread jusqu’au prochain cycle.</w:t>
       </w:r>
     </w:p>
     <w:p>
@@ -5596,28 +6777,22 @@
       <w:r>
         <w:rPr>
           <w:rFonts w:asciiTheme="minorHAnsi" w:hAnsiTheme="minorHAnsi" w:cstheme="minorHAnsi"/>
-          <w:highlight w:val="yellow"/>
-        </w:rPr>
-        <w:t>Quelle structure instancie une donnée partagée ?</w:t>
-      </w:r>
-      <w:r>
-        <w:rPr>
-          <w:rFonts w:asciiTheme="minorHAnsi" w:hAnsiTheme="minorHAnsi" w:cstheme="minorHAnsi"/>
-        </w:rPr>
-        <w:t xml:space="preserve"> </w:t>
-      </w:r>
-    </w:p>
-    <w:p>
-      <w:pPr>
-        <w:rPr>
-          <w:rFonts w:asciiTheme="minorHAnsi" w:hAnsiTheme="minorHAnsi" w:cstheme="minorHAnsi"/>
-        </w:rPr>
-      </w:pPr>
-      <w:r>
-        <w:rPr>
-          <w:rFonts w:asciiTheme="minorHAnsi" w:hAnsiTheme="minorHAnsi" w:cstheme="minorHAnsi"/>
-        </w:rPr>
-        <w:t>Les données partagées sont déclarées et initialisées si besoin dans le fichier tasks.h.</w:t>
+        </w:rPr>
+        <w:t xml:space="preserve">Les données partagées sont déclarées et initialisées si besoin dans le fichier </w:t>
+      </w:r>
+      <w:proofErr w:type="spellStart"/>
+      <w:r>
+        <w:rPr>
+          <w:rFonts w:asciiTheme="minorHAnsi" w:hAnsiTheme="minorHAnsi" w:cstheme="minorHAnsi"/>
+        </w:rPr>
+        <w:t>tasks.h</w:t>
+      </w:r>
+      <w:proofErr w:type="spellEnd"/>
+      <w:r>
+        <w:rPr>
+          <w:rFonts w:asciiTheme="minorHAnsi" w:hAnsiTheme="minorHAnsi" w:cstheme="minorHAnsi"/>
+        </w:rPr>
+        <w:t>.</w:t>
       </w:r>
     </w:p>
     <w:p>
@@ -5670,26 +6845,6 @@
     </w:p>
     <w:p>
       <w:pPr>
-        <w:rPr>
-          <w:rFonts w:asciiTheme="minorHAnsi" w:hAnsiTheme="minorHAnsi" w:cstheme="minorHAnsi"/>
-        </w:rPr>
-      </w:pPr>
-      <w:r>
-        <w:rPr>
-          <w:rFonts w:asciiTheme="minorHAnsi" w:hAnsiTheme="minorHAnsi" w:cstheme="minorHAnsi"/>
-          <w:highlight w:val="yellow"/>
-        </w:rPr>
-        <w:t>Comment garantissez-vous sous Xenomai l’accès à une donnée partagée ?</w:t>
-      </w:r>
-      <w:r>
-        <w:rPr>
-          <w:rFonts w:asciiTheme="minorHAnsi" w:hAnsiTheme="minorHAnsi" w:cstheme="minorHAnsi"/>
-        </w:rPr>
-        <w:t xml:space="preserve"> </w:t>
-      </w:r>
-    </w:p>
-    <w:p>
-      <w:pPr>
         <w:jc w:val="both"/>
         <w:rPr>
           <w:rFonts w:asciiTheme="minorHAnsi" w:hAnsiTheme="minorHAnsi" w:cstheme="minorHAnsi"/>
@@ -5699,13 +6854,41 @@
         <w:rPr>
           <w:rFonts w:asciiTheme="minorHAnsi" w:hAnsiTheme="minorHAnsi" w:cstheme="minorHAnsi"/>
         </w:rPr>
-        <w:t>L’utilisation d’un mutex est nécessaire pour l’accès à une donnée partagée,</w:t>
-      </w:r>
-      <w:r>
-        <w:rPr>
-          <w:rFonts w:asciiTheme="minorHAnsi" w:hAnsiTheme="minorHAnsi" w:cstheme="minorHAnsi"/>
-        </w:rPr>
-        <w:t xml:space="preserve"> pour accéder à la donnée il faut d’abord prendre le mutex, une fois la lecture ou l’écriture finie, il faut le libérer pour laisser d’autres tâches y accéder,</w:t>
+        <w:t xml:space="preserve">L’utilisation d’un </w:t>
+      </w:r>
+      <w:proofErr w:type="spellStart"/>
+      <w:r>
+        <w:rPr>
+          <w:rFonts w:asciiTheme="minorHAnsi" w:hAnsiTheme="minorHAnsi" w:cstheme="minorHAnsi"/>
+        </w:rPr>
+        <w:t>mutex</w:t>
+      </w:r>
+      <w:proofErr w:type="spellEnd"/>
+      <w:r>
+        <w:rPr>
+          <w:rFonts w:asciiTheme="minorHAnsi" w:hAnsiTheme="minorHAnsi" w:cstheme="minorHAnsi"/>
+        </w:rPr>
+        <w:t xml:space="preserve"> est nécessaire pour l’accès à une donnée partagée,</w:t>
+      </w:r>
+      <w:r>
+        <w:rPr>
+          <w:rFonts w:asciiTheme="minorHAnsi" w:hAnsiTheme="minorHAnsi" w:cstheme="minorHAnsi"/>
+        </w:rPr>
+        <w:t xml:space="preserve"> pour accéder à la donnée il faut d’abord prendre le </w:t>
+      </w:r>
+      <w:proofErr w:type="spellStart"/>
+      <w:r>
+        <w:rPr>
+          <w:rFonts w:asciiTheme="minorHAnsi" w:hAnsiTheme="minorHAnsi" w:cstheme="minorHAnsi"/>
+        </w:rPr>
+        <w:t>mutex</w:t>
+      </w:r>
+      <w:proofErr w:type="spellEnd"/>
+      <w:r>
+        <w:rPr>
+          <w:rFonts w:asciiTheme="minorHAnsi" w:hAnsiTheme="minorHAnsi" w:cstheme="minorHAnsi"/>
+        </w:rPr>
+        <w:t>, une fois la lecture ou l’écriture finie, il faut le libérer pour laisser d’autres tâches y accéder,</w:t>
       </w:r>
       <w:r>
         <w:rPr>
@@ -5722,12 +6905,53 @@
           <w:lang w:val="en-US"/>
         </w:rPr>
       </w:pPr>
-      <w:r>
-        <w:rPr>
-          <w:rFonts w:asciiTheme="minorHAnsi" w:hAnsiTheme="minorHAnsi" w:cstheme="minorHAnsi"/>
-          <w:lang w:val="en-US"/>
-        </w:rPr>
-        <w:t>rt_mutex_acquire(&amp;mutex_robotStarted, TM_INFINITE);</w:t>
+      <w:proofErr w:type="spellStart"/>
+      <w:r>
+        <w:rPr>
+          <w:rFonts w:asciiTheme="minorHAnsi" w:hAnsiTheme="minorHAnsi" w:cstheme="minorHAnsi"/>
+          <w:lang w:val="en-US"/>
+        </w:rPr>
+        <w:t>rt_mutex_</w:t>
+      </w:r>
+      <w:proofErr w:type="gramStart"/>
+      <w:r>
+        <w:rPr>
+          <w:rFonts w:asciiTheme="minorHAnsi" w:hAnsiTheme="minorHAnsi" w:cstheme="minorHAnsi"/>
+          <w:lang w:val="en-US"/>
+        </w:rPr>
+        <w:t>acquire</w:t>
+      </w:r>
+      <w:proofErr w:type="spellEnd"/>
+      <w:r>
+        <w:rPr>
+          <w:rFonts w:asciiTheme="minorHAnsi" w:hAnsiTheme="minorHAnsi" w:cstheme="minorHAnsi"/>
+          <w:lang w:val="en-US"/>
+        </w:rPr>
+        <w:t>(</w:t>
+      </w:r>
+      <w:proofErr w:type="gramEnd"/>
+      <w:r>
+        <w:rPr>
+          <w:rFonts w:asciiTheme="minorHAnsi" w:hAnsiTheme="minorHAnsi" w:cstheme="minorHAnsi"/>
+          <w:lang w:val="en-US"/>
+        </w:rPr>
+        <w:t>&amp;</w:t>
+      </w:r>
+      <w:proofErr w:type="spellStart"/>
+      <w:r>
+        <w:rPr>
+          <w:rFonts w:asciiTheme="minorHAnsi" w:hAnsiTheme="minorHAnsi" w:cstheme="minorHAnsi"/>
+          <w:lang w:val="en-US"/>
+        </w:rPr>
+        <w:t>mutex_robotStarted</w:t>
+      </w:r>
+      <w:proofErr w:type="spellEnd"/>
+      <w:r>
+        <w:rPr>
+          <w:rFonts w:asciiTheme="minorHAnsi" w:hAnsiTheme="minorHAnsi" w:cstheme="minorHAnsi"/>
+          <w:lang w:val="en-US"/>
+        </w:rPr>
+        <w:t>, TM_INFINITE);</w:t>
       </w:r>
     </w:p>
     <w:p>
@@ -5738,13 +6962,40 @@
           <w:lang w:val="en-US"/>
         </w:rPr>
       </w:pPr>
-      <w:r>
-        <w:rPr>
-          <w:rFonts w:asciiTheme="minorHAnsi" w:hAnsiTheme="minorHAnsi" w:cstheme="minorHAnsi"/>
-          <w:lang w:val="en-US"/>
-        </w:rPr>
-        <w:t>rs = robotStarted;</w:t>
-      </w:r>
+      <w:proofErr w:type="spellStart"/>
+      <w:r>
+        <w:rPr>
+          <w:rFonts w:asciiTheme="minorHAnsi" w:hAnsiTheme="minorHAnsi" w:cstheme="minorHAnsi"/>
+          <w:lang w:val="en-US"/>
+        </w:rPr>
+        <w:t>rs</w:t>
+      </w:r>
+      <w:proofErr w:type="spellEnd"/>
+      <w:r>
+        <w:rPr>
+          <w:rFonts w:asciiTheme="minorHAnsi" w:hAnsiTheme="minorHAnsi" w:cstheme="minorHAnsi"/>
+          <w:lang w:val="en-US"/>
+        </w:rPr>
+        <w:t xml:space="preserve"> = </w:t>
+      </w:r>
+      <w:proofErr w:type="spellStart"/>
+      <w:proofErr w:type="gramStart"/>
+      <w:r>
+        <w:rPr>
+          <w:rFonts w:asciiTheme="minorHAnsi" w:hAnsiTheme="minorHAnsi" w:cstheme="minorHAnsi"/>
+          <w:lang w:val="en-US"/>
+        </w:rPr>
+        <w:t>robotStarted</w:t>
+      </w:r>
+      <w:proofErr w:type="spellEnd"/>
+      <w:r>
+        <w:rPr>
+          <w:rFonts w:asciiTheme="minorHAnsi" w:hAnsiTheme="minorHAnsi" w:cstheme="minorHAnsi"/>
+          <w:lang w:val="en-US"/>
+        </w:rPr>
+        <w:t>;</w:t>
+      </w:r>
+      <w:proofErr w:type="gramEnd"/>
     </w:p>
     <w:p>
       <w:pPr>
@@ -5754,19 +7005,55 @@
           <w:lang w:val="en-US"/>
         </w:rPr>
       </w:pPr>
-      <w:r>
-        <w:rPr>
-          <w:rFonts w:asciiTheme="minorHAnsi" w:hAnsiTheme="minorHAnsi" w:cstheme="minorHAnsi"/>
-          <w:lang w:val="en-US"/>
-        </w:rPr>
-        <w:t>rt_mutex_release(&amp;mutex_robotStarted);</w:t>
-      </w:r>
+      <w:proofErr w:type="spellStart"/>
+      <w:r>
+        <w:rPr>
+          <w:rFonts w:asciiTheme="minorHAnsi" w:hAnsiTheme="minorHAnsi" w:cstheme="minorHAnsi"/>
+          <w:lang w:val="en-US"/>
+        </w:rPr>
+        <w:t>rt_mutex_release</w:t>
+      </w:r>
+      <w:proofErr w:type="spellEnd"/>
+      <w:r>
+        <w:rPr>
+          <w:rFonts w:asciiTheme="minorHAnsi" w:hAnsiTheme="minorHAnsi" w:cstheme="minorHAnsi"/>
+          <w:lang w:val="en-US"/>
+        </w:rPr>
+        <w:t>(&amp;</w:t>
+      </w:r>
+      <w:proofErr w:type="spellStart"/>
+      <w:r>
+        <w:rPr>
+          <w:rFonts w:asciiTheme="minorHAnsi" w:hAnsiTheme="minorHAnsi" w:cstheme="minorHAnsi"/>
+          <w:lang w:val="en-US"/>
+        </w:rPr>
+        <w:t>mutex_robotStarted</w:t>
+      </w:r>
+      <w:proofErr w:type="spellEnd"/>
+      <w:proofErr w:type="gramStart"/>
+      <w:r>
+        <w:rPr>
+          <w:rFonts w:asciiTheme="minorHAnsi" w:hAnsiTheme="minorHAnsi" w:cstheme="minorHAnsi"/>
+          <w:lang w:val="en-US"/>
+        </w:rPr>
+        <w:t>);</w:t>
+      </w:r>
+      <w:proofErr w:type="gramEnd"/>
     </w:p>
     <w:p>
       <w:pPr>
         <w:jc w:val="both"/>
         <w:rPr>
           <w:rFonts w:asciiTheme="minorHAnsi" w:hAnsiTheme="minorHAnsi" w:cstheme="minorHAnsi"/>
+          <w:lang w:val="en-US"/>
+        </w:rPr>
+      </w:pPr>
+    </w:p>
+    <w:p>
+      <w:pPr>
+        <w:jc w:val="both"/>
+        <w:rPr>
+          <w:rFonts w:asciiTheme="minorHAnsi" w:hAnsiTheme="minorHAnsi" w:cstheme="minorHAnsi"/>
         </w:rPr>
       </w:pPr>
       <w:r>
@@ -5779,7 +7066,35 @@
         <w:rPr>
           <w:rFonts w:asciiTheme="minorHAnsi" w:hAnsiTheme="minorHAnsi" w:cstheme="minorHAnsi"/>
         </w:rPr>
-        <w:t>aleur de la donée partagée robotStarted.</w:t>
+        <w:t xml:space="preserve">aleur de la </w:t>
+      </w:r>
+      <w:proofErr w:type="spellStart"/>
+      <w:r>
+        <w:rPr>
+          <w:rFonts w:asciiTheme="minorHAnsi" w:hAnsiTheme="minorHAnsi" w:cstheme="minorHAnsi"/>
+        </w:rPr>
+        <w:t>donée</w:t>
+      </w:r>
+      <w:proofErr w:type="spellEnd"/>
+      <w:r>
+        <w:rPr>
+          <w:rFonts w:asciiTheme="minorHAnsi" w:hAnsiTheme="minorHAnsi" w:cstheme="minorHAnsi"/>
+        </w:rPr>
+        <w:t xml:space="preserve"> partagée </w:t>
+      </w:r>
+      <w:proofErr w:type="spellStart"/>
+      <w:r>
+        <w:rPr>
+          <w:rFonts w:asciiTheme="minorHAnsi" w:hAnsiTheme="minorHAnsi" w:cstheme="minorHAnsi"/>
+        </w:rPr>
+        <w:t>robotStarted</w:t>
+      </w:r>
+      <w:proofErr w:type="spellEnd"/>
+      <w:r>
+        <w:rPr>
+          <w:rFonts w:asciiTheme="minorHAnsi" w:hAnsiTheme="minorHAnsi" w:cstheme="minorHAnsi"/>
+        </w:rPr>
+        <w:t>.</w:t>
       </w:r>
     </w:p>
     <w:p>
@@ -5789,29 +7104,123 @@
           <w:rFonts w:asciiTheme="minorHAnsi" w:hAnsiTheme="minorHAnsi" w:cstheme="minorHAnsi"/>
         </w:rPr>
       </w:pPr>
-      <w:r>
-        <w:rPr>
-          <w:rFonts w:asciiTheme="minorHAnsi" w:hAnsiTheme="minorHAnsi" w:cstheme="minorHAnsi"/>
-        </w:rPr>
-        <w:t xml:space="preserve">Les mutex sont tous définis dans le fichier tasks.h : </w:t>
-      </w:r>
-      <w:r>
-        <w:rPr>
-          <w:rFonts w:asciiTheme="minorHAnsi" w:hAnsiTheme="minorHAnsi" w:cstheme="minorHAnsi"/>
-        </w:rPr>
-        <w:t>RT_MUTEX mutex_robotStarted;</w:t>
-      </w:r>
-      <w:r>
-        <w:rPr>
-          <w:rFonts w:asciiTheme="minorHAnsi" w:hAnsiTheme="minorHAnsi" w:cstheme="minorHAnsi"/>
-        </w:rPr>
-        <w:t xml:space="preserve"> Ils sont ensuite créés dans la fonction init du fichier tasks.cpp : </w:t>
-      </w:r>
-      <w:r>
-        <w:rPr>
-          <w:rFonts w:asciiTheme="minorHAnsi" w:hAnsiTheme="minorHAnsi" w:cstheme="minorHAnsi"/>
-        </w:rPr>
-        <w:t>rt_mutex_create(&amp;mutex_robotStarted, NULL)</w:t>
+    </w:p>
+    <w:p>
+      <w:pPr>
+        <w:jc w:val="both"/>
+        <w:rPr>
+          <w:rFonts w:asciiTheme="minorHAnsi" w:hAnsiTheme="minorHAnsi" w:cstheme="minorHAnsi"/>
+        </w:rPr>
+      </w:pPr>
+      <w:r>
+        <w:rPr>
+          <w:rFonts w:asciiTheme="minorHAnsi" w:hAnsiTheme="minorHAnsi" w:cstheme="minorHAnsi"/>
+        </w:rPr>
+        <w:t xml:space="preserve">Les </w:t>
+      </w:r>
+      <w:proofErr w:type="spellStart"/>
+      <w:r>
+        <w:rPr>
+          <w:rFonts w:asciiTheme="minorHAnsi" w:hAnsiTheme="minorHAnsi" w:cstheme="minorHAnsi"/>
+        </w:rPr>
+        <w:t>mutex</w:t>
+      </w:r>
+      <w:proofErr w:type="spellEnd"/>
+      <w:r>
+        <w:rPr>
+          <w:rFonts w:asciiTheme="minorHAnsi" w:hAnsiTheme="minorHAnsi" w:cstheme="minorHAnsi"/>
+        </w:rPr>
+        <w:t xml:space="preserve"> sont tous définis dans le fichier </w:t>
+      </w:r>
+      <w:proofErr w:type="spellStart"/>
+      <w:r>
+        <w:rPr>
+          <w:rFonts w:asciiTheme="minorHAnsi" w:hAnsiTheme="minorHAnsi" w:cstheme="minorHAnsi"/>
+        </w:rPr>
+        <w:t>tasks.h</w:t>
+      </w:r>
+      <w:proofErr w:type="spellEnd"/>
+      <w:r>
+        <w:rPr>
+          <w:rFonts w:asciiTheme="minorHAnsi" w:hAnsiTheme="minorHAnsi" w:cstheme="minorHAnsi"/>
+        </w:rPr>
+        <w:t xml:space="preserve"> : </w:t>
+      </w:r>
+      <w:r>
+        <w:rPr>
+          <w:rFonts w:asciiTheme="minorHAnsi" w:hAnsiTheme="minorHAnsi" w:cstheme="minorHAnsi"/>
+        </w:rPr>
+        <w:t xml:space="preserve">RT_MUTEX </w:t>
+      </w:r>
+      <w:proofErr w:type="spellStart"/>
+      <w:r>
+        <w:rPr>
+          <w:rFonts w:asciiTheme="minorHAnsi" w:hAnsiTheme="minorHAnsi" w:cstheme="minorHAnsi"/>
+        </w:rPr>
+        <w:t>mutex_</w:t>
+      </w:r>
+      <w:proofErr w:type="gramStart"/>
+      <w:r>
+        <w:rPr>
+          <w:rFonts w:asciiTheme="minorHAnsi" w:hAnsiTheme="minorHAnsi" w:cstheme="minorHAnsi"/>
+        </w:rPr>
+        <w:t>robotStarted</w:t>
+      </w:r>
+      <w:proofErr w:type="spellEnd"/>
+      <w:r>
+        <w:rPr>
+          <w:rFonts w:asciiTheme="minorHAnsi" w:hAnsiTheme="minorHAnsi" w:cstheme="minorHAnsi"/>
+        </w:rPr>
+        <w:t>;</w:t>
+      </w:r>
+      <w:proofErr w:type="gramEnd"/>
+      <w:r>
+        <w:rPr>
+          <w:rFonts w:asciiTheme="minorHAnsi" w:hAnsiTheme="minorHAnsi" w:cstheme="minorHAnsi"/>
+        </w:rPr>
+        <w:t xml:space="preserve"> Ils sont ensuite créés dans la fonction </w:t>
+      </w:r>
+      <w:proofErr w:type="spellStart"/>
+      <w:r>
+        <w:rPr>
+          <w:rFonts w:asciiTheme="minorHAnsi" w:hAnsiTheme="minorHAnsi" w:cstheme="minorHAnsi"/>
+        </w:rPr>
+        <w:t>init</w:t>
+      </w:r>
+      <w:proofErr w:type="spellEnd"/>
+      <w:r>
+        <w:rPr>
+          <w:rFonts w:asciiTheme="minorHAnsi" w:hAnsiTheme="minorHAnsi" w:cstheme="minorHAnsi"/>
+        </w:rPr>
+        <w:t xml:space="preserve"> du fichier tasks.cpp : </w:t>
+      </w:r>
+      <w:proofErr w:type="spellStart"/>
+      <w:r>
+        <w:rPr>
+          <w:rFonts w:asciiTheme="minorHAnsi" w:hAnsiTheme="minorHAnsi" w:cstheme="minorHAnsi"/>
+        </w:rPr>
+        <w:t>rt_mutex_create</w:t>
+      </w:r>
+      <w:proofErr w:type="spellEnd"/>
+      <w:r>
+        <w:rPr>
+          <w:rFonts w:asciiTheme="minorHAnsi" w:hAnsiTheme="minorHAnsi" w:cstheme="minorHAnsi"/>
+        </w:rPr>
+        <w:t>(&amp;</w:t>
+      </w:r>
+      <w:proofErr w:type="spellStart"/>
+      <w:r>
+        <w:rPr>
+          <w:rFonts w:asciiTheme="minorHAnsi" w:hAnsiTheme="minorHAnsi" w:cstheme="minorHAnsi"/>
+        </w:rPr>
+        <w:t>mutex_robotStarted</w:t>
+      </w:r>
+      <w:proofErr w:type="spellEnd"/>
+      <w:r>
+        <w:rPr>
+          <w:rFonts w:asciiTheme="minorHAnsi" w:hAnsiTheme="minorHAnsi" w:cstheme="minorHAnsi"/>
+        </w:rPr>
+        <w:t>, NULL)</w:t>
       </w:r>
       <w:r>
         <w:rPr>
@@ -5902,19 +7311,63 @@
         <w:rPr>
           <w:rFonts w:asciiTheme="minorHAnsi" w:hAnsiTheme="minorHAnsi" w:cstheme="minorHAnsi"/>
         </w:rPr>
-        <w:t xml:space="preserve">déclarés dans le fichier tasks.h puis créés dans la fonction init du fichier tasks.cpp via </w:t>
-      </w:r>
+        <w:t xml:space="preserve">déclarés dans le fichier </w:t>
+      </w:r>
+      <w:proofErr w:type="spellStart"/>
+      <w:r>
+        <w:rPr>
+          <w:rFonts w:asciiTheme="minorHAnsi" w:hAnsiTheme="minorHAnsi" w:cstheme="minorHAnsi"/>
+        </w:rPr>
+        <w:t>tasks.h</w:t>
+      </w:r>
+      <w:proofErr w:type="spellEnd"/>
+      <w:r>
+        <w:rPr>
+          <w:rFonts w:asciiTheme="minorHAnsi" w:hAnsiTheme="minorHAnsi" w:cstheme="minorHAnsi"/>
+        </w:rPr>
+        <w:t xml:space="preserve"> puis créés dans la fonction </w:t>
+      </w:r>
+      <w:proofErr w:type="spellStart"/>
+      <w:r>
+        <w:rPr>
+          <w:rFonts w:asciiTheme="minorHAnsi" w:hAnsiTheme="minorHAnsi" w:cstheme="minorHAnsi"/>
+        </w:rPr>
+        <w:t>init</w:t>
+      </w:r>
+      <w:proofErr w:type="spellEnd"/>
+      <w:r>
+        <w:rPr>
+          <w:rFonts w:asciiTheme="minorHAnsi" w:hAnsiTheme="minorHAnsi" w:cstheme="minorHAnsi"/>
+        </w:rPr>
+        <w:t xml:space="preserve"> du fichier tasks.cpp via </w:t>
+      </w:r>
+      <w:proofErr w:type="spellStart"/>
       <w:r>
         <w:rPr>
           <w:rFonts w:asciiTheme="minorHAnsi" w:hAnsiTheme="minorHAnsi" w:cstheme="minorHAnsi"/>
         </w:rPr>
         <w:t>rt_sem_create</w:t>
       </w:r>
-      <w:r>
-        <w:rPr>
-          <w:rFonts w:asciiTheme="minorHAnsi" w:hAnsiTheme="minorHAnsi" w:cstheme="minorHAnsi"/>
-        </w:rPr>
-        <w:t xml:space="preserve"> dans la fonction init.</w:t>
+      <w:proofErr w:type="spellEnd"/>
+      <w:r>
+        <w:rPr>
+          <w:rFonts w:asciiTheme="minorHAnsi" w:hAnsiTheme="minorHAnsi" w:cstheme="minorHAnsi"/>
+        </w:rPr>
+        <w:t xml:space="preserve"> dans la fonction </w:t>
+      </w:r>
+      <w:proofErr w:type="spellStart"/>
+      <w:r>
+        <w:rPr>
+          <w:rFonts w:asciiTheme="minorHAnsi" w:hAnsiTheme="minorHAnsi" w:cstheme="minorHAnsi"/>
+        </w:rPr>
+        <w:t>init</w:t>
+      </w:r>
+      <w:proofErr w:type="spellEnd"/>
+      <w:r>
+        <w:rPr>
+          <w:rFonts w:asciiTheme="minorHAnsi" w:hAnsiTheme="minorHAnsi" w:cstheme="minorHAnsi"/>
+        </w:rPr>
+        <w:t>.</w:t>
       </w:r>
     </w:p>
     <w:p>
@@ -5928,26 +7381,64 @@
         <w:rPr>
           <w:rFonts w:asciiTheme="minorHAnsi" w:hAnsiTheme="minorHAnsi" w:cstheme="minorHAnsi"/>
         </w:rPr>
-        <w:t xml:space="preserve">Par exemple pour le semaphore </w:t>
-      </w:r>
+        <w:t xml:space="preserve">Par exemple pour le </w:t>
+      </w:r>
+      <w:proofErr w:type="spellStart"/>
+      <w:r>
+        <w:rPr>
+          <w:rFonts w:asciiTheme="minorHAnsi" w:hAnsiTheme="minorHAnsi" w:cstheme="minorHAnsi"/>
+        </w:rPr>
+        <w:t>semaphore</w:t>
+      </w:r>
+      <w:proofErr w:type="spellEnd"/>
+      <w:r>
+        <w:rPr>
+          <w:rFonts w:asciiTheme="minorHAnsi" w:hAnsiTheme="minorHAnsi" w:cstheme="minorHAnsi"/>
+        </w:rPr>
+        <w:t xml:space="preserve"> </w:t>
+      </w:r>
+      <w:proofErr w:type="spellStart"/>
       <w:r>
         <w:rPr>
           <w:rFonts w:asciiTheme="minorHAnsi" w:hAnsiTheme="minorHAnsi" w:cstheme="minorHAnsi"/>
         </w:rPr>
         <w:t>sem_startRobot</w:t>
       </w:r>
-      <w:r>
-        <w:rPr>
-          <w:rFonts w:asciiTheme="minorHAnsi" w:hAnsiTheme="minorHAnsi" w:cstheme="minorHAnsi"/>
-        </w:rPr>
-        <w:t xml:space="preserve">, sa déclaration est faite ligne 103 du fichier tasks.h </w:t>
-      </w:r>
-      <w:r>
-        <w:rPr>
-          <w:rFonts w:asciiTheme="minorHAnsi" w:hAnsiTheme="minorHAnsi" w:cstheme="minorHAnsi"/>
-        </w:rPr>
-        <w:t>RT_SEM sem_startRobot</w:t>
-      </w:r>
+      <w:proofErr w:type="spellEnd"/>
+      <w:r>
+        <w:rPr>
+          <w:rFonts w:asciiTheme="minorHAnsi" w:hAnsiTheme="minorHAnsi" w:cstheme="minorHAnsi"/>
+        </w:rPr>
+        <w:t xml:space="preserve">, sa déclaration est faite ligne 103 du fichier </w:t>
+      </w:r>
+      <w:proofErr w:type="spellStart"/>
+      <w:r>
+        <w:rPr>
+          <w:rFonts w:asciiTheme="minorHAnsi" w:hAnsiTheme="minorHAnsi" w:cstheme="minorHAnsi"/>
+        </w:rPr>
+        <w:t>tasks.h</w:t>
+      </w:r>
+      <w:proofErr w:type="spellEnd"/>
+      <w:r>
+        <w:rPr>
+          <w:rFonts w:asciiTheme="minorHAnsi" w:hAnsiTheme="minorHAnsi" w:cstheme="minorHAnsi"/>
+        </w:rPr>
+        <w:t xml:space="preserve"> </w:t>
+      </w:r>
+      <w:r>
+        <w:rPr>
+          <w:rFonts w:asciiTheme="minorHAnsi" w:hAnsiTheme="minorHAnsi" w:cstheme="minorHAnsi"/>
+        </w:rPr>
+        <w:t xml:space="preserve">RT_SEM </w:t>
+      </w:r>
+      <w:proofErr w:type="spellStart"/>
+      <w:r>
+        <w:rPr>
+          <w:rFonts w:asciiTheme="minorHAnsi" w:hAnsiTheme="minorHAnsi" w:cstheme="minorHAnsi"/>
+        </w:rPr>
+        <w:t>sem_startRobot</w:t>
+      </w:r>
+      <w:proofErr w:type="spellEnd"/>
       <w:r>
         <w:rPr>
           <w:rFonts w:asciiTheme="minorHAnsi" w:hAnsiTheme="minorHAnsi" w:cstheme="minorHAnsi"/>
@@ -5960,38 +7451,53 @@
         </w:rPr>
         <w:t xml:space="preserve">asks.cpp </w:t>
       </w:r>
-      <w:r>
-        <w:rPr>
-          <w:rFonts w:asciiTheme="minorHAnsi" w:hAnsiTheme="minorHAnsi" w:cstheme="minorHAnsi"/>
-        </w:rPr>
-        <w:t>rt_sem_create(&amp;sem_startRobot, NULL, 0, S_FIFO)</w:t>
+      <w:proofErr w:type="spellStart"/>
+      <w:r>
+        <w:rPr>
+          <w:rFonts w:asciiTheme="minorHAnsi" w:hAnsiTheme="minorHAnsi" w:cstheme="minorHAnsi"/>
+        </w:rPr>
+        <w:t>rt_sem_</w:t>
+      </w:r>
+      <w:proofErr w:type="gramStart"/>
+      <w:r>
+        <w:rPr>
+          <w:rFonts w:asciiTheme="minorHAnsi" w:hAnsiTheme="minorHAnsi" w:cstheme="minorHAnsi"/>
+        </w:rPr>
+        <w:t>create</w:t>
+      </w:r>
+      <w:proofErr w:type="spellEnd"/>
+      <w:r>
+        <w:rPr>
+          <w:rFonts w:asciiTheme="minorHAnsi" w:hAnsiTheme="minorHAnsi" w:cstheme="minorHAnsi"/>
+        </w:rPr>
+        <w:t>(</w:t>
+      </w:r>
+      <w:proofErr w:type="gramEnd"/>
+      <w:r>
+        <w:rPr>
+          <w:rFonts w:asciiTheme="minorHAnsi" w:hAnsiTheme="minorHAnsi" w:cstheme="minorHAnsi"/>
+        </w:rPr>
+        <w:t>&amp;</w:t>
+      </w:r>
+      <w:proofErr w:type="spellStart"/>
+      <w:r>
+        <w:rPr>
+          <w:rFonts w:asciiTheme="minorHAnsi" w:hAnsiTheme="minorHAnsi" w:cstheme="minorHAnsi"/>
+        </w:rPr>
+        <w:t>sem_startRobot</w:t>
+      </w:r>
+      <w:proofErr w:type="spellEnd"/>
+      <w:r>
+        <w:rPr>
+          <w:rFonts w:asciiTheme="minorHAnsi" w:hAnsiTheme="minorHAnsi" w:cstheme="minorHAnsi"/>
+        </w:rPr>
+        <w:t>, NULL, 0, S_FIFO)</w:t>
       </w:r>
       <w:r>
         <w:rPr>
           <w:rFonts w:asciiTheme="minorHAnsi" w:hAnsiTheme="minorHAnsi" w:cstheme="minorHAnsi"/>
         </w:rPr>
         <w:t>.</w:t>
-      </w:r>
-    </w:p>
-    <w:p>
-      <w:pPr>
-        <w:rPr>
-          <w:rFonts w:asciiTheme="minorHAnsi" w:hAnsiTheme="minorHAnsi" w:cstheme="minorHAnsi"/>
-        </w:rPr>
-      </w:pPr>
-      <w:r>
-        <w:rPr>
-          <w:rFonts w:asciiTheme="minorHAnsi" w:hAnsiTheme="minorHAnsi" w:cstheme="minorHAnsi"/>
-          <w:highlight w:val="yellow"/>
-        </w:rPr>
-        <w:lastRenderedPageBreak/>
-        <w:t>Comment avez-vous instancié un port d’événement ?</w:t>
-      </w:r>
-      <w:r>
-        <w:rPr>
-          <w:rFonts w:asciiTheme="minorHAnsi" w:hAnsiTheme="minorHAnsi" w:cstheme="minorHAnsi"/>
-        </w:rPr>
-        <w:t xml:space="preserve"> </w:t>
       </w:r>
     </w:p>
     <w:p>
@@ -6044,35 +7550,39 @@
       <w:r>
         <w:rPr>
           <w:rFonts w:asciiTheme="minorHAnsi" w:hAnsiTheme="minorHAnsi" w:cstheme="minorHAnsi"/>
-          <w:highlight w:val="yellow"/>
-        </w:rPr>
-        <w:t>Quels services ont été employés pour signaler un événement ?</w:t>
-      </w:r>
-      <w:r>
-        <w:rPr>
-          <w:rFonts w:asciiTheme="minorHAnsi" w:hAnsiTheme="minorHAnsi" w:cstheme="minorHAnsi"/>
-        </w:rPr>
-        <w:t xml:space="preserve"> </w:t>
-      </w:r>
-    </w:p>
-    <w:p>
-      <w:pPr>
-        <w:rPr>
-          <w:rFonts w:asciiTheme="minorHAnsi" w:hAnsiTheme="minorHAnsi" w:cstheme="minorHAnsi"/>
-        </w:rPr>
-      </w:pPr>
-      <w:r>
-        <w:rPr>
-          <w:rFonts w:asciiTheme="minorHAnsi" w:hAnsiTheme="minorHAnsi" w:cstheme="minorHAnsi"/>
         </w:rPr>
         <w:t xml:space="preserve">La libération d’un sémaphore représente l’envoi d’un événement, pour demander le démarrage du robot : </w:t>
       </w:r>
-      <w:r>
-        <w:rPr>
-          <w:rFonts w:asciiTheme="minorHAnsi" w:hAnsiTheme="minorHAnsi" w:cstheme="minorHAnsi"/>
-        </w:rPr>
-        <w:t>rt_sem_v(&amp;sem_startRobot);</w:t>
-      </w:r>
+      <w:proofErr w:type="spellStart"/>
+      <w:r>
+        <w:rPr>
+          <w:rFonts w:asciiTheme="minorHAnsi" w:hAnsiTheme="minorHAnsi" w:cstheme="minorHAnsi"/>
+        </w:rPr>
+        <w:t>rt_sem_v</w:t>
+      </w:r>
+      <w:proofErr w:type="spellEnd"/>
+      <w:r>
+        <w:rPr>
+          <w:rFonts w:asciiTheme="minorHAnsi" w:hAnsiTheme="minorHAnsi" w:cstheme="minorHAnsi"/>
+        </w:rPr>
+        <w:t>(&amp;</w:t>
+      </w:r>
+      <w:proofErr w:type="spellStart"/>
+      <w:r>
+        <w:rPr>
+          <w:rFonts w:asciiTheme="minorHAnsi" w:hAnsiTheme="minorHAnsi" w:cstheme="minorHAnsi"/>
+        </w:rPr>
+        <w:t>sem_startRobot</w:t>
+      </w:r>
+      <w:proofErr w:type="spellEnd"/>
+      <w:proofErr w:type="gramStart"/>
+      <w:r>
+        <w:rPr>
+          <w:rFonts w:asciiTheme="minorHAnsi" w:hAnsiTheme="minorHAnsi" w:cstheme="minorHAnsi"/>
+        </w:rPr>
+        <w:t>);</w:t>
+      </w:r>
+      <w:proofErr w:type="gramEnd"/>
     </w:p>
     <w:p>
       <w:pPr>
@@ -6116,26 +7626,6 @@
     </w:p>
     <w:p>
       <w:pPr>
-        <w:rPr>
-          <w:rFonts w:asciiTheme="minorHAnsi" w:hAnsiTheme="minorHAnsi" w:cstheme="minorHAnsi"/>
-        </w:rPr>
-      </w:pPr>
-      <w:r>
-        <w:rPr>
-          <w:rFonts w:asciiTheme="minorHAnsi" w:hAnsiTheme="minorHAnsi" w:cstheme="minorHAnsi"/>
-          <w:highlight w:val="yellow"/>
-        </w:rPr>
-        <w:t>Comment avez-vous instancié un port d’événement ?</w:t>
-      </w:r>
-      <w:r>
-        <w:rPr>
-          <w:rFonts w:asciiTheme="minorHAnsi" w:hAnsiTheme="minorHAnsi" w:cstheme="minorHAnsi"/>
-        </w:rPr>
-        <w:t xml:space="preserve"> </w:t>
-      </w:r>
-    </w:p>
-    <w:p>
-      <w:pPr>
         <w:jc w:val="both"/>
         <w:rPr>
           <w:rFonts w:asciiTheme="minorHAnsi" w:hAnsiTheme="minorHAnsi" w:cstheme="minorHAnsi"/>
@@ -6153,11 +7643,47 @@
         </w:rPr>
         <w:t xml:space="preserve">, exemple : </w:t>
       </w:r>
-      <w:r>
-        <w:rPr>
-          <w:rFonts w:asciiTheme="minorHAnsi" w:hAnsiTheme="minorHAnsi" w:cstheme="minorHAnsi"/>
-        </w:rPr>
-        <w:t>rt_sem_p(&amp;sem_startRobot, TM_INFINITE);</w:t>
+      <w:proofErr w:type="spellStart"/>
+      <w:r>
+        <w:rPr>
+          <w:rFonts w:asciiTheme="minorHAnsi" w:hAnsiTheme="minorHAnsi" w:cstheme="minorHAnsi"/>
+        </w:rPr>
+        <w:t>rt_sem_</w:t>
+      </w:r>
+      <w:proofErr w:type="gramStart"/>
+      <w:r>
+        <w:rPr>
+          <w:rFonts w:asciiTheme="minorHAnsi" w:hAnsiTheme="minorHAnsi" w:cstheme="minorHAnsi"/>
+        </w:rPr>
+        <w:t>p</w:t>
+      </w:r>
+      <w:proofErr w:type="spellEnd"/>
+      <w:r>
+        <w:rPr>
+          <w:rFonts w:asciiTheme="minorHAnsi" w:hAnsiTheme="minorHAnsi" w:cstheme="minorHAnsi"/>
+        </w:rPr>
+        <w:t>(</w:t>
+      </w:r>
+      <w:proofErr w:type="gramEnd"/>
+      <w:r>
+        <w:rPr>
+          <w:rFonts w:asciiTheme="minorHAnsi" w:hAnsiTheme="minorHAnsi" w:cstheme="minorHAnsi"/>
+        </w:rPr>
+        <w:t>&amp;</w:t>
+      </w:r>
+      <w:proofErr w:type="spellStart"/>
+      <w:r>
+        <w:rPr>
+          <w:rFonts w:asciiTheme="minorHAnsi" w:hAnsiTheme="minorHAnsi" w:cstheme="minorHAnsi"/>
+        </w:rPr>
+        <w:t>sem_startRobot</w:t>
+      </w:r>
+      <w:proofErr w:type="spellEnd"/>
+      <w:r>
+        <w:rPr>
+          <w:rFonts w:asciiTheme="minorHAnsi" w:hAnsiTheme="minorHAnsi" w:cstheme="minorHAnsi"/>
+        </w:rPr>
+        <w:t>, TM_INFINITE);</w:t>
       </w:r>
       <w:r>
         <w:rPr>
@@ -6242,26 +7768,6 @@
       <w:r>
         <w:rPr>
           <w:rFonts w:asciiTheme="minorHAnsi" w:hAnsiTheme="minorHAnsi" w:cstheme="minorHAnsi"/>
-          <w:highlight w:val="yellow"/>
-        </w:rPr>
-        <w:t>Donnez la solution retenue pour implémenter un port d’événement-données avec Xenomai.</w:t>
-      </w:r>
-      <w:r>
-        <w:rPr>
-          <w:rFonts w:asciiTheme="minorHAnsi" w:hAnsiTheme="minorHAnsi" w:cstheme="minorHAnsi"/>
-        </w:rPr>
-        <w:t xml:space="preserve"> </w:t>
-      </w:r>
-    </w:p>
-    <w:p>
-      <w:pPr>
-        <w:rPr>
-          <w:rFonts w:asciiTheme="minorHAnsi" w:hAnsiTheme="minorHAnsi" w:cstheme="minorHAnsi"/>
-        </w:rPr>
-      </w:pPr>
-      <w:r>
-        <w:rPr>
-          <w:rFonts w:asciiTheme="minorHAnsi" w:hAnsiTheme="minorHAnsi" w:cstheme="minorHAnsi"/>
         </w:rPr>
         <w:t>Les données transmises sont de type Message. Pour communiquer entre le moniteur et le superviseur, nous avons utilisé une file d’attente de type RT_QUEUE</w:t>
       </w:r>
@@ -6269,13 +7775,106 @@
         <w:rPr>
           <w:rFonts w:asciiTheme="minorHAnsi" w:hAnsiTheme="minorHAnsi" w:cstheme="minorHAnsi"/>
         </w:rPr>
-        <w:t xml:space="preserve">, celle-ci est déclarée ligne 110 du fichier tasks.h puis créée ligne 149 du fichier tasks.cpp dans la fonction init : </w:t>
-      </w:r>
-      <w:r>
-        <w:rPr>
-          <w:rFonts w:asciiTheme="minorHAnsi" w:hAnsiTheme="minorHAnsi" w:cstheme="minorHAnsi"/>
-        </w:rPr>
-        <w:t>rt_queue_create(&amp;q_messageToMon, "q_messageToMon", sizeof (Message*)*50, Q_UNLIMITED, Q_FIFO)</w:t>
+        <w:t xml:space="preserve">, celle-ci est déclarée ligne 110 du fichier </w:t>
+      </w:r>
+      <w:proofErr w:type="spellStart"/>
+      <w:r>
+        <w:rPr>
+          <w:rFonts w:asciiTheme="minorHAnsi" w:hAnsiTheme="minorHAnsi" w:cstheme="minorHAnsi"/>
+        </w:rPr>
+        <w:t>tasks.h</w:t>
+      </w:r>
+      <w:proofErr w:type="spellEnd"/>
+      <w:r>
+        <w:rPr>
+          <w:rFonts w:asciiTheme="minorHAnsi" w:hAnsiTheme="minorHAnsi" w:cstheme="minorHAnsi"/>
+        </w:rPr>
+        <w:t xml:space="preserve"> puis créée ligne 149 du fichier tasks.cpp dans la fonction </w:t>
+      </w:r>
+      <w:proofErr w:type="spellStart"/>
+      <w:r>
+        <w:rPr>
+          <w:rFonts w:asciiTheme="minorHAnsi" w:hAnsiTheme="minorHAnsi" w:cstheme="minorHAnsi"/>
+        </w:rPr>
+        <w:t>init</w:t>
+      </w:r>
+      <w:proofErr w:type="spellEnd"/>
+      <w:r>
+        <w:rPr>
+          <w:rFonts w:asciiTheme="minorHAnsi" w:hAnsiTheme="minorHAnsi" w:cstheme="minorHAnsi"/>
+        </w:rPr>
+        <w:t xml:space="preserve"> : </w:t>
+      </w:r>
+      <w:proofErr w:type="spellStart"/>
+      <w:r>
+        <w:rPr>
+          <w:rFonts w:asciiTheme="minorHAnsi" w:hAnsiTheme="minorHAnsi" w:cstheme="minorHAnsi"/>
+        </w:rPr>
+        <w:lastRenderedPageBreak/>
+        <w:t>rt_queue_</w:t>
+      </w:r>
+      <w:proofErr w:type="gramStart"/>
+      <w:r>
+        <w:rPr>
+          <w:rFonts w:asciiTheme="minorHAnsi" w:hAnsiTheme="minorHAnsi" w:cstheme="minorHAnsi"/>
+        </w:rPr>
+        <w:t>create</w:t>
+      </w:r>
+      <w:proofErr w:type="spellEnd"/>
+      <w:r>
+        <w:rPr>
+          <w:rFonts w:asciiTheme="minorHAnsi" w:hAnsiTheme="minorHAnsi" w:cstheme="minorHAnsi"/>
+        </w:rPr>
+        <w:t>(</w:t>
+      </w:r>
+      <w:proofErr w:type="gramEnd"/>
+      <w:r>
+        <w:rPr>
+          <w:rFonts w:asciiTheme="minorHAnsi" w:hAnsiTheme="minorHAnsi" w:cstheme="minorHAnsi"/>
+        </w:rPr>
+        <w:t>&amp;</w:t>
+      </w:r>
+      <w:proofErr w:type="spellStart"/>
+      <w:r>
+        <w:rPr>
+          <w:rFonts w:asciiTheme="minorHAnsi" w:hAnsiTheme="minorHAnsi" w:cstheme="minorHAnsi"/>
+        </w:rPr>
+        <w:t>q_messageToMon</w:t>
+      </w:r>
+      <w:proofErr w:type="spellEnd"/>
+      <w:r>
+        <w:rPr>
+          <w:rFonts w:asciiTheme="minorHAnsi" w:hAnsiTheme="minorHAnsi" w:cstheme="minorHAnsi"/>
+        </w:rPr>
+        <w:t>, "</w:t>
+      </w:r>
+      <w:proofErr w:type="spellStart"/>
+      <w:r>
+        <w:rPr>
+          <w:rFonts w:asciiTheme="minorHAnsi" w:hAnsiTheme="minorHAnsi" w:cstheme="minorHAnsi"/>
+        </w:rPr>
+        <w:t>q_messageToMon</w:t>
+      </w:r>
+      <w:proofErr w:type="spellEnd"/>
+      <w:r>
+        <w:rPr>
+          <w:rFonts w:asciiTheme="minorHAnsi" w:hAnsiTheme="minorHAnsi" w:cstheme="minorHAnsi"/>
+        </w:rPr>
+        <w:t xml:space="preserve">", </w:t>
+      </w:r>
+      <w:proofErr w:type="spellStart"/>
+      <w:r>
+        <w:rPr>
+          <w:rFonts w:asciiTheme="minorHAnsi" w:hAnsiTheme="minorHAnsi" w:cstheme="minorHAnsi"/>
+        </w:rPr>
+        <w:t>sizeof</w:t>
+      </w:r>
+      <w:proofErr w:type="spellEnd"/>
+      <w:r>
+        <w:rPr>
+          <w:rFonts w:asciiTheme="minorHAnsi" w:hAnsiTheme="minorHAnsi" w:cstheme="minorHAnsi"/>
+        </w:rPr>
+        <w:t xml:space="preserve"> (Message*)*50, Q_UNLIMITED, Q_FIFO)</w:t>
       </w:r>
       <w:r>
         <w:rPr>
@@ -6326,19 +7925,9 @@
     </w:p>
     <w:p>
       <w:r>
-        <w:rPr>
-          <w:highlight w:val="yellow"/>
-        </w:rPr>
-        <w:t>Quels services avez-vous employés pour envoyer des données ?</w:t>
-      </w:r>
-      <w:r>
-        <w:t xml:space="preserve"> </w:t>
-      </w:r>
-    </w:p>
-    <w:p>
-      <w:r>
         <w:t xml:space="preserve">Pour envoyer une donnée au moniteur, nous avons encapsulé cette donnée dans un message qui est ensuite envoyé au moniteur via le thread </w:t>
       </w:r>
+      <w:proofErr w:type="spellStart"/>
       <w:r>
         <w:rPr>
           <w:rStyle w:val="pl-c1"/>
@@ -6346,9 +7935,11 @@
         </w:rPr>
         <w:t>WriteInQueue</w:t>
       </w:r>
+      <w:proofErr w:type="spellEnd"/>
       <w:r>
         <w:t xml:space="preserve"> qui écrit le message dans la file, ensuite le thread </w:t>
       </w:r>
+      <w:proofErr w:type="spellStart"/>
       <w:r>
         <w:rPr>
           <w:rStyle w:val="pl-en"/>
@@ -6356,12 +7947,31 @@
         </w:rPr>
         <w:t>SendToMonTask</w:t>
       </w:r>
+      <w:proofErr w:type="spellEnd"/>
       <w:r>
         <w:rPr>
           <w:rStyle w:val="pl-en"/>
           <w:rFonts w:eastAsiaTheme="majorEastAsia"/>
         </w:rPr>
-        <w:t xml:space="preserve"> lit le dernier message de la queue puis l’envoie au moniteur via monitor.Write().</w:t>
+        <w:t xml:space="preserve"> lit le dernier message de la queue puis l’envoie au moniteur via </w:t>
+      </w:r>
+      <w:proofErr w:type="spellStart"/>
+      <w:proofErr w:type="gramStart"/>
+      <w:r>
+        <w:rPr>
+          <w:rStyle w:val="pl-en"/>
+          <w:rFonts w:eastAsiaTheme="majorEastAsia"/>
+        </w:rPr>
+        <w:t>monitor.Write</w:t>
+      </w:r>
+      <w:proofErr w:type="spellEnd"/>
+      <w:proofErr w:type="gramEnd"/>
+      <w:r>
+        <w:rPr>
+          <w:rStyle w:val="pl-en"/>
+          <w:rFonts w:eastAsiaTheme="majorEastAsia"/>
+        </w:rPr>
+        <w:t>().</w:t>
       </w:r>
     </w:p>
     <w:p>
@@ -6406,19 +8016,9 @@
     </w:p>
     <w:p>
       <w:r>
-        <w:rPr>
-          <w:highlight w:val="yellow"/>
-        </w:rPr>
-        <w:t>Quels services avez-vous employés pour recevoir des données ?</w:t>
-      </w:r>
-      <w:r>
-        <w:t xml:space="preserve"> </w:t>
-      </w:r>
-    </w:p>
-    <w:p>
-      <w:r>
         <w:t xml:space="preserve">Le thread </w:t>
       </w:r>
+      <w:proofErr w:type="spellStart"/>
       <w:r>
         <w:rPr>
           <w:rStyle w:val="pl-en"/>
@@ -6426,6 +8026,7 @@
         </w:rPr>
         <w:t>ReceiveFromMonTask</w:t>
       </w:r>
+      <w:proofErr w:type="spellEnd"/>
       <w:r>
         <w:rPr>
           <w:rStyle w:val="pl-en"/>
@@ -6445,28 +8046,39 @@
           <w:rStyle w:val="pl-en"/>
           <w:rFonts w:eastAsiaTheme="majorEastAsia"/>
         </w:rPr>
-        <w:t>il lit via monitor.Read() les messages</w:t>
-      </w:r>
+        <w:t xml:space="preserve">il lit via </w:t>
+      </w:r>
+      <w:proofErr w:type="spellStart"/>
+      <w:proofErr w:type="gramStart"/>
       <w:r>
         <w:rPr>
           <w:rStyle w:val="pl-en"/>
           <w:rFonts w:eastAsiaTheme="majorEastAsia"/>
         </w:rPr>
-        <w:t xml:space="preserve"> </w:t>
-      </w:r>
+        <w:t>monitor.Read</w:t>
+      </w:r>
+      <w:proofErr w:type="spellEnd"/>
+      <w:proofErr w:type="gramEnd"/>
       <w:r>
         <w:rPr>
           <w:rStyle w:val="pl-en"/>
           <w:rFonts w:eastAsiaTheme="majorEastAsia"/>
         </w:rPr>
-        <w:t>reçus</w:t>
+        <w:t>() les messages</w:t>
       </w:r>
       <w:r>
         <w:rPr>
           <w:rStyle w:val="pl-en"/>
           <w:rFonts w:eastAsiaTheme="majorEastAsia"/>
         </w:rPr>
-        <w:t xml:space="preserve"> par le superviseur depuis le moniteur puis selon le contenu du message envoi ou non l’événement correspondant.</w:t>
+        <w:t xml:space="preserve"> </w:t>
+      </w:r>
+      <w:r>
+        <w:rPr>
+          <w:rStyle w:val="pl-en"/>
+          <w:rFonts w:eastAsiaTheme="majorEastAsia"/>
+        </w:rPr>
+        <w:t>reçus par le superviseur depuis le moniteur puis selon le contenu du message envoi ou non l’événement correspondant.</w:t>
       </w:r>
     </w:p>
     <w:p>
@@ -6541,13 +8153,15 @@
       <w:pPr>
         <w:spacing w:before="100" w:beforeAutospacing="1" w:after="100" w:afterAutospacing="1"/>
         <w:rPr>
-          <w:b/>
-          <w:bCs/>
-          <w:color w:val="C00000"/>
-          <w:sz w:val="32"/>
-          <w:szCs w:val="32"/>
-        </w:rPr>
-      </w:pPr>
+          <w:rFonts w:asciiTheme="minorHAnsi" w:hAnsiTheme="minorHAnsi" w:cstheme="minorHAnsi"/>
+        </w:rPr>
+      </w:pPr>
+      <w:r>
+        <w:rPr>
+          <w:rFonts w:asciiTheme="minorHAnsi" w:hAnsiTheme="minorHAnsi" w:cstheme="minorHAnsi"/>
+        </w:rPr>
+        <w:t>Pour cette partie nous avons réalisé une vidéo dans laquelle nous montrons que chacune des fonctionnalités 1 à 13 est opérationnelles. Nous avons particulièrement axé notre démonstration sur les fonctionnalités 5,6, 8, 9, 11 et 13 étant donné que les autres étaient déjà codé et que nous ne les avons pas modifiés.</w:t>
+      </w:r>
     </w:p>
     <w:p>
       <w:pPr>
@@ -6561,28 +8175,263 @@
           <w:rFonts w:asciiTheme="minorHAnsi" w:hAnsiTheme="minorHAnsi" w:cstheme="minorHAnsi"/>
           <w:highlight w:val="yellow"/>
         </w:rPr>
-        <w:t xml:space="preserve">Cette partie sera à réaliser par la production d’une vidéo dans laquelle vous montrerez que chacune des fonctionnalités de 1 à 13 (communication et robot) sont opérationnelles. Vous n’êtes pas obligé de reprendre les fonctionnalités déjà faites (1,2,3, 4, 7, 10 et 12) sauf si vous les avez modifiées. </w:t>
-      </w:r>
-    </w:p>
-    <w:p>
-      <w:pPr>
-        <w:rPr>
-          <w:rFonts w:asciiTheme="minorHAnsi" w:hAnsiTheme="minorHAnsi" w:cstheme="minorHAnsi"/>
-        </w:rPr>
-      </w:pPr>
+        <w:t xml:space="preserve">Dans le code nous avons modifié …… </w:t>
+      </w:r>
+      <w:proofErr w:type="gramStart"/>
       <w:r>
         <w:rPr>
           <w:rFonts w:asciiTheme="minorHAnsi" w:hAnsiTheme="minorHAnsi" w:cstheme="minorHAnsi"/>
           <w:highlight w:val="yellow"/>
         </w:rPr>
-        <w:lastRenderedPageBreak/>
-        <w:t>Faites une courte séquence vidéo pour chaque fonctionnalité et montrer clairement qu’elle respecte les besoins. Pour réaliser la vidéo, enregistrer votre écran en commentant. Une vidéo d’exemple (rapidement produite et avec le simulateur) pour les fonctionnalités (1,2,3, 4, 7, 10 et 12) est postée sur https://drive.google.com/open?id=1Dk5C9FLq-bFZCgSRN2y9dTCk0oxM7fp4</w:t>
+        <w:t>car….</w:t>
+      </w:r>
+      <w:proofErr w:type="gramEnd"/>
+      <w:r>
+        <w:rPr>
+          <w:rFonts w:asciiTheme="minorHAnsi" w:hAnsiTheme="minorHAnsi" w:cstheme="minorHAnsi"/>
+          <w:highlight w:val="yellow"/>
+        </w:rPr>
+        <w:t>.</w:t>
+      </w:r>
+    </w:p>
+    <w:p>
+      <w:pPr>
+        <w:rPr>
+          <w:rFonts w:asciiTheme="minorHAnsi" w:hAnsiTheme="minorHAnsi" w:cstheme="minorHAnsi"/>
+          <w:highlight w:val="yellow"/>
+        </w:rPr>
+      </w:pPr>
+    </w:p>
+    <w:p>
+      <w:pPr>
+        <w:rPr>
+          <w:rFonts w:asciiTheme="minorHAnsi" w:hAnsiTheme="minorHAnsi" w:cstheme="minorHAnsi"/>
+          <w:highlight w:val="yellow"/>
+        </w:rPr>
+      </w:pPr>
+      <w:r>
+        <w:rPr>
+          <w:rFonts w:asciiTheme="minorHAnsi" w:hAnsiTheme="minorHAnsi" w:cstheme="minorHAnsi"/>
+          <w:highlight w:val="yellow"/>
+        </w:rPr>
+        <w:t xml:space="preserve">Dans notre vidéo il est possible de voir que </w:t>
+      </w:r>
+      <w:r>
+        <w:rPr>
+          <w:rFonts w:asciiTheme="minorHAnsi" w:hAnsiTheme="minorHAnsi" w:cstheme="minorHAnsi"/>
+          <w:highlight w:val="yellow"/>
+        </w:rPr>
+        <w:t>(détailler ce que font les fonctionnalités qu’on a codé)</w:t>
+      </w:r>
+    </w:p>
+    <w:p>
+      <w:pPr>
+        <w:rPr>
+          <w:rFonts w:asciiTheme="minorHAnsi" w:hAnsiTheme="minorHAnsi" w:cstheme="minorHAnsi"/>
+          <w:highlight w:val="yellow"/>
+        </w:rPr>
+      </w:pPr>
+    </w:p>
+    <w:p>
+      <w:pPr>
+        <w:rPr>
+          <w:rFonts w:asciiTheme="minorHAnsi" w:hAnsiTheme="minorHAnsi" w:cstheme="minorHAnsi"/>
+          <w:highlight w:val="yellow"/>
+        </w:rPr>
+      </w:pPr>
+      <w:r>
+        <w:rPr>
+          <w:rFonts w:asciiTheme="minorHAnsi" w:hAnsiTheme="minorHAnsi" w:cstheme="minorHAnsi"/>
+          <w:highlight w:val="yellow"/>
+        </w:rPr>
+        <w:t xml:space="preserve">Cette vidéo est disponible sur </w:t>
+      </w:r>
+      <w:r>
+        <w:rPr>
+          <w:rFonts w:asciiTheme="minorHAnsi" w:hAnsiTheme="minorHAnsi" w:cstheme="minorHAnsi"/>
+          <w:highlight w:val="yellow"/>
+        </w:rPr>
+        <w:t xml:space="preserve">notre </w:t>
+      </w:r>
+      <w:proofErr w:type="spellStart"/>
+      <w:r>
+        <w:rPr>
+          <w:rFonts w:asciiTheme="minorHAnsi" w:hAnsiTheme="minorHAnsi" w:cstheme="minorHAnsi"/>
+          <w:highlight w:val="yellow"/>
+        </w:rPr>
+        <w:t>github</w:t>
+      </w:r>
+      <w:proofErr w:type="spellEnd"/>
+      <w:r>
+        <w:rPr>
+          <w:rFonts w:asciiTheme="minorHAnsi" w:hAnsiTheme="minorHAnsi" w:cstheme="minorHAnsi"/>
+          <w:highlight w:val="yellow"/>
+        </w:rPr>
+        <w:t xml:space="preserve"> également.</w:t>
+      </w:r>
+    </w:p>
+    <w:p>
+      <w:pPr>
+        <w:rPr>
+          <w:rFonts w:asciiTheme="minorHAnsi" w:hAnsiTheme="minorHAnsi" w:cstheme="minorHAnsi"/>
+          <w:highlight w:val="yellow"/>
+        </w:rPr>
+      </w:pPr>
+    </w:p>
+    <w:p>
+      <w:pPr>
+        <w:rPr>
+          <w:rFonts w:asciiTheme="minorHAnsi" w:hAnsiTheme="minorHAnsi" w:cstheme="minorHAnsi"/>
+        </w:rPr>
+      </w:pPr>
+      <w:r>
+        <w:rPr>
+          <w:rFonts w:asciiTheme="minorHAnsi" w:hAnsiTheme="minorHAnsi" w:cstheme="minorHAnsi"/>
+          <w:highlight w:val="yellow"/>
+        </w:rPr>
+        <w:t xml:space="preserve">Pour </w:t>
+      </w:r>
+      <w:proofErr w:type="spellStart"/>
+      <w:r>
+        <w:rPr>
+          <w:rFonts w:asciiTheme="minorHAnsi" w:hAnsiTheme="minorHAnsi" w:cstheme="minorHAnsi"/>
+          <w:highlight w:val="yellow"/>
+        </w:rPr>
+        <w:t>réaliser</w:t>
+      </w:r>
+      <w:proofErr w:type="spellEnd"/>
+      <w:r>
+        <w:rPr>
+          <w:rFonts w:asciiTheme="minorHAnsi" w:hAnsiTheme="minorHAnsi" w:cstheme="minorHAnsi"/>
+          <w:highlight w:val="yellow"/>
+        </w:rPr>
+        <w:t xml:space="preserve"> la </w:t>
+      </w:r>
+      <w:proofErr w:type="spellStart"/>
+      <w:r>
+        <w:rPr>
+          <w:rFonts w:asciiTheme="minorHAnsi" w:hAnsiTheme="minorHAnsi" w:cstheme="minorHAnsi"/>
+          <w:highlight w:val="yellow"/>
+        </w:rPr>
+        <w:t>vidéo</w:t>
+      </w:r>
+      <w:proofErr w:type="spellEnd"/>
+      <w:r>
+        <w:rPr>
+          <w:rFonts w:asciiTheme="minorHAnsi" w:hAnsiTheme="minorHAnsi" w:cstheme="minorHAnsi"/>
+          <w:highlight w:val="yellow"/>
+        </w:rPr>
+        <w:t xml:space="preserve">, enregistrer votre </w:t>
+      </w:r>
+      <w:proofErr w:type="spellStart"/>
+      <w:r>
+        <w:rPr>
+          <w:rFonts w:asciiTheme="minorHAnsi" w:hAnsiTheme="minorHAnsi" w:cstheme="minorHAnsi"/>
+          <w:highlight w:val="yellow"/>
+        </w:rPr>
+        <w:t>écran</w:t>
+      </w:r>
+      <w:proofErr w:type="spellEnd"/>
+      <w:r>
+        <w:rPr>
+          <w:rFonts w:asciiTheme="minorHAnsi" w:hAnsiTheme="minorHAnsi" w:cstheme="minorHAnsi"/>
+          <w:highlight w:val="yellow"/>
+        </w:rPr>
+        <w:t xml:space="preserve"> en commentant. Une </w:t>
+      </w:r>
+      <w:proofErr w:type="spellStart"/>
+      <w:r>
+        <w:rPr>
+          <w:rFonts w:asciiTheme="minorHAnsi" w:hAnsiTheme="minorHAnsi" w:cstheme="minorHAnsi"/>
+          <w:highlight w:val="yellow"/>
+        </w:rPr>
+        <w:t>vidéo</w:t>
+      </w:r>
+      <w:proofErr w:type="spellEnd"/>
+      <w:r>
+        <w:rPr>
+          <w:rFonts w:asciiTheme="minorHAnsi" w:hAnsiTheme="minorHAnsi" w:cstheme="minorHAnsi"/>
+          <w:highlight w:val="yellow"/>
+        </w:rPr>
+        <w:t xml:space="preserve"> d’exemple (rapidement produite et avec le simulateur) pour les </w:t>
+      </w:r>
+      <w:proofErr w:type="spellStart"/>
+      <w:r>
+        <w:rPr>
+          <w:rFonts w:asciiTheme="minorHAnsi" w:hAnsiTheme="minorHAnsi" w:cstheme="minorHAnsi"/>
+          <w:highlight w:val="yellow"/>
+        </w:rPr>
+        <w:t>fonctionnalités</w:t>
+      </w:r>
+      <w:proofErr w:type="spellEnd"/>
+      <w:r>
+        <w:rPr>
+          <w:rFonts w:asciiTheme="minorHAnsi" w:hAnsiTheme="minorHAnsi" w:cstheme="minorHAnsi"/>
+          <w:highlight w:val="yellow"/>
+        </w:rPr>
+        <w:t xml:space="preserve"> (1,2,3, 4, 7, 10 et 12) est </w:t>
+      </w:r>
+      <w:proofErr w:type="spellStart"/>
+      <w:r>
+        <w:rPr>
+          <w:rFonts w:asciiTheme="minorHAnsi" w:hAnsiTheme="minorHAnsi" w:cstheme="minorHAnsi"/>
+          <w:highlight w:val="yellow"/>
+        </w:rPr>
+        <w:t>postée</w:t>
+      </w:r>
+      <w:proofErr w:type="spellEnd"/>
+      <w:r>
+        <w:rPr>
+          <w:rFonts w:asciiTheme="minorHAnsi" w:hAnsiTheme="minorHAnsi" w:cstheme="minorHAnsi"/>
+          <w:highlight w:val="yellow"/>
+        </w:rPr>
+        <w:t xml:space="preserve"> sur https://drive.google.com/open?id=1Dk5C9FLq-bFZCgSRN2y9dTCk0oxM7fp4</w:t>
       </w:r>
       <w:r>
         <w:rPr>
           <w:rFonts w:asciiTheme="minorHAnsi" w:hAnsiTheme="minorHAnsi" w:cstheme="minorHAnsi"/>
         </w:rPr>
         <w:t xml:space="preserve"> </w:t>
+      </w:r>
+    </w:p>
+    <w:p>
+      <w:pPr>
+        <w:rPr>
+          <w:rFonts w:asciiTheme="minorHAnsi" w:hAnsiTheme="minorHAnsi" w:cstheme="minorHAnsi"/>
+        </w:rPr>
+      </w:pPr>
+    </w:p>
+    <w:p>
+      <w:pPr>
+        <w:rPr>
+          <w:rFonts w:asciiTheme="minorHAnsi" w:hAnsiTheme="minorHAnsi" w:cstheme="minorHAnsi"/>
+        </w:rPr>
+      </w:pPr>
+      <w:r>
+        <w:rPr>
+          <w:rFonts w:asciiTheme="minorHAnsi" w:hAnsiTheme="minorHAnsi" w:cstheme="minorHAnsi"/>
+        </w:rPr>
+        <w:t>README</w:t>
+      </w:r>
+    </w:p>
+    <w:p>
+      <w:pPr>
+        <w:rPr>
+          <w:rFonts w:asciiTheme="minorHAnsi" w:hAnsiTheme="minorHAnsi" w:cstheme="minorHAnsi"/>
+        </w:rPr>
+      </w:pPr>
+      <w:r>
+        <w:rPr>
+          <w:rFonts w:asciiTheme="minorHAnsi" w:hAnsiTheme="minorHAnsi" w:cstheme="minorHAnsi"/>
+        </w:rPr>
+        <w:t xml:space="preserve">METTRE A JOUR LES PAGES </w:t>
+      </w:r>
+      <w:r>
+        <w:rPr>
+          <w:rFonts w:asciiTheme="minorHAnsi" w:hAnsiTheme="minorHAnsi" w:cstheme="minorHAnsi"/>
+        </w:rPr>
+        <w:br/>
+        <w:t>METTRE A JOUR LE SOMMAIRES ET LE NUM DES FIGURES AVEC LA TABLE DES ILLUSTRATIONS</w:t>
       </w:r>
     </w:p>
     <w:p>
@@ -6799,12 +8648,21 @@
         </w:rPr>
         <w:t xml:space="preserve"> Lien </w:t>
       </w:r>
+      <w:proofErr w:type="spellStart"/>
       <w:r>
         <w:rPr>
           <w:bCs/>
           <w:color w:val="000000"/>
         </w:rPr>
-        <w:t>Video sur Drive</w:t>
+        <w:t>Video</w:t>
+      </w:r>
+      <w:proofErr w:type="spellEnd"/>
+      <w:r>
+        <w:rPr>
+          <w:bCs/>
+          <w:color w:val="000000"/>
+        </w:rPr>
+        <w:t xml:space="preserve"> sur Drive</w:t>
       </w:r>
       <w:r>
         <w:ptab w:relativeTo="margin" w:alignment="right" w:leader="dot"/>
@@ -7150,12 +9008,21 @@
         <w:lang w:val="en-US"/>
       </w:rPr>
     </w:pPr>
+    <w:proofErr w:type="spellStart"/>
     <w:r>
       <w:rPr>
         <w:rFonts w:asciiTheme="majorHAnsi" w:hAnsiTheme="majorHAnsi"/>
         <w:lang w:val="en-US"/>
       </w:rPr>
-      <w:t>Projet Robot</w:t>
+      <w:t>Projet</w:t>
+    </w:r>
+    <w:proofErr w:type="spellEnd"/>
+    <w:r>
+      <w:rPr>
+        <w:rFonts w:asciiTheme="majorHAnsi" w:hAnsiTheme="majorHAnsi"/>
+        <w:lang w:val="en-US"/>
+      </w:rPr>
+      <w:t xml:space="preserve"> Robot</w:t>
     </w:r>
     <w:r>
       <w:rPr>

</xml_diff>

<commit_message>
rappel pour les noms ajouté
</commit_message>
<xml_diff>
--- a/Rapport Temps Réel.docx
+++ b/Rapport Temps Réel.docx
@@ -172,7 +172,6 @@
                                 <w:sz w:val="56"/>
                               </w:rPr>
                             </w:pPr>
-                            <w:proofErr w:type="spellStart"/>
                             <w:r>
                               <w:rPr>
                                 <w:rFonts w:ascii="Arial" w:hAnsi="Arial" w:cs="Arial"/>
@@ -182,7 +181,6 @@
                               </w:rPr>
                               <w:t>Sous titre</w:t>
                             </w:r>
-                            <w:proofErr w:type="spellEnd"/>
                           </w:p>
                           <w:p>
                             <w:pPr>
@@ -291,7 +289,6 @@
                           <w:sz w:val="56"/>
                         </w:rPr>
                       </w:pPr>
-                      <w:proofErr w:type="spellStart"/>
                       <w:r>
                         <w:rPr>
                           <w:rFonts w:ascii="Arial" w:hAnsi="Arial" w:cs="Arial"/>
@@ -301,7 +298,6 @@
                         </w:rPr>
                         <w:t>Sous titre</w:t>
                       </w:r>
-                      <w:proofErr w:type="spellEnd"/>
                     </w:p>
                     <w:p>
                       <w:pPr>
@@ -750,7 +746,6 @@
                               </w:rPr>
                               <w:t xml:space="preserve"> </w:t>
                             </w:r>
-                            <w:proofErr w:type="spellStart"/>
                             <w:r>
                               <w:rPr>
                                 <w:rFonts w:ascii="Arial" w:hAnsi="Arial"/>
@@ -760,7 +755,6 @@
                               </w:rPr>
                               <w:t>J.Tury</w:t>
                             </w:r>
-                            <w:proofErr w:type="spellEnd"/>
                           </w:p>
                         </w:txbxContent>
                       </wps:txbx>
@@ -1110,7 +1104,6 @@
                         </w:rPr>
                         <w:t xml:space="preserve"> </w:t>
                       </w:r>
-                      <w:proofErr w:type="spellStart"/>
                       <w:r>
                         <w:rPr>
                           <w:rFonts w:ascii="Arial" w:hAnsi="Arial"/>
@@ -1120,7 +1113,6 @@
                         </w:rPr>
                         <w:t>J.Tury</w:t>
                       </w:r>
-                      <w:proofErr w:type="spellEnd"/>
                     </w:p>
                   </w:txbxContent>
                 </v:textbox>
@@ -3375,6 +3367,7 @@
       <w:pPr>
         <w:rPr>
           <w:rFonts w:asciiTheme="minorHAnsi" w:hAnsiTheme="minorHAnsi" w:cstheme="minorHAnsi"/>
+          <w:lang w:val="en-US"/>
         </w:rPr>
       </w:pPr>
     </w:p>
@@ -4970,19 +4963,7 @@
         <w:rPr>
           <w:rFonts w:asciiTheme="minorHAnsi" w:hAnsiTheme="minorHAnsi" w:cstheme="minorHAnsi"/>
         </w:rPr>
-        <w:t xml:space="preserve">C'est une fonction qui est </w:t>
-      </w:r>
-      <w:r>
-        <w:rPr>
-          <w:rFonts w:asciiTheme="minorHAnsi" w:hAnsiTheme="minorHAnsi" w:cstheme="minorHAnsi"/>
-        </w:rPr>
-        <w:t>exécutée</w:t>
-      </w:r>
-      <w:r>
-        <w:rPr>
-          <w:rFonts w:asciiTheme="minorHAnsi" w:hAnsiTheme="minorHAnsi" w:cstheme="minorHAnsi"/>
-        </w:rPr>
-        <w:t xml:space="preserve"> </w:t>
+        <w:t xml:space="preserve">C'est une fonction qui est exécutée </w:t>
       </w:r>
       <w:r>
         <w:rPr>
@@ -5705,55 +5686,7 @@
         <w:rPr>
           <w:rFonts w:asciiTheme="minorHAnsi" w:hAnsiTheme="minorHAnsi" w:cstheme="minorHAnsi"/>
         </w:rPr>
-        <w:t xml:space="preserve"> une demande de recherche d'arène qui envoie et affiche celle-ci. </w:t>
-      </w:r>
-      <w:r>
-        <w:rPr>
-          <w:rFonts w:asciiTheme="minorHAnsi" w:hAnsiTheme="minorHAnsi" w:cstheme="minorHAnsi"/>
-        </w:rPr>
-        <w:t>S’il</w:t>
-      </w:r>
-      <w:r>
-        <w:rPr>
-          <w:rFonts w:asciiTheme="minorHAnsi" w:hAnsiTheme="minorHAnsi" w:cstheme="minorHAnsi"/>
-        </w:rPr>
-        <w:t xml:space="preserve"> n'y a pas d'erreur à la </w:t>
-      </w:r>
-      <w:r>
-        <w:rPr>
-          <w:rFonts w:asciiTheme="minorHAnsi" w:hAnsiTheme="minorHAnsi" w:cstheme="minorHAnsi"/>
-        </w:rPr>
-        <w:t>réception</w:t>
-      </w:r>
-      <w:r>
-        <w:rPr>
-          <w:rFonts w:asciiTheme="minorHAnsi" w:hAnsiTheme="minorHAnsi" w:cstheme="minorHAnsi"/>
-        </w:rPr>
-        <w:t xml:space="preserve"> de l'image de </w:t>
-      </w:r>
-      <w:r>
-        <w:rPr>
-          <w:rFonts w:asciiTheme="minorHAnsi" w:hAnsiTheme="minorHAnsi" w:cstheme="minorHAnsi"/>
-        </w:rPr>
-        <w:t>l’arène</w:t>
-      </w:r>
-      <w:r>
-        <w:rPr>
-          <w:rFonts w:asciiTheme="minorHAnsi" w:hAnsiTheme="minorHAnsi" w:cstheme="minorHAnsi"/>
-        </w:rPr>
-        <w:t xml:space="preserve"> alors l'utilisateur doit valider ou non la calibration. On sauvegarde </w:t>
-      </w:r>
-      <w:r>
-        <w:rPr>
-          <w:rFonts w:asciiTheme="minorHAnsi" w:hAnsiTheme="minorHAnsi" w:cstheme="minorHAnsi"/>
-        </w:rPr>
-        <w:t>l’arène</w:t>
-      </w:r>
-      <w:r>
-        <w:rPr>
-          <w:rFonts w:asciiTheme="minorHAnsi" w:hAnsiTheme="minorHAnsi" w:cstheme="minorHAnsi"/>
-        </w:rPr>
-        <w:t xml:space="preserve"> si elle est ok, on la</w:t>
+        <w:t xml:space="preserve"> une demande de recherche d'arène qui envoie et affiche celle-ci. S’il n'y a pas d'erreur à la réception de l'image de l’arène alors l'utilisateur doit valider ou non la calibration. On sauvegarde l’arène si elle est ok, on la</w:t>
       </w:r>
       <w:r>
         <w:rPr>
@@ -5899,14 +5832,7 @@
           <w:rFonts w:asciiTheme="minorHAnsi" w:hAnsiTheme="minorHAnsi" w:cstheme="minorHAnsi"/>
           <w:lang w:val="en-US"/>
         </w:rPr>
-        <w:t>cal</w:t>
-      </w:r>
-      <w:r>
-        <w:rPr>
-          <w:rFonts w:asciiTheme="minorHAnsi" w:hAnsiTheme="minorHAnsi" w:cstheme="minorHAnsi"/>
-          <w:lang w:val="en-US"/>
-        </w:rPr>
-        <w:t>cPos</w:t>
+        <w:t>calcPos</w:t>
       </w:r>
       <w:proofErr w:type="spellEnd"/>
     </w:p>
@@ -8549,25 +8475,6 @@
         <w:rPr>
           <w:rFonts w:asciiTheme="minorHAnsi" w:hAnsiTheme="minorHAnsi" w:cstheme="minorHAnsi"/>
         </w:rPr>
-        <w:t>README</w:t>
-      </w:r>
-      <w:r>
-        <w:rPr>
-          <w:rFonts w:asciiTheme="minorHAnsi" w:hAnsiTheme="minorHAnsi" w:cstheme="minorHAnsi"/>
-        </w:rPr>
-        <w:t xml:space="preserve"> COMPLET</w:t>
-      </w:r>
-    </w:p>
-    <w:p>
-      <w:pPr>
-        <w:rPr>
-          <w:rFonts w:asciiTheme="minorHAnsi" w:hAnsiTheme="minorHAnsi" w:cstheme="minorHAnsi"/>
-        </w:rPr>
-      </w:pPr>
-      <w:r>
-        <w:rPr>
-          <w:rFonts w:asciiTheme="minorHAnsi" w:hAnsiTheme="minorHAnsi" w:cstheme="minorHAnsi"/>
-        </w:rPr>
         <w:t xml:space="preserve">METTRE A JOUR LES PAGES </w:t>
       </w:r>
       <w:r>
@@ -8576,6 +8483,19 @@
         </w:rPr>
         <w:br/>
         <w:t>METTRE A JOUR LE SOMMAIRES ET LE NUM DES FIGURES AVEC LA TABLE DES ILLUSTRATIONS</w:t>
+      </w:r>
+    </w:p>
+    <w:p>
+      <w:pPr>
+        <w:rPr>
+          <w:rFonts w:asciiTheme="minorHAnsi" w:hAnsiTheme="minorHAnsi" w:cstheme="minorHAnsi"/>
+        </w:rPr>
+      </w:pPr>
+      <w:r>
+        <w:rPr>
+          <w:rFonts w:asciiTheme="minorHAnsi" w:hAnsiTheme="minorHAnsi" w:cstheme="minorHAnsi"/>
+        </w:rPr>
+        <w:t>METTRE QUI A FAIT QUOI EN DEBUT DE RAPPORT</w:t>
       </w:r>
     </w:p>
     <w:p>

</xml_diff>